<commit_message>
Link commit con issue de presupuesto
</commit_message>
<xml_diff>
--- a/Docs/Presupuesto.docx
+++ b/Docs/Presupuesto.docx
@@ -1,6 +1,6 @@
 
 <file path=word/document.xml><?xml version="1.0" encoding="utf-8"?>
-<w:document xmlns:wpc="http://schemas.microsoft.com/office/word/2010/wordprocessingCanvas" xmlns:cx="http://schemas.microsoft.com/office/drawing/2014/chartex" xmlns:cx1="http://schemas.microsoft.com/office/drawing/2015/9/8/chartex" xmlns:cx2="http://schemas.microsoft.com/office/drawing/2015/10/21/chartex" xmlns:cx3="http://schemas.microsoft.com/office/drawing/2016/5/9/chartex" xmlns:cx4="http://schemas.microsoft.com/office/drawing/2016/5/10/chartex" xmlns:cx5="http://schemas.microsoft.com/office/drawing/2016/5/11/chartex" xmlns:cx6="http://schemas.microsoft.com/office/drawing/2016/5/12/chartex" xmlns:cx7="http://schemas.microsoft.com/office/drawing/2016/5/13/chartex" xmlns:cx8="http://schemas.microsoft.com/office/drawing/2016/5/14/chartex" xmlns:mc="http://schemas.openxmlformats.org/markup-compatibility/2006" xmlns:aink="http://schemas.microsoft.com/office/drawing/2016/ink" xmlns:am3d="http://schemas.microsoft.com/office/drawing/2017/model3d" xmlns:o="urn:schemas-microsoft-com:office:office" xmlns:oel="http://schemas.microsoft.com/office/2019/extlst" xmlns:r="http://schemas.openxmlformats.org/officeDocument/2006/relationships" xmlns:m="http://schemas.openxmlformats.org/officeDocument/2006/math" xmlns:v="urn:schemas-microsoft-com:vml" xmlns:wp14="http://schemas.microsoft.com/office/word/2010/wordprocessingDrawing" xmlns:wp="http://schemas.openxmlformats.org/drawingml/2006/wordprocessingDrawing" xmlns:w10="urn:schemas-microsoft-com:office:word" xmlns:w="http://schemas.openxmlformats.org/wordprocessingml/2006/main" xmlns:w14="http://schemas.microsoft.com/office/word/2010/wordml" xmlns:w15="http://schemas.microsoft.com/office/word/2012/wordml" xmlns:w16cex="http://schemas.microsoft.com/office/word/2018/wordml/cex" xmlns:w16cid="http://schemas.microsoft.com/office/word/2016/wordml/cid" xmlns:w16="http://schemas.microsoft.com/office/word/2018/wordml" xmlns:w16sdtdh="http://schemas.microsoft.com/office/word/2020/wordml/sdtdatahash" xmlns:w16se="http://schemas.microsoft.com/office/word/2015/wordml/symex" xmlns:wpg="http://schemas.microsoft.com/office/word/2010/wordprocessingGroup" xmlns:wpi="http://schemas.microsoft.com/office/word/2010/wordprocessingInk" xmlns:wne="http://schemas.microsoft.com/office/word/2006/wordml" xmlns:wps="http://schemas.microsoft.com/office/word/2010/wordprocessingShape" mc:Ignorable="w14 w15 w16se w16cid w16 w16cex w16sdtdh wp14">
+<w:document xmlns:wpc="http://schemas.microsoft.com/office/word/2010/wordprocessingCanvas" xmlns:mc="http://schemas.openxmlformats.org/markup-compatibility/2006" xmlns:o="urn:schemas-microsoft-com:office:office" xmlns:r="http://schemas.openxmlformats.org/officeDocument/2006/relationships" xmlns:m="http://schemas.openxmlformats.org/officeDocument/2006/math" xmlns:v="urn:schemas-microsoft-com:vml" xmlns:wp14="http://schemas.microsoft.com/office/word/2010/wordprocessingDrawing" xmlns:wp="http://schemas.openxmlformats.org/drawingml/2006/wordprocessingDrawing" xmlns:w10="urn:schemas-microsoft-com:office:word" xmlns:w="http://schemas.openxmlformats.org/wordprocessingml/2006/main" xmlns:w14="http://schemas.microsoft.com/office/word/2010/wordml" xmlns:w15="http://schemas.microsoft.com/office/word/2012/wordml" xmlns:wpg="http://schemas.microsoft.com/office/word/2010/wordprocessingGroup" xmlns:wpi="http://schemas.microsoft.com/office/word/2010/wordprocessingInk" xmlns:wne="http://schemas.microsoft.com/office/word/2006/wordml" xmlns:wps="http://schemas.microsoft.com/office/word/2010/wordprocessingShape" mc:Ignorable="w14 w15 wp14">
   <w:body>
     <w:tbl>
       <w:tblPr>
@@ -118,6 +118,7 @@
                 <w:showingPlcHdr/>
                 <w15:appearance w15:val="hidden"/>
               </w:sdtPr>
+              <w:sdtEndPr/>
               <w:sdtContent>
                 <w:r>
                   <w:rPr>
@@ -160,6 +161,7 @@
               <w15:appearance w15:val="hidden"/>
               <w:text w:multiLine="1"/>
             </w:sdtPr>
+            <w:sdtEndPr/>
             <w:sdtContent>
               <w:p>
                 <w:pPr>
@@ -189,6 +191,7 @@
               <w:showingPlcHdr/>
               <w15:appearance w15:val="hidden"/>
             </w:sdtPr>
+            <w:sdtEndPr/>
             <w:sdtContent>
               <w:p>
                 <w:pPr>
@@ -234,6 +237,7 @@
                 <w:showingPlcHdr/>
                 <w15:appearance w15:val="hidden"/>
               </w:sdtPr>
+              <w:sdtEndPr/>
               <w:sdtContent>
                 <w:r>
                   <w:rPr>
@@ -264,6 +268,7 @@
                 <w:showingPlcHdr/>
                 <w15:appearance w15:val="hidden"/>
               </w:sdtPr>
+              <w:sdtEndPr/>
               <w:sdtContent>
                 <w:r>
                   <w:rPr>
@@ -296,6 +301,7 @@
                 <w:showingPlcHdr/>
                 <w15:appearance w15:val="hidden"/>
               </w:sdtPr>
+              <w:sdtEndPr/>
               <w:sdtContent>
                 <w:r>
                   <w:rPr>
@@ -323,6 +329,7 @@
                 <w:showingPlcHdr/>
                 <w15:appearance w15:val="hidden"/>
               </w:sdtPr>
+              <w:sdtEndPr/>
               <w:sdtContent>
                 <w:r>
                   <w:rPr>
@@ -365,6 +372,7 @@
                 <w:showingPlcHdr/>
                 <w15:appearance w15:val="hidden"/>
               </w:sdtPr>
+              <w:sdtEndPr/>
               <w:sdtContent>
                 <w:r>
                   <w:rPr>
@@ -392,6 +400,7 @@
                 <w:showingPlcHdr/>
                 <w15:appearance w15:val="hidden"/>
               </w:sdtPr>
+              <w:sdtEndPr/>
               <w:sdtContent>
                 <w:r>
                   <w:rPr>
@@ -415,6 +424,7 @@
                 <w:showingPlcHdr/>
                 <w15:appearance w15:val="hidden"/>
               </w:sdtPr>
+              <w:sdtEndPr/>
               <w:sdtContent>
                 <w:r>
                   <w:rPr>
@@ -442,6 +452,7 @@
                 <w:showingPlcHdr/>
                 <w15:appearance w15:val="hidden"/>
               </w:sdtPr>
+              <w:sdtEndPr/>
               <w:sdtContent>
                 <w:r>
                   <w:rPr>
@@ -475,6 +486,7 @@
                 <w:showingPlcHdr/>
                 <w15:appearance w15:val="hidden"/>
               </w:sdtPr>
+              <w:sdtEndPr/>
               <w:sdtContent>
                 <w:r>
                   <w:rPr>
@@ -502,6 +514,7 @@
                 <w:showingPlcHdr/>
                 <w15:appearance w15:val="hidden"/>
               </w:sdtPr>
+              <w:sdtEndPr/>
               <w:sdtContent>
                 <w:r>
                   <w:rPr>
@@ -530,6 +543,7 @@
               <w:showingPlcHdr/>
               <w15:appearance w15:val="hidden"/>
             </w:sdtPr>
+            <w:sdtEndPr/>
             <w:sdtContent>
               <w:p>
                 <w:r>
@@ -572,6 +586,11 @@
                 <w:showingPlcHdr/>
                 <w15:appearance w15:val="hidden"/>
               </w:sdtPr>
+              <w:sdtEndPr>
+                <w:rPr>
+                  <w:rStyle w:val="Carctercarcterdefechadeexpiracin"/>
+                </w:rPr>
+              </w:sdtEndPr>
               <w:sdtContent>
                 <w:r>
                   <w:rPr>
@@ -663,6 +682,7 @@
                 <w:showingPlcHdr/>
                 <w15:appearance w15:val="hidden"/>
               </w:sdtPr>
+              <w:sdtEndPr/>
               <w:sdtContent>
                 <w:r>
                   <w:rPr>
@@ -690,6 +710,7 @@
               <w:showingPlcHdr/>
               <w15:appearance w15:val="hidden"/>
             </w:sdtPr>
+            <w:sdtEndPr/>
             <w:sdtContent>
               <w:p>
                 <w:r>
@@ -713,6 +734,7 @@
               <w:showingPlcHdr/>
               <w15:appearance w15:val="hidden"/>
             </w:sdtPr>
+            <w:sdtEndPr/>
             <w:sdtContent>
               <w:p>
                 <w:r>
@@ -736,6 +758,7 @@
               <w:showingPlcHdr/>
               <w15:appearance w15:val="hidden"/>
             </w:sdtPr>
+            <w:sdtEndPr/>
             <w:sdtContent>
               <w:p>
                 <w:r>
@@ -759,6 +782,7 @@
               <w:showingPlcHdr/>
               <w15:appearance w15:val="hidden"/>
             </w:sdtPr>
+            <w:sdtEndPr/>
             <w:sdtContent>
               <w:p>
                 <w:r>
@@ -782,6 +806,7 @@
               <w:showingPlcHdr/>
               <w15:appearance w15:val="hidden"/>
             </w:sdtPr>
+            <w:sdtEndPr/>
             <w:sdtContent>
               <w:p>
                 <w:r>
@@ -805,13 +830,16 @@
                 <w:temporary/>
                 <w15:appearance w15:val="hidden"/>
               </w:sdtPr>
+              <w:sdtEndPr/>
               <w:sdtContent>
+                <w:proofErr w:type="gramStart"/>
                 <w:r>
                   <w:rPr>
                     <w:lang w:bidi="es-ES"/>
                   </w:rPr>
                   <w:t>N.º</w:t>
                 </w:r>
+                <w:proofErr w:type="gramEnd"/>
                 <w:r>
                   <w:rPr>
                     <w:lang w:bidi="es-ES"/>
@@ -835,6 +863,7 @@
                 <w:showingPlcHdr/>
                 <w15:appearance w15:val="hidden"/>
               </w:sdtPr>
+              <w:sdtEndPr/>
               <w:sdtContent>
                 <w:r>
                   <w:rPr>
@@ -914,6 +943,7 @@
                 <w:showingPlcHdr/>
                 <w15:appearance w15:val="hidden"/>
               </w:sdtPr>
+              <w:sdtEndPr/>
               <w:sdtContent>
                 <w:r>
                   <w:rPr>
@@ -937,6 +967,7 @@
             <w:showingPlcHdr/>
             <w15:appearance w15:val="hidden"/>
           </w:sdtPr>
+          <w:sdtEndPr/>
           <w:sdtContent>
             <w:tc>
               <w:tcPr>
@@ -970,6 +1001,7 @@
             <w:showingPlcHdr/>
             <w15:appearance w15:val="hidden"/>
           </w:sdtPr>
+          <w:sdtEndPr/>
           <w:sdtContent>
             <w:tc>
               <w:tcPr>
@@ -1003,6 +1035,7 @@
             <w:showingPlcHdr/>
             <w15:appearance w15:val="hidden"/>
           </w:sdtPr>
+          <w:sdtEndPr/>
           <w:sdtContent>
             <w:tc>
               <w:tcPr>
@@ -1076,6 +1109,7 @@
                 <w:showingPlcHdr/>
                 <w15:appearance w15:val="hidden"/>
               </w:sdtPr>
+              <w:sdtEndPr/>
               <w:sdtContent>
                 <w:r>
                   <w:rPr>
@@ -1123,9 +1157,9 @@
         <w:tblDescription w:val="Escriba cantidad, descripción, precio por unidad, descuento y total de la línea en las columnas de la tabla, y subtotal, impuestos y total al final de esta tabla."/>
       </w:tblPr>
       <w:tblGrid>
-        <w:gridCol w:w="1744"/>
-        <w:gridCol w:w="4482"/>
-        <w:gridCol w:w="1694"/>
+        <w:gridCol w:w="1745"/>
+        <w:gridCol w:w="4485"/>
+        <w:gridCol w:w="1695"/>
         <w:gridCol w:w="1672"/>
       </w:tblGrid>
       <w:tr>
@@ -1145,6 +1179,7 @@
             <w:showingPlcHdr/>
             <w15:appearance w15:val="hidden"/>
           </w:sdtPr>
+          <w:sdtEndPr/>
           <w:sdtContent>
             <w:tc>
               <w:tcPr>
@@ -1184,6 +1219,7 @@
             <w:showingPlcHdr/>
             <w15:appearance w15:val="hidden"/>
           </w:sdtPr>
+          <w:sdtEndPr/>
           <w:sdtContent>
             <w:tc>
               <w:tcPr>
@@ -1223,6 +1259,7 @@
             <w:showingPlcHdr/>
             <w15:appearance w15:val="hidden"/>
           </w:sdtPr>
+          <w:sdtEndPr/>
           <w:sdtContent>
             <w:tc>
               <w:tcPr>
@@ -1262,6 +1299,7 @@
             <w:showingPlcHdr/>
             <w15:appearance w15:val="hidden"/>
           </w:sdtPr>
+          <w:sdtEndPr/>
           <w:sdtContent>
             <w:tc>
               <w:tcPr>
@@ -1325,7 +1363,13 @@
             <w:shd w:val="clear" w:color="auto" w:fill="auto"/>
             <w:vAlign w:val="center"/>
           </w:tcPr>
-          <w:p/>
+          <w:p>
+            <w:r>
+              <w:t>1</w:t>
+            </w:r>
+            <w:bookmarkStart w:id="0" w:name="_GoBack"/>
+            <w:bookmarkEnd w:id="0"/>
+          </w:p>
         </w:tc>
         <w:tc>
           <w:tcPr>
@@ -2184,6 +2228,7 @@
             <w:showingPlcHdr/>
             <w15:appearance w15:val="hidden"/>
           </w:sdtPr>
+          <w:sdtEndPr/>
           <w:sdtContent>
             <w:tc>
               <w:tcPr>
@@ -2266,6 +2311,7 @@
             <w:showingPlcHdr/>
             <w15:appearance w15:val="hidden"/>
           </w:sdtPr>
+          <w:sdtEndPr/>
           <w:sdtContent>
             <w:tc>
               <w:tcPr>
@@ -2348,6 +2394,7 @@
             <w:showingPlcHdr/>
             <w15:appearance w15:val="hidden"/>
           </w:sdtPr>
+          <w:sdtEndPr/>
           <w:sdtContent>
             <w:tc>
               <w:tcPr>
@@ -2441,6 +2488,7 @@
                 <w:showingPlcHdr/>
                 <w15:appearance w15:val="hidden"/>
               </w:sdtPr>
+              <w:sdtEndPr/>
               <w:sdtContent>
                 <w:r>
                   <w:rPr>
@@ -2490,6 +2538,7 @@
                 <w:showingPlcHdr/>
                 <w15:appearance w15:val="hidden"/>
               </w:sdtPr>
+              <w:sdtEndPr/>
               <w:sdtContent>
                 <w:r>
                   <w:rPr>
@@ -2517,6 +2566,7 @@
                 <w:showingPlcHdr/>
                 <w15:appearance w15:val="hidden"/>
               </w:sdtPr>
+              <w:sdtEndPr/>
               <w:sdtContent>
                 <w:r>
                   <w:rPr>
@@ -2549,6 +2599,7 @@
                 <w:showingPlcHdr/>
                 <w15:appearance w15:val="hidden"/>
               </w:sdtPr>
+              <w:sdtEndPr/>
               <w:sdtContent>
                 <w:r>
                   <w:rPr>
@@ -2611,6 +2662,7 @@
                 <w:showingPlcHdr/>
                 <w15:appearance w15:val="hidden"/>
               </w:sdtPr>
+              <w:sdtEndPr/>
               <w:sdtContent>
                 <w:r>
                   <w:rPr>
@@ -2638,7 +2690,7 @@
 </file>
 
 <file path=word/endnotes.xml><?xml version="1.0" encoding="utf-8"?>
-<w:endnotes xmlns:wpc="http://schemas.microsoft.com/office/word/2010/wordprocessingCanvas" xmlns:cx="http://schemas.microsoft.com/office/drawing/2014/chartex" xmlns:cx1="http://schemas.microsoft.com/office/drawing/2015/9/8/chartex" xmlns:cx2="http://schemas.microsoft.com/office/drawing/2015/10/21/chartex" xmlns:cx3="http://schemas.microsoft.com/office/drawing/2016/5/9/chartex" xmlns:cx4="http://schemas.microsoft.com/office/drawing/2016/5/10/chartex" xmlns:cx5="http://schemas.microsoft.com/office/drawing/2016/5/11/chartex" xmlns:cx6="http://schemas.microsoft.com/office/drawing/2016/5/12/chartex" xmlns:cx7="http://schemas.microsoft.com/office/drawing/2016/5/13/chartex" xmlns:cx8="http://schemas.microsoft.com/office/drawing/2016/5/14/chartex" xmlns:mc="http://schemas.openxmlformats.org/markup-compatibility/2006" xmlns:aink="http://schemas.microsoft.com/office/drawing/2016/ink" xmlns:am3d="http://schemas.microsoft.com/office/drawing/2017/model3d" xmlns:o="urn:schemas-microsoft-com:office:office" xmlns:oel="http://schemas.microsoft.com/office/2019/extlst" xmlns:r="http://schemas.openxmlformats.org/officeDocument/2006/relationships" xmlns:m="http://schemas.openxmlformats.org/officeDocument/2006/math" xmlns:v="urn:schemas-microsoft-com:vml" xmlns:wp14="http://schemas.microsoft.com/office/word/2010/wordprocessingDrawing" xmlns:wp="http://schemas.openxmlformats.org/drawingml/2006/wordprocessingDrawing" xmlns:w10="urn:schemas-microsoft-com:office:word" xmlns:w="http://schemas.openxmlformats.org/wordprocessingml/2006/main" xmlns:w14="http://schemas.microsoft.com/office/word/2010/wordml" xmlns:w15="http://schemas.microsoft.com/office/word/2012/wordml" xmlns:w16cex="http://schemas.microsoft.com/office/word/2018/wordml/cex" xmlns:w16cid="http://schemas.microsoft.com/office/word/2016/wordml/cid" xmlns:w16="http://schemas.microsoft.com/office/word/2018/wordml" xmlns:w16sdtdh="http://schemas.microsoft.com/office/word/2020/wordml/sdtdatahash" xmlns:w16se="http://schemas.microsoft.com/office/word/2015/wordml/symex" xmlns:wpg="http://schemas.microsoft.com/office/word/2010/wordprocessingGroup" xmlns:wpi="http://schemas.microsoft.com/office/word/2010/wordprocessingInk" xmlns:wne="http://schemas.microsoft.com/office/word/2006/wordml" xmlns:wps="http://schemas.microsoft.com/office/word/2010/wordprocessingShape" mc:Ignorable="w14 w15 w16se w16cid w16 w16cex w16sdtdh wp14">
+<w:endnotes xmlns:wpc="http://schemas.microsoft.com/office/word/2010/wordprocessingCanvas" xmlns:mc="http://schemas.openxmlformats.org/markup-compatibility/2006" xmlns:o="urn:schemas-microsoft-com:office:office" xmlns:r="http://schemas.openxmlformats.org/officeDocument/2006/relationships" xmlns:m="http://schemas.openxmlformats.org/officeDocument/2006/math" xmlns:v="urn:schemas-microsoft-com:vml" xmlns:wp14="http://schemas.microsoft.com/office/word/2010/wordprocessingDrawing" xmlns:wp="http://schemas.openxmlformats.org/drawingml/2006/wordprocessingDrawing" xmlns:w10="urn:schemas-microsoft-com:office:word" xmlns:w="http://schemas.openxmlformats.org/wordprocessingml/2006/main" xmlns:w14="http://schemas.microsoft.com/office/word/2010/wordml" xmlns:w15="http://schemas.microsoft.com/office/word/2012/wordml" xmlns:wpg="http://schemas.microsoft.com/office/word/2010/wordprocessingGroup" xmlns:wpi="http://schemas.microsoft.com/office/word/2010/wordprocessingInk" xmlns:wne="http://schemas.microsoft.com/office/word/2006/wordml" xmlns:wps="http://schemas.microsoft.com/office/word/2010/wordprocessingShape" mc:Ignorable="w14 w15 wp14">
   <w:endnote w:type="separator" w:id="-1">
     <w:p>
       <w:r>
@@ -2657,7 +2709,7 @@
 </file>
 
 <file path=word/footer1.xml><?xml version="1.0" encoding="utf-8"?>
-<w:ftr xmlns:wpc="http://schemas.microsoft.com/office/word/2010/wordprocessingCanvas" xmlns:cx="http://schemas.microsoft.com/office/drawing/2014/chartex" xmlns:cx1="http://schemas.microsoft.com/office/drawing/2015/9/8/chartex" xmlns:cx2="http://schemas.microsoft.com/office/drawing/2015/10/21/chartex" xmlns:cx3="http://schemas.microsoft.com/office/drawing/2016/5/9/chartex" xmlns:cx4="http://schemas.microsoft.com/office/drawing/2016/5/10/chartex" xmlns:cx5="http://schemas.microsoft.com/office/drawing/2016/5/11/chartex" xmlns:cx6="http://schemas.microsoft.com/office/drawing/2016/5/12/chartex" xmlns:cx7="http://schemas.microsoft.com/office/drawing/2016/5/13/chartex" xmlns:cx8="http://schemas.microsoft.com/office/drawing/2016/5/14/chartex" xmlns:mc="http://schemas.openxmlformats.org/markup-compatibility/2006" xmlns:aink="http://schemas.microsoft.com/office/drawing/2016/ink" xmlns:am3d="http://schemas.microsoft.com/office/drawing/2017/model3d" xmlns:o="urn:schemas-microsoft-com:office:office" xmlns:oel="http://schemas.microsoft.com/office/2019/extlst" xmlns:r="http://schemas.openxmlformats.org/officeDocument/2006/relationships" xmlns:m="http://schemas.openxmlformats.org/officeDocument/2006/math" xmlns:v="urn:schemas-microsoft-com:vml" xmlns:wp14="http://schemas.microsoft.com/office/word/2010/wordprocessingDrawing" xmlns:wp="http://schemas.openxmlformats.org/drawingml/2006/wordprocessingDrawing" xmlns:w10="urn:schemas-microsoft-com:office:word" xmlns:w="http://schemas.openxmlformats.org/wordprocessingml/2006/main" xmlns:w14="http://schemas.microsoft.com/office/word/2010/wordml" xmlns:w15="http://schemas.microsoft.com/office/word/2012/wordml" xmlns:w16cex="http://schemas.microsoft.com/office/word/2018/wordml/cex" xmlns:w16cid="http://schemas.microsoft.com/office/word/2016/wordml/cid" xmlns:w16="http://schemas.microsoft.com/office/word/2018/wordml" xmlns:w16sdtdh="http://schemas.microsoft.com/office/word/2020/wordml/sdtdatahash" xmlns:w16se="http://schemas.microsoft.com/office/word/2015/wordml/symex" xmlns:wpg="http://schemas.microsoft.com/office/word/2010/wordprocessingGroup" xmlns:wpi="http://schemas.microsoft.com/office/word/2010/wordprocessingInk" xmlns:wne="http://schemas.microsoft.com/office/word/2006/wordml" xmlns:wps="http://schemas.microsoft.com/office/word/2010/wordprocessingShape" mc:Ignorable="w14 w15 w16se w16cid w16 w16cex w16sdtdh wp14">
+<w:ftr xmlns:wpc="http://schemas.microsoft.com/office/word/2010/wordprocessingCanvas" xmlns:mc="http://schemas.openxmlformats.org/markup-compatibility/2006" xmlns:o="urn:schemas-microsoft-com:office:office" xmlns:r="http://schemas.openxmlformats.org/officeDocument/2006/relationships" xmlns:m="http://schemas.openxmlformats.org/officeDocument/2006/math" xmlns:v="urn:schemas-microsoft-com:vml" xmlns:wp14="http://schemas.microsoft.com/office/word/2010/wordprocessingDrawing" xmlns:wp="http://schemas.openxmlformats.org/drawingml/2006/wordprocessingDrawing" xmlns:w10="urn:schemas-microsoft-com:office:word" xmlns:w="http://schemas.openxmlformats.org/wordprocessingml/2006/main" xmlns:w14="http://schemas.microsoft.com/office/word/2010/wordml" xmlns:w15="http://schemas.microsoft.com/office/word/2012/wordml" xmlns:wpg="http://schemas.microsoft.com/office/word/2010/wordprocessingGroup" xmlns:wpi="http://schemas.microsoft.com/office/word/2010/wordprocessingInk" xmlns:wne="http://schemas.microsoft.com/office/word/2006/wordml" xmlns:wps="http://schemas.microsoft.com/office/word/2010/wordprocessingShape" mc:Ignorable="w14 w15 wp14">
   <w:p>
     <w:pPr>
       <w:pStyle w:val="Piedepgina"/>
@@ -2793,7 +2845,7 @@
             </wp:anchor>
           </w:drawing>
         </mc:Choice>
-        <mc:Fallback>
+        <mc:Fallback xmlns:w16se="http://schemas.microsoft.com/office/word/2015/wordml/symex" xmlns:w16sdtdh="http://schemas.microsoft.com/office/word/2020/wordml/sdtdatahash" xmlns:w16="http://schemas.microsoft.com/office/word/2018/wordml" xmlns:w16cid="http://schemas.microsoft.com/office/word/2016/wordml/cid" xmlns:w16cex="http://schemas.microsoft.com/office/word/2018/wordml/cex" xmlns:oel="http://schemas.microsoft.com/office/2019/extlst" xmlns:am3d="http://schemas.microsoft.com/office/drawing/2017/model3d" xmlns:aink="http://schemas.microsoft.com/office/drawing/2016/ink" xmlns:cx8="http://schemas.microsoft.com/office/drawing/2016/5/14/chartex" xmlns:cx7="http://schemas.microsoft.com/office/drawing/2016/5/13/chartex" xmlns:cx6="http://schemas.microsoft.com/office/drawing/2016/5/12/chartex" xmlns:cx5="http://schemas.microsoft.com/office/drawing/2016/5/11/chartex" xmlns:cx4="http://schemas.microsoft.com/office/drawing/2016/5/10/chartex" xmlns:cx3="http://schemas.microsoft.com/office/drawing/2016/5/9/chartex" xmlns:cx2="http://schemas.microsoft.com/office/drawing/2015/10/21/chartex" xmlns:cx1="http://schemas.microsoft.com/office/drawing/2015/9/8/chartex" xmlns:cx="http://schemas.microsoft.com/office/drawing/2014/chartex">
           <w:pict>
             <v:group w14:anchorId="646ACFBB" id="Grupo 26" o:spid="_x0000_s1026" alt="Degradado azul en rectángulo" style="position:absolute;margin-left:50.25pt;margin-top:666.35pt;width:494.5pt;height:43.75pt;z-index:-251657216;mso-position-horizontal-relative:page;mso-position-vertical-relative:margin" coordorigin="1066,14085" coordsize="10081,875" o:gfxdata="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" o:allowincell="f">
               <v:rect id="Rectángulo 27" o:spid="_x0000_s1027" alt="Degradado azul en rectángulo" style="position:absolute;left:1066;top:14085;width:10081;height:875;visibility:visible;mso-wrap-style:square;v-text-anchor:top" o:gfxdata="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" stroked="f">
@@ -2811,7 +2863,7 @@
 </file>
 
 <file path=word/footnotes.xml><?xml version="1.0" encoding="utf-8"?>
-<w:footnotes xmlns:wpc="http://schemas.microsoft.com/office/word/2010/wordprocessingCanvas" xmlns:cx="http://schemas.microsoft.com/office/drawing/2014/chartex" xmlns:cx1="http://schemas.microsoft.com/office/drawing/2015/9/8/chartex" xmlns:cx2="http://schemas.microsoft.com/office/drawing/2015/10/21/chartex" xmlns:cx3="http://schemas.microsoft.com/office/drawing/2016/5/9/chartex" xmlns:cx4="http://schemas.microsoft.com/office/drawing/2016/5/10/chartex" xmlns:cx5="http://schemas.microsoft.com/office/drawing/2016/5/11/chartex" xmlns:cx6="http://schemas.microsoft.com/office/drawing/2016/5/12/chartex" xmlns:cx7="http://schemas.microsoft.com/office/drawing/2016/5/13/chartex" xmlns:cx8="http://schemas.microsoft.com/office/drawing/2016/5/14/chartex" xmlns:mc="http://schemas.openxmlformats.org/markup-compatibility/2006" xmlns:aink="http://schemas.microsoft.com/office/drawing/2016/ink" xmlns:am3d="http://schemas.microsoft.com/office/drawing/2017/model3d" xmlns:o="urn:schemas-microsoft-com:office:office" xmlns:oel="http://schemas.microsoft.com/office/2019/extlst" xmlns:r="http://schemas.openxmlformats.org/officeDocument/2006/relationships" xmlns:m="http://schemas.openxmlformats.org/officeDocument/2006/math" xmlns:v="urn:schemas-microsoft-com:vml" xmlns:wp14="http://schemas.microsoft.com/office/word/2010/wordprocessingDrawing" xmlns:wp="http://schemas.openxmlformats.org/drawingml/2006/wordprocessingDrawing" xmlns:w10="urn:schemas-microsoft-com:office:word" xmlns:w="http://schemas.openxmlformats.org/wordprocessingml/2006/main" xmlns:w14="http://schemas.microsoft.com/office/word/2010/wordml" xmlns:w15="http://schemas.microsoft.com/office/word/2012/wordml" xmlns:w16cex="http://schemas.microsoft.com/office/word/2018/wordml/cex" xmlns:w16cid="http://schemas.microsoft.com/office/word/2016/wordml/cid" xmlns:w16="http://schemas.microsoft.com/office/word/2018/wordml" xmlns:w16sdtdh="http://schemas.microsoft.com/office/word/2020/wordml/sdtdatahash" xmlns:w16se="http://schemas.microsoft.com/office/word/2015/wordml/symex" xmlns:wpg="http://schemas.microsoft.com/office/word/2010/wordprocessingGroup" xmlns:wpi="http://schemas.microsoft.com/office/word/2010/wordprocessingInk" xmlns:wne="http://schemas.microsoft.com/office/word/2006/wordml" xmlns:wps="http://schemas.microsoft.com/office/word/2010/wordprocessingShape" mc:Ignorable="w14 w15 w16se w16cid w16 w16cex w16sdtdh wp14">
+<w:footnotes xmlns:wpc="http://schemas.microsoft.com/office/word/2010/wordprocessingCanvas" xmlns:mc="http://schemas.openxmlformats.org/markup-compatibility/2006" xmlns:o="urn:schemas-microsoft-com:office:office" xmlns:r="http://schemas.openxmlformats.org/officeDocument/2006/relationships" xmlns:m="http://schemas.openxmlformats.org/officeDocument/2006/math" xmlns:v="urn:schemas-microsoft-com:vml" xmlns:wp14="http://schemas.microsoft.com/office/word/2010/wordprocessingDrawing" xmlns:wp="http://schemas.openxmlformats.org/drawingml/2006/wordprocessingDrawing" xmlns:w10="urn:schemas-microsoft-com:office:word" xmlns:w="http://schemas.openxmlformats.org/wordprocessingml/2006/main" xmlns:w14="http://schemas.microsoft.com/office/word/2010/wordml" xmlns:w15="http://schemas.microsoft.com/office/word/2012/wordml" xmlns:wpg="http://schemas.microsoft.com/office/word/2010/wordprocessingGroup" xmlns:wpi="http://schemas.microsoft.com/office/word/2010/wordprocessingInk" xmlns:wne="http://schemas.microsoft.com/office/word/2006/wordml" xmlns:wps="http://schemas.microsoft.com/office/word/2010/wordprocessingShape" mc:Ignorable="w14 w15 wp14">
   <w:footnote w:type="separator" w:id="-1">
     <w:p>
       <w:r>
@@ -2830,7 +2882,7 @@
 </file>
 
 <file path=word/header1.xml><?xml version="1.0" encoding="utf-8"?>
-<w:hdr xmlns:wpc="http://schemas.microsoft.com/office/word/2010/wordprocessingCanvas" xmlns:cx="http://schemas.microsoft.com/office/drawing/2014/chartex" xmlns:cx1="http://schemas.microsoft.com/office/drawing/2015/9/8/chartex" xmlns:cx2="http://schemas.microsoft.com/office/drawing/2015/10/21/chartex" xmlns:cx3="http://schemas.microsoft.com/office/drawing/2016/5/9/chartex" xmlns:cx4="http://schemas.microsoft.com/office/drawing/2016/5/10/chartex" xmlns:cx5="http://schemas.microsoft.com/office/drawing/2016/5/11/chartex" xmlns:cx6="http://schemas.microsoft.com/office/drawing/2016/5/12/chartex" xmlns:cx7="http://schemas.microsoft.com/office/drawing/2016/5/13/chartex" xmlns:cx8="http://schemas.microsoft.com/office/drawing/2016/5/14/chartex" xmlns:mc="http://schemas.openxmlformats.org/markup-compatibility/2006" xmlns:aink="http://schemas.microsoft.com/office/drawing/2016/ink" xmlns:am3d="http://schemas.microsoft.com/office/drawing/2017/model3d" xmlns:o="urn:schemas-microsoft-com:office:office" xmlns:oel="http://schemas.microsoft.com/office/2019/extlst" xmlns:r="http://schemas.openxmlformats.org/officeDocument/2006/relationships" xmlns:m="http://schemas.openxmlformats.org/officeDocument/2006/math" xmlns:v="urn:schemas-microsoft-com:vml" xmlns:wp14="http://schemas.microsoft.com/office/word/2010/wordprocessingDrawing" xmlns:wp="http://schemas.openxmlformats.org/drawingml/2006/wordprocessingDrawing" xmlns:w10="urn:schemas-microsoft-com:office:word" xmlns:w="http://schemas.openxmlformats.org/wordprocessingml/2006/main" xmlns:w14="http://schemas.microsoft.com/office/word/2010/wordml" xmlns:w15="http://schemas.microsoft.com/office/word/2012/wordml" xmlns:w16cex="http://schemas.microsoft.com/office/word/2018/wordml/cex" xmlns:w16cid="http://schemas.microsoft.com/office/word/2016/wordml/cid" xmlns:w16="http://schemas.microsoft.com/office/word/2018/wordml" xmlns:w16sdtdh="http://schemas.microsoft.com/office/word/2020/wordml/sdtdatahash" xmlns:w16se="http://schemas.microsoft.com/office/word/2015/wordml/symex" xmlns:wpg="http://schemas.microsoft.com/office/word/2010/wordprocessingGroup" xmlns:wpi="http://schemas.microsoft.com/office/word/2010/wordprocessingInk" xmlns:wne="http://schemas.microsoft.com/office/word/2006/wordml" xmlns:wps="http://schemas.microsoft.com/office/word/2010/wordprocessingShape" mc:Ignorable="w14 w15 w16se w16cid w16 w16cex w16sdtdh wp14">
+<w:hdr xmlns:wpc="http://schemas.microsoft.com/office/word/2010/wordprocessingCanvas" xmlns:mc="http://schemas.openxmlformats.org/markup-compatibility/2006" xmlns:o="urn:schemas-microsoft-com:office:office" xmlns:r="http://schemas.openxmlformats.org/officeDocument/2006/relationships" xmlns:m="http://schemas.openxmlformats.org/officeDocument/2006/math" xmlns:v="urn:schemas-microsoft-com:vml" xmlns:wp14="http://schemas.microsoft.com/office/word/2010/wordprocessingDrawing" xmlns:wp="http://schemas.openxmlformats.org/drawingml/2006/wordprocessingDrawing" xmlns:w10="urn:schemas-microsoft-com:office:word" xmlns:w="http://schemas.openxmlformats.org/wordprocessingml/2006/main" xmlns:w14="http://schemas.microsoft.com/office/word/2010/wordml" xmlns:w15="http://schemas.microsoft.com/office/word/2012/wordml" xmlns:wpg="http://schemas.microsoft.com/office/word/2010/wordprocessingGroup" xmlns:wpi="http://schemas.microsoft.com/office/word/2010/wordprocessingInk" xmlns:wne="http://schemas.microsoft.com/office/word/2006/wordml" xmlns:wps="http://schemas.microsoft.com/office/word/2010/wordprocessingShape" mc:Ignorable="w14 w15 wp14">
   <w:p>
     <w:pPr>
       <w:pStyle w:val="Encabezado"/>
@@ -2917,7 +2969,7 @@
             </wp:anchor>
           </w:drawing>
         </mc:Choice>
-        <mc:Fallback>
+        <mc:Fallback xmlns:w16se="http://schemas.microsoft.com/office/word/2015/wordml/symex" xmlns:w16sdtdh="http://schemas.microsoft.com/office/word/2020/wordml/sdtdatahash" xmlns:w16="http://schemas.microsoft.com/office/word/2018/wordml" xmlns:w16cid="http://schemas.microsoft.com/office/word/2016/wordml/cid" xmlns:w16cex="http://schemas.microsoft.com/office/word/2018/wordml/cex" xmlns:oel="http://schemas.microsoft.com/office/2019/extlst" xmlns:am3d="http://schemas.microsoft.com/office/drawing/2017/model3d" xmlns:aink="http://schemas.microsoft.com/office/drawing/2016/ink" xmlns:cx8="http://schemas.microsoft.com/office/drawing/2016/5/14/chartex" xmlns:cx7="http://schemas.microsoft.com/office/drawing/2016/5/13/chartex" xmlns:cx6="http://schemas.microsoft.com/office/drawing/2016/5/12/chartex" xmlns:cx5="http://schemas.microsoft.com/office/drawing/2016/5/11/chartex" xmlns:cx4="http://schemas.microsoft.com/office/drawing/2016/5/10/chartex" xmlns:cx3="http://schemas.microsoft.com/office/drawing/2016/5/9/chartex" xmlns:cx2="http://schemas.microsoft.com/office/drawing/2015/10/21/chartex" xmlns:cx1="http://schemas.microsoft.com/office/drawing/2015/9/8/chartex" xmlns:cx="http://schemas.microsoft.com/office/drawing/2014/chartex">
           <w:pict>
             <v:rect w14:anchorId="5E365F24" id="Rectángulo 13" o:spid="_x0000_s1026" alt="Degradado azul en rectángulo" style="position:absolute;margin-left:429.05pt;margin-top:.7pt;width:480.25pt;height:97.85pt;z-index:-251655168;visibility:visible;mso-wrap-style:square;mso-width-percent:0;mso-height-percent:0;mso-wrap-distance-left:9pt;mso-wrap-distance-top:0;mso-wrap-distance-right:9pt;mso-wrap-distance-bottom:0;mso-position-horizontal:right;mso-position-horizontal-relative:margin;mso-position-vertical:absolute;mso-position-vertical-relative:margin;mso-width-percent:0;mso-height-percent:0;mso-width-relative:page;mso-height-relative:page;v-text-anchor:top" o:gfxdata="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" o:allowincell="f" fillcolor="#b8cce4 [1300]" stroked="f">
               <v:fill rotate="t" focus="100%" type="gradient"/>
@@ -2932,8 +2984,8 @@
 </file>
 
 <file path=word/numbering.xml><?xml version="1.0" encoding="utf-8"?>
-<w:numbering xmlns:wpc="http://schemas.microsoft.com/office/word/2010/wordprocessingCanvas" xmlns:cx="http://schemas.microsoft.com/office/drawing/2014/chartex" xmlns:cx1="http://schemas.microsoft.com/office/drawing/2015/9/8/chartex" xmlns:cx2="http://schemas.microsoft.com/office/drawing/2015/10/21/chartex" xmlns:cx3="http://schemas.microsoft.com/office/drawing/2016/5/9/chartex" xmlns:cx4="http://schemas.microsoft.com/office/drawing/2016/5/10/chartex" xmlns:cx5="http://schemas.microsoft.com/office/drawing/2016/5/11/chartex" xmlns:cx6="http://schemas.microsoft.com/office/drawing/2016/5/12/chartex" xmlns:cx7="http://schemas.microsoft.com/office/drawing/2016/5/13/chartex" xmlns:cx8="http://schemas.microsoft.com/office/drawing/2016/5/14/chartex" xmlns:mc="http://schemas.openxmlformats.org/markup-compatibility/2006" xmlns:aink="http://schemas.microsoft.com/office/drawing/2016/ink" xmlns:am3d="http://schemas.microsoft.com/office/drawing/2017/model3d" xmlns:o="urn:schemas-microsoft-com:office:office" xmlns:oel="http://schemas.microsoft.com/office/2019/extlst" xmlns:r="http://schemas.openxmlformats.org/officeDocument/2006/relationships" xmlns:m="http://schemas.openxmlformats.org/officeDocument/2006/math" xmlns:v="urn:schemas-microsoft-com:vml" xmlns:wp14="http://schemas.microsoft.com/office/word/2010/wordprocessingDrawing" xmlns:wp="http://schemas.openxmlformats.org/drawingml/2006/wordprocessingDrawing" xmlns:w10="urn:schemas-microsoft-com:office:word" xmlns:w="http://schemas.openxmlformats.org/wordprocessingml/2006/main" xmlns:w14="http://schemas.microsoft.com/office/word/2010/wordml" xmlns:w15="http://schemas.microsoft.com/office/word/2012/wordml" xmlns:w16cex="http://schemas.microsoft.com/office/word/2018/wordml/cex" xmlns:w16cid="http://schemas.microsoft.com/office/word/2016/wordml/cid" xmlns:w16="http://schemas.microsoft.com/office/word/2018/wordml" xmlns:w16sdtdh="http://schemas.microsoft.com/office/word/2020/wordml/sdtdatahash" xmlns:w16se="http://schemas.microsoft.com/office/word/2015/wordml/symex" xmlns:wpg="http://schemas.microsoft.com/office/word/2010/wordprocessingGroup" xmlns:wpi="http://schemas.microsoft.com/office/word/2010/wordprocessingInk" xmlns:wne="http://schemas.microsoft.com/office/word/2006/wordml" xmlns:wps="http://schemas.microsoft.com/office/word/2010/wordprocessingShape" mc:Ignorable="w14 w15 w16se w16cid w16 w16cex w16sdtdh wp14">
-  <w:abstractNum w:abstractNumId="0" w15:restartNumberingAfterBreak="0">
+<w:numbering xmlns:wpc="http://schemas.microsoft.com/office/word/2010/wordprocessingCanvas" xmlns:mc="http://schemas.openxmlformats.org/markup-compatibility/2006" xmlns:o="urn:schemas-microsoft-com:office:office" xmlns:r="http://schemas.openxmlformats.org/officeDocument/2006/relationships" xmlns:m="http://schemas.openxmlformats.org/officeDocument/2006/math" xmlns:v="urn:schemas-microsoft-com:vml" xmlns:wp14="http://schemas.microsoft.com/office/word/2010/wordprocessingDrawing" xmlns:wp="http://schemas.openxmlformats.org/drawingml/2006/wordprocessingDrawing" xmlns:w10="urn:schemas-microsoft-com:office:word" xmlns:w="http://schemas.openxmlformats.org/wordprocessingml/2006/main" xmlns:w14="http://schemas.microsoft.com/office/word/2010/wordml" xmlns:w15="http://schemas.microsoft.com/office/word/2012/wordml" xmlns:wpg="http://schemas.microsoft.com/office/word/2010/wordprocessingGroup" xmlns:wpi="http://schemas.microsoft.com/office/word/2010/wordprocessingInk" xmlns:wne="http://schemas.microsoft.com/office/word/2006/wordml" xmlns:wps="http://schemas.microsoft.com/office/word/2010/wordprocessingShape" mc:Ignorable="w14 w15 wp14">
+  <w:abstractNum w:abstractNumId="0">
     <w:nsid w:val="FFFFFF7C"/>
     <w:multiLevelType w:val="singleLevel"/>
     <w:tmpl w:val="F7563A4C"/>
@@ -2950,7 +3002,7 @@
       </w:pPr>
     </w:lvl>
   </w:abstractNum>
-  <w:abstractNum w:abstractNumId="1" w15:restartNumberingAfterBreak="0">
+  <w:abstractNum w:abstractNumId="1">
     <w:nsid w:val="FFFFFF7D"/>
     <w:multiLevelType w:val="singleLevel"/>
     <w:tmpl w:val="87D0AB80"/>
@@ -2967,7 +3019,7 @@
       </w:pPr>
     </w:lvl>
   </w:abstractNum>
-  <w:abstractNum w:abstractNumId="2" w15:restartNumberingAfterBreak="0">
+  <w:abstractNum w:abstractNumId="2">
     <w:nsid w:val="FFFFFF7E"/>
     <w:multiLevelType w:val="singleLevel"/>
     <w:tmpl w:val="E30A8D88"/>
@@ -2984,7 +3036,7 @@
       </w:pPr>
     </w:lvl>
   </w:abstractNum>
-  <w:abstractNum w:abstractNumId="3" w15:restartNumberingAfterBreak="0">
+  <w:abstractNum w:abstractNumId="3">
     <w:nsid w:val="FFFFFF7F"/>
     <w:multiLevelType w:val="singleLevel"/>
     <w:tmpl w:val="0CBA9468"/>
@@ -3001,7 +3053,7 @@
       </w:pPr>
     </w:lvl>
   </w:abstractNum>
-  <w:abstractNum w:abstractNumId="4" w15:restartNumberingAfterBreak="0">
+  <w:abstractNum w:abstractNumId="4">
     <w:nsid w:val="FFFFFF80"/>
     <w:multiLevelType w:val="singleLevel"/>
     <w:tmpl w:val="ADCC2172"/>
@@ -3021,7 +3073,7 @@
       </w:rPr>
     </w:lvl>
   </w:abstractNum>
-  <w:abstractNum w:abstractNumId="5" w15:restartNumberingAfterBreak="0">
+  <w:abstractNum w:abstractNumId="5">
     <w:nsid w:val="FFFFFF81"/>
     <w:multiLevelType w:val="singleLevel"/>
     <w:tmpl w:val="80DA95F0"/>
@@ -3041,7 +3093,7 @@
       </w:rPr>
     </w:lvl>
   </w:abstractNum>
-  <w:abstractNum w:abstractNumId="6" w15:restartNumberingAfterBreak="0">
+  <w:abstractNum w:abstractNumId="6">
     <w:nsid w:val="FFFFFF82"/>
     <w:multiLevelType w:val="singleLevel"/>
     <w:tmpl w:val="9B92C41C"/>
@@ -3061,7 +3113,7 @@
       </w:rPr>
     </w:lvl>
   </w:abstractNum>
-  <w:abstractNum w:abstractNumId="7" w15:restartNumberingAfterBreak="0">
+  <w:abstractNum w:abstractNumId="7">
     <w:nsid w:val="FFFFFF83"/>
     <w:multiLevelType w:val="singleLevel"/>
     <w:tmpl w:val="633A054C"/>
@@ -3081,7 +3133,7 @@
       </w:rPr>
     </w:lvl>
   </w:abstractNum>
-  <w:abstractNum w:abstractNumId="8" w15:restartNumberingAfterBreak="0">
+  <w:abstractNum w:abstractNumId="8">
     <w:nsid w:val="FFFFFF88"/>
     <w:multiLevelType w:val="singleLevel"/>
     <w:tmpl w:val="F4948A16"/>
@@ -3098,7 +3150,7 @@
       </w:pPr>
     </w:lvl>
   </w:abstractNum>
-  <w:abstractNum w:abstractNumId="9" w15:restartNumberingAfterBreak="0">
+  <w:abstractNum w:abstractNumId="9">
     <w:nsid w:val="FFFFFF89"/>
     <w:multiLevelType w:val="singleLevel"/>
     <w:tmpl w:val="8BFA9EB2"/>
@@ -3118,7 +3170,7 @@
       </w:rPr>
     </w:lvl>
   </w:abstractNum>
-  <w:abstractNum w:abstractNumId="10" w15:restartNumberingAfterBreak="0">
+  <w:abstractNum w:abstractNumId="10">
     <w:nsid w:val="09A2311D"/>
     <w:multiLevelType w:val="hybridMultilevel"/>
     <w:tmpl w:val="B64E4A04"/>
@@ -3234,7 +3286,7 @@
       </w:pPr>
     </w:lvl>
   </w:abstractNum>
-  <w:abstractNum w:abstractNumId="11" w15:restartNumberingAfterBreak="0">
+  <w:abstractNum w:abstractNumId="11">
     <w:nsid w:val="72B2751F"/>
     <w:multiLevelType w:val="hybridMultilevel"/>
     <w:tmpl w:val="DE88B224"/>
@@ -3352,47 +3404,47 @@
       </w:pPr>
     </w:lvl>
   </w:abstractNum>
-  <w:num w:numId="1" w16cid:durableId="182593882">
+  <w:num w:numId="1">
     <w:abstractNumId w:val="10"/>
   </w:num>
-  <w:num w:numId="2" w16cid:durableId="2061050923">
+  <w:num w:numId="2">
     <w:abstractNumId w:val="11"/>
   </w:num>
-  <w:num w:numId="3" w16cid:durableId="861020484">
+  <w:num w:numId="3">
     <w:abstractNumId w:val="9"/>
   </w:num>
-  <w:num w:numId="4" w16cid:durableId="1553542279">
+  <w:num w:numId="4">
     <w:abstractNumId w:val="7"/>
   </w:num>
-  <w:num w:numId="5" w16cid:durableId="1214929562">
+  <w:num w:numId="5">
     <w:abstractNumId w:val="6"/>
   </w:num>
-  <w:num w:numId="6" w16cid:durableId="1676807791">
+  <w:num w:numId="6">
     <w:abstractNumId w:val="5"/>
   </w:num>
-  <w:num w:numId="7" w16cid:durableId="840311974">
+  <w:num w:numId="7">
     <w:abstractNumId w:val="4"/>
   </w:num>
-  <w:num w:numId="8" w16cid:durableId="987710717">
+  <w:num w:numId="8">
     <w:abstractNumId w:val="8"/>
   </w:num>
-  <w:num w:numId="9" w16cid:durableId="789127464">
+  <w:num w:numId="9">
     <w:abstractNumId w:val="3"/>
   </w:num>
-  <w:num w:numId="10" w16cid:durableId="1148548809">
+  <w:num w:numId="10">
     <w:abstractNumId w:val="2"/>
   </w:num>
-  <w:num w:numId="11" w16cid:durableId="1284730320">
+  <w:num w:numId="11">
     <w:abstractNumId w:val="1"/>
   </w:num>
-  <w:num w:numId="12" w16cid:durableId="1750805207">
+  <w:num w:numId="12">
     <w:abstractNumId w:val="0"/>
   </w:num>
 </w:numbering>
 </file>
 
 <file path=word/styles.xml><?xml version="1.0" encoding="utf-8"?>
-<w:styles xmlns:mc="http://schemas.openxmlformats.org/markup-compatibility/2006" xmlns:r="http://schemas.openxmlformats.org/officeDocument/2006/relationships" xmlns:w="http://schemas.openxmlformats.org/wordprocessingml/2006/main" xmlns:w14="http://schemas.microsoft.com/office/word/2010/wordml" xmlns:w15="http://schemas.microsoft.com/office/word/2012/wordml" xmlns:w16cex="http://schemas.microsoft.com/office/word/2018/wordml/cex" xmlns:w16cid="http://schemas.microsoft.com/office/word/2016/wordml/cid" xmlns:w16="http://schemas.microsoft.com/office/word/2018/wordml" xmlns:w16sdtdh="http://schemas.microsoft.com/office/word/2020/wordml/sdtdatahash" xmlns:w16se="http://schemas.microsoft.com/office/word/2015/wordml/symex" mc:Ignorable="w14 w15 w16se w16cid w16 w16cex w16sdtdh">
+<w:styles xmlns:mc="http://schemas.openxmlformats.org/markup-compatibility/2006" xmlns:r="http://schemas.openxmlformats.org/officeDocument/2006/relationships" xmlns:w="http://schemas.openxmlformats.org/wordprocessingml/2006/main" xmlns:w14="http://schemas.microsoft.com/office/word/2010/wordml" xmlns:w15="http://schemas.microsoft.com/office/word/2012/wordml" mc:Ignorable="w14 w15">
   <w:docDefaults>
     <w:rPrDefault>
       <w:rPr>
@@ -3402,7 +3454,7 @@
     </w:rPrDefault>
     <w:pPrDefault/>
   </w:docDefaults>
-  <w:latentStyles w:defLockedState="0" w:defUIPriority="0" w:defSemiHidden="0" w:defUnhideWhenUsed="0" w:defQFormat="0" w:count="376">
+  <w:latentStyles w:defLockedState="0" w:defUIPriority="0" w:defSemiHidden="0" w:defUnhideWhenUsed="0" w:defQFormat="0" w:count="371">
     <w:lsdException w:name="Normal" w:qFormat="1"/>
     <w:lsdException w:name="heading 1" w:qFormat="1"/>
     <w:lsdException w:name="heading 2" w:qFormat="1"/>
@@ -3508,6 +3560,7 @@
     <w:lsdException w:name="HTML Sample" w:semiHidden="1" w:unhideWhenUsed="1"/>
     <w:lsdException w:name="HTML Typewriter" w:semiHidden="1" w:unhideWhenUsed="1"/>
     <w:lsdException w:name="HTML Variable" w:semiHidden="1" w:unhideWhenUsed="1"/>
+    <w:lsdException w:name="Normal Table" w:semiHidden="1" w:unhideWhenUsed="1"/>
     <w:lsdException w:name="annotation subject" w:semiHidden="1" w:unhideWhenUsed="1"/>
     <w:lsdException w:name="No List" w:semiHidden="1" w:unhideWhenUsed="1"/>
     <w:lsdException w:name="Outline List 1" w:semiHidden="1" w:unhideWhenUsed="1"/>
@@ -3550,8 +3603,11 @@
     <w:lsdException w:name="Table Contemporary" w:semiHidden="1" w:unhideWhenUsed="1"/>
     <w:lsdException w:name="Table Elegant" w:semiHidden="1" w:unhideWhenUsed="1"/>
     <w:lsdException w:name="Table Professional" w:semiHidden="1" w:unhideWhenUsed="1"/>
+    <w:lsdException w:name="Table Subtle 1" w:semiHidden="1" w:unhideWhenUsed="1"/>
     <w:lsdException w:name="Table Subtle 2" w:semiHidden="1" w:unhideWhenUsed="1"/>
     <w:lsdException w:name="Table Web 1" w:semiHidden="1" w:unhideWhenUsed="1"/>
+    <w:lsdException w:name="Table Web 2" w:semiHidden="1" w:unhideWhenUsed="1"/>
+    <w:lsdException w:name="Table Web 3" w:semiHidden="1" w:unhideWhenUsed="1"/>
     <w:lsdException w:name="Balloon Text" w:semiHidden="1" w:unhideWhenUsed="1"/>
     <w:lsdException w:name="Table Theme" w:semiHidden="1" w:unhideWhenUsed="1"/>
     <w:lsdException w:name="Placeholder Text" w:semiHidden="1" w:uiPriority="99"/>
@@ -3769,11 +3825,6 @@
     <w:lsdException w:name="List Table 5 Dark Accent 6" w:uiPriority="50"/>
     <w:lsdException w:name="List Table 6 Colorful Accent 6" w:uiPriority="51"/>
     <w:lsdException w:name="List Table 7 Colorful Accent 6" w:uiPriority="52"/>
-    <w:lsdException w:name="Mention" w:semiHidden="1" w:uiPriority="99" w:unhideWhenUsed="1"/>
-    <w:lsdException w:name="Smart Hyperlink" w:semiHidden="1" w:uiPriority="99" w:unhideWhenUsed="1"/>
-    <w:lsdException w:name="Hashtag" w:semiHidden="1" w:uiPriority="99" w:unhideWhenUsed="1"/>
-    <w:lsdException w:name="Unresolved Mention" w:semiHidden="1" w:uiPriority="99" w:unhideWhenUsed="1"/>
-    <w:lsdException w:name="Smart Link" w:semiHidden="1" w:uiPriority="99" w:unhideWhenUsed="1"/>
   </w:latentStyles>
   <w:style w:type="paragraph" w:default="1" w:styleId="Normal">
     <w:name w:val="Normal"/>
@@ -4525,7 +4576,7 @@
 </file>
 
 <file path=word/glossary/document.xml><?xml version="1.0" encoding="utf-8"?>
-<w:glossaryDocument xmlns:wpc="http://schemas.microsoft.com/office/word/2010/wordprocessingCanvas" xmlns:cx="http://schemas.microsoft.com/office/drawing/2014/chartex" xmlns:cx1="http://schemas.microsoft.com/office/drawing/2015/9/8/chartex" xmlns:cx2="http://schemas.microsoft.com/office/drawing/2015/10/21/chartex" xmlns:cx3="http://schemas.microsoft.com/office/drawing/2016/5/9/chartex" xmlns:cx4="http://schemas.microsoft.com/office/drawing/2016/5/10/chartex" xmlns:cx5="http://schemas.microsoft.com/office/drawing/2016/5/11/chartex" xmlns:cx6="http://schemas.microsoft.com/office/drawing/2016/5/12/chartex" xmlns:cx7="http://schemas.microsoft.com/office/drawing/2016/5/13/chartex" xmlns:cx8="http://schemas.microsoft.com/office/drawing/2016/5/14/chartex" xmlns:mc="http://schemas.openxmlformats.org/markup-compatibility/2006" xmlns:aink="http://schemas.microsoft.com/office/drawing/2016/ink" xmlns:am3d="http://schemas.microsoft.com/office/drawing/2017/model3d" xmlns:o="urn:schemas-microsoft-com:office:office" xmlns:oel="http://schemas.microsoft.com/office/2019/extlst" xmlns:r="http://schemas.openxmlformats.org/officeDocument/2006/relationships" xmlns:m="http://schemas.openxmlformats.org/officeDocument/2006/math" xmlns:v="urn:schemas-microsoft-com:vml" xmlns:wp14="http://schemas.microsoft.com/office/word/2010/wordprocessingDrawing" xmlns:wp="http://schemas.openxmlformats.org/drawingml/2006/wordprocessingDrawing" xmlns:w10="urn:schemas-microsoft-com:office:word" xmlns:w="http://schemas.openxmlformats.org/wordprocessingml/2006/main" xmlns:w14="http://schemas.microsoft.com/office/word/2010/wordml" xmlns:w15="http://schemas.microsoft.com/office/word/2012/wordml" xmlns:w16cex="http://schemas.microsoft.com/office/word/2018/wordml/cex" xmlns:w16cid="http://schemas.microsoft.com/office/word/2016/wordml/cid" xmlns:w16="http://schemas.microsoft.com/office/word/2018/wordml" xmlns:w16sdtdh="http://schemas.microsoft.com/office/word/2020/wordml/sdtdatahash" xmlns:w16se="http://schemas.microsoft.com/office/word/2015/wordml/symex" xmlns:wpg="http://schemas.microsoft.com/office/word/2010/wordprocessingGroup" xmlns:wpi="http://schemas.microsoft.com/office/word/2010/wordprocessingInk" xmlns:wne="http://schemas.microsoft.com/office/word/2006/wordml" xmlns:wps="http://schemas.microsoft.com/office/word/2010/wordprocessingShape" mc:Ignorable="w14 w15 w16se w16cid w16 w16cex w16sdtdh wp14">
+<w:glossaryDocument xmlns:wpc="http://schemas.microsoft.com/office/word/2010/wordprocessingCanvas" xmlns:mc="http://schemas.openxmlformats.org/markup-compatibility/2006" xmlns:o="urn:schemas-microsoft-com:office:office" xmlns:r="http://schemas.openxmlformats.org/officeDocument/2006/relationships" xmlns:m="http://schemas.openxmlformats.org/officeDocument/2006/math" xmlns:v="urn:schemas-microsoft-com:vml" xmlns:wp14="http://schemas.microsoft.com/office/word/2010/wordprocessingDrawing" xmlns:wp="http://schemas.openxmlformats.org/drawingml/2006/wordprocessingDrawing" xmlns:w10="urn:schemas-microsoft-com:office:word" xmlns:w="http://schemas.openxmlformats.org/wordprocessingml/2006/main" xmlns:w14="http://schemas.microsoft.com/office/word/2010/wordml" xmlns:w15="http://schemas.microsoft.com/office/word/2012/wordml" xmlns:wpg="http://schemas.microsoft.com/office/word/2010/wordprocessingGroup" xmlns:wpi="http://schemas.microsoft.com/office/word/2010/wordprocessingInk" xmlns:wne="http://schemas.microsoft.com/office/word/2006/wordml" xmlns:wps="http://schemas.microsoft.com/office/word/2010/wordprocessingShape" mc:Ignorable="w14 w15 wp14">
   <w:docParts>
     <w:docPart>
       <w:docPartPr>
@@ -5738,7 +5789,7 @@
 </file>
 
 <file path=word/glossary/fontTable.xml><?xml version="1.0" encoding="utf-8"?>
-<w:fonts xmlns:mc="http://schemas.openxmlformats.org/markup-compatibility/2006" xmlns:r="http://schemas.openxmlformats.org/officeDocument/2006/relationships" xmlns:w="http://schemas.openxmlformats.org/wordprocessingml/2006/main" xmlns:w14="http://schemas.microsoft.com/office/word/2010/wordml" xmlns:w15="http://schemas.microsoft.com/office/word/2012/wordml" xmlns:w16cex="http://schemas.microsoft.com/office/word/2018/wordml/cex" xmlns:w16cid="http://schemas.microsoft.com/office/word/2016/wordml/cid" xmlns:w16="http://schemas.microsoft.com/office/word/2018/wordml" xmlns:w16sdtdh="http://schemas.microsoft.com/office/word/2020/wordml/sdtdatahash" xmlns:w16se="http://schemas.microsoft.com/office/word/2015/wordml/symex" mc:Ignorable="w14 w15 w16se w16cid w16 w16cex w16sdtdh">
+<w:fonts xmlns:mc="http://schemas.openxmlformats.org/markup-compatibility/2006" xmlns:r="http://schemas.openxmlformats.org/officeDocument/2006/relationships" xmlns:w="http://schemas.openxmlformats.org/wordprocessingml/2006/main" xmlns:w14="http://schemas.microsoft.com/office/word/2010/wordml" xmlns:w15="http://schemas.microsoft.com/office/word/2012/wordml" mc:Ignorable="w14 w15">
   <w:font w:name="Symbol">
     <w:panose1 w:val="05050102010706020507"/>
     <w:charset w:val="02"/>
@@ -5792,7 +5843,7 @@
 </file>
 
 <file path=word/glossary/settings.xml><?xml version="1.0" encoding="utf-8"?>
-<w:settings xmlns:mc="http://schemas.openxmlformats.org/markup-compatibility/2006" xmlns:o="urn:schemas-microsoft-com:office:office" xmlns:r="http://schemas.openxmlformats.org/officeDocument/2006/relationships" xmlns:m="http://schemas.openxmlformats.org/officeDocument/2006/math" xmlns:v="urn:schemas-microsoft-com:vml" xmlns:w10="urn:schemas-microsoft-com:office:word" xmlns:w="http://schemas.openxmlformats.org/wordprocessingml/2006/main" xmlns:w14="http://schemas.microsoft.com/office/word/2010/wordml" xmlns:w15="http://schemas.microsoft.com/office/word/2012/wordml" xmlns:w16cex="http://schemas.microsoft.com/office/word/2018/wordml/cex" xmlns:w16cid="http://schemas.microsoft.com/office/word/2016/wordml/cid" xmlns:w16="http://schemas.microsoft.com/office/word/2018/wordml" xmlns:w16sdtdh="http://schemas.microsoft.com/office/word/2020/wordml/sdtdatahash" xmlns:w16se="http://schemas.microsoft.com/office/word/2015/wordml/symex" xmlns:sl="http://schemas.openxmlformats.org/schemaLibrary/2006/main" mc:Ignorable="w14 w15 w16se w16cid w16 w16cex w16sdtdh">
+<w:settings xmlns:mc="http://schemas.openxmlformats.org/markup-compatibility/2006" xmlns:o="urn:schemas-microsoft-com:office:office" xmlns:r="http://schemas.openxmlformats.org/officeDocument/2006/relationships" xmlns:m="http://schemas.openxmlformats.org/officeDocument/2006/math" xmlns:v="urn:schemas-microsoft-com:vml" xmlns:w10="urn:schemas-microsoft-com:office:word" xmlns:w="http://schemas.openxmlformats.org/wordprocessingml/2006/main" xmlns:w14="http://schemas.microsoft.com/office/word/2010/wordml" xmlns:w15="http://schemas.microsoft.com/office/word/2012/wordml" xmlns:sl="http://schemas.openxmlformats.org/schemaLibrary/2006/main" mc:Ignorable="w14 w15">
   <w:view w:val="normal"/>
   <w:defaultTabStop w:val="708"/>
   <w:hyphenationZone w:val="425"/>
@@ -5804,11 +5855,11 @@
     <w:compatSetting w:name="enableOpenTypeFeatures" w:uri="http://schemas.microsoft.com/office/word" w:val="1"/>
     <w:compatSetting w:name="doNotFlipMirrorIndents" w:uri="http://schemas.microsoft.com/office/word" w:val="1"/>
     <w:compatSetting w:name="differentiateMultirowTableHeaders" w:uri="http://schemas.microsoft.com/office/word" w:val="1"/>
-    <w:compatSetting w:name="useWord2013TrackBottomHyphenation" w:uri="http://schemas.microsoft.com/office/word" w:val="1"/>
   </w:compat>
   <w:rsids>
     <w:rsidRoot w:val="00881934"/>
     <w:rsid w:val="002A6F97"/>
+    <w:rsid w:val="005E05D6"/>
     <w:rsid w:val="00686227"/>
     <w:rsid w:val="00881934"/>
   </w:rsids>
@@ -5834,7 +5885,7 @@
 </file>
 
 <file path=word/glossary/styles.xml><?xml version="1.0" encoding="utf-8"?>
-<w:styles xmlns:mc="http://schemas.openxmlformats.org/markup-compatibility/2006" xmlns:r="http://schemas.openxmlformats.org/officeDocument/2006/relationships" xmlns:w="http://schemas.openxmlformats.org/wordprocessingml/2006/main" xmlns:w14="http://schemas.microsoft.com/office/word/2010/wordml" xmlns:w15="http://schemas.microsoft.com/office/word/2012/wordml" xmlns:w16cex="http://schemas.microsoft.com/office/word/2018/wordml/cex" xmlns:w16cid="http://schemas.microsoft.com/office/word/2016/wordml/cid" xmlns:w16="http://schemas.microsoft.com/office/word/2018/wordml" xmlns:w16sdtdh="http://schemas.microsoft.com/office/word/2020/wordml/sdtdatahash" xmlns:w16se="http://schemas.microsoft.com/office/word/2015/wordml/symex" mc:Ignorable="w14 w15 w16se w16cid w16 w16cex w16sdtdh">
+<w:styles xmlns:mc="http://schemas.openxmlformats.org/markup-compatibility/2006" xmlns:r="http://schemas.openxmlformats.org/officeDocument/2006/relationships" xmlns:w="http://schemas.openxmlformats.org/wordprocessingml/2006/main" xmlns:w14="http://schemas.microsoft.com/office/word/2010/wordml" xmlns:w15="http://schemas.microsoft.com/office/word/2012/wordml" mc:Ignorable="w14 w15">
   <w:docDefaults>
     <w:rPrDefault>
       <w:rPr>
@@ -5850,7 +5901,7 @@
       </w:pPr>
     </w:pPrDefault>
   </w:docDefaults>
-  <w:latentStyles w:defLockedState="0" w:defUIPriority="99" w:defSemiHidden="0" w:defUnhideWhenUsed="0" w:defQFormat="0" w:count="376">
+  <w:latentStyles w:defLockedState="0" w:defUIPriority="99" w:defSemiHidden="0" w:defUnhideWhenUsed="0" w:defQFormat="0" w:count="371">
     <w:lsdException w:name="Normal" w:uiPriority="0" w:qFormat="1"/>
     <w:lsdException w:name="heading 1" w:uiPriority="9" w:qFormat="1"/>
     <w:lsdException w:name="heading 2" w:semiHidden="1" w:uiPriority="9" w:unhideWhenUsed="1" w:qFormat="1"/>
@@ -5956,6 +6007,7 @@
     <w:lsdException w:name="HTML Sample" w:semiHidden="1" w:unhideWhenUsed="1"/>
     <w:lsdException w:name="HTML Typewriter" w:semiHidden="1" w:unhideWhenUsed="1"/>
     <w:lsdException w:name="HTML Variable" w:semiHidden="1" w:unhideWhenUsed="1"/>
+    <w:lsdException w:name="Normal Table" w:semiHidden="1" w:unhideWhenUsed="1"/>
     <w:lsdException w:name="annotation subject" w:semiHidden="1" w:unhideWhenUsed="1"/>
     <w:lsdException w:name="No List" w:semiHidden="1" w:unhideWhenUsed="1"/>
     <w:lsdException w:name="Outline List 1" w:semiHidden="1" w:unhideWhenUsed="1"/>
@@ -5998,8 +6050,11 @@
     <w:lsdException w:name="Table Contemporary" w:semiHidden="1" w:unhideWhenUsed="1"/>
     <w:lsdException w:name="Table Elegant" w:semiHidden="1" w:unhideWhenUsed="1"/>
     <w:lsdException w:name="Table Professional" w:semiHidden="1" w:unhideWhenUsed="1"/>
+    <w:lsdException w:name="Table Subtle 1" w:semiHidden="1" w:unhideWhenUsed="1"/>
     <w:lsdException w:name="Table Subtle 2" w:semiHidden="1" w:unhideWhenUsed="1"/>
     <w:lsdException w:name="Table Web 1" w:semiHidden="1" w:unhideWhenUsed="1"/>
+    <w:lsdException w:name="Table Web 2" w:semiHidden="1" w:unhideWhenUsed="1"/>
+    <w:lsdException w:name="Table Web 3" w:semiHidden="1" w:unhideWhenUsed="1"/>
     <w:lsdException w:name="Balloon Text" w:semiHidden="1" w:unhideWhenUsed="1"/>
     <w:lsdException w:name="Table Grid" w:uiPriority="39"/>
     <w:lsdException w:name="Table Theme" w:semiHidden="1" w:unhideWhenUsed="1"/>
@@ -6218,11 +6273,6 @@
     <w:lsdException w:name="List Table 5 Dark Accent 6" w:uiPriority="50"/>
     <w:lsdException w:name="List Table 6 Colorful Accent 6" w:uiPriority="51"/>
     <w:lsdException w:name="List Table 7 Colorful Accent 6" w:uiPriority="52"/>
-    <w:lsdException w:name="Mention" w:semiHidden="1" w:unhideWhenUsed="1"/>
-    <w:lsdException w:name="Smart Hyperlink" w:semiHidden="1" w:unhideWhenUsed="1"/>
-    <w:lsdException w:name="Hashtag" w:semiHidden="1" w:unhideWhenUsed="1"/>
-    <w:lsdException w:name="Unresolved Mention" w:semiHidden="1" w:unhideWhenUsed="1"/>
-    <w:lsdException w:name="Smart Link" w:semiHidden="1" w:unhideWhenUsed="1"/>
   </w:latentStyles>
   <w:style w:type="paragraph" w:default="1" w:styleId="Normal">
     <w:name w:val="Normal"/>
@@ -6393,7 +6443,7 @@
 </file>
 
 <file path=word/glossary/webSettings.xml><?xml version="1.0" encoding="utf-8"?>
-<w:webSettings xmlns:mc="http://schemas.openxmlformats.org/markup-compatibility/2006" xmlns:r="http://schemas.openxmlformats.org/officeDocument/2006/relationships" xmlns:w="http://schemas.openxmlformats.org/wordprocessingml/2006/main" xmlns:w14="http://schemas.microsoft.com/office/word/2010/wordml" xmlns:w15="http://schemas.microsoft.com/office/word/2012/wordml" xmlns:w16cex="http://schemas.microsoft.com/office/word/2018/wordml/cex" xmlns:w16cid="http://schemas.microsoft.com/office/word/2016/wordml/cid" xmlns:w16="http://schemas.microsoft.com/office/word/2018/wordml" xmlns:w16sdtdh="http://schemas.microsoft.com/office/word/2020/wordml/sdtdatahash" xmlns:w16se="http://schemas.microsoft.com/office/word/2015/wordml/symex" mc:Ignorable="w14 w15 w16se w16cid w16 w16cex w16sdtdh">
+<w:webSettings xmlns:mc="http://schemas.openxmlformats.org/markup-compatibility/2006" xmlns:r="http://schemas.openxmlformats.org/officeDocument/2006/relationships" xmlns:w="http://schemas.openxmlformats.org/wordprocessingml/2006/main" xmlns:w14="http://schemas.microsoft.com/office/word/2010/wordml" xmlns:w15="http://schemas.microsoft.com/office/word/2012/wordml" mc:Ignorable="w14 w15">
   <w:optimizeForBrowser/>
   <w:allowPNG/>
 </w:webSettings>

</xml_diff>

<commit_message>
Link commit con issue de presupuesto #1
</commit_message>
<xml_diff>
--- a/Docs/Presupuesto.docx
+++ b/Docs/Presupuesto.docx
@@ -1365,7 +1365,7 @@
           </w:tcPr>
           <w:p>
             <w:r>
-              <w:t>1</w:t>
+              <w:t>2</w:t>
             </w:r>
             <w:bookmarkStart w:id="0" w:name="_GoBack"/>
             <w:bookmarkEnd w:id="0"/>
@@ -2845,7 +2845,7 @@
             </wp:anchor>
           </w:drawing>
         </mc:Choice>
-        <mc:Fallback xmlns:w16se="http://schemas.microsoft.com/office/word/2015/wordml/symex" xmlns:w16sdtdh="http://schemas.microsoft.com/office/word/2020/wordml/sdtdatahash" xmlns:w16="http://schemas.microsoft.com/office/word/2018/wordml" xmlns:w16cid="http://schemas.microsoft.com/office/word/2016/wordml/cid" xmlns:w16cex="http://schemas.microsoft.com/office/word/2018/wordml/cex" xmlns:oel="http://schemas.microsoft.com/office/2019/extlst" xmlns:am3d="http://schemas.microsoft.com/office/drawing/2017/model3d" xmlns:aink="http://schemas.microsoft.com/office/drawing/2016/ink" xmlns:cx8="http://schemas.microsoft.com/office/drawing/2016/5/14/chartex" xmlns:cx7="http://schemas.microsoft.com/office/drawing/2016/5/13/chartex" xmlns:cx6="http://schemas.microsoft.com/office/drawing/2016/5/12/chartex" xmlns:cx5="http://schemas.microsoft.com/office/drawing/2016/5/11/chartex" xmlns:cx4="http://schemas.microsoft.com/office/drawing/2016/5/10/chartex" xmlns:cx3="http://schemas.microsoft.com/office/drawing/2016/5/9/chartex" xmlns:cx2="http://schemas.microsoft.com/office/drawing/2015/10/21/chartex" xmlns:cx1="http://schemas.microsoft.com/office/drawing/2015/9/8/chartex" xmlns:cx="http://schemas.microsoft.com/office/drawing/2014/chartex">
+        <mc:Fallback xmlns:cx="http://schemas.microsoft.com/office/drawing/2014/chartex" xmlns:cx1="http://schemas.microsoft.com/office/drawing/2015/9/8/chartex" xmlns:cx2="http://schemas.microsoft.com/office/drawing/2015/10/21/chartex" xmlns:cx3="http://schemas.microsoft.com/office/drawing/2016/5/9/chartex" xmlns:cx4="http://schemas.microsoft.com/office/drawing/2016/5/10/chartex" xmlns:cx5="http://schemas.microsoft.com/office/drawing/2016/5/11/chartex" xmlns:cx6="http://schemas.microsoft.com/office/drawing/2016/5/12/chartex" xmlns:cx7="http://schemas.microsoft.com/office/drawing/2016/5/13/chartex" xmlns:cx8="http://schemas.microsoft.com/office/drawing/2016/5/14/chartex" xmlns:aink="http://schemas.microsoft.com/office/drawing/2016/ink" xmlns:am3d="http://schemas.microsoft.com/office/drawing/2017/model3d" xmlns:oel="http://schemas.microsoft.com/office/2019/extlst" xmlns:w16cex="http://schemas.microsoft.com/office/word/2018/wordml/cex" xmlns:w16cid="http://schemas.microsoft.com/office/word/2016/wordml/cid" xmlns:w16="http://schemas.microsoft.com/office/word/2018/wordml" xmlns:w16sdtdh="http://schemas.microsoft.com/office/word/2020/wordml/sdtdatahash" xmlns:w16se="http://schemas.microsoft.com/office/word/2015/wordml/symex">
           <w:pict>
             <v:group w14:anchorId="646ACFBB" id="Grupo 26" o:spid="_x0000_s1026" alt="Degradado azul en rectángulo" style="position:absolute;margin-left:50.25pt;margin-top:666.35pt;width:494.5pt;height:43.75pt;z-index:-251657216;mso-position-horizontal-relative:page;mso-position-vertical-relative:margin" coordorigin="1066,14085" coordsize="10081,875" o:gfxdata="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" o:allowincell="f">
               <v:rect id="Rectángulo 27" o:spid="_x0000_s1027" alt="Degradado azul en rectángulo" style="position:absolute;left:1066;top:14085;width:10081;height:875;visibility:visible;mso-wrap-style:square;v-text-anchor:top" o:gfxdata="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" stroked="f">
@@ -2969,7 +2969,7 @@
             </wp:anchor>
           </w:drawing>
         </mc:Choice>
-        <mc:Fallback xmlns:w16se="http://schemas.microsoft.com/office/word/2015/wordml/symex" xmlns:w16sdtdh="http://schemas.microsoft.com/office/word/2020/wordml/sdtdatahash" xmlns:w16="http://schemas.microsoft.com/office/word/2018/wordml" xmlns:w16cid="http://schemas.microsoft.com/office/word/2016/wordml/cid" xmlns:w16cex="http://schemas.microsoft.com/office/word/2018/wordml/cex" xmlns:oel="http://schemas.microsoft.com/office/2019/extlst" xmlns:am3d="http://schemas.microsoft.com/office/drawing/2017/model3d" xmlns:aink="http://schemas.microsoft.com/office/drawing/2016/ink" xmlns:cx8="http://schemas.microsoft.com/office/drawing/2016/5/14/chartex" xmlns:cx7="http://schemas.microsoft.com/office/drawing/2016/5/13/chartex" xmlns:cx6="http://schemas.microsoft.com/office/drawing/2016/5/12/chartex" xmlns:cx5="http://schemas.microsoft.com/office/drawing/2016/5/11/chartex" xmlns:cx4="http://schemas.microsoft.com/office/drawing/2016/5/10/chartex" xmlns:cx3="http://schemas.microsoft.com/office/drawing/2016/5/9/chartex" xmlns:cx2="http://schemas.microsoft.com/office/drawing/2015/10/21/chartex" xmlns:cx1="http://schemas.microsoft.com/office/drawing/2015/9/8/chartex" xmlns:cx="http://schemas.microsoft.com/office/drawing/2014/chartex">
+        <mc:Fallback xmlns:cx="http://schemas.microsoft.com/office/drawing/2014/chartex" xmlns:cx1="http://schemas.microsoft.com/office/drawing/2015/9/8/chartex" xmlns:cx2="http://schemas.microsoft.com/office/drawing/2015/10/21/chartex" xmlns:cx3="http://schemas.microsoft.com/office/drawing/2016/5/9/chartex" xmlns:cx4="http://schemas.microsoft.com/office/drawing/2016/5/10/chartex" xmlns:cx5="http://schemas.microsoft.com/office/drawing/2016/5/11/chartex" xmlns:cx6="http://schemas.microsoft.com/office/drawing/2016/5/12/chartex" xmlns:cx7="http://schemas.microsoft.com/office/drawing/2016/5/13/chartex" xmlns:cx8="http://schemas.microsoft.com/office/drawing/2016/5/14/chartex" xmlns:aink="http://schemas.microsoft.com/office/drawing/2016/ink" xmlns:am3d="http://schemas.microsoft.com/office/drawing/2017/model3d" xmlns:oel="http://schemas.microsoft.com/office/2019/extlst" xmlns:w16cex="http://schemas.microsoft.com/office/word/2018/wordml/cex" xmlns:w16cid="http://schemas.microsoft.com/office/word/2016/wordml/cid" xmlns:w16="http://schemas.microsoft.com/office/word/2018/wordml" xmlns:w16sdtdh="http://schemas.microsoft.com/office/word/2020/wordml/sdtdatahash" xmlns:w16se="http://schemas.microsoft.com/office/word/2015/wordml/symex">
           <w:pict>
             <v:rect w14:anchorId="5E365F24" id="Rectángulo 13" o:spid="_x0000_s1026" alt="Degradado azul en rectángulo" style="position:absolute;margin-left:429.05pt;margin-top:.7pt;width:480.25pt;height:97.85pt;z-index:-251655168;visibility:visible;mso-wrap-style:square;mso-width-percent:0;mso-height-percent:0;mso-wrap-distance-left:9pt;mso-wrap-distance-top:0;mso-wrap-distance-right:9pt;mso-wrap-distance-bottom:0;mso-position-horizontal:right;mso-position-horizontal-relative:margin;mso-position-vertical:absolute;mso-position-vertical-relative:margin;mso-width-percent:0;mso-height-percent:0;mso-width-relative:page;mso-height-relative:page;v-text-anchor:top" o:gfxdata="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" o:allowincell="f" fillcolor="#b8cce4 [1300]" stroked="f">
               <v:fill rotate="t" focus="100%" type="gradient"/>
@@ -5861,6 +5861,7 @@
     <w:rsid w:val="002A6F97"/>
     <w:rsid w:val="005E05D6"/>
     <w:rsid w:val="00686227"/>
+    <w:rsid w:val="006D30FF"/>
     <w:rsid w:val="00881934"/>
   </w:rsids>
   <m:mathPr>

</xml_diff>

<commit_message>
Desglose del presupuesto #1
</commit_message>
<xml_diff>
--- a/Docs/Presupuesto.docx
+++ b/Docs/Presupuesto.docx
@@ -18,126 +18,16 @@
         <w:tblDescription w:val="Diseño de tabla para especificar el logotipo, número de factura, fecha, fecha de expiración, nombre de la empresa y eslogan, dirección, números de teléfono y fax, y dirección de correo electrónico"/>
       </w:tblPr>
       <w:tblGrid>
-        <w:gridCol w:w="5740"/>
-        <w:gridCol w:w="3862"/>
+        <w:gridCol w:w="5779"/>
+        <w:gridCol w:w="3823"/>
       </w:tblGrid>
-      <w:tr>
-        <w:trPr>
-          <w:trHeight w:val="668"/>
-        </w:trPr>
-        <w:tc>
-          <w:tcPr>
-            <w:tcW w:w="6030" w:type="dxa"/>
-            <w:tcBorders>
-              <w:top w:val="single" w:sz="4" w:space="0" w:color="365F91" w:themeColor="accent1" w:themeShade="BF"/>
-              <w:bottom w:val="nil"/>
-            </w:tcBorders>
-            <w:shd w:val="clear" w:color="auto" w:fill="auto"/>
-            <w:tcMar>
-              <w:top w:w="0" w:type="dxa"/>
-            </w:tcMar>
-          </w:tcPr>
-          <w:p>
-            <w:r>
-              <w:rPr>
-                <w:noProof/>
-                <w:lang w:eastAsia="es-ES"/>
-              </w:rPr>
-              <w:drawing>
-                <wp:inline distT="0" distB="0" distL="0" distR="0" wp14:anchorId="6EF57251" wp14:editId="592F75CD">
-                  <wp:extent cx="857249" cy="428625"/>
-                  <wp:effectExtent l="0" t="0" r="635" b="0"/>
-                  <wp:docPr id="6" name="Imagen 1"/>
-                  <wp:cNvGraphicFramePr>
-                    <a:graphicFrameLocks xmlns:a="http://schemas.openxmlformats.org/drawingml/2006/main" noChangeAspect="1"/>
-                  </wp:cNvGraphicFramePr>
-                  <a:graphic xmlns:a="http://schemas.openxmlformats.org/drawingml/2006/main">
-                    <a:graphicData uri="http://schemas.openxmlformats.org/drawingml/2006/picture">
-                      <pic:pic xmlns:pic="http://schemas.openxmlformats.org/drawingml/2006/picture">
-                        <pic:nvPicPr>
-                          <pic:cNvPr id="0" name="Imagen 1" descr="Marcador de logotipo"/>
-                          <pic:cNvPicPr>
-                            <a:picLocks noChangeAspect="1" noChangeArrowheads="1"/>
-                          </pic:cNvPicPr>
-                        </pic:nvPicPr>
-                        <pic:blipFill>
-                          <a:blip r:embed="rId7">
-                            <a:extLst>
-                              <a:ext uri="{28A0092B-C50C-407E-A947-70E740481C1C}">
-                                <a14:useLocalDpi xmlns:a14="http://schemas.microsoft.com/office/drawing/2010/main" val="0"/>
-                              </a:ext>
-                            </a:extLst>
-                          </a:blip>
-                          <a:stretch>
-                            <a:fillRect/>
-                          </a:stretch>
-                        </pic:blipFill>
-                        <pic:spPr bwMode="auto">
-                          <a:xfrm>
-                            <a:off x="0" y="0"/>
-                            <a:ext cx="857249" cy="428625"/>
-                          </a:xfrm>
-                          <a:prstGeom prst="rect">
-                            <a:avLst/>
-                          </a:prstGeom>
-                          <a:noFill/>
-                          <a:ln>
-                            <a:noFill/>
-                          </a:ln>
-                        </pic:spPr>
-                      </pic:pic>
-                    </a:graphicData>
-                  </a:graphic>
-                </wp:inline>
-              </w:drawing>
-            </w:r>
-          </w:p>
-        </w:tc>
-        <w:tc>
-          <w:tcPr>
-            <w:tcW w:w="4050" w:type="dxa"/>
-            <w:tcBorders>
-              <w:top w:val="single" w:sz="4" w:space="0" w:color="365F91" w:themeColor="accent1" w:themeShade="BF"/>
-              <w:bottom w:val="nil"/>
-            </w:tcBorders>
-            <w:shd w:val="clear" w:color="auto" w:fill="auto"/>
-          </w:tcPr>
-          <w:p>
-            <w:pPr>
-              <w:pStyle w:val="Ttulo1"/>
-            </w:pPr>
-            <w:sdt>
-              <w:sdtPr>
-                <w:alias w:val="Cita:"/>
-                <w:tag w:val="Cita:"/>
-                <w:id w:val="-1200705054"/>
-                <w:placeholder>
-                  <w:docPart w:val="0F06F1084FB5456C85B8067134BED1BF"/>
-                </w:placeholder>
-                <w:temporary/>
-                <w:showingPlcHdr/>
-                <w15:appearance w15:val="hidden"/>
-              </w:sdtPr>
-              <w:sdtEndPr/>
-              <w:sdtContent>
-                <w:r>
-                  <w:rPr>
-                    <w:lang w:bidi="es-ES"/>
-                  </w:rPr>
-                  <w:t>CITA</w:t>
-                </w:r>
-              </w:sdtContent>
-            </w:sdt>
-          </w:p>
-        </w:tc>
-      </w:tr>
       <w:tr>
         <w:trPr>
           <w:trHeight w:val="558"/>
         </w:trPr>
         <w:tc>
           <w:tcPr>
-            <w:tcW w:w="6030" w:type="dxa"/>
+            <w:tcW w:w="5779" w:type="dxa"/>
             <w:tcBorders>
               <w:top w:val="nil"/>
               <w:bottom w:val="nil"/>
@@ -156,7 +46,6 @@
               <w:placeholder>
                 <w:docPart w:val="179074343539477D84E9F4981DD44EA0"/>
               </w:placeholder>
-              <w:showingPlcHdr/>
               <w:dataBinding w:prefixMappings="xmlns:ns0='http://purl.org/dc/elements/1.1/' xmlns:ns1='http://schemas.openxmlformats.org/package/2006/metadata/core-properties' " w:xpath="/ns1:coreProperties[1]/ns0:subject[1]" w:storeItemID="{6C3C8BC8-F283-45AE-878A-BAB7291924A1}"/>
               <w15:appearance w15:val="hidden"/>
               <w:text w:multiLine="1"/>
@@ -168,52 +57,48 @@
                   <w:pStyle w:val="Nombre"/>
                 </w:pPr>
                 <w:r>
-                  <w:rPr>
-                    <w:lang w:bidi="es-ES"/>
-                  </w:rPr>
-                  <w:t>Nombre de la empresa</w:t>
+                  <w:t>Grupo Células</w:t>
                 </w:r>
+                <w:proofErr w:type="gramStart"/>
+                <w:r>
+                  <w:t>..</w:t>
+                </w:r>
+                <w:proofErr w:type="gramEnd"/>
               </w:p>
             </w:sdtContent>
           </w:sdt>
-          <w:sdt>
-            <w:sdtPr>
+          <w:p>
+            <w:pPr>
+              <w:pStyle w:val="Eslogan"/>
               <w:rPr>
                 <w:noProof/>
               </w:rPr>
-              <w:alias w:val="Escriba el eslogan:"/>
-              <w:tag w:val="Escriba el eslogan:"/>
-              <w:id w:val="963386330"/>
-              <w:placeholder>
-                <w:docPart w:val="1FAE5F3AE4F54A0DAC0522BA5F0D90AD"/>
-              </w:placeholder>
-              <w:temporary/>
-              <w:showingPlcHdr/>
-              <w15:appearance w15:val="hidden"/>
-            </w:sdtPr>
-            <w:sdtEndPr/>
-            <w:sdtContent>
-              <w:p>
-                <w:pPr>
-                  <w:pStyle w:val="Eslogan"/>
-                  <w:rPr>
-                    <w:noProof/>
-                  </w:rPr>
-                </w:pPr>
-                <w:r>
-                  <w:rPr>
-                    <w:noProof/>
-                    <w:lang w:bidi="es-ES"/>
-                  </w:rPr>
-                  <w:t>Eslogan de la empresa</w:t>
-                </w:r>
-              </w:p>
-            </w:sdtContent>
-          </w:sdt>
+            </w:pPr>
+            <w:r>
+              <w:rPr>
+                <w:noProof/>
+              </w:rPr>
+              <w:t>Vanesa Gómez Martínez</w:t>
+            </w:r>
+          </w:p>
+          <w:p>
+            <w:pPr>
+              <w:pStyle w:val="Eslogan"/>
+              <w:rPr>
+                <w:noProof/>
+              </w:rPr>
+            </w:pPr>
+            <w:r>
+              <w:rPr>
+                <w:noProof/>
+              </w:rPr>
+              <w:t>Esther Vera Moreno</w:t>
+            </w:r>
+          </w:p>
         </w:tc>
         <w:tc>
           <w:tcPr>
-            <w:tcW w:w="4050" w:type="dxa"/>
+            <w:tcW w:w="3823" w:type="dxa"/>
             <w:tcBorders>
               <w:top w:val="nil"/>
               <w:bottom w:val="nil"/>
@@ -280,65 +165,77 @@
             </w:sdt>
             <w:r>
               <w:rPr>
+                <w:caps w:val="0"/>
                 <w:lang w:bidi="es-ES"/>
               </w:rPr>
+              <w:t xml:space="preserve">: </w:t>
+            </w:r>
+            <w:r>
+              <w:rPr>
+                <w:lang w:bidi="es-ES"/>
+              </w:rPr>
+              <w:t>#8920</w:t>
+            </w:r>
+          </w:p>
+          <w:p>
+            <w:pPr>
+              <w:pStyle w:val="Fechaynmero"/>
+            </w:pPr>
+            <w:r>
+              <w:rPr>
+                <w:caps w:val="0"/>
+              </w:rPr>
+              <w:t>Fecha de inicio</w:t>
+            </w:r>
+            <w:r>
               <w:t>:</w:t>
             </w:r>
-          </w:p>
-          <w:p>
-            <w:pPr>
-              <w:pStyle w:val="Fechaynmero"/>
-            </w:pPr>
-            <w:sdt>
-              <w:sdtPr>
-                <w:alias w:val="Fecha:"/>
-                <w:tag w:val="Fecha:"/>
-                <w:id w:val="-2048360737"/>
-                <w:placeholder>
-                  <w:docPart w:val="EE4F899BCA2148CC99C7BA9616D4DD7B"/>
-                </w:placeholder>
-                <w:temporary/>
-                <w:showingPlcHdr/>
-                <w15:appearance w15:val="hidden"/>
-              </w:sdtPr>
-              <w:sdtEndPr/>
-              <w:sdtContent>
-                <w:r>
-                  <w:rPr>
-                    <w:lang w:bidi="es-ES"/>
-                  </w:rPr>
-                  <w:t>Fecha:</w:t>
-                </w:r>
-              </w:sdtContent>
-            </w:sdt>
             <w:r>
               <w:rPr>
                 <w:lang w:bidi="es-ES"/>
               </w:rPr>
               <w:t xml:space="preserve"> </w:t>
             </w:r>
-            <w:sdt>
-              <w:sdtPr>
-                <w:alias w:val="Escriba la fecha:"/>
-                <w:tag w:val="Escriba la fecha:"/>
-                <w:id w:val="1838414722"/>
-                <w:placeholder>
-                  <w:docPart w:val="CC7CEF28BF2F4427860021101BD0519C"/>
-                </w:placeholder>
-                <w:temporary/>
-                <w:showingPlcHdr/>
-                <w15:appearance w15:val="hidden"/>
-              </w:sdtPr>
-              <w:sdtEndPr/>
-              <w:sdtContent>
-                <w:r>
-                  <w:rPr>
-                    <w:lang w:bidi="es-ES"/>
-                  </w:rPr>
-                  <w:t>Fecha</w:t>
-                </w:r>
-              </w:sdtContent>
-            </w:sdt>
+            <w:r>
+              <w:t>20/02</w:t>
+            </w:r>
+            <w:r>
+              <w:t>/2023</w:t>
+            </w:r>
+          </w:p>
+          <w:p>
+            <w:pPr>
+              <w:pStyle w:val="Fechaynmero"/>
+            </w:pPr>
+            <w:r>
+              <w:rPr>
+                <w:caps w:val="0"/>
+              </w:rPr>
+              <w:t>Fecha de finalización</w:t>
+            </w:r>
+            <w:r>
+              <w:t>: 27/04/2023</w:t>
+            </w:r>
+          </w:p>
+          <w:p>
+            <w:pPr>
+              <w:pStyle w:val="Fechaynmero"/>
+            </w:pPr>
+            <w:r>
+              <w:rPr>
+                <w:caps w:val="0"/>
+              </w:rPr>
+              <w:t>Duración total</w:t>
+            </w:r>
+            <w:r>
+              <w:t xml:space="preserve">: </w:t>
+            </w:r>
+            <w:r>
+              <w:rPr>
+                <w:caps w:val="0"/>
+              </w:rPr>
+              <w:t>66 días</w:t>
+            </w:r>
           </w:p>
         </w:tc>
       </w:tr>
@@ -348,7 +245,7 @@
         </w:trPr>
         <w:tc>
           <w:tcPr>
-            <w:tcW w:w="6030" w:type="dxa"/>
+            <w:tcW w:w="5779" w:type="dxa"/>
             <w:tcBorders>
               <w:top w:val="nil"/>
               <w:bottom w:val="nil"/>
@@ -360,205 +257,64 @@
             </w:tcMar>
           </w:tcPr>
           <w:p>
-            <w:sdt>
-              <w:sdtPr>
-                <w:alias w:val="Escriba la dirección:"/>
-                <w:tag w:val="Escriba la dirección:"/>
-                <w:id w:val="955042285"/>
-                <w:placeholder>
-                  <w:docPart w:val="9AFA070ECB2841008592E2A9E5FD024E"/>
-                </w:placeholder>
-                <w:temporary/>
-                <w:showingPlcHdr/>
-                <w15:appearance w15:val="hidden"/>
-              </w:sdtPr>
-              <w:sdtEndPr/>
-              <w:sdtContent>
-                <w:r>
-                  <w:rPr>
-                    <w:lang w:bidi="es-ES"/>
-                  </w:rPr>
-                  <w:t>Dirección postal</w:t>
-                </w:r>
-              </w:sdtContent>
-            </w:sdt>
-            <w:r>
+            <w:pPr>
               <w:rPr>
                 <w:lang w:bidi="es-ES"/>
               </w:rPr>
-              <w:t xml:space="preserve">, </w:t>
-            </w:r>
-            <w:sdt>
-              <w:sdtPr>
-                <w:alias w:val="Escriba la ciudad y el código postal:"/>
-                <w:tag w:val="Escriba la ciudad y el código postal:"/>
-                <w:id w:val="264499010"/>
-                <w:placeholder>
-                  <w:docPart w:val="4EA677F1028945368B360F16FFE2B73A"/>
-                </w:placeholder>
-                <w:temporary/>
-                <w:showingPlcHdr/>
-                <w15:appearance w15:val="hidden"/>
-              </w:sdtPr>
-              <w:sdtEndPr/>
-              <w:sdtContent>
-                <w:r>
-                  <w:rPr>
-                    <w:lang w:bidi="es-ES"/>
-                  </w:rPr>
-                  <w:t>ciudad y código postal</w:t>
-                </w:r>
-              </w:sdtContent>
-            </w:sdt>
-          </w:p>
-          <w:p>
-            <w:sdt>
-              <w:sdtPr>
-                <w:alias w:val="Teléfono:"/>
-                <w:tag w:val="Teléfono:"/>
-                <w:id w:val="1967379219"/>
-                <w:placeholder>
-                  <w:docPart w:val="F957175E05D142989DD46DD4CCD5DD83"/>
-                </w:placeholder>
-                <w:temporary/>
-                <w:showingPlcHdr/>
-                <w15:appearance w15:val="hidden"/>
-              </w:sdtPr>
-              <w:sdtEndPr/>
-              <w:sdtContent>
-                <w:r>
-                  <w:rPr>
-                    <w:lang w:bidi="es-ES"/>
-                  </w:rPr>
-                  <w:t>Teléfono</w:t>
-                </w:r>
-              </w:sdtContent>
-            </w:sdt>
+            </w:pPr>
+            <w:r>
+              <w:t xml:space="preserve">Universidad </w:t>
+            </w:r>
             <w:r>
               <w:rPr>
                 <w:lang w:bidi="es-ES"/>
               </w:rPr>
-              <w:t xml:space="preserve"> </w:t>
-            </w:r>
-            <w:sdt>
-              <w:sdtPr>
-                <w:alias w:val="Escriba el teléfono:"/>
-                <w:tag w:val="Escriba el teléfono:"/>
-                <w:id w:val="955042312"/>
-                <w:placeholder>
-                  <w:docPart w:val="4E31129A77D54887924D673C9C1E548B"/>
-                </w:placeholder>
-                <w:temporary/>
-                <w:showingPlcHdr/>
-                <w15:appearance w15:val="hidden"/>
-              </w:sdtPr>
-              <w:sdtEndPr/>
-              <w:sdtContent>
-                <w:r>
-                  <w:rPr>
-                    <w:lang w:bidi="es-ES"/>
-                  </w:rPr>
-                  <w:t>T</w:t>
-                </w:r>
-                <w:r>
-                  <w:rPr>
-                    <w:lang w:bidi="es-ES"/>
-                  </w:rPr>
-                  <w:t>eléfono</w:t>
-                </w:r>
-              </w:sdtContent>
-            </w:sdt>
-            <w:r>
+              <w:t>Rey Juan Carlos</w:t>
+            </w:r>
+          </w:p>
+          <w:p>
+            <w:pPr>
               <w:rPr>
                 <w:lang w:bidi="es-ES"/>
               </w:rPr>
-              <w:t xml:space="preserve"> </w:t>
-            </w:r>
-            <w:sdt>
-              <w:sdtPr>
-                <w:alias w:val="Fax:"/>
-                <w:tag w:val="Fax:"/>
-                <w:id w:val="-1513673360"/>
-                <w:placeholder>
-                  <w:docPart w:val="699EA72D63DA47D6A89DA0DFC00794BA"/>
-                </w:placeholder>
-                <w:temporary/>
-                <w:showingPlcHdr/>
-                <w15:appearance w15:val="hidden"/>
-              </w:sdtPr>
-              <w:sdtEndPr/>
-              <w:sdtContent>
-                <w:r>
-                  <w:rPr>
-                    <w:lang w:bidi="es-ES"/>
-                  </w:rPr>
-                  <w:t>Fax</w:t>
-                </w:r>
-              </w:sdtContent>
-            </w:sdt>
+            </w:pPr>
+            <w:r>
+              <w:t>28933</w:t>
+            </w:r>
             <w:r>
               <w:rPr>
                 <w:lang w:bidi="es-ES"/>
               </w:rPr>
+              <w:t>, Móstoles, Madrid</w:t>
+            </w:r>
+          </w:p>
+          <w:p>
+            <w:hyperlink r:id="rId8" w:history="1">
+              <w:r>
+                <w:rPr>
+                  <w:rStyle w:val="Hipervnculo"/>
+                </w:rPr>
+                <w:t>v.gomezm.2018@alumnos.urjc.es</w:t>
+              </w:r>
+            </w:hyperlink>
+          </w:p>
+          <w:p>
+            <w:hyperlink r:id="rId9" w:history="1">
+              <w:r>
+                <w:rPr>
+                  <w:rStyle w:val="Hipervnculo"/>
+                </w:rPr>
+                <w:t>e.vera.2022@alumnos.urjc.es</w:t>
+              </w:r>
+            </w:hyperlink>
+            <w:r>
               <w:t xml:space="preserve"> </w:t>
             </w:r>
-            <w:sdt>
-              <w:sdtPr>
-                <w:alias w:val="Escriba el fax:"/>
-                <w:tag w:val="Escriba el fax:"/>
-                <w:id w:val="955042339"/>
-                <w:placeholder>
-                  <w:docPart w:val="7D2B378AA28A4FD6B0E34655E195DD2A"/>
-                </w:placeholder>
-                <w:temporary/>
-                <w:showingPlcHdr/>
-                <w15:appearance w15:val="hidden"/>
-              </w:sdtPr>
-              <w:sdtEndPr/>
-              <w:sdtContent>
-                <w:r>
-                  <w:rPr>
-                    <w:lang w:bidi="es-ES"/>
-                  </w:rPr>
-                  <w:t>F</w:t>
-                </w:r>
-                <w:r>
-                  <w:rPr>
-                    <w:lang w:bidi="es-ES"/>
-                  </w:rPr>
-                  <w:t>ax</w:t>
-                </w:r>
-              </w:sdtContent>
-            </w:sdt>
-          </w:p>
-          <w:sdt>
-            <w:sdtPr>
-              <w:alias w:val="Escriba el correo electrónico:"/>
-              <w:tag w:val="Escriba el correo electrónico:"/>
-              <w:id w:val="955042367"/>
-              <w:placeholder>
-                <w:docPart w:val="8BF687CEE5CB42EB99EE843B6A79643E"/>
-              </w:placeholder>
-              <w:temporary/>
-              <w:showingPlcHdr/>
-              <w15:appearance w15:val="hidden"/>
-            </w:sdtPr>
-            <w:sdtEndPr/>
-            <w:sdtContent>
-              <w:p>
-                <w:r>
-                  <w:rPr>
-                    <w:lang w:bidi="es-ES"/>
-                  </w:rPr>
-                  <w:t>Correo electrónico</w:t>
-                </w:r>
-              </w:p>
-            </w:sdtContent>
-          </w:sdt>
+          </w:p>
         </w:tc>
         <w:tc>
           <w:tcPr>
-            <w:tcW w:w="4050" w:type="dxa"/>
+            <w:tcW w:w="3823" w:type="dxa"/>
             <w:tcBorders>
               <w:top w:val="nil"/>
               <w:bottom w:val="nil"/>
@@ -571,71 +327,6 @@
             <w:pPr>
               <w:pStyle w:val="Fechadeexpiracin"/>
             </w:pPr>
-            <w:sdt>
-              <w:sdtPr>
-                <w:rPr>
-                  <w:rStyle w:val="Carctercarcterdefechadeexpiracin"/>
-                </w:rPr>
-                <w:alias w:val="Fecha de expiración:"/>
-                <w:tag w:val="Fecha de expiración:"/>
-                <w:id w:val="-224756445"/>
-                <w:placeholder>
-                  <w:docPart w:val="B30AAEF78EDA46F8AE62E3EF71EC2618"/>
-                </w:placeholder>
-                <w:temporary/>
-                <w:showingPlcHdr/>
-                <w15:appearance w15:val="hidden"/>
-              </w:sdtPr>
-              <w:sdtEndPr>
-                <w:rPr>
-                  <w:rStyle w:val="Carctercarcterdefechadeexpiracin"/>
-                </w:rPr>
-              </w:sdtEndPr>
-              <w:sdtContent>
-                <w:r>
-                  <w:rPr>
-                    <w:lang w:bidi="es-ES"/>
-                  </w:rPr>
-                  <w:t>Fecha de expiración</w:t>
-                </w:r>
-              </w:sdtContent>
-            </w:sdt>
-            <w:r>
-              <w:rPr>
-                <w:lang w:bidi="es-ES"/>
-              </w:rPr>
-              <w:t xml:space="preserve"> </w:t>
-            </w:r>
-            <w:sdt>
-              <w:sdtPr>
-                <w:rPr>
-                  <w:rStyle w:val="Carctercarcterdefechaynmero"/>
-                </w:rPr>
-                <w:alias w:val="Escriba la fecha de expiración:"/>
-                <w:tag w:val="Escriba la fecha de expiración:"/>
-                <w:id w:val="-932046596"/>
-                <w:placeholder>
-                  <w:docPart w:val="E562266D788D471E8B3F66BC265E5A9B"/>
-                </w:placeholder>
-                <w:temporary/>
-                <w:showingPlcHdr/>
-                <w15:appearance w15:val="hidden"/>
-              </w:sdtPr>
-              <w:sdtEndPr>
-                <w:rPr>
-                  <w:rStyle w:val="Fuentedeprrafopredeter"/>
-                  <w:caps/>
-                </w:rPr>
-              </w:sdtEndPr>
-              <w:sdtContent>
-                <w:r>
-                  <w:rPr>
-                    <w:lang w:bidi="es-ES"/>
-                  </w:rPr>
-                  <w:t>Fecha</w:t>
-                </w:r>
-              </w:sdtContent>
-            </w:sdt>
           </w:p>
         </w:tc>
       </w:tr>
@@ -654,9 +345,9 @@
         <w:tblDescription w:val="Escriba nombre del contacto, empresa, dirección, número de teléfono y número de Id. de cliente del destinatario."/>
       </w:tblPr>
       <w:tblGrid>
-        <w:gridCol w:w="616"/>
-        <w:gridCol w:w="5158"/>
-        <w:gridCol w:w="3828"/>
+        <w:gridCol w:w="837"/>
+        <w:gridCol w:w="5048"/>
+        <w:gridCol w:w="3717"/>
       </w:tblGrid>
       <w:tr>
         <w:trPr>
@@ -670,154 +361,38 @@
             <w:pPr>
               <w:pStyle w:val="Ttulo2"/>
             </w:pPr>
-            <w:sdt>
-              <w:sdtPr>
-                <w:alias w:val="Para:"/>
-                <w:tag w:val="Para:"/>
-                <w:id w:val="-629860407"/>
-                <w:placeholder>
-                  <w:docPart w:val="FE07864690024C6D803576777698F2DF"/>
-                </w:placeholder>
-                <w:temporary/>
-                <w:showingPlcHdr/>
-                <w15:appearance w15:val="hidden"/>
-              </w:sdtPr>
-              <w:sdtEndPr/>
-              <w:sdtContent>
-                <w:r>
-                  <w:rPr>
-                    <w:lang w:bidi="es-ES"/>
-                  </w:rPr>
-                  <w:t>Para</w:t>
-                </w:r>
-              </w:sdtContent>
-            </w:sdt>
+            <w:r>
+              <w:t>CLIENTE</w:t>
+            </w:r>
           </w:p>
         </w:tc>
         <w:tc>
           <w:tcPr>
             <w:tcW w:w="5338" w:type="dxa"/>
           </w:tcPr>
-          <w:sdt>
-            <w:sdtPr>
-              <w:alias w:val="Escriba el nombre de contacto:"/>
-              <w:tag w:val="Escriba el nombre de contacto:"/>
-              <w:id w:val="955042394"/>
-              <w:placeholder>
-                <w:docPart w:val="5667CBB83EC4409A8F4A4961A141D0CA"/>
-              </w:placeholder>
-              <w:temporary/>
-              <w:showingPlcHdr/>
-              <w15:appearance w15:val="hidden"/>
-            </w:sdtPr>
-            <w:sdtEndPr/>
-            <w:sdtContent>
-              <w:p>
-                <w:r>
-                  <w:rPr>
-                    <w:lang w:bidi="es-ES"/>
-                  </w:rPr>
-                  <w:t>Nombre de contacto</w:t>
-                </w:r>
-              </w:p>
-            </w:sdtContent>
-          </w:sdt>
-          <w:sdt>
-            <w:sdtPr>
-              <w:alias w:val="Escriba el nombre de la empresa del destinatario:"/>
-              <w:tag w:val="Escriba el nombre de la empresa del destinatario:"/>
-              <w:id w:val="955042421"/>
-              <w:placeholder>
-                <w:docPart w:val="5035C234061B47E0A27ACA645643DE8A"/>
-              </w:placeholder>
-              <w:temporary/>
-              <w:showingPlcHdr/>
-              <w15:appearance w15:val="hidden"/>
-            </w:sdtPr>
-            <w:sdtEndPr/>
-            <w:sdtContent>
-              <w:p>
-                <w:r>
-                  <w:rPr>
-                    <w:lang w:bidi="es-ES"/>
-                  </w:rPr>
-                  <w:t>Nombre de la empresa</w:t>
-                </w:r>
-              </w:p>
-            </w:sdtContent>
-          </w:sdt>
-          <w:sdt>
-            <w:sdtPr>
-              <w:alias w:val="Escriba la dirección postal:"/>
-              <w:tag w:val="Escriba la dirección:"/>
-              <w:id w:val="955042448"/>
-              <w:placeholder>
-                <w:docPart w:val="AC64A5CF1F48446CA9226439E19AC5DA"/>
-              </w:placeholder>
-              <w:temporary/>
-              <w:showingPlcHdr/>
-              <w15:appearance w15:val="hidden"/>
-            </w:sdtPr>
-            <w:sdtEndPr/>
-            <w:sdtContent>
-              <w:p>
-                <w:r>
-                  <w:rPr>
-                    <w:lang w:bidi="es-ES"/>
-                  </w:rPr>
-                  <w:t>Dirección postal</w:t>
-                </w:r>
-              </w:p>
-            </w:sdtContent>
-          </w:sdt>
-          <w:sdt>
-            <w:sdtPr>
-              <w:alias w:val="Escriba la ciudad y el código postal:"/>
-              <w:tag w:val="Escriba la ciudad y el código postal:"/>
-              <w:id w:val="955042475"/>
-              <w:placeholder>
-                <w:docPart w:val="DDCEC279229D456F826045B4659EA10C"/>
-              </w:placeholder>
-              <w:temporary/>
-              <w:showingPlcHdr/>
-              <w15:appearance w15:val="hidden"/>
-            </w:sdtPr>
-            <w:sdtEndPr/>
-            <w:sdtContent>
-              <w:p>
-                <w:r>
-                  <w:rPr>
-                    <w:lang w:bidi="es-ES"/>
-                  </w:rPr>
-                  <w:t>Ciudad y código postal</w:t>
-                </w:r>
-              </w:p>
-            </w:sdtContent>
-          </w:sdt>
-          <w:sdt>
-            <w:sdtPr>
-              <w:alias w:val="Escriba el teléfono del destinatario:"/>
-              <w:tag w:val="Escriba el teléfono del destinatario:"/>
-              <w:id w:val="955042502"/>
-              <w:placeholder>
-                <w:docPart w:val="67C5BD8F607B4E3F960365FA4A1DA209"/>
-              </w:placeholder>
-              <w:temporary/>
-              <w:showingPlcHdr/>
-              <w15:appearance w15:val="hidden"/>
-            </w:sdtPr>
-            <w:sdtEndPr/>
-            <w:sdtContent>
-              <w:p>
-                <w:r>
-                  <w:rPr>
-                    <w:lang w:bidi="es-ES"/>
-                  </w:rPr>
-                  <w:t>Teléfono</w:t>
-                </w:r>
-              </w:p>
-            </w:sdtContent>
-          </w:sdt>
+          <w:p>
+            <w:r>
+              <w:t xml:space="preserve">José Francisco Vélez Serrano </w:t>
+            </w:r>
+          </w:p>
+          <w:p>
+            <w:r>
+              <w:t>Aplicaciones Industriales y Comerciales</w:t>
+            </w:r>
+          </w:p>
+          <w:p>
+            <w:r>
+              <w:t>Av. del Alcalde de Móstoles</w:t>
+            </w:r>
+          </w:p>
+          <w:p>
+            <w:r>
+              <w:t>28933</w:t>
+            </w:r>
+            <w:r>
+              <w:t>, Móstoles, Madrid</w:t>
+            </w:r>
+          </w:p>
           <w:p>
             <w:sdt>
               <w:sdtPr>
@@ -879,6 +454,12 @@
               </w:rPr>
               <w:t>:</w:t>
             </w:r>
+            <w:r>
+              <w:rPr>
+                <w:lang w:bidi="es-ES"/>
+              </w:rPr>
+              <w:t xml:space="preserve"> #431</w:t>
+            </w:r>
           </w:p>
         </w:tc>
         <w:tc>
@@ -892,7 +473,8 @@
     <w:p/>
     <w:tbl>
       <w:tblPr>
-        <w:tblW w:w="5000" w:type="pct"/>
+        <w:tblW w:w="5151" w:type="pct"/>
+        <w:tblInd w:w="-289" w:type="dxa"/>
         <w:tblBorders>
           <w:top w:val="single" w:sz="12" w:space="0" w:color="365F91" w:themeColor="accent1" w:themeShade="BF"/>
           <w:left w:val="single" w:sz="4" w:space="0" w:color="365F91" w:themeColor="accent1" w:themeShade="BF"/>
@@ -911,10 +493,10 @@
         <w:tblDescription w:val="Escriba nombre del vendedor, puesto, condiciones de pago y fecha de vencimiento en esta tabla."/>
       </w:tblPr>
       <w:tblGrid>
-        <w:gridCol w:w="2393"/>
-        <w:gridCol w:w="2382"/>
-        <w:gridCol w:w="2408"/>
-        <w:gridCol w:w="2409"/>
+        <w:gridCol w:w="1985"/>
+        <w:gridCol w:w="3402"/>
+        <w:gridCol w:w="2410"/>
+        <w:gridCol w:w="2085"/>
       </w:tblGrid>
       <w:tr>
         <w:trPr>
@@ -923,7 +505,7 @@
         </w:trPr>
         <w:tc>
           <w:tcPr>
-            <w:tcW w:w="2520" w:type="dxa"/>
+            <w:tcW w:w="1985" w:type="dxa"/>
             <w:shd w:val="clear" w:color="auto" w:fill="DBE5F1" w:themeFill="accent1" w:themeFillTint="33"/>
             <w:vAlign w:val="center"/>
           </w:tcPr>
@@ -931,28 +513,9 @@
             <w:pPr>
               <w:pStyle w:val="Encabezadosdecolumna"/>
             </w:pPr>
-            <w:sdt>
-              <w:sdtPr>
-                <w:alias w:val="Vendedor:"/>
-                <w:tag w:val="Vendedor:"/>
-                <w:id w:val="-1014602394"/>
-                <w:placeholder>
-                  <w:docPart w:val="3033D1B58B30444D8850158E115C9326"/>
-                </w:placeholder>
-                <w:temporary/>
-                <w:showingPlcHdr/>
-                <w15:appearance w15:val="hidden"/>
-              </w:sdtPr>
-              <w:sdtEndPr/>
-              <w:sdtContent>
-                <w:r>
-                  <w:rPr>
-                    <w:lang w:bidi="es-ES"/>
-                  </w:rPr>
-                  <w:t>vendedor</w:t>
-                </w:r>
-              </w:sdtContent>
-            </w:sdt>
+            <w:r>
+              <w:t>DESARROLLADOR</w:t>
+            </w:r>
           </w:p>
         </w:tc>
         <w:sdt>
@@ -971,7 +534,7 @@
           <w:sdtContent>
             <w:tc>
               <w:tcPr>
-                <w:tcW w:w="2520" w:type="dxa"/>
+                <w:tcW w:w="3402" w:type="dxa"/>
                 <w:shd w:val="clear" w:color="auto" w:fill="DBE5F1" w:themeFill="accent1" w:themeFillTint="33"/>
                 <w:vAlign w:val="center"/>
               </w:tcPr>
@@ -1005,7 +568,7 @@
           <w:sdtContent>
             <w:tc>
               <w:tcPr>
-                <w:tcW w:w="2520" w:type="dxa"/>
+                <w:tcW w:w="2410" w:type="dxa"/>
                 <w:shd w:val="clear" w:color="auto" w:fill="DBE5F1" w:themeFill="accent1" w:themeFillTint="33"/>
                 <w:vAlign w:val="center"/>
               </w:tcPr>
@@ -1039,7 +602,7 @@
           <w:sdtContent>
             <w:tc>
               <w:tcPr>
-                <w:tcW w:w="2520" w:type="dxa"/>
+                <w:tcW w:w="2085" w:type="dxa"/>
                 <w:shd w:val="clear" w:color="auto" w:fill="DBE5F1" w:themeFill="accent1" w:themeFillTint="33"/>
                 <w:vAlign w:val="center"/>
               </w:tcPr>
@@ -1065,7 +628,7 @@
         </w:trPr>
         <w:tc>
           <w:tcPr>
-            <w:tcW w:w="2520" w:type="dxa"/>
+            <w:tcW w:w="1985" w:type="dxa"/>
             <w:shd w:val="clear" w:color="auto" w:fill="auto"/>
             <w:vAlign w:val="center"/>
           </w:tcPr>
@@ -1073,11 +636,14 @@
             <w:pPr>
               <w:pStyle w:val="Centrados"/>
             </w:pPr>
+            <w:r>
+              <w:t>Grupo Células</w:t>
+            </w:r>
           </w:p>
         </w:tc>
         <w:tc>
           <w:tcPr>
-            <w:tcW w:w="2520" w:type="dxa"/>
+            <w:tcW w:w="3402" w:type="dxa"/>
             <w:shd w:val="clear" w:color="auto" w:fill="auto"/>
             <w:vAlign w:val="center"/>
           </w:tcPr>
@@ -1085,11 +651,20 @@
             <w:pPr>
               <w:pStyle w:val="Centrados"/>
             </w:pPr>
+            <w:r>
+              <w:t xml:space="preserve">Creación de una aplicación para la detección y conteo de células </w:t>
+            </w:r>
+            <w:r>
+              <w:t>en imágenes de</w:t>
+            </w:r>
+            <w:r>
+              <w:t xml:space="preserve"> microscopía</w:t>
+            </w:r>
           </w:p>
         </w:tc>
         <w:tc>
           <w:tcPr>
-            <w:tcW w:w="2520" w:type="dxa"/>
+            <w:tcW w:w="2410" w:type="dxa"/>
             <w:shd w:val="clear" w:color="auto" w:fill="auto"/>
             <w:vAlign w:val="center"/>
           </w:tcPr>
@@ -1123,7 +698,7 @@
         </w:tc>
         <w:tc>
           <w:tcPr>
-            <w:tcW w:w="2520" w:type="dxa"/>
+            <w:tcW w:w="2085" w:type="dxa"/>
             <w:shd w:val="clear" w:color="auto" w:fill="auto"/>
             <w:vAlign w:val="center"/>
           </w:tcPr>
@@ -1131,14 +706,20 @@
             <w:pPr>
               <w:pStyle w:val="Centrados"/>
             </w:pPr>
+            <w:r>
+              <w:t>27/04/2023</w:t>
+            </w:r>
           </w:p>
         </w:tc>
       </w:tr>
     </w:tbl>
     <w:p/>
+    <w:p/>
+    <w:p/>
     <w:tbl>
       <w:tblPr>
-        <w:tblW w:w="5000" w:type="pct"/>
+        <w:tblW w:w="5163" w:type="pct"/>
+        <w:tblInd w:w="-299" w:type="dxa"/>
         <w:tblBorders>
           <w:top w:val="single" w:sz="4" w:space="0" w:color="auto"/>
           <w:left w:val="single" w:sz="4" w:space="0" w:color="auto"/>
@@ -1147,6 +728,369 @@
           <w:insideH w:val="single" w:sz="4" w:space="0" w:color="auto"/>
           <w:insideV w:val="single" w:sz="4" w:space="0" w:color="auto"/>
         </w:tblBorders>
+        <w:tblLayout w:type="fixed"/>
+        <w:tblCellMar>
+          <w:top w:w="43" w:type="dxa"/>
+          <w:left w:w="115" w:type="dxa"/>
+          <w:bottom w:w="43" w:type="dxa"/>
+          <w:right w:w="115" w:type="dxa"/>
+        </w:tblCellMar>
+        <w:tblLook w:val="0000" w:firstRow="0" w:lastRow="0" w:firstColumn="0" w:lastColumn="0" w:noHBand="0" w:noVBand="0"/>
+      </w:tblPr>
+      <w:tblGrid>
+        <w:gridCol w:w="2562"/>
+        <w:gridCol w:w="2551"/>
+        <w:gridCol w:w="1077"/>
+        <w:gridCol w:w="2466"/>
+        <w:gridCol w:w="1249"/>
+      </w:tblGrid>
+      <w:tr>
+        <w:trPr>
+          <w:cantSplit/>
+          <w:trHeight w:val="288"/>
+        </w:trPr>
+        <w:tc>
+          <w:tcPr>
+            <w:tcW w:w="9905" w:type="dxa"/>
+            <w:gridSpan w:val="5"/>
+            <w:tcBorders>
+              <w:top w:val="single" w:sz="12" w:space="0" w:color="365F91" w:themeColor="accent1" w:themeShade="BF"/>
+              <w:left w:val="single" w:sz="4" w:space="0" w:color="365F91" w:themeColor="accent1" w:themeShade="BF"/>
+              <w:bottom w:val="single" w:sz="4" w:space="0" w:color="365F91" w:themeColor="accent1" w:themeShade="BF"/>
+              <w:right w:val="single" w:sz="4" w:space="0" w:color="365F91" w:themeColor="accent1" w:themeShade="BF"/>
+            </w:tcBorders>
+            <w:shd w:val="clear" w:color="auto" w:fill="DBE5F1" w:themeFill="accent1" w:themeFillTint="33"/>
+            <w:vAlign w:val="center"/>
+          </w:tcPr>
+          <w:p>
+            <w:pPr>
+              <w:pStyle w:val="Encabezadosdecolumna"/>
+            </w:pPr>
+            <w:r>
+              <w:t>Personal de programación</w:t>
+            </w:r>
+          </w:p>
+        </w:tc>
+      </w:tr>
+      <w:tr>
+        <w:trPr>
+          <w:cantSplit/>
+          <w:trHeight w:val="288"/>
+        </w:trPr>
+        <w:tc>
+          <w:tcPr>
+            <w:tcW w:w="2562" w:type="dxa"/>
+            <w:tcBorders>
+              <w:top w:val="single" w:sz="4" w:space="0" w:color="365F91" w:themeColor="accent1" w:themeShade="BF"/>
+              <w:left w:val="single" w:sz="4" w:space="0" w:color="365F91" w:themeColor="accent1" w:themeShade="BF"/>
+              <w:bottom w:val="single" w:sz="4" w:space="0" w:color="365F91" w:themeColor="accent1" w:themeShade="BF"/>
+              <w:right w:val="single" w:sz="4" w:space="0" w:color="365F91" w:themeColor="accent1" w:themeShade="BF"/>
+            </w:tcBorders>
+            <w:shd w:val="clear" w:color="auto" w:fill="DBE5F1" w:themeFill="accent1" w:themeFillTint="33"/>
+            <w:vAlign w:val="center"/>
+          </w:tcPr>
+          <w:p>
+            <w:pPr>
+              <w:pStyle w:val="Encabezadosdecolumna"/>
+              <w:rPr>
+                <w:b w:val="0"/>
+                <w:szCs w:val="15"/>
+              </w:rPr>
+            </w:pPr>
+            <w:r>
+              <w:rPr>
+                <w:b w:val="0"/>
+                <w:szCs w:val="15"/>
+              </w:rPr>
+              <w:t>Tarea</w:t>
+            </w:r>
+          </w:p>
+        </w:tc>
+        <w:tc>
+          <w:tcPr>
+            <w:tcW w:w="2551" w:type="dxa"/>
+            <w:tcBorders>
+              <w:top w:val="single" w:sz="4" w:space="0" w:color="365F91" w:themeColor="accent1" w:themeShade="BF"/>
+              <w:left w:val="single" w:sz="4" w:space="0" w:color="365F91" w:themeColor="accent1" w:themeShade="BF"/>
+              <w:bottom w:val="single" w:sz="4" w:space="0" w:color="365F91" w:themeColor="accent1" w:themeShade="BF"/>
+              <w:right w:val="single" w:sz="4" w:space="0" w:color="365F91" w:themeColor="accent1" w:themeShade="BF"/>
+            </w:tcBorders>
+            <w:shd w:val="clear" w:color="auto" w:fill="DBE5F1" w:themeFill="accent1" w:themeFillTint="33"/>
+            <w:vAlign w:val="center"/>
+          </w:tcPr>
+          <w:p>
+            <w:pPr>
+              <w:pStyle w:val="Encabezadosdecolumna"/>
+              <w:rPr>
+                <w:b w:val="0"/>
+                <w:szCs w:val="15"/>
+              </w:rPr>
+            </w:pPr>
+            <w:r>
+              <w:rPr>
+                <w:b w:val="0"/>
+                <w:szCs w:val="15"/>
+              </w:rPr>
+              <w:t>Personal</w:t>
+            </w:r>
+          </w:p>
+        </w:tc>
+        <w:tc>
+          <w:tcPr>
+            <w:tcW w:w="1077" w:type="dxa"/>
+            <w:tcBorders>
+              <w:top w:val="single" w:sz="4" w:space="0" w:color="365F91" w:themeColor="accent1" w:themeShade="BF"/>
+              <w:left w:val="single" w:sz="4" w:space="0" w:color="365F91" w:themeColor="accent1" w:themeShade="BF"/>
+              <w:bottom w:val="single" w:sz="4" w:space="0" w:color="365F91" w:themeColor="accent1" w:themeShade="BF"/>
+              <w:right w:val="single" w:sz="4" w:space="0" w:color="365F91" w:themeColor="accent1" w:themeShade="BF"/>
+            </w:tcBorders>
+            <w:shd w:val="clear" w:color="auto" w:fill="DBE5F1" w:themeFill="accent1" w:themeFillTint="33"/>
+            <w:vAlign w:val="center"/>
+          </w:tcPr>
+          <w:p>
+            <w:pPr>
+              <w:pStyle w:val="Encabezadosdecolumna"/>
+              <w:rPr>
+                <w:b w:val="0"/>
+                <w:szCs w:val="15"/>
+              </w:rPr>
+            </w:pPr>
+            <w:r>
+              <w:rPr>
+                <w:b w:val="0"/>
+                <w:szCs w:val="15"/>
+              </w:rPr>
+              <w:t>cANTIDAD</w:t>
+            </w:r>
+          </w:p>
+        </w:tc>
+        <w:tc>
+          <w:tcPr>
+            <w:tcW w:w="2466" w:type="dxa"/>
+            <w:tcBorders>
+              <w:top w:val="single" w:sz="4" w:space="0" w:color="365F91" w:themeColor="accent1" w:themeShade="BF"/>
+              <w:left w:val="single" w:sz="4" w:space="0" w:color="365F91" w:themeColor="accent1" w:themeShade="BF"/>
+              <w:bottom w:val="single" w:sz="4" w:space="0" w:color="365F91" w:themeColor="accent1" w:themeShade="BF"/>
+              <w:right w:val="single" w:sz="4" w:space="0" w:color="365F91" w:themeColor="accent1" w:themeShade="BF"/>
+            </w:tcBorders>
+            <w:shd w:val="clear" w:color="auto" w:fill="DBE5F1" w:themeFill="accent1" w:themeFillTint="33"/>
+            <w:vAlign w:val="center"/>
+          </w:tcPr>
+          <w:p>
+            <w:pPr>
+              <w:pStyle w:val="Encabezadosdecolumna"/>
+              <w:rPr>
+                <w:b w:val="0"/>
+                <w:szCs w:val="15"/>
+              </w:rPr>
+            </w:pPr>
+            <w:r>
+              <w:rPr>
+                <w:b w:val="0"/>
+                <w:szCs w:val="15"/>
+              </w:rPr>
+              <w:t>PRECIO POR HORAS</w:t>
+            </w:r>
+          </w:p>
+        </w:tc>
+        <w:tc>
+          <w:tcPr>
+            <w:tcW w:w="1249" w:type="dxa"/>
+            <w:tcBorders>
+              <w:top w:val="single" w:sz="4" w:space="0" w:color="365F91" w:themeColor="accent1" w:themeShade="BF"/>
+              <w:left w:val="single" w:sz="4" w:space="0" w:color="365F91" w:themeColor="accent1" w:themeShade="BF"/>
+              <w:bottom w:val="single" w:sz="4" w:space="0" w:color="365F91" w:themeColor="accent1" w:themeShade="BF"/>
+              <w:right w:val="single" w:sz="4" w:space="0" w:color="365F91" w:themeColor="accent1" w:themeShade="BF"/>
+            </w:tcBorders>
+            <w:shd w:val="clear" w:color="auto" w:fill="DBE5F1" w:themeFill="accent1" w:themeFillTint="33"/>
+            <w:tcMar>
+              <w:left w:w="216" w:type="dxa"/>
+              <w:right w:w="216" w:type="dxa"/>
+            </w:tcMar>
+            <w:vAlign w:val="center"/>
+          </w:tcPr>
+          <w:p>
+            <w:pPr>
+              <w:pStyle w:val="Importe"/>
+              <w:jc w:val="center"/>
+              <w:rPr>
+                <w:sz w:val="15"/>
+                <w:szCs w:val="15"/>
+              </w:rPr>
+            </w:pPr>
+            <w:r>
+              <w:rPr>
+                <w:sz w:val="15"/>
+                <w:szCs w:val="15"/>
+              </w:rPr>
+              <w:t>TOTAL</w:t>
+            </w:r>
+          </w:p>
+        </w:tc>
+      </w:tr>
+      <w:tr>
+        <w:trPr>
+          <w:cantSplit/>
+          <w:trHeight w:val="288"/>
+        </w:trPr>
+        <w:tc>
+          <w:tcPr>
+            <w:tcW w:w="2562" w:type="dxa"/>
+            <w:tcBorders>
+              <w:top w:val="single" w:sz="4" w:space="0" w:color="365F91" w:themeColor="accent1" w:themeShade="BF"/>
+              <w:left w:val="single" w:sz="4" w:space="0" w:color="365F91" w:themeColor="accent1" w:themeShade="BF"/>
+              <w:bottom w:val="single" w:sz="4" w:space="0" w:color="auto"/>
+              <w:right w:val="single" w:sz="4" w:space="0" w:color="365F91" w:themeColor="accent1" w:themeShade="BF"/>
+            </w:tcBorders>
+            <w:shd w:val="clear" w:color="auto" w:fill="auto"/>
+          </w:tcPr>
+          <w:p>
+            <w:pPr>
+              <w:jc w:val="center"/>
+            </w:pPr>
+            <w:r>
+              <w:t xml:space="preserve">Desarrolladoras del </w:t>
+            </w:r>
+            <w:r>
+              <w:t>software</w:t>
+            </w:r>
+            <w:r>
+              <w:t xml:space="preserve"> de la aplicación</w:t>
+            </w:r>
+          </w:p>
+        </w:tc>
+        <w:tc>
+          <w:tcPr>
+            <w:tcW w:w="2551" w:type="dxa"/>
+            <w:tcBorders>
+              <w:top w:val="single" w:sz="4" w:space="0" w:color="365F91" w:themeColor="accent1" w:themeShade="BF"/>
+              <w:left w:val="single" w:sz="4" w:space="0" w:color="365F91" w:themeColor="accent1" w:themeShade="BF"/>
+              <w:bottom w:val="single" w:sz="4" w:space="0" w:color="auto"/>
+              <w:right w:val="single" w:sz="4" w:space="0" w:color="365F91" w:themeColor="accent1" w:themeShade="BF"/>
+            </w:tcBorders>
+          </w:tcPr>
+          <w:p>
+            <w:pPr>
+              <w:pStyle w:val="Encabezadosdecolumna"/>
+              <w:jc w:val="left"/>
+              <w:rPr>
+                <w:rFonts w:asciiTheme="minorHAnsi" w:hAnsiTheme="minorHAnsi"/>
+                <w:b w:val="0"/>
+                <w:caps w:val="0"/>
+                <w:sz w:val="17"/>
+              </w:rPr>
+            </w:pPr>
+            <w:r>
+              <w:rPr>
+                <w:rFonts w:asciiTheme="minorHAnsi" w:hAnsiTheme="minorHAnsi"/>
+                <w:b w:val="0"/>
+                <w:caps w:val="0"/>
+                <w:sz w:val="17"/>
+              </w:rPr>
+              <w:t>Ingenieras expertas en visión por computador</w:t>
+            </w:r>
+          </w:p>
+        </w:tc>
+        <w:tc>
+          <w:tcPr>
+            <w:tcW w:w="1077" w:type="dxa"/>
+            <w:tcBorders>
+              <w:top w:val="single" w:sz="4" w:space="0" w:color="365F91" w:themeColor="accent1" w:themeShade="BF"/>
+              <w:left w:val="single" w:sz="4" w:space="0" w:color="365F91" w:themeColor="accent1" w:themeShade="BF"/>
+              <w:bottom w:val="single" w:sz="4" w:space="0" w:color="auto"/>
+              <w:right w:val="single" w:sz="4" w:space="0" w:color="365F91" w:themeColor="accent1" w:themeShade="BF"/>
+            </w:tcBorders>
+            <w:vAlign w:val="center"/>
+          </w:tcPr>
+          <w:p>
+            <w:pPr>
+              <w:pStyle w:val="Encabezadosdecolumna"/>
+              <w:rPr>
+                <w:rFonts w:asciiTheme="minorHAnsi" w:hAnsiTheme="minorHAnsi"/>
+                <w:b w:val="0"/>
+                <w:caps w:val="0"/>
+                <w:sz w:val="17"/>
+              </w:rPr>
+            </w:pPr>
+            <w:r>
+              <w:rPr>
+                <w:rFonts w:asciiTheme="minorHAnsi" w:hAnsiTheme="minorHAnsi"/>
+                <w:b w:val="0"/>
+                <w:caps w:val="0"/>
+                <w:sz w:val="17"/>
+              </w:rPr>
+              <w:t>2</w:t>
+            </w:r>
+          </w:p>
+        </w:tc>
+        <w:tc>
+          <w:tcPr>
+            <w:tcW w:w="2466" w:type="dxa"/>
+            <w:tcBorders>
+              <w:top w:val="single" w:sz="4" w:space="0" w:color="365F91" w:themeColor="accent1" w:themeShade="BF"/>
+              <w:left w:val="single" w:sz="4" w:space="0" w:color="365F91" w:themeColor="accent1" w:themeShade="BF"/>
+              <w:bottom w:val="single" w:sz="4" w:space="0" w:color="auto"/>
+              <w:right w:val="single" w:sz="4" w:space="0" w:color="365F91" w:themeColor="accent1" w:themeShade="BF"/>
+            </w:tcBorders>
+            <w:shd w:val="clear" w:color="auto" w:fill="auto"/>
+            <w:tcMar>
+              <w:left w:w="216" w:type="dxa"/>
+              <w:right w:w="216" w:type="dxa"/>
+            </w:tcMar>
+            <w:vAlign w:val="center"/>
+          </w:tcPr>
+          <w:p>
+            <w:pPr>
+              <w:pStyle w:val="Importe"/>
+              <w:jc w:val="center"/>
+            </w:pPr>
+            <w:r>
+              <w:t>14 €/h</w:t>
+            </w:r>
+          </w:p>
+        </w:tc>
+        <w:tc>
+          <w:tcPr>
+            <w:tcW w:w="1249" w:type="dxa"/>
+            <w:tcBorders>
+              <w:top w:val="single" w:sz="4" w:space="0" w:color="365F91" w:themeColor="accent1" w:themeShade="BF"/>
+              <w:left w:val="single" w:sz="4" w:space="0" w:color="365F91" w:themeColor="accent1" w:themeShade="BF"/>
+              <w:bottom w:val="single" w:sz="4" w:space="0" w:color="auto"/>
+              <w:right w:val="single" w:sz="4" w:space="0" w:color="365F91" w:themeColor="accent1" w:themeShade="BF"/>
+            </w:tcBorders>
+            <w:shd w:val="clear" w:color="auto" w:fill="auto"/>
+            <w:tcMar>
+              <w:left w:w="216" w:type="dxa"/>
+              <w:right w:w="216" w:type="dxa"/>
+            </w:tcMar>
+            <w:vAlign w:val="center"/>
+          </w:tcPr>
+          <w:p>
+            <w:pPr>
+              <w:pStyle w:val="Importe"/>
+              <w:jc w:val="center"/>
+            </w:pPr>
+            <w:r>
+              <w:t>8960 €</w:t>
+            </w:r>
+          </w:p>
+        </w:tc>
+      </w:tr>
+    </w:tbl>
+    <w:p/>
+    <w:tbl>
+      <w:tblPr>
+        <w:tblW w:w="5185" w:type="pct"/>
+        <w:tblInd w:w="-339" w:type="dxa"/>
+        <w:tblBorders>
+          <w:top w:val="single" w:sz="4" w:space="0" w:color="auto"/>
+          <w:left w:val="single" w:sz="4" w:space="0" w:color="auto"/>
+          <w:bottom w:val="single" w:sz="4" w:space="0" w:color="auto"/>
+          <w:right w:val="single" w:sz="4" w:space="0" w:color="auto"/>
+          <w:insideH w:val="single" w:sz="4" w:space="0" w:color="auto"/>
+          <w:insideV w:val="single" w:sz="4" w:space="0" w:color="auto"/>
+        </w:tblBorders>
+        <w:tblLayout w:type="fixed"/>
         <w:tblCellMar>
           <w:top w:w="43" w:type="dxa"/>
           <w:left w:w="115" w:type="dxa"/>
@@ -1157,176 +1101,41 @@
         <w:tblDescription w:val="Escriba cantidad, descripción, precio por unidad, descuento y total de la línea en las columnas de la tabla, y subtotal, impuestos y total al final de esta tabla."/>
       </w:tblPr>
       <w:tblGrid>
-        <w:gridCol w:w="1745"/>
-        <w:gridCol w:w="4485"/>
-        <w:gridCol w:w="1695"/>
-        <w:gridCol w:w="1672"/>
+        <w:gridCol w:w="3726"/>
+        <w:gridCol w:w="2138"/>
+        <w:gridCol w:w="2826"/>
+        <w:gridCol w:w="1257"/>
       </w:tblGrid>
       <w:tr>
         <w:trPr>
           <w:cantSplit/>
           <w:trHeight w:val="288"/>
         </w:trPr>
-        <w:sdt>
-          <w:sdtPr>
-            <w:alias w:val="Cantidad:"/>
-            <w:tag w:val="Cantidad:"/>
-            <w:id w:val="1546564511"/>
-            <w:placeholder>
-              <w:docPart w:val="C528D4B54DD3430B97DA850F2782AD57"/>
-            </w:placeholder>
-            <w:temporary/>
-            <w:showingPlcHdr/>
-            <w15:appearance w15:val="hidden"/>
-          </w:sdtPr>
-          <w:sdtEndPr/>
-          <w:sdtContent>
-            <w:tc>
-              <w:tcPr>
-                <w:tcW w:w="1800" w:type="dxa"/>
-                <w:tcBorders>
-                  <w:top w:val="single" w:sz="12" w:space="0" w:color="365F91" w:themeColor="accent1" w:themeShade="BF"/>
-                  <w:left w:val="single" w:sz="4" w:space="0" w:color="365F91" w:themeColor="accent1" w:themeShade="BF"/>
-                  <w:bottom w:val="single" w:sz="4" w:space="0" w:color="365F91" w:themeColor="accent1" w:themeShade="BF"/>
-                  <w:right w:val="single" w:sz="4" w:space="0" w:color="365F91" w:themeColor="accent1" w:themeShade="BF"/>
-                </w:tcBorders>
-                <w:shd w:val="clear" w:color="auto" w:fill="DBE5F1" w:themeFill="accent1" w:themeFillTint="33"/>
-                <w:vAlign w:val="center"/>
-              </w:tcPr>
-              <w:p>
-                <w:pPr>
-                  <w:pStyle w:val="Encabezadosdecolumna"/>
-                </w:pPr>
-                <w:r>
-                  <w:rPr>
-                    <w:lang w:bidi="es-ES"/>
-                  </w:rPr>
-                  <w:t>cant.</w:t>
-                </w:r>
-              </w:p>
-            </w:tc>
-          </w:sdtContent>
-        </w:sdt>
-        <w:sdt>
-          <w:sdtPr>
-            <w:alias w:val="Descripción:"/>
-            <w:tag w:val="Descripción:"/>
-            <w:id w:val="-1848702004"/>
-            <w:placeholder>
-              <w:docPart w:val="2140C1B284BB40C496D809B7DBD15D25"/>
-            </w:placeholder>
-            <w:temporary/>
-            <w:showingPlcHdr/>
-            <w15:appearance w15:val="hidden"/>
-          </w:sdtPr>
-          <w:sdtEndPr/>
-          <w:sdtContent>
-            <w:tc>
-              <w:tcPr>
-                <w:tcW w:w="4770" w:type="dxa"/>
-                <w:tcBorders>
-                  <w:top w:val="single" w:sz="12" w:space="0" w:color="365F91" w:themeColor="accent1" w:themeShade="BF"/>
-                  <w:left w:val="single" w:sz="4" w:space="0" w:color="365F91" w:themeColor="accent1" w:themeShade="BF"/>
-                  <w:bottom w:val="single" w:sz="4" w:space="0" w:color="365F91" w:themeColor="accent1" w:themeShade="BF"/>
-                  <w:right w:val="single" w:sz="4" w:space="0" w:color="365F91" w:themeColor="accent1" w:themeShade="BF"/>
-                </w:tcBorders>
-                <w:shd w:val="clear" w:color="auto" w:fill="DBE5F1" w:themeFill="accent1" w:themeFillTint="33"/>
-                <w:vAlign w:val="center"/>
-              </w:tcPr>
-              <w:p>
-                <w:pPr>
-                  <w:pStyle w:val="Encabezadosdecolumna"/>
-                </w:pPr>
-                <w:r>
-                  <w:rPr>
-                    <w:lang w:bidi="es-ES"/>
-                  </w:rPr>
-                  <w:t>descripción</w:t>
-                </w:r>
-              </w:p>
-            </w:tc>
-          </w:sdtContent>
-        </w:sdt>
-        <w:sdt>
-          <w:sdtPr>
-            <w:alias w:val="Precio por unidad:"/>
-            <w:tag w:val="Precio por unidad:"/>
-            <w:id w:val="551048563"/>
-            <w:placeholder>
-              <w:docPart w:val="8318029E1A2C4E27AA14FB50E158BF9D"/>
-            </w:placeholder>
-            <w:temporary/>
-            <w:showingPlcHdr/>
-            <w15:appearance w15:val="hidden"/>
-          </w:sdtPr>
-          <w:sdtEndPr/>
-          <w:sdtContent>
-            <w:tc>
-              <w:tcPr>
-                <w:tcW w:w="1755" w:type="dxa"/>
-                <w:tcBorders>
-                  <w:top w:val="single" w:sz="12" w:space="0" w:color="365F91" w:themeColor="accent1" w:themeShade="BF"/>
-                  <w:left w:val="single" w:sz="4" w:space="0" w:color="365F91" w:themeColor="accent1" w:themeShade="BF"/>
-                  <w:bottom w:val="single" w:sz="4" w:space="0" w:color="365F91" w:themeColor="accent1" w:themeShade="BF"/>
-                  <w:right w:val="single" w:sz="4" w:space="0" w:color="365F91" w:themeColor="accent1" w:themeShade="BF"/>
-                </w:tcBorders>
-                <w:shd w:val="clear" w:color="auto" w:fill="DBE5F1" w:themeFill="accent1" w:themeFillTint="33"/>
-                <w:vAlign w:val="center"/>
-              </w:tcPr>
-              <w:p>
-                <w:pPr>
-                  <w:pStyle w:val="Encabezadosdecolumna"/>
-                </w:pPr>
-                <w:r>
-                  <w:rPr>
-                    <w:lang w:bidi="es-ES"/>
-                  </w:rPr>
-                  <w:t>precio por unidad</w:t>
-                </w:r>
-              </w:p>
-            </w:tc>
-          </w:sdtContent>
-        </w:sdt>
-        <w:sdt>
-          <w:sdtPr>
-            <w:alias w:val="Total de la línea:"/>
-            <w:tag w:val="Total de la línea:"/>
-            <w:id w:val="2009395599"/>
-            <w:placeholder>
-              <w:docPart w:val="DA1644DF64C4491ABB266CD4A41F9592"/>
-            </w:placeholder>
-            <w:temporary/>
-            <w:showingPlcHdr/>
-            <w15:appearance w15:val="hidden"/>
-          </w:sdtPr>
-          <w:sdtEndPr/>
-          <w:sdtContent>
-            <w:tc>
-              <w:tcPr>
-                <w:tcW w:w="1755" w:type="dxa"/>
-                <w:tcBorders>
-                  <w:top w:val="single" w:sz="12" w:space="0" w:color="365F91" w:themeColor="accent1" w:themeShade="BF"/>
-                  <w:left w:val="single" w:sz="4" w:space="0" w:color="365F91" w:themeColor="accent1" w:themeShade="BF"/>
-                  <w:bottom w:val="single" w:sz="4" w:space="0" w:color="365F91" w:themeColor="accent1" w:themeShade="BF"/>
-                  <w:right w:val="single" w:sz="4" w:space="0" w:color="365F91" w:themeColor="accent1" w:themeShade="BF"/>
-                </w:tcBorders>
-                <w:shd w:val="clear" w:color="auto" w:fill="DBE5F1" w:themeFill="accent1" w:themeFillTint="33"/>
-                <w:vAlign w:val="center"/>
-              </w:tcPr>
-              <w:p>
-                <w:pPr>
-                  <w:pStyle w:val="Encabezadosdecolumna"/>
-                </w:pPr>
-                <w:r>
-                  <w:rPr>
-                    <w:lang w:bidi="es-ES"/>
-                  </w:rPr>
-                  <w:t>total de la línea</w:t>
-                </w:r>
-              </w:p>
-            </w:tc>
-          </w:sdtContent>
-        </w:sdt>
+        <w:tc>
+          <w:tcPr>
+            <w:tcW w:w="9947" w:type="dxa"/>
+            <w:gridSpan w:val="4"/>
+            <w:tcBorders>
+              <w:top w:val="single" w:sz="12" w:space="0" w:color="365F91" w:themeColor="accent1" w:themeShade="BF"/>
+              <w:left w:val="single" w:sz="4" w:space="0" w:color="365F91" w:themeColor="accent1" w:themeShade="BF"/>
+              <w:bottom w:val="single" w:sz="4" w:space="0" w:color="365F91" w:themeColor="accent1" w:themeShade="BF"/>
+              <w:right w:val="single" w:sz="4" w:space="0" w:color="365F91" w:themeColor="accent1" w:themeShade="BF"/>
+            </w:tcBorders>
+            <w:shd w:val="clear" w:color="auto" w:fill="DBE5F1" w:themeFill="accent1" w:themeFillTint="33"/>
+            <w:vAlign w:val="center"/>
+          </w:tcPr>
+          <w:p>
+            <w:pPr>
+              <w:pStyle w:val="Encabezadosdecolumna"/>
+            </w:pPr>
+            <w:r>
+              <w:rPr>
+                <w:szCs w:val="15"/>
+              </w:rPr>
+              <w:t>Documentación</w:t>
+            </w:r>
+          </w:p>
+        </w:tc>
       </w:tr>
       <w:tr>
         <w:trPr>
@@ -1335,7 +1144,134 @@
         </w:trPr>
         <w:tc>
           <w:tcPr>
-            <w:tcW w:w="1800" w:type="dxa"/>
+            <w:tcW w:w="3726" w:type="dxa"/>
+            <w:tcBorders>
+              <w:top w:val="single" w:sz="4" w:space="0" w:color="365F91" w:themeColor="accent1" w:themeShade="BF"/>
+              <w:left w:val="single" w:sz="4" w:space="0" w:color="365F91" w:themeColor="accent1" w:themeShade="BF"/>
+              <w:bottom w:val="single" w:sz="4" w:space="0" w:color="365F91" w:themeColor="accent1" w:themeShade="BF"/>
+              <w:right w:val="single" w:sz="4" w:space="0" w:color="365F91" w:themeColor="accent1" w:themeShade="BF"/>
+            </w:tcBorders>
+            <w:shd w:val="clear" w:color="auto" w:fill="DBE5F1" w:themeFill="accent1" w:themeFillTint="33"/>
+            <w:vAlign w:val="center"/>
+          </w:tcPr>
+          <w:p>
+            <w:pPr>
+              <w:pStyle w:val="Encabezadosdecolumna"/>
+              <w:rPr>
+                <w:b w:val="0"/>
+                <w:szCs w:val="15"/>
+              </w:rPr>
+            </w:pPr>
+            <w:r>
+              <w:rPr>
+                <w:b w:val="0"/>
+                <w:szCs w:val="15"/>
+              </w:rPr>
+              <w:t>tarea</w:t>
+            </w:r>
+          </w:p>
+        </w:tc>
+        <w:tc>
+          <w:tcPr>
+            <w:tcW w:w="2138" w:type="dxa"/>
+            <w:tcBorders>
+              <w:top w:val="single" w:sz="4" w:space="0" w:color="365F91" w:themeColor="accent1" w:themeShade="BF"/>
+              <w:left w:val="single" w:sz="4" w:space="0" w:color="365F91" w:themeColor="accent1" w:themeShade="BF"/>
+              <w:bottom w:val="single" w:sz="4" w:space="0" w:color="365F91" w:themeColor="accent1" w:themeShade="BF"/>
+              <w:right w:val="single" w:sz="4" w:space="0" w:color="365F91" w:themeColor="accent1" w:themeShade="BF"/>
+            </w:tcBorders>
+            <w:shd w:val="clear" w:color="auto" w:fill="DBE5F1" w:themeFill="accent1" w:themeFillTint="33"/>
+            <w:vAlign w:val="center"/>
+          </w:tcPr>
+          <w:p>
+            <w:pPr>
+              <w:pStyle w:val="Encabezadosdecolumna"/>
+              <w:rPr>
+                <w:b w:val="0"/>
+                <w:szCs w:val="15"/>
+              </w:rPr>
+            </w:pPr>
+            <w:r>
+              <w:rPr>
+                <w:b w:val="0"/>
+                <w:szCs w:val="15"/>
+              </w:rPr>
+              <w:t>cANTIDAD</w:t>
+            </w:r>
+          </w:p>
+        </w:tc>
+        <w:tc>
+          <w:tcPr>
+            <w:tcW w:w="2826" w:type="dxa"/>
+            <w:tcBorders>
+              <w:top w:val="single" w:sz="4" w:space="0" w:color="365F91" w:themeColor="accent1" w:themeShade="BF"/>
+              <w:left w:val="single" w:sz="4" w:space="0" w:color="365F91" w:themeColor="accent1" w:themeShade="BF"/>
+              <w:bottom w:val="single" w:sz="4" w:space="0" w:color="365F91" w:themeColor="accent1" w:themeShade="BF"/>
+              <w:right w:val="single" w:sz="4" w:space="0" w:color="365F91" w:themeColor="accent1" w:themeShade="BF"/>
+            </w:tcBorders>
+            <w:shd w:val="clear" w:color="auto" w:fill="DBE5F1" w:themeFill="accent1" w:themeFillTint="33"/>
+            <w:vAlign w:val="center"/>
+          </w:tcPr>
+          <w:p>
+            <w:pPr>
+              <w:pStyle w:val="Encabezadosdecolumna"/>
+              <w:rPr>
+                <w:b w:val="0"/>
+                <w:szCs w:val="15"/>
+              </w:rPr>
+            </w:pPr>
+            <w:r>
+              <w:rPr>
+                <w:b w:val="0"/>
+                <w:szCs w:val="15"/>
+              </w:rPr>
+              <w:t>PRECIO</w:t>
+            </w:r>
+          </w:p>
+        </w:tc>
+        <w:tc>
+          <w:tcPr>
+            <w:tcW w:w="1257" w:type="dxa"/>
+            <w:tcBorders>
+              <w:top w:val="single" w:sz="4" w:space="0" w:color="365F91" w:themeColor="accent1" w:themeShade="BF"/>
+              <w:left w:val="single" w:sz="4" w:space="0" w:color="365F91" w:themeColor="accent1" w:themeShade="BF"/>
+              <w:bottom w:val="single" w:sz="4" w:space="0" w:color="365F91" w:themeColor="accent1" w:themeShade="BF"/>
+              <w:right w:val="single" w:sz="4" w:space="0" w:color="365F91" w:themeColor="accent1" w:themeShade="BF"/>
+            </w:tcBorders>
+            <w:shd w:val="clear" w:color="auto" w:fill="DBE5F1" w:themeFill="accent1" w:themeFillTint="33"/>
+            <w:tcMar>
+              <w:left w:w="216" w:type="dxa"/>
+              <w:right w:w="216" w:type="dxa"/>
+            </w:tcMar>
+            <w:vAlign w:val="center"/>
+          </w:tcPr>
+          <w:p>
+            <w:pPr>
+              <w:pStyle w:val="Importe"/>
+              <w:jc w:val="center"/>
+              <w:rPr>
+                <w:sz w:val="15"/>
+                <w:szCs w:val="15"/>
+              </w:rPr>
+            </w:pPr>
+            <w:r>
+              <w:rPr>
+                <w:sz w:val="15"/>
+                <w:szCs w:val="15"/>
+              </w:rPr>
+              <w:t>TOTAL</w:t>
+            </w:r>
+          </w:p>
+        </w:tc>
+      </w:tr>
+      <w:tr>
+        <w:trPr>
+          <w:cantSplit/>
+          <w:trHeight w:val="288"/>
+        </w:trPr>
+        <w:tc>
+          <w:tcPr>
+            <w:tcW w:w="3726" w:type="dxa"/>
             <w:tcBorders>
               <w:top w:val="single" w:sz="4" w:space="0" w:color="365F91" w:themeColor="accent1" w:themeShade="BF"/>
               <w:left w:val="single" w:sz="4" w:space="0" w:color="365F91" w:themeColor="accent1" w:themeShade="BF"/>
@@ -1346,34 +1282,36 @@
             <w:vAlign w:val="center"/>
           </w:tcPr>
           <w:p>
-            <w:r>
-              <w:t>Trabajador</w:t>
+            <w:pPr>
+              <w:jc w:val="center"/>
+            </w:pPr>
+            <w:r>
+              <w:t>Elaboración del DLR</w:t>
             </w:r>
           </w:p>
         </w:tc>
         <w:tc>
           <w:tcPr>
-            <w:tcW w:w="4770" w:type="dxa"/>
+            <w:tcW w:w="2138" w:type="dxa"/>
             <w:tcBorders>
               <w:top w:val="single" w:sz="4" w:space="0" w:color="365F91" w:themeColor="accent1" w:themeShade="BF"/>
               <w:left w:val="single" w:sz="4" w:space="0" w:color="365F91" w:themeColor="accent1" w:themeShade="BF"/>
               <w:bottom w:val="single" w:sz="4" w:space="0" w:color="365F91" w:themeColor="accent1" w:themeShade="BF"/>
               <w:right w:val="single" w:sz="4" w:space="0" w:color="365F91" w:themeColor="accent1" w:themeShade="BF"/>
             </w:tcBorders>
-            <w:shd w:val="clear" w:color="auto" w:fill="auto"/>
-            <w:vAlign w:val="center"/>
           </w:tcPr>
           <w:p>
-            <w:r>
-              <w:t>2</w:t>
-            </w:r>
-            <w:bookmarkStart w:id="0" w:name="_GoBack"/>
-            <w:bookmarkEnd w:id="0"/>
+            <w:pPr>
+              <w:jc w:val="center"/>
+            </w:pPr>
+            <w:r>
+              <w:t>1</w:t>
+            </w:r>
           </w:p>
         </w:tc>
         <w:tc>
           <w:tcPr>
-            <w:tcW w:w="1755" w:type="dxa"/>
+            <w:tcW w:w="2826" w:type="dxa"/>
             <w:tcBorders>
               <w:top w:val="single" w:sz="4" w:space="0" w:color="365F91" w:themeColor="accent1" w:themeShade="BF"/>
               <w:left w:val="single" w:sz="4" w:space="0" w:color="365F91" w:themeColor="accent1" w:themeShade="BF"/>
@@ -1390,12 +1328,19 @@
           <w:p>
             <w:pPr>
               <w:pStyle w:val="Importe"/>
-            </w:pPr>
+              <w:jc w:val="center"/>
+            </w:pPr>
+            <w:r>
+              <w:t>30</w:t>
+            </w:r>
+            <w:r>
+              <w:t xml:space="preserve"> €</w:t>
+            </w:r>
           </w:p>
         </w:tc>
         <w:tc>
           <w:tcPr>
-            <w:tcW w:w="1755" w:type="dxa"/>
+            <w:tcW w:w="1257" w:type="dxa"/>
             <w:tcBorders>
               <w:top w:val="single" w:sz="4" w:space="0" w:color="365F91" w:themeColor="accent1" w:themeShade="BF"/>
               <w:left w:val="single" w:sz="4" w:space="0" w:color="365F91" w:themeColor="accent1" w:themeShade="BF"/>
@@ -1412,7 +1357,78 @@
           <w:p>
             <w:pPr>
               <w:pStyle w:val="Importe"/>
-            </w:pPr>
+              <w:jc w:val="center"/>
+            </w:pPr>
+            <w:r>
+              <w:t>30</w:t>
+            </w:r>
+            <w:r>
+              <w:t xml:space="preserve"> €</w:t>
+            </w:r>
+          </w:p>
+        </w:tc>
+      </w:tr>
+    </w:tbl>
+    <w:p/>
+    <w:tbl>
+      <w:tblPr>
+        <w:tblW w:w="5203" w:type="pct"/>
+        <w:tblInd w:w="-369" w:type="dxa"/>
+        <w:tblBorders>
+          <w:top w:val="single" w:sz="4" w:space="0" w:color="auto"/>
+          <w:left w:val="single" w:sz="4" w:space="0" w:color="auto"/>
+          <w:bottom w:val="single" w:sz="4" w:space="0" w:color="auto"/>
+          <w:right w:val="single" w:sz="4" w:space="0" w:color="auto"/>
+          <w:insideH w:val="single" w:sz="4" w:space="0" w:color="auto"/>
+          <w:insideV w:val="single" w:sz="4" w:space="0" w:color="auto"/>
+        </w:tblBorders>
+        <w:tblLayout w:type="fixed"/>
+        <w:tblCellMar>
+          <w:top w:w="43" w:type="dxa"/>
+          <w:left w:w="115" w:type="dxa"/>
+          <w:bottom w:w="43" w:type="dxa"/>
+          <w:right w:w="115" w:type="dxa"/>
+        </w:tblCellMar>
+        <w:tblLook w:val="0000" w:firstRow="0" w:lastRow="0" w:firstColumn="0" w:lastColumn="0" w:noHBand="0" w:noVBand="0"/>
+        <w:tblDescription w:val="Escriba cantidad, descripción, precio por unidad, descuento y total de la línea en las columnas de la tabla, y subtotal, impuestos y total al final de esta tabla."/>
+      </w:tblPr>
+      <w:tblGrid>
+        <w:gridCol w:w="365"/>
+        <w:gridCol w:w="1903"/>
+        <w:gridCol w:w="1474"/>
+        <w:gridCol w:w="2146"/>
+        <w:gridCol w:w="2840"/>
+        <w:gridCol w:w="1249"/>
+        <w:gridCol w:w="15"/>
+      </w:tblGrid>
+      <w:tr>
+        <w:trPr>
+          <w:cantSplit/>
+          <w:trHeight w:val="288"/>
+        </w:trPr>
+        <w:tc>
+          <w:tcPr>
+            <w:tcW w:w="9981" w:type="dxa"/>
+            <w:gridSpan w:val="7"/>
+            <w:tcBorders>
+              <w:top w:val="single" w:sz="12" w:space="0" w:color="365F91" w:themeColor="accent1" w:themeShade="BF"/>
+              <w:left w:val="single" w:sz="4" w:space="0" w:color="365F91" w:themeColor="accent1" w:themeShade="BF"/>
+              <w:bottom w:val="single" w:sz="4" w:space="0" w:color="365F91" w:themeColor="accent1" w:themeShade="BF"/>
+              <w:right w:val="single" w:sz="4" w:space="0" w:color="365F91" w:themeColor="accent1" w:themeShade="BF"/>
+            </w:tcBorders>
+            <w:shd w:val="clear" w:color="auto" w:fill="DBE5F1" w:themeFill="accent1" w:themeFillTint="33"/>
+            <w:vAlign w:val="center"/>
+          </w:tcPr>
+          <w:p>
+            <w:pPr>
+              <w:pStyle w:val="Encabezadosdecolumna"/>
+            </w:pPr>
+            <w:r>
+              <w:rPr>
+                <w:szCs w:val="15"/>
+              </w:rPr>
+              <w:t>HARDWARE</w:t>
+            </w:r>
           </w:p>
         </w:tc>
       </w:tr>
@@ -1423,7 +1439,146 @@
         </w:trPr>
         <w:tc>
           <w:tcPr>
-            <w:tcW w:w="1800" w:type="dxa"/>
+            <w:tcW w:w="3737" w:type="dxa"/>
+            <w:gridSpan w:val="3"/>
+            <w:tcBorders>
+              <w:top w:val="single" w:sz="4" w:space="0" w:color="365F91" w:themeColor="accent1" w:themeShade="BF"/>
+              <w:left w:val="single" w:sz="4" w:space="0" w:color="365F91" w:themeColor="accent1" w:themeShade="BF"/>
+              <w:bottom w:val="single" w:sz="4" w:space="0" w:color="365F91" w:themeColor="accent1" w:themeShade="BF"/>
+              <w:right w:val="single" w:sz="4" w:space="0" w:color="365F91" w:themeColor="accent1" w:themeShade="BF"/>
+            </w:tcBorders>
+            <w:shd w:val="clear" w:color="auto" w:fill="DBE5F1" w:themeFill="accent1" w:themeFillTint="33"/>
+            <w:vAlign w:val="center"/>
+          </w:tcPr>
+          <w:p>
+            <w:pPr>
+              <w:pStyle w:val="Encabezadosdecolumna"/>
+              <w:rPr>
+                <w:b w:val="0"/>
+                <w:szCs w:val="15"/>
+              </w:rPr>
+            </w:pPr>
+          </w:p>
+          <w:p>
+            <w:pPr>
+              <w:pStyle w:val="Encabezadosdecolumna"/>
+              <w:rPr>
+                <w:b w:val="0"/>
+                <w:szCs w:val="15"/>
+              </w:rPr>
+            </w:pPr>
+            <w:r>
+              <w:rPr>
+                <w:b w:val="0"/>
+                <w:szCs w:val="15"/>
+              </w:rPr>
+              <w:t>HARDWARE</w:t>
+            </w:r>
+          </w:p>
+        </w:tc>
+        <w:tc>
+          <w:tcPr>
+            <w:tcW w:w="2144" w:type="dxa"/>
+            <w:tcBorders>
+              <w:top w:val="single" w:sz="4" w:space="0" w:color="365F91" w:themeColor="accent1" w:themeShade="BF"/>
+              <w:left w:val="single" w:sz="4" w:space="0" w:color="365F91" w:themeColor="accent1" w:themeShade="BF"/>
+              <w:bottom w:val="single" w:sz="4" w:space="0" w:color="365F91" w:themeColor="accent1" w:themeShade="BF"/>
+              <w:right w:val="single" w:sz="4" w:space="0" w:color="365F91" w:themeColor="accent1" w:themeShade="BF"/>
+            </w:tcBorders>
+            <w:shd w:val="clear" w:color="auto" w:fill="DBE5F1" w:themeFill="accent1" w:themeFillTint="33"/>
+            <w:vAlign w:val="center"/>
+          </w:tcPr>
+          <w:p>
+            <w:pPr>
+              <w:pStyle w:val="Encabezadosdecolumna"/>
+              <w:rPr>
+                <w:b w:val="0"/>
+                <w:szCs w:val="15"/>
+              </w:rPr>
+            </w:pPr>
+            <w:r>
+              <w:rPr>
+                <w:b w:val="0"/>
+                <w:szCs w:val="15"/>
+              </w:rPr>
+              <w:t>cANTIDAD</w:t>
+            </w:r>
+          </w:p>
+        </w:tc>
+        <w:tc>
+          <w:tcPr>
+            <w:tcW w:w="2837" w:type="dxa"/>
+            <w:tcBorders>
+              <w:top w:val="single" w:sz="4" w:space="0" w:color="365F91" w:themeColor="accent1" w:themeShade="BF"/>
+              <w:left w:val="single" w:sz="4" w:space="0" w:color="365F91" w:themeColor="accent1" w:themeShade="BF"/>
+              <w:bottom w:val="single" w:sz="4" w:space="0" w:color="365F91" w:themeColor="accent1" w:themeShade="BF"/>
+              <w:right w:val="single" w:sz="4" w:space="0" w:color="365F91" w:themeColor="accent1" w:themeShade="BF"/>
+            </w:tcBorders>
+            <w:shd w:val="clear" w:color="auto" w:fill="DBE5F1" w:themeFill="accent1" w:themeFillTint="33"/>
+            <w:vAlign w:val="center"/>
+          </w:tcPr>
+          <w:p>
+            <w:pPr>
+              <w:pStyle w:val="Encabezadosdecolumna"/>
+              <w:rPr>
+                <w:b w:val="0"/>
+                <w:szCs w:val="15"/>
+              </w:rPr>
+            </w:pPr>
+            <w:r>
+              <w:rPr>
+                <w:b w:val="0"/>
+                <w:szCs w:val="15"/>
+              </w:rPr>
+              <w:t>PRECIO POR HORAS</w:t>
+            </w:r>
+          </w:p>
+        </w:tc>
+        <w:tc>
+          <w:tcPr>
+            <w:tcW w:w="1263" w:type="dxa"/>
+            <w:gridSpan w:val="2"/>
+            <w:tcBorders>
+              <w:top w:val="single" w:sz="4" w:space="0" w:color="365F91" w:themeColor="accent1" w:themeShade="BF"/>
+              <w:left w:val="single" w:sz="4" w:space="0" w:color="365F91" w:themeColor="accent1" w:themeShade="BF"/>
+              <w:bottom w:val="single" w:sz="4" w:space="0" w:color="365F91" w:themeColor="accent1" w:themeShade="BF"/>
+              <w:right w:val="single" w:sz="4" w:space="0" w:color="365F91" w:themeColor="accent1" w:themeShade="BF"/>
+            </w:tcBorders>
+            <w:shd w:val="clear" w:color="auto" w:fill="DBE5F1" w:themeFill="accent1" w:themeFillTint="33"/>
+            <w:tcMar>
+              <w:left w:w="216" w:type="dxa"/>
+              <w:right w:w="216" w:type="dxa"/>
+            </w:tcMar>
+            <w:vAlign w:val="center"/>
+          </w:tcPr>
+          <w:p>
+            <w:pPr>
+              <w:pStyle w:val="Importe"/>
+              <w:jc w:val="center"/>
+              <w:rPr>
+                <w:sz w:val="15"/>
+                <w:szCs w:val="15"/>
+              </w:rPr>
+            </w:pPr>
+            <w:r>
+              <w:rPr>
+                <w:sz w:val="15"/>
+                <w:szCs w:val="15"/>
+              </w:rPr>
+              <w:t>TOTAL</w:t>
+            </w:r>
+          </w:p>
+        </w:tc>
+      </w:tr>
+      <w:tr>
+        <w:trPr>
+          <w:cantSplit/>
+          <w:trHeight w:val="288"/>
+        </w:trPr>
+        <w:tc>
+          <w:tcPr>
+            <w:tcW w:w="3737" w:type="dxa"/>
+            <w:gridSpan w:val="3"/>
             <w:tcBorders>
               <w:top w:val="single" w:sz="4" w:space="0" w:color="365F91" w:themeColor="accent1" w:themeShade="BF"/>
               <w:left w:val="single" w:sz="4" w:space="0" w:color="365F91" w:themeColor="accent1" w:themeShade="BF"/>
@@ -1433,25 +1588,37 @@
             <w:shd w:val="clear" w:color="auto" w:fill="auto"/>
             <w:vAlign w:val="center"/>
           </w:tcPr>
-          <w:p/>
+          <w:p>
+            <w:pPr>
+              <w:jc w:val="center"/>
+            </w:pPr>
+            <w:r>
+              <w:t xml:space="preserve">Ordenadores </w:t>
+            </w:r>
+          </w:p>
         </w:tc>
         <w:tc>
           <w:tcPr>
-            <w:tcW w:w="4770" w:type="dxa"/>
+            <w:tcW w:w="2144" w:type="dxa"/>
             <w:tcBorders>
               <w:top w:val="single" w:sz="4" w:space="0" w:color="365F91" w:themeColor="accent1" w:themeShade="BF"/>
               <w:left w:val="single" w:sz="4" w:space="0" w:color="365F91" w:themeColor="accent1" w:themeShade="BF"/>
               <w:bottom w:val="single" w:sz="4" w:space="0" w:color="365F91" w:themeColor="accent1" w:themeShade="BF"/>
               <w:right w:val="single" w:sz="4" w:space="0" w:color="365F91" w:themeColor="accent1" w:themeShade="BF"/>
             </w:tcBorders>
-            <w:shd w:val="clear" w:color="auto" w:fill="auto"/>
-            <w:vAlign w:val="center"/>
           </w:tcPr>
-          <w:p/>
+          <w:p>
+            <w:pPr>
+              <w:jc w:val="center"/>
+            </w:pPr>
+            <w:r>
+              <w:t>2</w:t>
+            </w:r>
+          </w:p>
         </w:tc>
         <w:tc>
           <w:tcPr>
-            <w:tcW w:w="1755" w:type="dxa"/>
+            <w:tcW w:w="2837" w:type="dxa"/>
             <w:tcBorders>
               <w:top w:val="single" w:sz="4" w:space="0" w:color="365F91" w:themeColor="accent1" w:themeShade="BF"/>
               <w:left w:val="single" w:sz="4" w:space="0" w:color="365F91" w:themeColor="accent1" w:themeShade="BF"/>
@@ -1468,12 +1635,17 @@
           <w:p>
             <w:pPr>
               <w:pStyle w:val="Importe"/>
-            </w:pPr>
+              <w:jc w:val="center"/>
+            </w:pPr>
+            <w:r>
+              <w:t>3200 €</w:t>
+            </w:r>
           </w:p>
         </w:tc>
         <w:tc>
           <w:tcPr>
-            <w:tcW w:w="1755" w:type="dxa"/>
+            <w:tcW w:w="1263" w:type="dxa"/>
+            <w:gridSpan w:val="2"/>
             <w:tcBorders>
               <w:top w:val="single" w:sz="4" w:space="0" w:color="365F91" w:themeColor="accent1" w:themeShade="BF"/>
               <w:left w:val="single" w:sz="4" w:space="0" w:color="365F91" w:themeColor="accent1" w:themeShade="BF"/>
@@ -1490,7 +1662,11 @@
           <w:p>
             <w:pPr>
               <w:pStyle w:val="Importe"/>
-            </w:pPr>
+              <w:jc w:val="center"/>
+            </w:pPr>
+            <w:r>
+              <w:t>6400 €</w:t>
+            </w:r>
           </w:p>
         </w:tc>
       </w:tr>
@@ -1501,7 +1677,8 @@
         </w:trPr>
         <w:tc>
           <w:tcPr>
-            <w:tcW w:w="1800" w:type="dxa"/>
+            <w:tcW w:w="3737" w:type="dxa"/>
+            <w:gridSpan w:val="3"/>
             <w:tcBorders>
               <w:top w:val="single" w:sz="4" w:space="0" w:color="365F91" w:themeColor="accent1" w:themeShade="BF"/>
               <w:left w:val="single" w:sz="4" w:space="0" w:color="365F91" w:themeColor="accent1" w:themeShade="BF"/>
@@ -1511,25 +1688,37 @@
             <w:shd w:val="clear" w:color="auto" w:fill="auto"/>
             <w:vAlign w:val="center"/>
           </w:tcPr>
-          <w:p/>
+          <w:p>
+            <w:pPr>
+              <w:jc w:val="center"/>
+            </w:pPr>
+            <w:r>
+              <w:t>Servidor con procesador GPU</w:t>
+            </w:r>
+          </w:p>
         </w:tc>
         <w:tc>
           <w:tcPr>
-            <w:tcW w:w="4770" w:type="dxa"/>
+            <w:tcW w:w="2144" w:type="dxa"/>
             <w:tcBorders>
               <w:top w:val="single" w:sz="4" w:space="0" w:color="365F91" w:themeColor="accent1" w:themeShade="BF"/>
               <w:left w:val="single" w:sz="4" w:space="0" w:color="365F91" w:themeColor="accent1" w:themeShade="BF"/>
               <w:bottom w:val="single" w:sz="4" w:space="0" w:color="365F91" w:themeColor="accent1" w:themeShade="BF"/>
               <w:right w:val="single" w:sz="4" w:space="0" w:color="365F91" w:themeColor="accent1" w:themeShade="BF"/>
             </w:tcBorders>
-            <w:shd w:val="clear" w:color="auto" w:fill="auto"/>
-            <w:vAlign w:val="center"/>
           </w:tcPr>
-          <w:p/>
+          <w:p>
+            <w:pPr>
+              <w:jc w:val="center"/>
+            </w:pPr>
+            <w:r>
+              <w:t>1</w:t>
+            </w:r>
+          </w:p>
         </w:tc>
         <w:tc>
           <w:tcPr>
-            <w:tcW w:w="1755" w:type="dxa"/>
+            <w:tcW w:w="2837" w:type="dxa"/>
             <w:tcBorders>
               <w:top w:val="single" w:sz="4" w:space="0" w:color="365F91" w:themeColor="accent1" w:themeShade="BF"/>
               <w:left w:val="single" w:sz="4" w:space="0" w:color="365F91" w:themeColor="accent1" w:themeShade="BF"/>
@@ -1546,12 +1735,17 @@
           <w:p>
             <w:pPr>
               <w:pStyle w:val="Importe"/>
-            </w:pPr>
+              <w:jc w:val="center"/>
+            </w:pPr>
+            <w:r>
+              <w:t>240 €</w:t>
+            </w:r>
           </w:p>
         </w:tc>
         <w:tc>
           <w:tcPr>
-            <w:tcW w:w="1755" w:type="dxa"/>
+            <w:tcW w:w="1263" w:type="dxa"/>
+            <w:gridSpan w:val="2"/>
             <w:tcBorders>
               <w:top w:val="single" w:sz="4" w:space="0" w:color="365F91" w:themeColor="accent1" w:themeShade="BF"/>
               <w:left w:val="single" w:sz="4" w:space="0" w:color="365F91" w:themeColor="accent1" w:themeShade="BF"/>
@@ -1568,7 +1762,11 @@
           <w:p>
             <w:pPr>
               <w:pStyle w:val="Importe"/>
-            </w:pPr>
+              <w:jc w:val="center"/>
+            </w:pPr>
+            <w:r>
+              <w:t>240 €</w:t>
+            </w:r>
           </w:p>
         </w:tc>
       </w:tr>
@@ -1579,35 +1777,77 @@
         </w:trPr>
         <w:tc>
           <w:tcPr>
-            <w:tcW w:w="1800" w:type="dxa"/>
+            <w:tcW w:w="3737" w:type="dxa"/>
+            <w:gridSpan w:val="3"/>
             <w:tcBorders>
               <w:top w:val="single" w:sz="4" w:space="0" w:color="365F91" w:themeColor="accent1" w:themeShade="BF"/>
               <w:left w:val="single" w:sz="4" w:space="0" w:color="365F91" w:themeColor="accent1" w:themeShade="BF"/>
-              <w:bottom w:val="single" w:sz="4" w:space="0" w:color="365F91" w:themeColor="accent1" w:themeShade="BF"/>
+              <w:bottom w:val="single" w:sz="4" w:space="0" w:color="auto"/>
               <w:right w:val="single" w:sz="4" w:space="0" w:color="365F91" w:themeColor="accent1" w:themeShade="BF"/>
             </w:tcBorders>
             <w:shd w:val="clear" w:color="auto" w:fill="auto"/>
             <w:vAlign w:val="center"/>
           </w:tcPr>
-          <w:p/>
+          <w:p>
+            <w:pPr>
+              <w:jc w:val="center"/>
+            </w:pPr>
+            <w:r>
+              <w:t>Servidor de la aplicación</w:t>
+            </w:r>
+          </w:p>
         </w:tc>
         <w:tc>
           <w:tcPr>
-            <w:tcW w:w="4770" w:type="dxa"/>
+            <w:tcW w:w="2144" w:type="dxa"/>
             <w:tcBorders>
               <w:top w:val="single" w:sz="4" w:space="0" w:color="365F91" w:themeColor="accent1" w:themeShade="BF"/>
               <w:left w:val="single" w:sz="4" w:space="0" w:color="365F91" w:themeColor="accent1" w:themeShade="BF"/>
-              <w:bottom w:val="single" w:sz="4" w:space="0" w:color="365F91" w:themeColor="accent1" w:themeShade="BF"/>
+              <w:bottom w:val="single" w:sz="4" w:space="0" w:color="auto"/>
               <w:right w:val="single" w:sz="4" w:space="0" w:color="365F91" w:themeColor="accent1" w:themeShade="BF"/>
             </w:tcBorders>
             <w:shd w:val="clear" w:color="auto" w:fill="auto"/>
             <w:vAlign w:val="center"/>
           </w:tcPr>
-          <w:p/>
+          <w:p>
+            <w:pPr>
+              <w:jc w:val="center"/>
+            </w:pPr>
+            <w:r>
+              <w:t>1</w:t>
+            </w:r>
+          </w:p>
         </w:tc>
         <w:tc>
           <w:tcPr>
-            <w:tcW w:w="1755" w:type="dxa"/>
+            <w:tcW w:w="2837" w:type="dxa"/>
+            <w:tcBorders>
+              <w:top w:val="single" w:sz="4" w:space="0" w:color="365F91" w:themeColor="accent1" w:themeShade="BF"/>
+              <w:left w:val="single" w:sz="4" w:space="0" w:color="365F91" w:themeColor="accent1" w:themeShade="BF"/>
+              <w:bottom w:val="single" w:sz="4" w:space="0" w:color="auto"/>
+              <w:right w:val="single" w:sz="4" w:space="0" w:color="365F91" w:themeColor="accent1" w:themeShade="BF"/>
+            </w:tcBorders>
+            <w:shd w:val="clear" w:color="auto" w:fill="auto"/>
+            <w:tcMar>
+              <w:left w:w="216" w:type="dxa"/>
+              <w:right w:w="216" w:type="dxa"/>
+            </w:tcMar>
+            <w:vAlign w:val="center"/>
+          </w:tcPr>
+          <w:p>
+            <w:pPr>
+              <w:pStyle w:val="Importe"/>
+              <w:jc w:val="center"/>
+            </w:pPr>
+            <w:r>
+              <w:t>40 €</w:t>
+            </w:r>
+          </w:p>
+        </w:tc>
+        <w:tc>
+          <w:tcPr>
+            <w:tcW w:w="1263" w:type="dxa"/>
+            <w:gridSpan w:val="2"/>
             <w:tcBorders>
               <w:top w:val="single" w:sz="4" w:space="0" w:color="365F91" w:themeColor="accent1" w:themeShade="BF"/>
               <w:left w:val="single" w:sz="4" w:space="0" w:color="365F91" w:themeColor="accent1" w:themeShade="BF"/>
@@ -1624,12 +1864,74 @@
           <w:p>
             <w:pPr>
               <w:pStyle w:val="Importe"/>
-            </w:pPr>
+              <w:jc w:val="center"/>
+            </w:pPr>
+            <w:r>
+              <w:t>40 €</w:t>
+            </w:r>
+          </w:p>
+        </w:tc>
+      </w:tr>
+      <w:tr>
+        <w:trPr>
+          <w:cantSplit/>
+          <w:trHeight w:val="288"/>
+        </w:trPr>
+        <w:tc>
+          <w:tcPr>
+            <w:tcW w:w="2265" w:type="dxa"/>
+            <w:gridSpan w:val="2"/>
+            <w:tcBorders>
+              <w:top w:val="nil"/>
+              <w:left w:val="nil"/>
+              <w:bottom w:val="nil"/>
+              <w:right w:val="nil"/>
+            </w:tcBorders>
+          </w:tcPr>
+          <w:p>
+            <w:bookmarkStart w:id="0" w:name="_GoBack" w:colFirst="2" w:colLast="3"/>
           </w:p>
         </w:tc>
         <w:tc>
           <w:tcPr>
-            <w:tcW w:w="1755" w:type="dxa"/>
+            <w:tcW w:w="3616" w:type="dxa"/>
+            <w:gridSpan w:val="2"/>
+            <w:tcBorders>
+              <w:top w:val="nil"/>
+              <w:left w:val="nil"/>
+              <w:bottom w:val="nil"/>
+              <w:right w:val="nil"/>
+            </w:tcBorders>
+            <w:shd w:val="clear" w:color="auto" w:fill="auto"/>
+            <w:vAlign w:val="center"/>
+          </w:tcPr>
+          <w:p/>
+        </w:tc>
+        <w:tc>
+          <w:tcPr>
+            <w:tcW w:w="2837" w:type="dxa"/>
+            <w:tcBorders>
+              <w:top w:val="nil"/>
+              <w:left w:val="nil"/>
+              <w:bottom w:val="nil"/>
+              <w:right w:val="single" w:sz="4" w:space="0" w:color="365F91" w:themeColor="accent1" w:themeShade="BF"/>
+            </w:tcBorders>
+            <w:shd w:val="clear" w:color="auto" w:fill="auto"/>
+            <w:vAlign w:val="center"/>
+          </w:tcPr>
+          <w:p>
+            <w:pPr>
+              <w:pStyle w:val="Etiquetas"/>
+            </w:pPr>
+            <w:r>
+              <w:t>subtotal</w:t>
+            </w:r>
+          </w:p>
+        </w:tc>
+        <w:tc>
+          <w:tcPr>
+            <w:tcW w:w="1263" w:type="dxa"/>
+            <w:gridSpan w:val="2"/>
             <w:tcBorders>
               <w:top w:val="single" w:sz="4" w:space="0" w:color="365F91" w:themeColor="accent1" w:themeShade="BF"/>
               <w:left w:val="single" w:sz="4" w:space="0" w:color="365F91" w:themeColor="accent1" w:themeShade="BF"/>
@@ -1650,819 +1952,35 @@
           </w:p>
         </w:tc>
       </w:tr>
+      <w:bookmarkEnd w:id="0"/>
       <w:tr>
+        <w:tblPrEx>
+          <w:tblBorders>
+            <w:top w:val="none" w:sz="0" w:space="0" w:color="auto"/>
+            <w:left w:val="none" w:sz="0" w:space="0" w:color="auto"/>
+            <w:bottom w:val="none" w:sz="0" w:space="0" w:color="auto"/>
+            <w:right w:val="none" w:sz="0" w:space="0" w:color="auto"/>
+            <w:insideH w:val="none" w:sz="0" w:space="0" w:color="auto"/>
+            <w:insideV w:val="none" w:sz="0" w:space="0" w:color="auto"/>
+          </w:tblBorders>
+          <w:tblCellMar>
+            <w:top w:w="0" w:type="dxa"/>
+            <w:left w:w="108" w:type="dxa"/>
+            <w:bottom w:w="0" w:type="dxa"/>
+            <w:right w:w="108" w:type="dxa"/>
+          </w:tblCellMar>
+        </w:tblPrEx>
         <w:trPr>
-          <w:cantSplit/>
-          <w:trHeight w:val="288"/>
-        </w:trPr>
-        <w:tc>
-          <w:tcPr>
-            <w:tcW w:w="1800" w:type="dxa"/>
-            <w:tcBorders>
-              <w:top w:val="single" w:sz="4" w:space="0" w:color="365F91" w:themeColor="accent1" w:themeShade="BF"/>
-              <w:left w:val="single" w:sz="4" w:space="0" w:color="365F91" w:themeColor="accent1" w:themeShade="BF"/>
-              <w:bottom w:val="single" w:sz="4" w:space="0" w:color="365F91" w:themeColor="accent1" w:themeShade="BF"/>
-              <w:right w:val="single" w:sz="4" w:space="0" w:color="365F91" w:themeColor="accent1" w:themeShade="BF"/>
-            </w:tcBorders>
-            <w:shd w:val="clear" w:color="auto" w:fill="auto"/>
-            <w:vAlign w:val="center"/>
-          </w:tcPr>
-          <w:p/>
-        </w:tc>
-        <w:tc>
-          <w:tcPr>
-            <w:tcW w:w="4770" w:type="dxa"/>
-            <w:tcBorders>
-              <w:top w:val="single" w:sz="4" w:space="0" w:color="365F91" w:themeColor="accent1" w:themeShade="BF"/>
-              <w:left w:val="single" w:sz="4" w:space="0" w:color="365F91" w:themeColor="accent1" w:themeShade="BF"/>
-              <w:bottom w:val="single" w:sz="4" w:space="0" w:color="365F91" w:themeColor="accent1" w:themeShade="BF"/>
-              <w:right w:val="single" w:sz="4" w:space="0" w:color="365F91" w:themeColor="accent1" w:themeShade="BF"/>
-            </w:tcBorders>
-            <w:shd w:val="clear" w:color="auto" w:fill="auto"/>
-            <w:vAlign w:val="center"/>
-          </w:tcPr>
-          <w:p/>
-        </w:tc>
-        <w:tc>
-          <w:tcPr>
-            <w:tcW w:w="1755" w:type="dxa"/>
-            <w:tcBorders>
-              <w:top w:val="single" w:sz="4" w:space="0" w:color="365F91" w:themeColor="accent1" w:themeShade="BF"/>
-              <w:left w:val="single" w:sz="4" w:space="0" w:color="365F91" w:themeColor="accent1" w:themeShade="BF"/>
-              <w:bottom w:val="single" w:sz="4" w:space="0" w:color="365F91" w:themeColor="accent1" w:themeShade="BF"/>
-              <w:right w:val="single" w:sz="4" w:space="0" w:color="365F91" w:themeColor="accent1" w:themeShade="BF"/>
-            </w:tcBorders>
-            <w:shd w:val="clear" w:color="auto" w:fill="auto"/>
-            <w:tcMar>
-              <w:left w:w="216" w:type="dxa"/>
-              <w:right w:w="216" w:type="dxa"/>
-            </w:tcMar>
-            <w:vAlign w:val="center"/>
-          </w:tcPr>
-          <w:p>
-            <w:pPr>
-              <w:pStyle w:val="Importe"/>
-            </w:pPr>
-          </w:p>
-        </w:tc>
-        <w:tc>
-          <w:tcPr>
-            <w:tcW w:w="1755" w:type="dxa"/>
-            <w:tcBorders>
-              <w:top w:val="single" w:sz="4" w:space="0" w:color="365F91" w:themeColor="accent1" w:themeShade="BF"/>
-              <w:left w:val="single" w:sz="4" w:space="0" w:color="365F91" w:themeColor="accent1" w:themeShade="BF"/>
-              <w:bottom w:val="single" w:sz="4" w:space="0" w:color="365F91" w:themeColor="accent1" w:themeShade="BF"/>
-              <w:right w:val="single" w:sz="4" w:space="0" w:color="365F91" w:themeColor="accent1" w:themeShade="BF"/>
-            </w:tcBorders>
-            <w:shd w:val="clear" w:color="auto" w:fill="auto"/>
-            <w:tcMar>
-              <w:left w:w="216" w:type="dxa"/>
-              <w:right w:w="216" w:type="dxa"/>
-            </w:tcMar>
-            <w:vAlign w:val="center"/>
-          </w:tcPr>
-          <w:p>
-            <w:pPr>
-              <w:pStyle w:val="Importe"/>
-            </w:pPr>
-          </w:p>
-        </w:tc>
-      </w:tr>
-      <w:tr>
-        <w:trPr>
-          <w:cantSplit/>
-          <w:trHeight w:val="288"/>
-        </w:trPr>
-        <w:tc>
-          <w:tcPr>
-            <w:tcW w:w="1800" w:type="dxa"/>
-            <w:tcBorders>
-              <w:top w:val="single" w:sz="4" w:space="0" w:color="365F91" w:themeColor="accent1" w:themeShade="BF"/>
-              <w:left w:val="single" w:sz="4" w:space="0" w:color="365F91" w:themeColor="accent1" w:themeShade="BF"/>
-              <w:bottom w:val="single" w:sz="4" w:space="0" w:color="365F91" w:themeColor="accent1" w:themeShade="BF"/>
-              <w:right w:val="single" w:sz="4" w:space="0" w:color="365F91" w:themeColor="accent1" w:themeShade="BF"/>
-            </w:tcBorders>
-            <w:shd w:val="clear" w:color="auto" w:fill="auto"/>
-            <w:vAlign w:val="center"/>
-          </w:tcPr>
-          <w:p/>
-        </w:tc>
-        <w:tc>
-          <w:tcPr>
-            <w:tcW w:w="4770" w:type="dxa"/>
-            <w:tcBorders>
-              <w:top w:val="single" w:sz="4" w:space="0" w:color="365F91" w:themeColor="accent1" w:themeShade="BF"/>
-              <w:left w:val="single" w:sz="4" w:space="0" w:color="365F91" w:themeColor="accent1" w:themeShade="BF"/>
-              <w:bottom w:val="single" w:sz="4" w:space="0" w:color="365F91" w:themeColor="accent1" w:themeShade="BF"/>
-              <w:right w:val="single" w:sz="4" w:space="0" w:color="365F91" w:themeColor="accent1" w:themeShade="BF"/>
-            </w:tcBorders>
-            <w:shd w:val="clear" w:color="auto" w:fill="auto"/>
-            <w:vAlign w:val="center"/>
-          </w:tcPr>
-          <w:p/>
-        </w:tc>
-        <w:tc>
-          <w:tcPr>
-            <w:tcW w:w="1755" w:type="dxa"/>
-            <w:tcBorders>
-              <w:top w:val="single" w:sz="4" w:space="0" w:color="365F91" w:themeColor="accent1" w:themeShade="BF"/>
-              <w:left w:val="single" w:sz="4" w:space="0" w:color="365F91" w:themeColor="accent1" w:themeShade="BF"/>
-              <w:bottom w:val="single" w:sz="4" w:space="0" w:color="365F91" w:themeColor="accent1" w:themeShade="BF"/>
-              <w:right w:val="single" w:sz="4" w:space="0" w:color="365F91" w:themeColor="accent1" w:themeShade="BF"/>
-            </w:tcBorders>
-            <w:shd w:val="clear" w:color="auto" w:fill="auto"/>
-            <w:tcMar>
-              <w:left w:w="216" w:type="dxa"/>
-              <w:right w:w="216" w:type="dxa"/>
-            </w:tcMar>
-            <w:vAlign w:val="center"/>
-          </w:tcPr>
-          <w:p>
-            <w:pPr>
-              <w:pStyle w:val="Importe"/>
-            </w:pPr>
-          </w:p>
-        </w:tc>
-        <w:tc>
-          <w:tcPr>
-            <w:tcW w:w="1755" w:type="dxa"/>
-            <w:tcBorders>
-              <w:top w:val="single" w:sz="4" w:space="0" w:color="365F91" w:themeColor="accent1" w:themeShade="BF"/>
-              <w:left w:val="single" w:sz="4" w:space="0" w:color="365F91" w:themeColor="accent1" w:themeShade="BF"/>
-              <w:bottom w:val="single" w:sz="4" w:space="0" w:color="365F91" w:themeColor="accent1" w:themeShade="BF"/>
-              <w:right w:val="single" w:sz="4" w:space="0" w:color="365F91" w:themeColor="accent1" w:themeShade="BF"/>
-            </w:tcBorders>
-            <w:shd w:val="clear" w:color="auto" w:fill="auto"/>
-            <w:tcMar>
-              <w:left w:w="216" w:type="dxa"/>
-              <w:right w:w="216" w:type="dxa"/>
-            </w:tcMar>
-            <w:vAlign w:val="center"/>
-          </w:tcPr>
-          <w:p>
-            <w:pPr>
-              <w:pStyle w:val="Importe"/>
-            </w:pPr>
-          </w:p>
-        </w:tc>
-      </w:tr>
-      <w:tr>
-        <w:trPr>
-          <w:cantSplit/>
-          <w:trHeight w:val="288"/>
-        </w:trPr>
-        <w:tc>
-          <w:tcPr>
-            <w:tcW w:w="1800" w:type="dxa"/>
-            <w:tcBorders>
-              <w:top w:val="single" w:sz="4" w:space="0" w:color="365F91" w:themeColor="accent1" w:themeShade="BF"/>
-              <w:left w:val="single" w:sz="4" w:space="0" w:color="365F91" w:themeColor="accent1" w:themeShade="BF"/>
-              <w:bottom w:val="single" w:sz="4" w:space="0" w:color="365F91" w:themeColor="accent1" w:themeShade="BF"/>
-              <w:right w:val="single" w:sz="4" w:space="0" w:color="365F91" w:themeColor="accent1" w:themeShade="BF"/>
-            </w:tcBorders>
-            <w:shd w:val="clear" w:color="auto" w:fill="auto"/>
-            <w:vAlign w:val="center"/>
-          </w:tcPr>
-          <w:p/>
-        </w:tc>
-        <w:tc>
-          <w:tcPr>
-            <w:tcW w:w="4770" w:type="dxa"/>
-            <w:tcBorders>
-              <w:top w:val="single" w:sz="4" w:space="0" w:color="365F91" w:themeColor="accent1" w:themeShade="BF"/>
-              <w:left w:val="single" w:sz="4" w:space="0" w:color="365F91" w:themeColor="accent1" w:themeShade="BF"/>
-              <w:bottom w:val="single" w:sz="4" w:space="0" w:color="365F91" w:themeColor="accent1" w:themeShade="BF"/>
-              <w:right w:val="single" w:sz="4" w:space="0" w:color="365F91" w:themeColor="accent1" w:themeShade="BF"/>
-            </w:tcBorders>
-            <w:shd w:val="clear" w:color="auto" w:fill="auto"/>
-            <w:vAlign w:val="center"/>
-          </w:tcPr>
-          <w:p/>
-        </w:tc>
-        <w:tc>
-          <w:tcPr>
-            <w:tcW w:w="1755" w:type="dxa"/>
-            <w:tcBorders>
-              <w:top w:val="single" w:sz="4" w:space="0" w:color="365F91" w:themeColor="accent1" w:themeShade="BF"/>
-              <w:left w:val="single" w:sz="4" w:space="0" w:color="365F91" w:themeColor="accent1" w:themeShade="BF"/>
-              <w:bottom w:val="single" w:sz="4" w:space="0" w:color="365F91" w:themeColor="accent1" w:themeShade="BF"/>
-              <w:right w:val="single" w:sz="4" w:space="0" w:color="365F91" w:themeColor="accent1" w:themeShade="BF"/>
-            </w:tcBorders>
-            <w:shd w:val="clear" w:color="auto" w:fill="auto"/>
-            <w:tcMar>
-              <w:left w:w="216" w:type="dxa"/>
-              <w:right w:w="216" w:type="dxa"/>
-            </w:tcMar>
-            <w:vAlign w:val="center"/>
-          </w:tcPr>
-          <w:p>
-            <w:pPr>
-              <w:pStyle w:val="Importe"/>
-            </w:pPr>
-          </w:p>
-        </w:tc>
-        <w:tc>
-          <w:tcPr>
-            <w:tcW w:w="1755" w:type="dxa"/>
-            <w:tcBorders>
-              <w:top w:val="single" w:sz="4" w:space="0" w:color="365F91" w:themeColor="accent1" w:themeShade="BF"/>
-              <w:left w:val="single" w:sz="4" w:space="0" w:color="365F91" w:themeColor="accent1" w:themeShade="BF"/>
-              <w:bottom w:val="single" w:sz="4" w:space="0" w:color="365F91" w:themeColor="accent1" w:themeShade="BF"/>
-              <w:right w:val="single" w:sz="4" w:space="0" w:color="365F91" w:themeColor="accent1" w:themeShade="BF"/>
-            </w:tcBorders>
-            <w:shd w:val="clear" w:color="auto" w:fill="auto"/>
-            <w:tcMar>
-              <w:left w:w="216" w:type="dxa"/>
-              <w:right w:w="216" w:type="dxa"/>
-            </w:tcMar>
-            <w:vAlign w:val="center"/>
-          </w:tcPr>
-          <w:p>
-            <w:pPr>
-              <w:pStyle w:val="Importe"/>
-            </w:pPr>
-          </w:p>
-        </w:tc>
-      </w:tr>
-      <w:tr>
-        <w:trPr>
-          <w:cantSplit/>
-          <w:trHeight w:val="288"/>
-        </w:trPr>
-        <w:tc>
-          <w:tcPr>
-            <w:tcW w:w="1800" w:type="dxa"/>
-            <w:tcBorders>
-              <w:top w:val="single" w:sz="4" w:space="0" w:color="365F91" w:themeColor="accent1" w:themeShade="BF"/>
-              <w:left w:val="single" w:sz="4" w:space="0" w:color="365F91" w:themeColor="accent1" w:themeShade="BF"/>
-              <w:bottom w:val="single" w:sz="4" w:space="0" w:color="365F91" w:themeColor="accent1" w:themeShade="BF"/>
-              <w:right w:val="single" w:sz="4" w:space="0" w:color="365F91" w:themeColor="accent1" w:themeShade="BF"/>
-            </w:tcBorders>
-            <w:shd w:val="clear" w:color="auto" w:fill="auto"/>
-            <w:vAlign w:val="center"/>
-          </w:tcPr>
-          <w:p/>
-        </w:tc>
-        <w:tc>
-          <w:tcPr>
-            <w:tcW w:w="4770" w:type="dxa"/>
-            <w:tcBorders>
-              <w:top w:val="single" w:sz="4" w:space="0" w:color="365F91" w:themeColor="accent1" w:themeShade="BF"/>
-              <w:left w:val="single" w:sz="4" w:space="0" w:color="365F91" w:themeColor="accent1" w:themeShade="BF"/>
-              <w:bottom w:val="single" w:sz="4" w:space="0" w:color="365F91" w:themeColor="accent1" w:themeShade="BF"/>
-              <w:right w:val="single" w:sz="4" w:space="0" w:color="365F91" w:themeColor="accent1" w:themeShade="BF"/>
-            </w:tcBorders>
-            <w:shd w:val="clear" w:color="auto" w:fill="auto"/>
-            <w:vAlign w:val="center"/>
-          </w:tcPr>
-          <w:p/>
-        </w:tc>
-        <w:tc>
-          <w:tcPr>
-            <w:tcW w:w="1755" w:type="dxa"/>
-            <w:tcBorders>
-              <w:top w:val="single" w:sz="4" w:space="0" w:color="365F91" w:themeColor="accent1" w:themeShade="BF"/>
-              <w:left w:val="single" w:sz="4" w:space="0" w:color="365F91" w:themeColor="accent1" w:themeShade="BF"/>
-              <w:bottom w:val="single" w:sz="4" w:space="0" w:color="365F91" w:themeColor="accent1" w:themeShade="BF"/>
-              <w:right w:val="single" w:sz="4" w:space="0" w:color="365F91" w:themeColor="accent1" w:themeShade="BF"/>
-            </w:tcBorders>
-            <w:shd w:val="clear" w:color="auto" w:fill="auto"/>
-            <w:tcMar>
-              <w:left w:w="216" w:type="dxa"/>
-              <w:right w:w="216" w:type="dxa"/>
-            </w:tcMar>
-            <w:vAlign w:val="center"/>
-          </w:tcPr>
-          <w:p>
-            <w:pPr>
-              <w:pStyle w:val="Importe"/>
-            </w:pPr>
-          </w:p>
-        </w:tc>
-        <w:tc>
-          <w:tcPr>
-            <w:tcW w:w="1755" w:type="dxa"/>
-            <w:tcBorders>
-              <w:top w:val="single" w:sz="4" w:space="0" w:color="365F91" w:themeColor="accent1" w:themeShade="BF"/>
-              <w:left w:val="single" w:sz="4" w:space="0" w:color="365F91" w:themeColor="accent1" w:themeShade="BF"/>
-              <w:bottom w:val="single" w:sz="4" w:space="0" w:color="365F91" w:themeColor="accent1" w:themeShade="BF"/>
-              <w:right w:val="single" w:sz="4" w:space="0" w:color="365F91" w:themeColor="accent1" w:themeShade="BF"/>
-            </w:tcBorders>
-            <w:shd w:val="clear" w:color="auto" w:fill="auto"/>
-            <w:tcMar>
-              <w:left w:w="216" w:type="dxa"/>
-              <w:right w:w="216" w:type="dxa"/>
-            </w:tcMar>
-            <w:vAlign w:val="center"/>
-          </w:tcPr>
-          <w:p>
-            <w:pPr>
-              <w:pStyle w:val="Importe"/>
-            </w:pPr>
-          </w:p>
-        </w:tc>
-      </w:tr>
-      <w:tr>
-        <w:trPr>
-          <w:cantSplit/>
-          <w:trHeight w:val="288"/>
-        </w:trPr>
-        <w:tc>
-          <w:tcPr>
-            <w:tcW w:w="1800" w:type="dxa"/>
-            <w:tcBorders>
-              <w:top w:val="single" w:sz="4" w:space="0" w:color="365F91" w:themeColor="accent1" w:themeShade="BF"/>
-              <w:left w:val="single" w:sz="4" w:space="0" w:color="365F91" w:themeColor="accent1" w:themeShade="BF"/>
-              <w:bottom w:val="single" w:sz="4" w:space="0" w:color="365F91" w:themeColor="accent1" w:themeShade="BF"/>
-              <w:right w:val="single" w:sz="4" w:space="0" w:color="365F91" w:themeColor="accent1" w:themeShade="BF"/>
-            </w:tcBorders>
-            <w:shd w:val="clear" w:color="auto" w:fill="auto"/>
-            <w:vAlign w:val="center"/>
-          </w:tcPr>
-          <w:p/>
-        </w:tc>
-        <w:tc>
-          <w:tcPr>
-            <w:tcW w:w="4770" w:type="dxa"/>
-            <w:tcBorders>
-              <w:top w:val="single" w:sz="4" w:space="0" w:color="365F91" w:themeColor="accent1" w:themeShade="BF"/>
-              <w:left w:val="single" w:sz="4" w:space="0" w:color="365F91" w:themeColor="accent1" w:themeShade="BF"/>
-              <w:bottom w:val="single" w:sz="4" w:space="0" w:color="365F91" w:themeColor="accent1" w:themeShade="BF"/>
-              <w:right w:val="single" w:sz="4" w:space="0" w:color="365F91" w:themeColor="accent1" w:themeShade="BF"/>
-            </w:tcBorders>
-            <w:shd w:val="clear" w:color="auto" w:fill="auto"/>
-            <w:vAlign w:val="center"/>
-          </w:tcPr>
-          <w:p/>
-        </w:tc>
-        <w:tc>
-          <w:tcPr>
-            <w:tcW w:w="1755" w:type="dxa"/>
-            <w:tcBorders>
-              <w:top w:val="single" w:sz="4" w:space="0" w:color="365F91" w:themeColor="accent1" w:themeShade="BF"/>
-              <w:left w:val="single" w:sz="4" w:space="0" w:color="365F91" w:themeColor="accent1" w:themeShade="BF"/>
-              <w:bottom w:val="single" w:sz="4" w:space="0" w:color="365F91" w:themeColor="accent1" w:themeShade="BF"/>
-              <w:right w:val="single" w:sz="4" w:space="0" w:color="365F91" w:themeColor="accent1" w:themeShade="BF"/>
-            </w:tcBorders>
-            <w:shd w:val="clear" w:color="auto" w:fill="auto"/>
-            <w:tcMar>
-              <w:left w:w="216" w:type="dxa"/>
-              <w:right w:w="216" w:type="dxa"/>
-            </w:tcMar>
-            <w:vAlign w:val="center"/>
-          </w:tcPr>
-          <w:p>
-            <w:pPr>
-              <w:pStyle w:val="Importe"/>
-            </w:pPr>
-          </w:p>
-        </w:tc>
-        <w:tc>
-          <w:tcPr>
-            <w:tcW w:w="1755" w:type="dxa"/>
-            <w:tcBorders>
-              <w:top w:val="single" w:sz="4" w:space="0" w:color="365F91" w:themeColor="accent1" w:themeShade="BF"/>
-              <w:left w:val="single" w:sz="4" w:space="0" w:color="365F91" w:themeColor="accent1" w:themeShade="BF"/>
-              <w:bottom w:val="single" w:sz="4" w:space="0" w:color="365F91" w:themeColor="accent1" w:themeShade="BF"/>
-              <w:right w:val="single" w:sz="4" w:space="0" w:color="365F91" w:themeColor="accent1" w:themeShade="BF"/>
-            </w:tcBorders>
-            <w:shd w:val="clear" w:color="auto" w:fill="auto"/>
-            <w:tcMar>
-              <w:left w:w="216" w:type="dxa"/>
-              <w:right w:w="216" w:type="dxa"/>
-            </w:tcMar>
-            <w:vAlign w:val="center"/>
-          </w:tcPr>
-          <w:p>
-            <w:pPr>
-              <w:pStyle w:val="Importe"/>
-            </w:pPr>
-          </w:p>
-        </w:tc>
-      </w:tr>
-      <w:tr>
-        <w:trPr>
-          <w:cantSplit/>
-          <w:trHeight w:val="288"/>
-        </w:trPr>
-        <w:tc>
-          <w:tcPr>
-            <w:tcW w:w="1800" w:type="dxa"/>
-            <w:tcBorders>
-              <w:top w:val="single" w:sz="4" w:space="0" w:color="365F91" w:themeColor="accent1" w:themeShade="BF"/>
-              <w:left w:val="single" w:sz="4" w:space="0" w:color="365F91" w:themeColor="accent1" w:themeShade="BF"/>
-              <w:bottom w:val="single" w:sz="4" w:space="0" w:color="365F91" w:themeColor="accent1" w:themeShade="BF"/>
-              <w:right w:val="single" w:sz="4" w:space="0" w:color="365F91" w:themeColor="accent1" w:themeShade="BF"/>
-            </w:tcBorders>
-            <w:shd w:val="clear" w:color="auto" w:fill="auto"/>
-            <w:vAlign w:val="center"/>
-          </w:tcPr>
-          <w:p/>
-        </w:tc>
-        <w:tc>
-          <w:tcPr>
-            <w:tcW w:w="4770" w:type="dxa"/>
-            <w:tcBorders>
-              <w:top w:val="single" w:sz="4" w:space="0" w:color="365F91" w:themeColor="accent1" w:themeShade="BF"/>
-              <w:left w:val="single" w:sz="4" w:space="0" w:color="365F91" w:themeColor="accent1" w:themeShade="BF"/>
-              <w:bottom w:val="single" w:sz="4" w:space="0" w:color="365F91" w:themeColor="accent1" w:themeShade="BF"/>
-              <w:right w:val="single" w:sz="4" w:space="0" w:color="365F91" w:themeColor="accent1" w:themeShade="BF"/>
-            </w:tcBorders>
-            <w:shd w:val="clear" w:color="auto" w:fill="auto"/>
-            <w:vAlign w:val="center"/>
-          </w:tcPr>
-          <w:p/>
-        </w:tc>
-        <w:tc>
-          <w:tcPr>
-            <w:tcW w:w="1755" w:type="dxa"/>
-            <w:tcBorders>
-              <w:top w:val="single" w:sz="4" w:space="0" w:color="365F91" w:themeColor="accent1" w:themeShade="BF"/>
-              <w:left w:val="single" w:sz="4" w:space="0" w:color="365F91" w:themeColor="accent1" w:themeShade="BF"/>
-              <w:bottom w:val="single" w:sz="4" w:space="0" w:color="365F91" w:themeColor="accent1" w:themeShade="BF"/>
-              <w:right w:val="single" w:sz="4" w:space="0" w:color="365F91" w:themeColor="accent1" w:themeShade="BF"/>
-            </w:tcBorders>
-            <w:shd w:val="clear" w:color="auto" w:fill="auto"/>
-            <w:tcMar>
-              <w:left w:w="216" w:type="dxa"/>
-              <w:right w:w="216" w:type="dxa"/>
-            </w:tcMar>
-            <w:vAlign w:val="center"/>
-          </w:tcPr>
-          <w:p>
-            <w:pPr>
-              <w:pStyle w:val="Importe"/>
-            </w:pPr>
-          </w:p>
-        </w:tc>
-        <w:tc>
-          <w:tcPr>
-            <w:tcW w:w="1755" w:type="dxa"/>
-            <w:tcBorders>
-              <w:top w:val="single" w:sz="4" w:space="0" w:color="365F91" w:themeColor="accent1" w:themeShade="BF"/>
-              <w:left w:val="single" w:sz="4" w:space="0" w:color="365F91" w:themeColor="accent1" w:themeShade="BF"/>
-              <w:bottom w:val="single" w:sz="4" w:space="0" w:color="365F91" w:themeColor="accent1" w:themeShade="BF"/>
-              <w:right w:val="single" w:sz="4" w:space="0" w:color="365F91" w:themeColor="accent1" w:themeShade="BF"/>
-            </w:tcBorders>
-            <w:shd w:val="clear" w:color="auto" w:fill="auto"/>
-            <w:tcMar>
-              <w:left w:w="216" w:type="dxa"/>
-              <w:right w:w="216" w:type="dxa"/>
-            </w:tcMar>
-            <w:vAlign w:val="center"/>
-          </w:tcPr>
-          <w:p>
-            <w:pPr>
-              <w:pStyle w:val="Importe"/>
-            </w:pPr>
-          </w:p>
-        </w:tc>
-      </w:tr>
-      <w:tr>
-        <w:trPr>
-          <w:cantSplit/>
-          <w:trHeight w:val="288"/>
-        </w:trPr>
-        <w:tc>
-          <w:tcPr>
-            <w:tcW w:w="1800" w:type="dxa"/>
-            <w:tcBorders>
-              <w:top w:val="single" w:sz="4" w:space="0" w:color="365F91" w:themeColor="accent1" w:themeShade="BF"/>
-              <w:left w:val="single" w:sz="4" w:space="0" w:color="365F91" w:themeColor="accent1" w:themeShade="BF"/>
-              <w:bottom w:val="single" w:sz="4" w:space="0" w:color="365F91" w:themeColor="accent1" w:themeShade="BF"/>
-              <w:right w:val="single" w:sz="4" w:space="0" w:color="365F91" w:themeColor="accent1" w:themeShade="BF"/>
-            </w:tcBorders>
-            <w:shd w:val="clear" w:color="auto" w:fill="auto"/>
-            <w:vAlign w:val="center"/>
-          </w:tcPr>
-          <w:p/>
-        </w:tc>
-        <w:tc>
-          <w:tcPr>
-            <w:tcW w:w="4770" w:type="dxa"/>
-            <w:tcBorders>
-              <w:top w:val="single" w:sz="4" w:space="0" w:color="365F91" w:themeColor="accent1" w:themeShade="BF"/>
-              <w:left w:val="single" w:sz="4" w:space="0" w:color="365F91" w:themeColor="accent1" w:themeShade="BF"/>
-              <w:bottom w:val="single" w:sz="4" w:space="0" w:color="365F91" w:themeColor="accent1" w:themeShade="BF"/>
-              <w:right w:val="single" w:sz="4" w:space="0" w:color="365F91" w:themeColor="accent1" w:themeShade="BF"/>
-            </w:tcBorders>
-            <w:shd w:val="clear" w:color="auto" w:fill="auto"/>
-            <w:vAlign w:val="center"/>
-          </w:tcPr>
-          <w:p/>
-        </w:tc>
-        <w:tc>
-          <w:tcPr>
-            <w:tcW w:w="1755" w:type="dxa"/>
-            <w:tcBorders>
-              <w:top w:val="single" w:sz="4" w:space="0" w:color="365F91" w:themeColor="accent1" w:themeShade="BF"/>
-              <w:left w:val="single" w:sz="4" w:space="0" w:color="365F91" w:themeColor="accent1" w:themeShade="BF"/>
-              <w:bottom w:val="single" w:sz="4" w:space="0" w:color="365F91" w:themeColor="accent1" w:themeShade="BF"/>
-              <w:right w:val="single" w:sz="4" w:space="0" w:color="365F91" w:themeColor="accent1" w:themeShade="BF"/>
-            </w:tcBorders>
-            <w:shd w:val="clear" w:color="auto" w:fill="auto"/>
-            <w:tcMar>
-              <w:left w:w="216" w:type="dxa"/>
-              <w:right w:w="216" w:type="dxa"/>
-            </w:tcMar>
-            <w:vAlign w:val="center"/>
-          </w:tcPr>
-          <w:p>
-            <w:pPr>
-              <w:pStyle w:val="Importe"/>
-            </w:pPr>
-          </w:p>
-        </w:tc>
-        <w:tc>
-          <w:tcPr>
-            <w:tcW w:w="1755" w:type="dxa"/>
-            <w:tcBorders>
-              <w:top w:val="single" w:sz="4" w:space="0" w:color="365F91" w:themeColor="accent1" w:themeShade="BF"/>
-              <w:left w:val="single" w:sz="4" w:space="0" w:color="365F91" w:themeColor="accent1" w:themeShade="BF"/>
-              <w:bottom w:val="single" w:sz="4" w:space="0" w:color="365F91" w:themeColor="accent1" w:themeShade="BF"/>
-              <w:right w:val="single" w:sz="4" w:space="0" w:color="365F91" w:themeColor="accent1" w:themeShade="BF"/>
-            </w:tcBorders>
-            <w:shd w:val="clear" w:color="auto" w:fill="auto"/>
-            <w:tcMar>
-              <w:left w:w="216" w:type="dxa"/>
-              <w:right w:w="216" w:type="dxa"/>
-            </w:tcMar>
-            <w:vAlign w:val="center"/>
-          </w:tcPr>
-          <w:p>
-            <w:pPr>
-              <w:pStyle w:val="Importe"/>
-            </w:pPr>
-          </w:p>
-        </w:tc>
-      </w:tr>
-      <w:tr>
-        <w:trPr>
-          <w:cantSplit/>
-          <w:trHeight w:val="288"/>
-        </w:trPr>
-        <w:tc>
-          <w:tcPr>
-            <w:tcW w:w="6570" w:type="dxa"/>
-            <w:gridSpan w:val="2"/>
-            <w:tcBorders>
-              <w:top w:val="single" w:sz="4" w:space="0" w:color="365F91" w:themeColor="accent1" w:themeShade="BF"/>
-              <w:left w:val="nil"/>
-              <w:bottom w:val="nil"/>
-              <w:right w:val="nil"/>
-            </w:tcBorders>
-            <w:shd w:val="clear" w:color="auto" w:fill="auto"/>
-            <w:vAlign w:val="center"/>
-          </w:tcPr>
-          <w:p/>
-        </w:tc>
-        <w:sdt>
-          <w:sdtPr>
-            <w:alias w:val="Subtotal:"/>
-            <w:tag w:val="Subtotal:"/>
-            <w:id w:val="-1489780418"/>
-            <w:placeholder>
-              <w:docPart w:val="0ABFAFBB7A794FE48F5017DD802B605E"/>
-            </w:placeholder>
-            <w:temporary/>
-            <w:showingPlcHdr/>
-            <w15:appearance w15:val="hidden"/>
-          </w:sdtPr>
-          <w:sdtEndPr/>
-          <w:sdtContent>
-            <w:tc>
-              <w:tcPr>
-                <w:tcW w:w="1755" w:type="dxa"/>
-                <w:tcBorders>
-                  <w:top w:val="single" w:sz="4" w:space="0" w:color="365F91" w:themeColor="accent1" w:themeShade="BF"/>
-                  <w:left w:val="nil"/>
-                  <w:bottom w:val="nil"/>
-                  <w:right w:val="single" w:sz="4" w:space="0" w:color="365F91" w:themeColor="accent1" w:themeShade="BF"/>
-                </w:tcBorders>
-                <w:shd w:val="clear" w:color="auto" w:fill="auto"/>
-                <w:vAlign w:val="center"/>
-              </w:tcPr>
-              <w:p>
-                <w:pPr>
-                  <w:pStyle w:val="Etiquetas"/>
-                </w:pPr>
-                <w:r>
-                  <w:rPr>
-                    <w:lang w:bidi="es-ES"/>
-                  </w:rPr>
-                  <w:t>Subtotal</w:t>
-                </w:r>
-              </w:p>
-            </w:tc>
-          </w:sdtContent>
-        </w:sdt>
-        <w:tc>
-          <w:tcPr>
-            <w:tcW w:w="1755" w:type="dxa"/>
-            <w:tcBorders>
-              <w:top w:val="single" w:sz="4" w:space="0" w:color="365F91" w:themeColor="accent1" w:themeShade="BF"/>
-              <w:left w:val="single" w:sz="4" w:space="0" w:color="365F91" w:themeColor="accent1" w:themeShade="BF"/>
-              <w:bottom w:val="single" w:sz="4" w:space="0" w:color="365F91" w:themeColor="accent1" w:themeShade="BF"/>
-              <w:right w:val="single" w:sz="4" w:space="0" w:color="365F91" w:themeColor="accent1" w:themeShade="BF"/>
-            </w:tcBorders>
-            <w:shd w:val="clear" w:color="auto" w:fill="auto"/>
-            <w:tcMar>
-              <w:left w:w="216" w:type="dxa"/>
-              <w:right w:w="216" w:type="dxa"/>
-            </w:tcMar>
-            <w:vAlign w:val="center"/>
-          </w:tcPr>
-          <w:p>
-            <w:pPr>
-              <w:pStyle w:val="Importe"/>
-            </w:pPr>
-          </w:p>
-        </w:tc>
-      </w:tr>
-      <w:tr>
-        <w:trPr>
-          <w:cantSplit/>
-          <w:trHeight w:val="288"/>
-        </w:trPr>
-        <w:tc>
-          <w:tcPr>
-            <w:tcW w:w="6570" w:type="dxa"/>
-            <w:gridSpan w:val="2"/>
-            <w:tcBorders>
-              <w:top w:val="nil"/>
-              <w:left w:val="nil"/>
-              <w:bottom w:val="nil"/>
-              <w:right w:val="nil"/>
-            </w:tcBorders>
-            <w:shd w:val="clear" w:color="auto" w:fill="auto"/>
-            <w:vAlign w:val="center"/>
-          </w:tcPr>
-          <w:p/>
-        </w:tc>
-        <w:sdt>
-          <w:sdtPr>
-            <w:alias w:val="Impuesto sobre las ventas:"/>
-            <w:tag w:val="Impuesto sobre las ventas:"/>
-            <w:id w:val="-2120289343"/>
-            <w:placeholder>
-              <w:docPart w:val="C32DF63C6C15485F9B3B04F69767C712"/>
-            </w:placeholder>
-            <w:temporary/>
-            <w:showingPlcHdr/>
-            <w15:appearance w15:val="hidden"/>
-          </w:sdtPr>
-          <w:sdtEndPr/>
-          <w:sdtContent>
-            <w:tc>
-              <w:tcPr>
-                <w:tcW w:w="1755" w:type="dxa"/>
-                <w:tcBorders>
-                  <w:top w:val="nil"/>
-                  <w:left w:val="nil"/>
-                  <w:bottom w:val="nil"/>
-                  <w:right w:val="single" w:sz="4" w:space="0" w:color="365F91" w:themeColor="accent1" w:themeShade="BF"/>
-                </w:tcBorders>
-                <w:shd w:val="clear" w:color="auto" w:fill="auto"/>
-                <w:vAlign w:val="center"/>
-              </w:tcPr>
-              <w:p>
-                <w:pPr>
-                  <w:pStyle w:val="Etiquetas"/>
-                </w:pPr>
-                <w:r>
-                  <w:rPr>
-                    <w:lang w:bidi="es-ES"/>
-                  </w:rPr>
-                  <w:t>Impuesto sobre las ventas</w:t>
-                </w:r>
-              </w:p>
-            </w:tc>
-          </w:sdtContent>
-        </w:sdt>
-        <w:tc>
-          <w:tcPr>
-            <w:tcW w:w="1755" w:type="dxa"/>
-            <w:tcBorders>
-              <w:top w:val="single" w:sz="4" w:space="0" w:color="365F91" w:themeColor="accent1" w:themeShade="BF"/>
-              <w:left w:val="single" w:sz="4" w:space="0" w:color="365F91" w:themeColor="accent1" w:themeShade="BF"/>
-              <w:bottom w:val="single" w:sz="4" w:space="0" w:color="365F91" w:themeColor="accent1" w:themeShade="BF"/>
-              <w:right w:val="single" w:sz="4" w:space="0" w:color="365F91" w:themeColor="accent1" w:themeShade="BF"/>
-            </w:tcBorders>
-            <w:shd w:val="clear" w:color="auto" w:fill="auto"/>
-            <w:tcMar>
-              <w:left w:w="216" w:type="dxa"/>
-              <w:right w:w="216" w:type="dxa"/>
-            </w:tcMar>
-            <w:vAlign w:val="center"/>
-          </w:tcPr>
-          <w:p>
-            <w:pPr>
-              <w:pStyle w:val="Importe"/>
-            </w:pPr>
-          </w:p>
-        </w:tc>
-      </w:tr>
-      <w:tr>
-        <w:trPr>
-          <w:cantSplit/>
-          <w:trHeight w:val="288"/>
-        </w:trPr>
-        <w:tc>
-          <w:tcPr>
-            <w:tcW w:w="6570" w:type="dxa"/>
-            <w:gridSpan w:val="2"/>
-            <w:tcBorders>
-              <w:top w:val="nil"/>
-              <w:left w:val="nil"/>
-              <w:bottom w:val="nil"/>
-              <w:right w:val="nil"/>
-            </w:tcBorders>
-            <w:shd w:val="clear" w:color="auto" w:fill="auto"/>
-            <w:vAlign w:val="center"/>
-          </w:tcPr>
-          <w:p/>
-        </w:tc>
-        <w:sdt>
-          <w:sdtPr>
-            <w:alias w:val="Total:"/>
-            <w:tag w:val="Total:"/>
-            <w:id w:val="1691648536"/>
-            <w:placeholder>
-              <w:docPart w:val="55ADA7C09D41400DAA6103B471EEC8DE"/>
-            </w:placeholder>
-            <w:temporary/>
-            <w:showingPlcHdr/>
-            <w15:appearance w15:val="hidden"/>
-          </w:sdtPr>
-          <w:sdtEndPr/>
-          <w:sdtContent>
-            <w:tc>
-              <w:tcPr>
-                <w:tcW w:w="1755" w:type="dxa"/>
-                <w:tcBorders>
-                  <w:top w:val="nil"/>
-                  <w:left w:val="nil"/>
-                  <w:bottom w:val="nil"/>
-                  <w:right w:val="single" w:sz="4" w:space="0" w:color="365F91" w:themeColor="accent1" w:themeShade="BF"/>
-                </w:tcBorders>
-                <w:shd w:val="clear" w:color="auto" w:fill="auto"/>
-                <w:vAlign w:val="center"/>
-              </w:tcPr>
-              <w:p>
-                <w:pPr>
-                  <w:pStyle w:val="Etiquetas"/>
-                </w:pPr>
-                <w:r>
-                  <w:rPr>
-                    <w:lang w:bidi="es-ES"/>
-                  </w:rPr>
-                  <w:t>Total</w:t>
-                </w:r>
-              </w:p>
-            </w:tc>
-          </w:sdtContent>
-        </w:sdt>
-        <w:tc>
-          <w:tcPr>
-            <w:tcW w:w="1755" w:type="dxa"/>
-            <w:tcBorders>
-              <w:top w:val="single" w:sz="4" w:space="0" w:color="365F91" w:themeColor="accent1" w:themeShade="BF"/>
-              <w:left w:val="single" w:sz="4" w:space="0" w:color="365F91" w:themeColor="accent1" w:themeShade="BF"/>
-              <w:bottom w:val="single" w:sz="4" w:space="0" w:color="365F91" w:themeColor="accent1" w:themeShade="BF"/>
-              <w:right w:val="single" w:sz="4" w:space="0" w:color="365F91" w:themeColor="accent1" w:themeShade="BF"/>
-            </w:tcBorders>
-            <w:shd w:val="clear" w:color="auto" w:fill="auto"/>
-            <w:tcMar>
-              <w:left w:w="216" w:type="dxa"/>
-              <w:right w:w="216" w:type="dxa"/>
-            </w:tcMar>
-            <w:vAlign w:val="center"/>
-          </w:tcPr>
-          <w:p>
-            <w:pPr>
-              <w:pStyle w:val="Importe"/>
-            </w:pPr>
-          </w:p>
-        </w:tc>
-      </w:tr>
-    </w:tbl>
-    <w:p/>
-    <w:tbl>
-      <w:tblPr>
-        <w:tblW w:w="5000" w:type="pct"/>
-        <w:tblLook w:val="0000" w:firstRow="0" w:lastRow="0" w:firstColumn="0" w:lastColumn="0" w:noHBand="0" w:noVBand="0"/>
-        <w:tblDescription w:val="Escriba nombre de la persona que ha elaborado el presupuesto, declaración, firma para aceptar y mensaje de agradecimiento en esta tabla."/>
-      </w:tblPr>
-      <w:tblGrid>
-        <w:gridCol w:w="9602"/>
-      </w:tblGrid>
-      <w:tr>
-        <w:trPr>
+          <w:gridBefore w:val="1"/>
+          <w:gridAfter w:val="1"/>
+          <w:wBefore w:w="364" w:type="dxa"/>
+          <w:wAfter w:w="15" w:type="dxa"/>
           <w:trHeight w:val="1440"/>
         </w:trPr>
         <w:tc>
           <w:tcPr>
-            <w:tcW w:w="10080" w:type="dxa"/>
+            <w:tcW w:w="9602" w:type="dxa"/>
+            <w:gridSpan w:val="5"/>
             <w:shd w:val="clear" w:color="auto" w:fill="auto"/>
             <w:tcMar>
               <w:top w:w="432" w:type="dxa"/>
@@ -2631,12 +2149,33 @@
         </w:tc>
       </w:tr>
       <w:tr>
+        <w:tblPrEx>
+          <w:tblBorders>
+            <w:top w:val="none" w:sz="0" w:space="0" w:color="auto"/>
+            <w:left w:val="none" w:sz="0" w:space="0" w:color="auto"/>
+            <w:bottom w:val="none" w:sz="0" w:space="0" w:color="auto"/>
+            <w:right w:val="none" w:sz="0" w:space="0" w:color="auto"/>
+            <w:insideH w:val="none" w:sz="0" w:space="0" w:color="auto"/>
+            <w:insideV w:val="none" w:sz="0" w:space="0" w:color="auto"/>
+          </w:tblBorders>
+          <w:tblCellMar>
+            <w:top w:w="0" w:type="dxa"/>
+            <w:left w:w="108" w:type="dxa"/>
+            <w:bottom w:w="0" w:type="dxa"/>
+            <w:right w:w="108" w:type="dxa"/>
+          </w:tblCellMar>
+        </w:tblPrEx>
         <w:trPr>
+          <w:gridBefore w:val="1"/>
+          <w:gridAfter w:val="1"/>
+          <w:wBefore w:w="364" w:type="dxa"/>
+          <w:wAfter w:w="15" w:type="dxa"/>
           <w:trHeight w:val="470"/>
         </w:trPr>
         <w:tc>
           <w:tcPr>
-            <w:tcW w:w="10080" w:type="dxa"/>
+            <w:tcW w:w="9602" w:type="dxa"/>
+            <w:gridSpan w:val="5"/>
             <w:shd w:val="clear" w:color="auto" w:fill="auto"/>
             <w:tcMar>
               <w:top w:w="115" w:type="dxa"/>
@@ -2678,8 +2217,8 @@
     </w:tbl>
     <w:p/>
     <w:sectPr>
-      <w:headerReference w:type="default" r:id="rId8"/>
-      <w:footerReference w:type="default" r:id="rId9"/>
+      <w:headerReference w:type="default" r:id="rId10"/>
+      <w:footerReference w:type="default" r:id="rId11"/>
       <w:pgSz w:w="11906" w:h="16838" w:code="9"/>
       <w:pgMar w:top="720" w:right="1152" w:bottom="864" w:left="1152" w:header="0" w:footer="0" w:gutter="0"/>
       <w:cols w:space="720"/>
@@ -2845,7 +2384,7 @@
             </wp:anchor>
           </w:drawing>
         </mc:Choice>
-        <mc:Fallback xmlns:cx="http://schemas.microsoft.com/office/drawing/2014/chartex" xmlns:cx1="http://schemas.microsoft.com/office/drawing/2015/9/8/chartex" xmlns:cx2="http://schemas.microsoft.com/office/drawing/2015/10/21/chartex" xmlns:cx3="http://schemas.microsoft.com/office/drawing/2016/5/9/chartex" xmlns:cx4="http://schemas.microsoft.com/office/drawing/2016/5/10/chartex" xmlns:cx5="http://schemas.microsoft.com/office/drawing/2016/5/11/chartex" xmlns:cx6="http://schemas.microsoft.com/office/drawing/2016/5/12/chartex" xmlns:cx7="http://schemas.microsoft.com/office/drawing/2016/5/13/chartex" xmlns:cx8="http://schemas.microsoft.com/office/drawing/2016/5/14/chartex" xmlns:aink="http://schemas.microsoft.com/office/drawing/2016/ink" xmlns:am3d="http://schemas.microsoft.com/office/drawing/2017/model3d" xmlns:oel="http://schemas.microsoft.com/office/2019/extlst" xmlns:w16cex="http://schemas.microsoft.com/office/word/2018/wordml/cex" xmlns:w16cid="http://schemas.microsoft.com/office/word/2016/wordml/cid" xmlns:w16="http://schemas.microsoft.com/office/word/2018/wordml" xmlns:w16sdtdh="http://schemas.microsoft.com/office/word/2020/wordml/sdtdatahash" xmlns:w16se="http://schemas.microsoft.com/office/word/2015/wordml/symex">
+        <mc:Fallback xmlns:w16se="http://schemas.microsoft.com/office/word/2015/wordml/symex" xmlns:w16sdtdh="http://schemas.microsoft.com/office/word/2020/wordml/sdtdatahash" xmlns:w16="http://schemas.microsoft.com/office/word/2018/wordml" xmlns:w16cid="http://schemas.microsoft.com/office/word/2016/wordml/cid" xmlns:w16cex="http://schemas.microsoft.com/office/word/2018/wordml/cex" xmlns:oel="http://schemas.microsoft.com/office/2019/extlst" xmlns:am3d="http://schemas.microsoft.com/office/drawing/2017/model3d" xmlns:aink="http://schemas.microsoft.com/office/drawing/2016/ink" xmlns:cx8="http://schemas.microsoft.com/office/drawing/2016/5/14/chartex" xmlns:cx7="http://schemas.microsoft.com/office/drawing/2016/5/13/chartex" xmlns:cx6="http://schemas.microsoft.com/office/drawing/2016/5/12/chartex" xmlns:cx5="http://schemas.microsoft.com/office/drawing/2016/5/11/chartex" xmlns:cx4="http://schemas.microsoft.com/office/drawing/2016/5/10/chartex" xmlns:cx3="http://schemas.microsoft.com/office/drawing/2016/5/9/chartex" xmlns:cx2="http://schemas.microsoft.com/office/drawing/2015/10/21/chartex" xmlns:cx1="http://schemas.microsoft.com/office/drawing/2015/9/8/chartex" xmlns:cx="http://schemas.microsoft.com/office/drawing/2014/chartex">
           <w:pict>
             <v:group w14:anchorId="646ACFBB" id="Grupo 26" o:spid="_x0000_s1026" alt="Degradado azul en rectángulo" style="position:absolute;margin-left:50.25pt;margin-top:666.35pt;width:494.5pt;height:43.75pt;z-index:-251657216;mso-position-horizontal-relative:page;mso-position-vertical-relative:margin" coordorigin="1066,14085" coordsize="10081,875" o:gfxdata="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" o:allowincell="f">
               <v:rect id="Rectángulo 27" o:spid="_x0000_s1027" alt="Degradado azul en rectángulo" style="position:absolute;left:1066;top:14085;width:10081;height:875;visibility:visible;mso-wrap-style:square;v-text-anchor:top" o:gfxdata="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" stroked="f">
@@ -2969,7 +2508,7 @@
             </wp:anchor>
           </w:drawing>
         </mc:Choice>
-        <mc:Fallback xmlns:cx="http://schemas.microsoft.com/office/drawing/2014/chartex" xmlns:cx1="http://schemas.microsoft.com/office/drawing/2015/9/8/chartex" xmlns:cx2="http://schemas.microsoft.com/office/drawing/2015/10/21/chartex" xmlns:cx3="http://schemas.microsoft.com/office/drawing/2016/5/9/chartex" xmlns:cx4="http://schemas.microsoft.com/office/drawing/2016/5/10/chartex" xmlns:cx5="http://schemas.microsoft.com/office/drawing/2016/5/11/chartex" xmlns:cx6="http://schemas.microsoft.com/office/drawing/2016/5/12/chartex" xmlns:cx7="http://schemas.microsoft.com/office/drawing/2016/5/13/chartex" xmlns:cx8="http://schemas.microsoft.com/office/drawing/2016/5/14/chartex" xmlns:aink="http://schemas.microsoft.com/office/drawing/2016/ink" xmlns:am3d="http://schemas.microsoft.com/office/drawing/2017/model3d" xmlns:oel="http://schemas.microsoft.com/office/2019/extlst" xmlns:w16cex="http://schemas.microsoft.com/office/word/2018/wordml/cex" xmlns:w16cid="http://schemas.microsoft.com/office/word/2016/wordml/cid" xmlns:w16="http://schemas.microsoft.com/office/word/2018/wordml" xmlns:w16sdtdh="http://schemas.microsoft.com/office/word/2020/wordml/sdtdatahash" xmlns:w16se="http://schemas.microsoft.com/office/word/2015/wordml/symex">
+        <mc:Fallback xmlns:w16se="http://schemas.microsoft.com/office/word/2015/wordml/symex" xmlns:w16sdtdh="http://schemas.microsoft.com/office/word/2020/wordml/sdtdatahash" xmlns:w16="http://schemas.microsoft.com/office/word/2018/wordml" xmlns:w16cid="http://schemas.microsoft.com/office/word/2016/wordml/cid" xmlns:w16cex="http://schemas.microsoft.com/office/word/2018/wordml/cex" xmlns:oel="http://schemas.microsoft.com/office/2019/extlst" xmlns:am3d="http://schemas.microsoft.com/office/drawing/2017/model3d" xmlns:aink="http://schemas.microsoft.com/office/drawing/2016/ink" xmlns:cx8="http://schemas.microsoft.com/office/drawing/2016/5/14/chartex" xmlns:cx7="http://schemas.microsoft.com/office/drawing/2016/5/13/chartex" xmlns:cx6="http://schemas.microsoft.com/office/drawing/2016/5/12/chartex" xmlns:cx5="http://schemas.microsoft.com/office/drawing/2016/5/11/chartex" xmlns:cx4="http://schemas.microsoft.com/office/drawing/2016/5/10/chartex" xmlns:cx3="http://schemas.microsoft.com/office/drawing/2016/5/9/chartex" xmlns:cx2="http://schemas.microsoft.com/office/drawing/2015/10/21/chartex" xmlns:cx1="http://schemas.microsoft.com/office/drawing/2015/9/8/chartex" xmlns:cx="http://schemas.microsoft.com/office/drawing/2014/chartex">
           <w:pict>
             <v:rect w14:anchorId="5E365F24" id="Rectángulo 13" o:spid="_x0000_s1026" alt="Degradado azul en rectángulo" style="position:absolute;margin-left:429.05pt;margin-top:.7pt;width:480.25pt;height:97.85pt;z-index:-251655168;visibility:visible;mso-wrap-style:square;mso-width-percent:0;mso-height-percent:0;mso-wrap-distance-left:9pt;mso-wrap-distance-top:0;mso-wrap-distance-right:9pt;mso-wrap-distance-bottom:0;mso-position-horizontal:right;mso-position-horizontal-relative:margin;mso-position-vertical:absolute;mso-position-vertical-relative:margin;mso-width-percent:0;mso-height-percent:0;mso-width-relative:page;mso-height-relative:page;v-text-anchor:top" o:gfxdata="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" o:allowincell="f" fillcolor="#b8cce4 [1300]" stroked="f">
               <v:fill rotate="t" focus="100%" type="gradient"/>
@@ -3287,6 +2826,119 @@
     </w:lvl>
   </w:abstractNum>
   <w:abstractNum w:abstractNumId="11">
+    <w:nsid w:val="4A3A5D6A"/>
+    <w:multiLevelType w:val="hybridMultilevel"/>
+    <w:tmpl w:val="F08CC0D0"/>
+    <w:lvl w:ilvl="0" w:tplc="136457A0">
+      <w:start w:val="8960"/>
+      <w:numFmt w:val="bullet"/>
+      <w:lvlText w:val="-"/>
+      <w:lvlJc w:val="left"/>
+      <w:pPr>
+        <w:ind w:left="720" w:hanging="360"/>
+      </w:pPr>
+      <w:rPr>
+        <w:rFonts w:ascii="Trebuchet MS" w:eastAsia="Times New Roman" w:hAnsi="Trebuchet MS" w:cs="Times New Roman" w:hint="default"/>
+      </w:rPr>
+    </w:lvl>
+    <w:lvl w:ilvl="1" w:tplc="0C0A0003" w:tentative="1">
+      <w:start w:val="1"/>
+      <w:numFmt w:val="bullet"/>
+      <w:lvlText w:val="o"/>
+      <w:lvlJc w:val="left"/>
+      <w:pPr>
+        <w:ind w:left="1440" w:hanging="360"/>
+      </w:pPr>
+      <w:rPr>
+        <w:rFonts w:ascii="Courier New" w:hAnsi="Courier New" w:cs="Courier New" w:hint="default"/>
+      </w:rPr>
+    </w:lvl>
+    <w:lvl w:ilvl="2" w:tplc="0C0A0005" w:tentative="1">
+      <w:start w:val="1"/>
+      <w:numFmt w:val="bullet"/>
+      <w:lvlText w:val=""/>
+      <w:lvlJc w:val="left"/>
+      <w:pPr>
+        <w:ind w:left="2160" w:hanging="360"/>
+      </w:pPr>
+      <w:rPr>
+        <w:rFonts w:ascii="Wingdings" w:hAnsi="Wingdings" w:hint="default"/>
+      </w:rPr>
+    </w:lvl>
+    <w:lvl w:ilvl="3" w:tplc="0C0A0001" w:tentative="1">
+      <w:start w:val="1"/>
+      <w:numFmt w:val="bullet"/>
+      <w:lvlText w:val=""/>
+      <w:lvlJc w:val="left"/>
+      <w:pPr>
+        <w:ind w:left="2880" w:hanging="360"/>
+      </w:pPr>
+      <w:rPr>
+        <w:rFonts w:ascii="Symbol" w:hAnsi="Symbol" w:hint="default"/>
+      </w:rPr>
+    </w:lvl>
+    <w:lvl w:ilvl="4" w:tplc="0C0A0003" w:tentative="1">
+      <w:start w:val="1"/>
+      <w:numFmt w:val="bullet"/>
+      <w:lvlText w:val="o"/>
+      <w:lvlJc w:val="left"/>
+      <w:pPr>
+        <w:ind w:left="3600" w:hanging="360"/>
+      </w:pPr>
+      <w:rPr>
+        <w:rFonts w:ascii="Courier New" w:hAnsi="Courier New" w:cs="Courier New" w:hint="default"/>
+      </w:rPr>
+    </w:lvl>
+    <w:lvl w:ilvl="5" w:tplc="0C0A0005" w:tentative="1">
+      <w:start w:val="1"/>
+      <w:numFmt w:val="bullet"/>
+      <w:lvlText w:val=""/>
+      <w:lvlJc w:val="left"/>
+      <w:pPr>
+        <w:ind w:left="4320" w:hanging="360"/>
+      </w:pPr>
+      <w:rPr>
+        <w:rFonts w:ascii="Wingdings" w:hAnsi="Wingdings" w:hint="default"/>
+      </w:rPr>
+    </w:lvl>
+    <w:lvl w:ilvl="6" w:tplc="0C0A0001" w:tentative="1">
+      <w:start w:val="1"/>
+      <w:numFmt w:val="bullet"/>
+      <w:lvlText w:val=""/>
+      <w:lvlJc w:val="left"/>
+      <w:pPr>
+        <w:ind w:left="5040" w:hanging="360"/>
+      </w:pPr>
+      <w:rPr>
+        <w:rFonts w:ascii="Symbol" w:hAnsi="Symbol" w:hint="default"/>
+      </w:rPr>
+    </w:lvl>
+    <w:lvl w:ilvl="7" w:tplc="0C0A0003" w:tentative="1">
+      <w:start w:val="1"/>
+      <w:numFmt w:val="bullet"/>
+      <w:lvlText w:val="o"/>
+      <w:lvlJc w:val="left"/>
+      <w:pPr>
+        <w:ind w:left="5760" w:hanging="360"/>
+      </w:pPr>
+      <w:rPr>
+        <w:rFonts w:ascii="Courier New" w:hAnsi="Courier New" w:cs="Courier New" w:hint="default"/>
+      </w:rPr>
+    </w:lvl>
+    <w:lvl w:ilvl="8" w:tplc="0C0A0005" w:tentative="1">
+      <w:start w:val="1"/>
+      <w:numFmt w:val="bullet"/>
+      <w:lvlText w:val=""/>
+      <w:lvlJc w:val="left"/>
+      <w:pPr>
+        <w:ind w:left="6480" w:hanging="360"/>
+      </w:pPr>
+      <w:rPr>
+        <w:rFonts w:ascii="Wingdings" w:hAnsi="Wingdings" w:hint="default"/>
+      </w:rPr>
+    </w:lvl>
+  </w:abstractNum>
+  <w:abstractNum w:abstractNumId="12">
     <w:nsid w:val="72B2751F"/>
     <w:multiLevelType w:val="hybridMultilevel"/>
     <w:tmpl w:val="DE88B224"/>
@@ -3408,7 +3060,7 @@
     <w:abstractNumId w:val="10"/>
   </w:num>
   <w:num w:numId="2">
-    <w:abstractNumId w:val="11"/>
+    <w:abstractNumId w:val="12"/>
   </w:num>
   <w:num w:numId="3">
     <w:abstractNumId w:val="9"/>
@@ -3439,6 +3091,9 @@
   </w:num>
   <w:num w:numId="12">
     <w:abstractNumId w:val="0"/>
+  </w:num>
+  <w:num w:numId="13">
+    <w:abstractNumId w:val="11"/>
   </w:num>
 </w:numbering>
 </file>
@@ -3829,7 +3484,7 @@
   <w:style w:type="paragraph" w:default="1" w:styleId="Normal">
     <w:name w:val="Normal"/>
     <w:qFormat/>
-    <w:rsid w:val="00255B08"/>
+    <w:rsid w:val="003859AB"/>
     <w:pPr>
       <w:spacing w:line="264" w:lineRule="auto"/>
     </w:pPr>
@@ -3865,7 +3520,6 @@
     <w:next w:val="Normal"/>
     <w:link w:val="Ttulo2Car"/>
     <w:uiPriority w:val="9"/>
-    <w:semiHidden/>
     <w:unhideWhenUsed/>
     <w:qFormat/>
     <w:rsid w:val="00D36630"/>
@@ -4065,7 +3719,6 @@
     <w:basedOn w:val="Fuentedeprrafopredeter"/>
     <w:link w:val="Ttulo2"/>
     <w:uiPriority w:val="9"/>
-    <w:semiHidden/>
     <w:rsid w:val="0035481F"/>
     <w:rPr>
       <w:rFonts w:asciiTheme="majorHAnsi" w:hAnsiTheme="majorHAnsi"/>
@@ -4484,7 +4137,6 @@
   <w:style w:type="character" w:styleId="Hipervnculo">
     <w:name w:val="Hyperlink"/>
     <w:basedOn w:val="Fuentedeprrafopredeter"/>
-    <w:semiHidden/>
     <w:unhideWhenUsed/>
     <w:rsid w:val="0035481F"/>
     <w:rPr>
@@ -4572,41 +4224,46 @@
       <w:color w:val="595959" w:themeColor="text1" w:themeTint="A6"/>
     </w:rPr>
   </w:style>
+  <w:style w:type="table" w:styleId="Tablaconcuadrcula">
+    <w:name w:val="Table Grid"/>
+    <w:basedOn w:val="Tablanormal"/>
+    <w:rsid w:val="003859AB"/>
+    <w:tblPr>
+      <w:tblInd w:w="0" w:type="dxa"/>
+      <w:tblBorders>
+        <w:top w:val="single" w:sz="4" w:space="0" w:color="auto"/>
+        <w:left w:val="single" w:sz="4" w:space="0" w:color="auto"/>
+        <w:bottom w:val="single" w:sz="4" w:space="0" w:color="auto"/>
+        <w:right w:val="single" w:sz="4" w:space="0" w:color="auto"/>
+        <w:insideH w:val="single" w:sz="4" w:space="0" w:color="auto"/>
+        <w:insideV w:val="single" w:sz="4" w:space="0" w:color="auto"/>
+      </w:tblBorders>
+      <w:tblCellMar>
+        <w:top w:w="0" w:type="dxa"/>
+        <w:left w:w="108" w:type="dxa"/>
+        <w:bottom w:w="0" w:type="dxa"/>
+        <w:right w:w="108" w:type="dxa"/>
+      </w:tblCellMar>
+    </w:tblPr>
+  </w:style>
+  <w:style w:type="paragraph" w:styleId="Prrafodelista">
+    <w:name w:val="List Paragraph"/>
+    <w:basedOn w:val="Normal"/>
+    <w:uiPriority w:val="34"/>
+    <w:unhideWhenUsed/>
+    <w:qFormat/>
+    <w:rsid w:val="003859AB"/>
+    <w:pPr>
+      <w:ind w:left="720"/>
+      <w:contextualSpacing/>
+    </w:pPr>
+  </w:style>
 </w:styles>
 </file>
 
 <file path=word/glossary/document.xml><?xml version="1.0" encoding="utf-8"?>
 <w:glossaryDocument xmlns:wpc="http://schemas.microsoft.com/office/word/2010/wordprocessingCanvas" xmlns:mc="http://schemas.openxmlformats.org/markup-compatibility/2006" xmlns:o="urn:schemas-microsoft-com:office:office" xmlns:r="http://schemas.openxmlformats.org/officeDocument/2006/relationships" xmlns:m="http://schemas.openxmlformats.org/officeDocument/2006/math" xmlns:v="urn:schemas-microsoft-com:vml" xmlns:wp14="http://schemas.microsoft.com/office/word/2010/wordprocessingDrawing" xmlns:wp="http://schemas.openxmlformats.org/drawingml/2006/wordprocessingDrawing" xmlns:w10="urn:schemas-microsoft-com:office:word" xmlns:w="http://schemas.openxmlformats.org/wordprocessingml/2006/main" xmlns:w14="http://schemas.microsoft.com/office/word/2010/wordml" xmlns:w15="http://schemas.microsoft.com/office/word/2012/wordml" xmlns:wpg="http://schemas.microsoft.com/office/word/2010/wordprocessingGroup" xmlns:wpi="http://schemas.microsoft.com/office/word/2010/wordprocessingInk" xmlns:wne="http://schemas.microsoft.com/office/word/2006/wordml" xmlns:wps="http://schemas.microsoft.com/office/word/2010/wordprocessingShape" mc:Ignorable="w14 w15 wp14">
   <w:docParts>
-    <w:docPart>
-      <w:docPartPr>
-        <w:name w:val="0F06F1084FB5456C85B8067134BED1BF"/>
-        <w:category>
-          <w:name w:val="General"/>
-          <w:gallery w:val="placeholder"/>
-        </w:category>
-        <w:types>
-          <w:type w:val="bbPlcHdr"/>
-        </w:types>
-        <w:behaviors>
-          <w:behavior w:val="content"/>
-        </w:behaviors>
-        <w:guid w:val="{EBE029B3-787D-422D-A218-72D3E955BCF4}"/>
-      </w:docPartPr>
-      <w:docPartBody>
-        <w:p>
-          <w:pPr>
-            <w:pStyle w:val="0F06F1084FB5456C85B8067134BED1BF"/>
-          </w:pPr>
-          <w:r>
-            <w:rPr>
-              <w:lang w:bidi="es-ES"/>
-            </w:rPr>
-            <w:t>CITA</w:t>
-          </w:r>
-        </w:p>
-      </w:docPartBody>
-    </w:docPart>
     <w:docPart>
       <w:docPartPr>
         <w:name w:val="179074343539477D84E9F4981DD44EA0"/>
@@ -4632,36 +4289,6 @@
               <w:lang w:bidi="es-ES"/>
             </w:rPr>
             <w:t>Nombre de la empresa</w:t>
-          </w:r>
-        </w:p>
-      </w:docPartBody>
-    </w:docPart>
-    <w:docPart>
-      <w:docPartPr>
-        <w:name w:val="1FAE5F3AE4F54A0DAC0522BA5F0D90AD"/>
-        <w:category>
-          <w:name w:val="General"/>
-          <w:gallery w:val="placeholder"/>
-        </w:category>
-        <w:types>
-          <w:type w:val="bbPlcHdr"/>
-        </w:types>
-        <w:behaviors>
-          <w:behavior w:val="content"/>
-        </w:behaviors>
-        <w:guid w:val="{02BCD683-8426-47D7-9075-7FE5C6908CF4}"/>
-      </w:docPartPr>
-      <w:docPartBody>
-        <w:p>
-          <w:pPr>
-            <w:pStyle w:val="1FAE5F3AE4F54A0DAC0522BA5F0D90AD"/>
-          </w:pPr>
-          <w:r>
-            <w:rPr>
-              <w:noProof/>
-              <w:lang w:bidi="es-ES"/>
-            </w:rPr>
-            <w:t>Eslogan de la empresa</w:t>
           </w:r>
         </w:p>
       </w:docPartBody>
@@ -4729,499 +4356,6 @@
     </w:docPart>
     <w:docPart>
       <w:docPartPr>
-        <w:name w:val="EE4F899BCA2148CC99C7BA9616D4DD7B"/>
-        <w:category>
-          <w:name w:val="General"/>
-          <w:gallery w:val="placeholder"/>
-        </w:category>
-        <w:types>
-          <w:type w:val="bbPlcHdr"/>
-        </w:types>
-        <w:behaviors>
-          <w:behavior w:val="content"/>
-        </w:behaviors>
-        <w:guid w:val="{5F55689E-56E3-48D7-9D8A-8885794BC9BC}"/>
-      </w:docPartPr>
-      <w:docPartBody>
-        <w:p>
-          <w:pPr>
-            <w:pStyle w:val="EE4F899BCA2148CC99C7BA9616D4DD7B"/>
-          </w:pPr>
-          <w:r>
-            <w:rPr>
-              <w:lang w:bidi="es-ES"/>
-            </w:rPr>
-            <w:t>Fecha:</w:t>
-          </w:r>
-        </w:p>
-      </w:docPartBody>
-    </w:docPart>
-    <w:docPart>
-      <w:docPartPr>
-        <w:name w:val="CC7CEF28BF2F4427860021101BD0519C"/>
-        <w:category>
-          <w:name w:val="General"/>
-          <w:gallery w:val="placeholder"/>
-        </w:category>
-        <w:types>
-          <w:type w:val="bbPlcHdr"/>
-        </w:types>
-        <w:behaviors>
-          <w:behavior w:val="content"/>
-        </w:behaviors>
-        <w:guid w:val="{877C2A9B-872A-4C58-A9D1-FC7A09AAC412}"/>
-      </w:docPartPr>
-      <w:docPartBody>
-        <w:p>
-          <w:pPr>
-            <w:pStyle w:val="CC7CEF28BF2F4427860021101BD0519C"/>
-          </w:pPr>
-          <w:r>
-            <w:rPr>
-              <w:lang w:bidi="es-ES"/>
-            </w:rPr>
-            <w:t>Fecha</w:t>
-          </w:r>
-        </w:p>
-      </w:docPartBody>
-    </w:docPart>
-    <w:docPart>
-      <w:docPartPr>
-        <w:name w:val="9AFA070ECB2841008592E2A9E5FD024E"/>
-        <w:category>
-          <w:name w:val="General"/>
-          <w:gallery w:val="placeholder"/>
-        </w:category>
-        <w:types>
-          <w:type w:val="bbPlcHdr"/>
-        </w:types>
-        <w:behaviors>
-          <w:behavior w:val="content"/>
-        </w:behaviors>
-        <w:guid w:val="{B2B3BE84-6943-4534-94AA-072CE890079B}"/>
-      </w:docPartPr>
-      <w:docPartBody>
-        <w:p>
-          <w:pPr>
-            <w:pStyle w:val="9AFA070ECB2841008592E2A9E5FD024E"/>
-          </w:pPr>
-          <w:r>
-            <w:rPr>
-              <w:lang w:bidi="es-ES"/>
-            </w:rPr>
-            <w:t>Dirección postal</w:t>
-          </w:r>
-        </w:p>
-      </w:docPartBody>
-    </w:docPart>
-    <w:docPart>
-      <w:docPartPr>
-        <w:name w:val="4EA677F1028945368B360F16FFE2B73A"/>
-        <w:category>
-          <w:name w:val="General"/>
-          <w:gallery w:val="placeholder"/>
-        </w:category>
-        <w:types>
-          <w:type w:val="bbPlcHdr"/>
-        </w:types>
-        <w:behaviors>
-          <w:behavior w:val="content"/>
-        </w:behaviors>
-        <w:guid w:val="{C6D94399-BD5E-4692-9AA6-70C2696D979B}"/>
-      </w:docPartPr>
-      <w:docPartBody>
-        <w:p>
-          <w:pPr>
-            <w:pStyle w:val="4EA677F1028945368B360F16FFE2B73A"/>
-          </w:pPr>
-          <w:r>
-            <w:rPr>
-              <w:lang w:bidi="es-ES"/>
-            </w:rPr>
-            <w:t>ciudad y código postal</w:t>
-          </w:r>
-        </w:p>
-      </w:docPartBody>
-    </w:docPart>
-    <w:docPart>
-      <w:docPartPr>
-        <w:name w:val="F957175E05D142989DD46DD4CCD5DD83"/>
-        <w:category>
-          <w:name w:val="General"/>
-          <w:gallery w:val="placeholder"/>
-        </w:category>
-        <w:types>
-          <w:type w:val="bbPlcHdr"/>
-        </w:types>
-        <w:behaviors>
-          <w:behavior w:val="content"/>
-        </w:behaviors>
-        <w:guid w:val="{8EC3725B-D6AE-4B6A-91C4-A18FC4CC2174}"/>
-      </w:docPartPr>
-      <w:docPartBody>
-        <w:p>
-          <w:pPr>
-            <w:pStyle w:val="F957175E05D142989DD46DD4CCD5DD83"/>
-          </w:pPr>
-          <w:r>
-            <w:rPr>
-              <w:lang w:bidi="es-ES"/>
-            </w:rPr>
-            <w:t>Teléfono</w:t>
-          </w:r>
-        </w:p>
-      </w:docPartBody>
-    </w:docPart>
-    <w:docPart>
-      <w:docPartPr>
-        <w:name w:val="4E31129A77D54887924D673C9C1E548B"/>
-        <w:category>
-          <w:name w:val="General"/>
-          <w:gallery w:val="placeholder"/>
-        </w:category>
-        <w:types>
-          <w:type w:val="bbPlcHdr"/>
-        </w:types>
-        <w:behaviors>
-          <w:behavior w:val="content"/>
-        </w:behaviors>
-        <w:guid w:val="{BFF1E69F-F3AB-4DCF-9E06-DD61503BD624}"/>
-      </w:docPartPr>
-      <w:docPartBody>
-        <w:p>
-          <w:pPr>
-            <w:pStyle w:val="4E31129A77D54887924D673C9C1E548B"/>
-          </w:pPr>
-          <w:r>
-            <w:rPr>
-              <w:lang w:bidi="es-ES"/>
-            </w:rPr>
-            <w:t>Teléfono</w:t>
-          </w:r>
-        </w:p>
-      </w:docPartBody>
-    </w:docPart>
-    <w:docPart>
-      <w:docPartPr>
-        <w:name w:val="699EA72D63DA47D6A89DA0DFC00794BA"/>
-        <w:category>
-          <w:name w:val="General"/>
-          <w:gallery w:val="placeholder"/>
-        </w:category>
-        <w:types>
-          <w:type w:val="bbPlcHdr"/>
-        </w:types>
-        <w:behaviors>
-          <w:behavior w:val="content"/>
-        </w:behaviors>
-        <w:guid w:val="{B0C54085-9D04-4201-8DD6-AC69E4ECA693}"/>
-      </w:docPartPr>
-      <w:docPartBody>
-        <w:p>
-          <w:pPr>
-            <w:pStyle w:val="699EA72D63DA47D6A89DA0DFC00794BA"/>
-          </w:pPr>
-          <w:r>
-            <w:rPr>
-              <w:lang w:bidi="es-ES"/>
-            </w:rPr>
-            <w:t>Fax</w:t>
-          </w:r>
-        </w:p>
-      </w:docPartBody>
-    </w:docPart>
-    <w:docPart>
-      <w:docPartPr>
-        <w:name w:val="7D2B378AA28A4FD6B0E34655E195DD2A"/>
-        <w:category>
-          <w:name w:val="General"/>
-          <w:gallery w:val="placeholder"/>
-        </w:category>
-        <w:types>
-          <w:type w:val="bbPlcHdr"/>
-        </w:types>
-        <w:behaviors>
-          <w:behavior w:val="content"/>
-        </w:behaviors>
-        <w:guid w:val="{8BB7E3D8-7BC1-436A-8139-8F65D4443F73}"/>
-      </w:docPartPr>
-      <w:docPartBody>
-        <w:p>
-          <w:pPr>
-            <w:pStyle w:val="7D2B378AA28A4FD6B0E34655E195DD2A"/>
-          </w:pPr>
-          <w:r>
-            <w:rPr>
-              <w:lang w:bidi="es-ES"/>
-            </w:rPr>
-            <w:t>Fax</w:t>
-          </w:r>
-        </w:p>
-      </w:docPartBody>
-    </w:docPart>
-    <w:docPart>
-      <w:docPartPr>
-        <w:name w:val="8BF687CEE5CB42EB99EE843B6A79643E"/>
-        <w:category>
-          <w:name w:val="General"/>
-          <w:gallery w:val="placeholder"/>
-        </w:category>
-        <w:types>
-          <w:type w:val="bbPlcHdr"/>
-        </w:types>
-        <w:behaviors>
-          <w:behavior w:val="content"/>
-        </w:behaviors>
-        <w:guid w:val="{4EEBAC55-77C6-432C-8B6A-BD94697A7F32}"/>
-      </w:docPartPr>
-      <w:docPartBody>
-        <w:p>
-          <w:pPr>
-            <w:pStyle w:val="8BF687CEE5CB42EB99EE843B6A79643E"/>
-          </w:pPr>
-          <w:r>
-            <w:rPr>
-              <w:lang w:bidi="es-ES"/>
-            </w:rPr>
-            <w:t>Correo electrónico</w:t>
-          </w:r>
-        </w:p>
-      </w:docPartBody>
-    </w:docPart>
-    <w:docPart>
-      <w:docPartPr>
-        <w:name w:val="B30AAEF78EDA46F8AE62E3EF71EC2618"/>
-        <w:category>
-          <w:name w:val="General"/>
-          <w:gallery w:val="placeholder"/>
-        </w:category>
-        <w:types>
-          <w:type w:val="bbPlcHdr"/>
-        </w:types>
-        <w:behaviors>
-          <w:behavior w:val="content"/>
-        </w:behaviors>
-        <w:guid w:val="{872A1F6A-F9C6-4840-AD0F-646BFA39D4BC}"/>
-      </w:docPartPr>
-      <w:docPartBody>
-        <w:p>
-          <w:pPr>
-            <w:pStyle w:val="B30AAEF78EDA46F8AE62E3EF71EC2618"/>
-          </w:pPr>
-          <w:r>
-            <w:rPr>
-              <w:lang w:bidi="es-ES"/>
-            </w:rPr>
-            <w:t>Fecha de expiración</w:t>
-          </w:r>
-        </w:p>
-      </w:docPartBody>
-    </w:docPart>
-    <w:docPart>
-      <w:docPartPr>
-        <w:name w:val="E562266D788D471E8B3F66BC265E5A9B"/>
-        <w:category>
-          <w:name w:val="General"/>
-          <w:gallery w:val="placeholder"/>
-        </w:category>
-        <w:types>
-          <w:type w:val="bbPlcHdr"/>
-        </w:types>
-        <w:behaviors>
-          <w:behavior w:val="content"/>
-        </w:behaviors>
-        <w:guid w:val="{D3990D46-13F9-44CB-9C6D-EB1DA27285F3}"/>
-      </w:docPartPr>
-      <w:docPartBody>
-        <w:p>
-          <w:pPr>
-            <w:pStyle w:val="E562266D788D471E8B3F66BC265E5A9B"/>
-          </w:pPr>
-          <w:r>
-            <w:rPr>
-              <w:lang w:bidi="es-ES"/>
-            </w:rPr>
-            <w:t>Fecha</w:t>
-          </w:r>
-        </w:p>
-      </w:docPartBody>
-    </w:docPart>
-    <w:docPart>
-      <w:docPartPr>
-        <w:name w:val="FE07864690024C6D803576777698F2DF"/>
-        <w:category>
-          <w:name w:val="General"/>
-          <w:gallery w:val="placeholder"/>
-        </w:category>
-        <w:types>
-          <w:type w:val="bbPlcHdr"/>
-        </w:types>
-        <w:behaviors>
-          <w:behavior w:val="content"/>
-        </w:behaviors>
-        <w:guid w:val="{8371DD5A-2BCA-47A0-AB80-4E301013668C}"/>
-      </w:docPartPr>
-      <w:docPartBody>
-        <w:p>
-          <w:pPr>
-            <w:pStyle w:val="FE07864690024C6D803576777698F2DF"/>
-          </w:pPr>
-          <w:r>
-            <w:rPr>
-              <w:lang w:bidi="es-ES"/>
-            </w:rPr>
-            <w:t>Para</w:t>
-          </w:r>
-        </w:p>
-      </w:docPartBody>
-    </w:docPart>
-    <w:docPart>
-      <w:docPartPr>
-        <w:name w:val="5667CBB83EC4409A8F4A4961A141D0CA"/>
-        <w:category>
-          <w:name w:val="General"/>
-          <w:gallery w:val="placeholder"/>
-        </w:category>
-        <w:types>
-          <w:type w:val="bbPlcHdr"/>
-        </w:types>
-        <w:behaviors>
-          <w:behavior w:val="content"/>
-        </w:behaviors>
-        <w:guid w:val="{2C6A965E-686B-4D10-8185-B2EEF943D44E}"/>
-      </w:docPartPr>
-      <w:docPartBody>
-        <w:p>
-          <w:pPr>
-            <w:pStyle w:val="5667CBB83EC4409A8F4A4961A141D0CA"/>
-          </w:pPr>
-          <w:r>
-            <w:rPr>
-              <w:lang w:bidi="es-ES"/>
-            </w:rPr>
-            <w:t>Nombre de contacto</w:t>
-          </w:r>
-        </w:p>
-      </w:docPartBody>
-    </w:docPart>
-    <w:docPart>
-      <w:docPartPr>
-        <w:name w:val="5035C234061B47E0A27ACA645643DE8A"/>
-        <w:category>
-          <w:name w:val="General"/>
-          <w:gallery w:val="placeholder"/>
-        </w:category>
-        <w:types>
-          <w:type w:val="bbPlcHdr"/>
-        </w:types>
-        <w:behaviors>
-          <w:behavior w:val="content"/>
-        </w:behaviors>
-        <w:guid w:val="{45FBC614-BB20-4FA7-9D3F-EFD1D9790320}"/>
-      </w:docPartPr>
-      <w:docPartBody>
-        <w:p>
-          <w:pPr>
-            <w:pStyle w:val="5035C234061B47E0A27ACA645643DE8A"/>
-          </w:pPr>
-          <w:r>
-            <w:rPr>
-              <w:lang w:bidi="es-ES"/>
-            </w:rPr>
-            <w:t>Nombre de la empresa</w:t>
-          </w:r>
-        </w:p>
-      </w:docPartBody>
-    </w:docPart>
-    <w:docPart>
-      <w:docPartPr>
-        <w:name w:val="AC64A5CF1F48446CA9226439E19AC5DA"/>
-        <w:category>
-          <w:name w:val="General"/>
-          <w:gallery w:val="placeholder"/>
-        </w:category>
-        <w:types>
-          <w:type w:val="bbPlcHdr"/>
-        </w:types>
-        <w:behaviors>
-          <w:behavior w:val="content"/>
-        </w:behaviors>
-        <w:guid w:val="{4394BAA4-2BF6-456F-8DA8-C5BE14362457}"/>
-      </w:docPartPr>
-      <w:docPartBody>
-        <w:p>
-          <w:pPr>
-            <w:pStyle w:val="AC64A5CF1F48446CA9226439E19AC5DA"/>
-          </w:pPr>
-          <w:r>
-            <w:rPr>
-              <w:lang w:bidi="es-ES"/>
-            </w:rPr>
-            <w:t>Dirección postal</w:t>
-          </w:r>
-        </w:p>
-      </w:docPartBody>
-    </w:docPart>
-    <w:docPart>
-      <w:docPartPr>
-        <w:name w:val="DDCEC279229D456F826045B4659EA10C"/>
-        <w:category>
-          <w:name w:val="General"/>
-          <w:gallery w:val="placeholder"/>
-        </w:category>
-        <w:types>
-          <w:type w:val="bbPlcHdr"/>
-        </w:types>
-        <w:behaviors>
-          <w:behavior w:val="content"/>
-        </w:behaviors>
-        <w:guid w:val="{EED66E46-50DF-4074-B20F-A03129EB66F1}"/>
-      </w:docPartPr>
-      <w:docPartBody>
-        <w:p>
-          <w:pPr>
-            <w:pStyle w:val="DDCEC279229D456F826045B4659EA10C"/>
-          </w:pPr>
-          <w:r>
-            <w:rPr>
-              <w:lang w:bidi="es-ES"/>
-            </w:rPr>
-            <w:t>Ciudad y código postal</w:t>
-          </w:r>
-        </w:p>
-      </w:docPartBody>
-    </w:docPart>
-    <w:docPart>
-      <w:docPartPr>
-        <w:name w:val="67C5BD8F607B4E3F960365FA4A1DA209"/>
-        <w:category>
-          <w:name w:val="General"/>
-          <w:gallery w:val="placeholder"/>
-        </w:category>
-        <w:types>
-          <w:type w:val="bbPlcHdr"/>
-        </w:types>
-        <w:behaviors>
-          <w:behavior w:val="content"/>
-        </w:behaviors>
-        <w:guid w:val="{CDB1E1C5-9D14-4A8D-BE72-8669CC7653B9}"/>
-      </w:docPartPr>
-      <w:docPartBody>
-        <w:p>
-          <w:pPr>
-            <w:pStyle w:val="67C5BD8F607B4E3F960365FA4A1DA209"/>
-          </w:pPr>
-          <w:r>
-            <w:rPr>
-              <w:lang w:bidi="es-ES"/>
-            </w:rPr>
-            <w:t>Teléfono</w:t>
-          </w:r>
-        </w:p>
-      </w:docPartBody>
-    </w:docPart>
-    <w:docPart>
-      <w:docPartPr>
         <w:name w:val="8D1BF3137F4F4453A79B62C690C35090"/>
         <w:category>
           <w:name w:val="General"/>
@@ -5274,35 +4408,6 @@
               <w:lang w:bidi="es-ES"/>
             </w:rPr>
             <w:t>Id. del cliente</w:t>
-          </w:r>
-        </w:p>
-      </w:docPartBody>
-    </w:docPart>
-    <w:docPart>
-      <w:docPartPr>
-        <w:name w:val="3033D1B58B30444D8850158E115C9326"/>
-        <w:category>
-          <w:name w:val="General"/>
-          <w:gallery w:val="placeholder"/>
-        </w:category>
-        <w:types>
-          <w:type w:val="bbPlcHdr"/>
-        </w:types>
-        <w:behaviors>
-          <w:behavior w:val="content"/>
-        </w:behaviors>
-        <w:guid w:val="{B2F85E7D-A2E7-4759-A5EC-4E690AAF8006}"/>
-      </w:docPartPr>
-      <w:docPartBody>
-        <w:p>
-          <w:pPr>
-            <w:pStyle w:val="3033D1B58B30444D8850158E115C9326"/>
-          </w:pPr>
-          <w:r>
-            <w:rPr>
-              <w:lang w:bidi="es-ES"/>
-            </w:rPr>
-            <w:t>vendedor</w:t>
           </w:r>
         </w:p>
       </w:docPartBody>
@@ -5419,209 +4524,6 @@
               <w:lang w:bidi="es-ES"/>
             </w:rPr>
             <w:t>Pago a la recepción</w:t>
-          </w:r>
-        </w:p>
-      </w:docPartBody>
-    </w:docPart>
-    <w:docPart>
-      <w:docPartPr>
-        <w:name w:val="C528D4B54DD3430B97DA850F2782AD57"/>
-        <w:category>
-          <w:name w:val="General"/>
-          <w:gallery w:val="placeholder"/>
-        </w:category>
-        <w:types>
-          <w:type w:val="bbPlcHdr"/>
-        </w:types>
-        <w:behaviors>
-          <w:behavior w:val="content"/>
-        </w:behaviors>
-        <w:guid w:val="{E3D3E3F7-EB56-418F-8C3B-4509A08E2332}"/>
-      </w:docPartPr>
-      <w:docPartBody>
-        <w:p>
-          <w:pPr>
-            <w:pStyle w:val="C528D4B54DD3430B97DA850F2782AD57"/>
-          </w:pPr>
-          <w:r>
-            <w:rPr>
-              <w:lang w:bidi="es-ES"/>
-            </w:rPr>
-            <w:t>cant.</w:t>
-          </w:r>
-        </w:p>
-      </w:docPartBody>
-    </w:docPart>
-    <w:docPart>
-      <w:docPartPr>
-        <w:name w:val="2140C1B284BB40C496D809B7DBD15D25"/>
-        <w:category>
-          <w:name w:val="General"/>
-          <w:gallery w:val="placeholder"/>
-        </w:category>
-        <w:types>
-          <w:type w:val="bbPlcHdr"/>
-        </w:types>
-        <w:behaviors>
-          <w:behavior w:val="content"/>
-        </w:behaviors>
-        <w:guid w:val="{7618B9F1-2C6D-4C05-8660-F292056BABC4}"/>
-      </w:docPartPr>
-      <w:docPartBody>
-        <w:p>
-          <w:pPr>
-            <w:pStyle w:val="2140C1B284BB40C496D809B7DBD15D25"/>
-          </w:pPr>
-          <w:r>
-            <w:rPr>
-              <w:lang w:bidi="es-ES"/>
-            </w:rPr>
-            <w:t>descripción</w:t>
-          </w:r>
-        </w:p>
-      </w:docPartBody>
-    </w:docPart>
-    <w:docPart>
-      <w:docPartPr>
-        <w:name w:val="8318029E1A2C4E27AA14FB50E158BF9D"/>
-        <w:category>
-          <w:name w:val="General"/>
-          <w:gallery w:val="placeholder"/>
-        </w:category>
-        <w:types>
-          <w:type w:val="bbPlcHdr"/>
-        </w:types>
-        <w:behaviors>
-          <w:behavior w:val="content"/>
-        </w:behaviors>
-        <w:guid w:val="{42B0FE3B-322C-43C7-A3EC-4E8D68F31C75}"/>
-      </w:docPartPr>
-      <w:docPartBody>
-        <w:p>
-          <w:pPr>
-            <w:pStyle w:val="8318029E1A2C4E27AA14FB50E158BF9D"/>
-          </w:pPr>
-          <w:r>
-            <w:rPr>
-              <w:lang w:bidi="es-ES"/>
-            </w:rPr>
-            <w:t>precio por unidad</w:t>
-          </w:r>
-        </w:p>
-      </w:docPartBody>
-    </w:docPart>
-    <w:docPart>
-      <w:docPartPr>
-        <w:name w:val="DA1644DF64C4491ABB266CD4A41F9592"/>
-        <w:category>
-          <w:name w:val="General"/>
-          <w:gallery w:val="placeholder"/>
-        </w:category>
-        <w:types>
-          <w:type w:val="bbPlcHdr"/>
-        </w:types>
-        <w:behaviors>
-          <w:behavior w:val="content"/>
-        </w:behaviors>
-        <w:guid w:val="{E360C022-8417-4681-BE09-E619B5A2BA26}"/>
-      </w:docPartPr>
-      <w:docPartBody>
-        <w:p>
-          <w:pPr>
-            <w:pStyle w:val="DA1644DF64C4491ABB266CD4A41F9592"/>
-          </w:pPr>
-          <w:r>
-            <w:rPr>
-              <w:lang w:bidi="es-ES"/>
-            </w:rPr>
-            <w:t>total de la línea</w:t>
-          </w:r>
-        </w:p>
-      </w:docPartBody>
-    </w:docPart>
-    <w:docPart>
-      <w:docPartPr>
-        <w:name w:val="0ABFAFBB7A794FE48F5017DD802B605E"/>
-        <w:category>
-          <w:name w:val="General"/>
-          <w:gallery w:val="placeholder"/>
-        </w:category>
-        <w:types>
-          <w:type w:val="bbPlcHdr"/>
-        </w:types>
-        <w:behaviors>
-          <w:behavior w:val="content"/>
-        </w:behaviors>
-        <w:guid w:val="{4A50F456-B47C-46FA-9A74-CF258D308C3C}"/>
-      </w:docPartPr>
-      <w:docPartBody>
-        <w:p>
-          <w:pPr>
-            <w:pStyle w:val="0ABFAFBB7A794FE48F5017DD802B605E"/>
-          </w:pPr>
-          <w:r>
-            <w:rPr>
-              <w:lang w:bidi="es-ES"/>
-            </w:rPr>
-            <w:t>Subtotal</w:t>
-          </w:r>
-        </w:p>
-      </w:docPartBody>
-    </w:docPart>
-    <w:docPart>
-      <w:docPartPr>
-        <w:name w:val="C32DF63C6C15485F9B3B04F69767C712"/>
-        <w:category>
-          <w:name w:val="General"/>
-          <w:gallery w:val="placeholder"/>
-        </w:category>
-        <w:types>
-          <w:type w:val="bbPlcHdr"/>
-        </w:types>
-        <w:behaviors>
-          <w:behavior w:val="content"/>
-        </w:behaviors>
-        <w:guid w:val="{F089A009-4B5F-4F68-8D83-84F8899755EF}"/>
-      </w:docPartPr>
-      <w:docPartBody>
-        <w:p>
-          <w:pPr>
-            <w:pStyle w:val="C32DF63C6C15485F9B3B04F69767C712"/>
-          </w:pPr>
-          <w:r>
-            <w:rPr>
-              <w:lang w:bidi="es-ES"/>
-            </w:rPr>
-            <w:t>Impuesto sobre las ventas</w:t>
-          </w:r>
-        </w:p>
-      </w:docPartBody>
-    </w:docPart>
-    <w:docPart>
-      <w:docPartPr>
-        <w:name w:val="55ADA7C09D41400DAA6103B471EEC8DE"/>
-        <w:category>
-          <w:name w:val="General"/>
-          <w:gallery w:val="placeholder"/>
-        </w:category>
-        <w:types>
-          <w:type w:val="bbPlcHdr"/>
-        </w:types>
-        <w:behaviors>
-          <w:behavior w:val="content"/>
-        </w:behaviors>
-        <w:guid w:val="{91388517-BC02-454B-B32E-42B6915F24C0}"/>
-      </w:docPartPr>
-      <w:docPartBody>
-        <w:p>
-          <w:pPr>
-            <w:pStyle w:val="55ADA7C09D41400DAA6103B471EEC8DE"/>
-          </w:pPr>
-          <w:r>
-            <w:rPr>
-              <w:lang w:bidi="es-ES"/>
-            </w:rPr>
-            <w:t>Total</w:t>
           </w:r>
         </w:p>
       </w:docPartBody>
@@ -5804,19 +4706,33 @@
     <w:pitch w:val="variable"/>
     <w:sig w:usb0="E0002EFF" w:usb1="C000785B" w:usb2="00000009" w:usb3="00000000" w:csb0="000001FF" w:csb1="00000000"/>
   </w:font>
+  <w:font w:name="Trebuchet MS">
+    <w:panose1 w:val="020B0603020202020204"/>
+    <w:charset w:val="00"/>
+    <w:family w:val="swiss"/>
+    <w:pitch w:val="variable"/>
+    <w:sig w:usb0="00000687" w:usb1="00000000" w:usb2="00000000" w:usb3="00000000" w:csb0="0000009F" w:csb1="00000000"/>
+  </w:font>
+  <w:font w:name="Courier New">
+    <w:panose1 w:val="02070309020205020404"/>
+    <w:charset w:val="00"/>
+    <w:family w:val="modern"/>
+    <w:pitch w:val="fixed"/>
+    <w:sig w:usb0="E0002EFF" w:usb1="C0007843" w:usb2="00000009" w:usb3="00000000" w:csb0="000001FF" w:csb1="00000000"/>
+  </w:font>
+  <w:font w:name="Wingdings">
+    <w:panose1 w:val="05000000000000000000"/>
+    <w:charset w:val="02"/>
+    <w:family w:val="auto"/>
+    <w:pitch w:val="variable"/>
+    <w:sig w:usb0="00000000" w:usb1="10000000" w:usb2="00000000" w:usb3="00000000" w:csb0="80000000" w:csb1="00000000"/>
+  </w:font>
   <w:font w:name="Arial">
     <w:panose1 w:val="020B0604020202020204"/>
     <w:charset w:val="00"/>
     <w:family w:val="swiss"/>
     <w:pitch w:val="variable"/>
     <w:sig w:usb0="E0002EFF" w:usb1="C000785B" w:usb2="00000009" w:usb3="00000000" w:csb0="000001FF" w:csb1="00000000"/>
-  </w:font>
-  <w:font w:name="Trebuchet MS">
-    <w:panose1 w:val="020B0603020202020204"/>
-    <w:charset w:val="00"/>
-    <w:family w:val="swiss"/>
-    <w:pitch w:val="variable"/>
-    <w:sig w:usb0="00000687" w:usb1="00000000" w:usb2="00000000" w:usb3="00000000" w:csb0="0000009F" w:csb1="00000000"/>
   </w:font>
   <w:font w:name="Tahoma">
     <w:panose1 w:val="020B0604030504040204"/>
@@ -5858,8 +4774,10 @@
   </w:compat>
   <w:rsids>
     <w:rsidRoot w:val="00881934"/>
+    <w:rsid w:val="001255E8"/>
     <w:rsid w:val="002A6F97"/>
     <w:rsid w:val="005E05D6"/>
+    <w:rsid w:val="006405D5"/>
     <w:rsid w:val="00686227"/>
     <w:rsid w:val="006D30FF"/>
     <w:rsid w:val="00881934"/>
@@ -6440,6 +5358,162 @@
   <w:style w:type="paragraph" w:customStyle="1" w:styleId="C59E5C81E39E4CE8AC38E57F63B0EFC6">
     <w:name w:val="C59E5C81E39E4CE8AC38E57F63B0EFC6"/>
   </w:style>
+  <w:style w:type="paragraph" w:customStyle="1" w:styleId="927981E54C4C45D78295EB059AC9F341">
+    <w:name w:val="927981E54C4C45D78295EB059AC9F341"/>
+    <w:rsid w:val="001255E8"/>
+  </w:style>
+  <w:style w:type="paragraph" w:customStyle="1" w:styleId="B63240D08ADA49D4B4BA343ABCAAB98A">
+    <w:name w:val="B63240D08ADA49D4B4BA343ABCAAB98A"/>
+    <w:rsid w:val="001255E8"/>
+  </w:style>
+  <w:style w:type="paragraph" w:customStyle="1" w:styleId="2132F0B8E8E346049D492ECF7FD1A3C9">
+    <w:name w:val="2132F0B8E8E346049D492ECF7FD1A3C9"/>
+    <w:rsid w:val="001255E8"/>
+  </w:style>
+  <w:style w:type="paragraph" w:customStyle="1" w:styleId="A44A4F3174384BDE99FA720878B4130D">
+    <w:name w:val="A44A4F3174384BDE99FA720878B4130D"/>
+    <w:rsid w:val="001255E8"/>
+  </w:style>
+  <w:style w:type="paragraph" w:customStyle="1" w:styleId="5D3B9042205041CD972A086237637974">
+    <w:name w:val="5D3B9042205041CD972A086237637974"/>
+    <w:rsid w:val="001255E8"/>
+  </w:style>
+  <w:style w:type="paragraph" w:customStyle="1" w:styleId="F058DB9768294E2C8AFCF6504959EB26">
+    <w:name w:val="F058DB9768294E2C8AFCF6504959EB26"/>
+    <w:rsid w:val="001255E8"/>
+  </w:style>
+  <w:style w:type="paragraph" w:customStyle="1" w:styleId="41FAC8F42BF0411A8E649D1242D234C8">
+    <w:name w:val="41FAC8F42BF0411A8E649D1242D234C8"/>
+    <w:rsid w:val="001255E8"/>
+  </w:style>
+  <w:style w:type="paragraph" w:customStyle="1" w:styleId="04C5C45C5F1345958D2948DCA23E4AB4">
+    <w:name w:val="04C5C45C5F1345958D2948DCA23E4AB4"/>
+    <w:rsid w:val="001255E8"/>
+  </w:style>
+  <w:style w:type="paragraph" w:customStyle="1" w:styleId="559C53A7B3E24CFC99AF31FA29167192">
+    <w:name w:val="559C53A7B3E24CFC99AF31FA29167192"/>
+    <w:rsid w:val="001255E8"/>
+  </w:style>
+  <w:style w:type="paragraph" w:customStyle="1" w:styleId="3AF7C9A246324E058AC35B7CC89DB77C">
+    <w:name w:val="3AF7C9A246324E058AC35B7CC89DB77C"/>
+    <w:rsid w:val="001255E8"/>
+  </w:style>
+  <w:style w:type="paragraph" w:customStyle="1" w:styleId="D321CEAAC76549B69A146FD9ABA50D77">
+    <w:name w:val="D321CEAAC76549B69A146FD9ABA50D77"/>
+    <w:rsid w:val="001255E8"/>
+  </w:style>
+  <w:style w:type="paragraph" w:customStyle="1" w:styleId="1B17DBEAF7314704A721C535331893B0">
+    <w:name w:val="1B17DBEAF7314704A721C535331893B0"/>
+    <w:rsid w:val="001255E8"/>
+  </w:style>
+  <w:style w:type="paragraph" w:customStyle="1" w:styleId="32D8A58A825B4ECEBB4615BF1E3C95C2">
+    <w:name w:val="32D8A58A825B4ECEBB4615BF1E3C95C2"/>
+    <w:rsid w:val="001255E8"/>
+  </w:style>
+  <w:style w:type="paragraph" w:customStyle="1" w:styleId="B1548CC350814305B59DD57410C09F29">
+    <w:name w:val="B1548CC350814305B59DD57410C09F29"/>
+    <w:rsid w:val="001255E8"/>
+  </w:style>
+  <w:style w:type="paragraph" w:customStyle="1" w:styleId="6BD54CC0A7AC428B9F4463CD7347CB16">
+    <w:name w:val="6BD54CC0A7AC428B9F4463CD7347CB16"/>
+    <w:rsid w:val="001255E8"/>
+  </w:style>
+  <w:style w:type="paragraph" w:customStyle="1" w:styleId="2088BAA6F2FD44919EAE0147C1C9B253">
+    <w:name w:val="2088BAA6F2FD44919EAE0147C1C9B253"/>
+    <w:rsid w:val="001255E8"/>
+  </w:style>
+  <w:style w:type="paragraph" w:customStyle="1" w:styleId="03572A2ECD0C46A68B6D1BA1384AD3B0">
+    <w:name w:val="03572A2ECD0C46A68B6D1BA1384AD3B0"/>
+    <w:rsid w:val="001255E8"/>
+  </w:style>
+  <w:style w:type="paragraph" w:customStyle="1" w:styleId="A64E69251D5F41A5B4DA92D98D164F17">
+    <w:name w:val="A64E69251D5F41A5B4DA92D98D164F17"/>
+    <w:rsid w:val="001255E8"/>
+  </w:style>
+  <w:style w:type="paragraph" w:customStyle="1" w:styleId="7876FB62AC85493FBB99930CBD4FB740">
+    <w:name w:val="7876FB62AC85493FBB99930CBD4FB740"/>
+    <w:rsid w:val="001255E8"/>
+  </w:style>
+  <w:style w:type="paragraph" w:customStyle="1" w:styleId="83953FDD8AB74D5AAA4D3B2D3E32CED5">
+    <w:name w:val="83953FDD8AB74D5AAA4D3B2D3E32CED5"/>
+    <w:rsid w:val="001255E8"/>
+  </w:style>
+  <w:style w:type="paragraph" w:customStyle="1" w:styleId="7C48996AABA048CBAC2CFC4132A9C13D">
+    <w:name w:val="7C48996AABA048CBAC2CFC4132A9C13D"/>
+    <w:rsid w:val="001255E8"/>
+  </w:style>
+  <w:style w:type="paragraph" w:customStyle="1" w:styleId="F12E99A17A8B4A8FAF5E2DDC01AD289C">
+    <w:name w:val="F12E99A17A8B4A8FAF5E2DDC01AD289C"/>
+    <w:rsid w:val="001255E8"/>
+  </w:style>
+  <w:style w:type="paragraph" w:customStyle="1" w:styleId="82D40F134383459193998051CF9542CF">
+    <w:name w:val="82D40F134383459193998051CF9542CF"/>
+    <w:rsid w:val="001255E8"/>
+  </w:style>
+  <w:style w:type="paragraph" w:customStyle="1" w:styleId="E16C85A9715E48EB923332E5D321DAD4">
+    <w:name w:val="E16C85A9715E48EB923332E5D321DAD4"/>
+    <w:rsid w:val="001255E8"/>
+  </w:style>
+  <w:style w:type="paragraph" w:customStyle="1" w:styleId="DFAC99D944CF4F99AB99FC8E6043A214">
+    <w:name w:val="DFAC99D944CF4F99AB99FC8E6043A214"/>
+    <w:rsid w:val="001255E8"/>
+  </w:style>
+  <w:style w:type="paragraph" w:customStyle="1" w:styleId="8BFE14EB0F944F88B39E4D6E04C10091">
+    <w:name w:val="8BFE14EB0F944F88B39E4D6E04C10091"/>
+    <w:rsid w:val="001255E8"/>
+  </w:style>
+  <w:style w:type="paragraph" w:customStyle="1" w:styleId="4D7B9BFDA1424320A444701306084E1B">
+    <w:name w:val="4D7B9BFDA1424320A444701306084E1B"/>
+    <w:rsid w:val="001255E8"/>
+  </w:style>
+  <w:style w:type="paragraph" w:customStyle="1" w:styleId="BC7BEF04235C46B3A38699CC7D44D3F8">
+    <w:name w:val="BC7BEF04235C46B3A38699CC7D44D3F8"/>
+    <w:rsid w:val="001255E8"/>
+  </w:style>
+  <w:style w:type="paragraph" w:customStyle="1" w:styleId="09AC582EDEBA4B359424D329CB26FEA3">
+    <w:name w:val="09AC582EDEBA4B359424D329CB26FEA3"/>
+    <w:rsid w:val="001255E8"/>
+  </w:style>
+  <w:style w:type="paragraph" w:customStyle="1" w:styleId="A92C5097DB9F4089B66571349653B83B">
+    <w:name w:val="A92C5097DB9F4089B66571349653B83B"/>
+    <w:rsid w:val="001255E8"/>
+  </w:style>
+  <w:style w:type="paragraph" w:customStyle="1" w:styleId="713A4E7710154C6AA842B2185F2248AC">
+    <w:name w:val="713A4E7710154C6AA842B2185F2248AC"/>
+    <w:rsid w:val="001255E8"/>
+  </w:style>
+  <w:style w:type="paragraph" w:customStyle="1" w:styleId="48109E332230445289E3908D94BEA44C">
+    <w:name w:val="48109E332230445289E3908D94BEA44C"/>
+    <w:rsid w:val="001255E8"/>
+  </w:style>
+  <w:style w:type="paragraph" w:customStyle="1" w:styleId="9326F94BBE15442BBA7A46C26E534569">
+    <w:name w:val="9326F94BBE15442BBA7A46C26E534569"/>
+    <w:rsid w:val="001255E8"/>
+  </w:style>
+  <w:style w:type="paragraph" w:customStyle="1" w:styleId="F51E73AA7146498593211B92F7724C5F">
+    <w:name w:val="F51E73AA7146498593211B92F7724C5F"/>
+    <w:rsid w:val="001255E8"/>
+  </w:style>
+  <w:style w:type="paragraph" w:customStyle="1" w:styleId="CC37840F6C2547BCB91F5E121F57F33D">
+    <w:name w:val="CC37840F6C2547BCB91F5E121F57F33D"/>
+    <w:rsid w:val="001255E8"/>
+  </w:style>
+  <w:style w:type="paragraph" w:customStyle="1" w:styleId="D2FD9F60158E4E69877DE06926E9601C">
+    <w:name w:val="D2FD9F60158E4E69877DE06926E9601C"/>
+    <w:rsid w:val="001255E8"/>
+  </w:style>
+  <w:style w:type="paragraph" w:customStyle="1" w:styleId="D9D35205AF4B4AFE8CCF870650013291">
+    <w:name w:val="D9D35205AF4B4AFE8CCF870650013291"/>
+    <w:rsid w:val="001255E8"/>
+  </w:style>
+  <w:style w:type="paragraph" w:customStyle="1" w:styleId="8691A51D38B8434FBFBE95DB26785A06">
+    <w:name w:val="8691A51D38B8434FBFBE95DB26785A06"/>
+    <w:rsid w:val="001255E8"/>
+  </w:style>
+  <w:style w:type="paragraph" w:customStyle="1" w:styleId="1496374E0E6C4806897BA69DAF15C1F0">
+    <w:name w:val="1496374E0E6C4806897BA69DAF15C1F0"/>
+    <w:rsid w:val="001255E8"/>
+  </w:style>
 </w:styles>
 </file>
 
@@ -6731,4 +5805,16 @@
   <a:objectDefaults/>
   <a:extraClrSchemeLst/>
 </a:theme>
+</file>
+
+<file path=customXml/item1.xml><?xml version="1.0" encoding="utf-8"?>
+<b:Sources xmlns:b="http://schemas.openxmlformats.org/officeDocument/2006/bibliography" xmlns="http://schemas.openxmlformats.org/officeDocument/2006/bibliography" SelectedStyle="\APASixthEditionOfficeOnline.xsl" StyleName="APA" Version="6"/>
+</file>
+
+<file path=customXml/itemProps1.xml><?xml version="1.0" encoding="utf-8"?>
+<ds:datastoreItem xmlns:ds="http://schemas.openxmlformats.org/officeDocument/2006/customXml" ds:itemID="{6427070D-D306-4F92-B3F7-D8CFAEEB498B}">
+  <ds:schemaRefs>
+    <ds:schemaRef ds:uri="http://schemas.openxmlformats.org/officeDocument/2006/bibliography"/>
+  </ds:schemaRefs>
+</ds:datastoreItem>
 </file>
</xml_diff>

<commit_message>
Presupuesto desglosado con total #1
</commit_message>
<xml_diff>
--- a/Docs/Presupuesto.docx
+++ b/Docs/Presupuesto.docx
@@ -1,6 +1,6 @@
 
 <file path=word/document.xml><?xml version="1.0" encoding="utf-8"?>
-<w:document xmlns:wpc="http://schemas.microsoft.com/office/word/2010/wordprocessingCanvas" xmlns:mc="http://schemas.openxmlformats.org/markup-compatibility/2006" xmlns:o="urn:schemas-microsoft-com:office:office" xmlns:r="http://schemas.openxmlformats.org/officeDocument/2006/relationships" xmlns:m="http://schemas.openxmlformats.org/officeDocument/2006/math" xmlns:v="urn:schemas-microsoft-com:vml" xmlns:wp14="http://schemas.microsoft.com/office/word/2010/wordprocessingDrawing" xmlns:wp="http://schemas.openxmlformats.org/drawingml/2006/wordprocessingDrawing" xmlns:w10="urn:schemas-microsoft-com:office:word" xmlns:w="http://schemas.openxmlformats.org/wordprocessingml/2006/main" xmlns:w14="http://schemas.microsoft.com/office/word/2010/wordml" xmlns:w15="http://schemas.microsoft.com/office/word/2012/wordml" xmlns:wpg="http://schemas.microsoft.com/office/word/2010/wordprocessingGroup" xmlns:wpi="http://schemas.microsoft.com/office/word/2010/wordprocessingInk" xmlns:wne="http://schemas.microsoft.com/office/word/2006/wordml" xmlns:wps="http://schemas.microsoft.com/office/word/2010/wordprocessingShape" mc:Ignorable="w14 w15 wp14">
+<w:document xmlns:wpc="http://schemas.microsoft.com/office/word/2010/wordprocessingCanvas" xmlns:cx="http://schemas.microsoft.com/office/drawing/2014/chartex" xmlns:cx1="http://schemas.microsoft.com/office/drawing/2015/9/8/chartex" xmlns:cx2="http://schemas.microsoft.com/office/drawing/2015/10/21/chartex" xmlns:cx3="http://schemas.microsoft.com/office/drawing/2016/5/9/chartex" xmlns:cx4="http://schemas.microsoft.com/office/drawing/2016/5/10/chartex" xmlns:cx5="http://schemas.microsoft.com/office/drawing/2016/5/11/chartex" xmlns:cx6="http://schemas.microsoft.com/office/drawing/2016/5/12/chartex" xmlns:cx7="http://schemas.microsoft.com/office/drawing/2016/5/13/chartex" xmlns:cx8="http://schemas.microsoft.com/office/drawing/2016/5/14/chartex" xmlns:mc="http://schemas.openxmlformats.org/markup-compatibility/2006" xmlns:aink="http://schemas.microsoft.com/office/drawing/2016/ink" xmlns:am3d="http://schemas.microsoft.com/office/drawing/2017/model3d" xmlns:o="urn:schemas-microsoft-com:office:office" xmlns:oel="http://schemas.microsoft.com/office/2019/extlst" xmlns:r="http://schemas.openxmlformats.org/officeDocument/2006/relationships" xmlns:m="http://schemas.openxmlformats.org/officeDocument/2006/math" xmlns:v="urn:schemas-microsoft-com:vml" xmlns:wp14="http://schemas.microsoft.com/office/word/2010/wordprocessingDrawing" xmlns:wp="http://schemas.openxmlformats.org/drawingml/2006/wordprocessingDrawing" xmlns:w10="urn:schemas-microsoft-com:office:word" xmlns:w="http://schemas.openxmlformats.org/wordprocessingml/2006/main" xmlns:w14="http://schemas.microsoft.com/office/word/2010/wordml" xmlns:w15="http://schemas.microsoft.com/office/word/2012/wordml" xmlns:w16cex="http://schemas.microsoft.com/office/word/2018/wordml/cex" xmlns:w16cid="http://schemas.microsoft.com/office/word/2016/wordml/cid" xmlns:w16="http://schemas.microsoft.com/office/word/2018/wordml" xmlns:w16sdtdh="http://schemas.microsoft.com/office/word/2020/wordml/sdtdatahash" xmlns:w16se="http://schemas.microsoft.com/office/word/2015/wordml/symex" xmlns:wpg="http://schemas.microsoft.com/office/word/2010/wordprocessingGroup" xmlns:wpi="http://schemas.microsoft.com/office/word/2010/wordprocessingInk" xmlns:wne="http://schemas.microsoft.com/office/word/2006/wordml" xmlns:wps="http://schemas.microsoft.com/office/word/2010/wordprocessingShape" mc:Ignorable="w14 w15 w16se w16cid w16 w16cex w16sdtdh wp14">
   <w:body>
     <w:tbl>
       <w:tblPr>
@@ -40,6 +40,10 @@
           </w:tcPr>
           <w:sdt>
             <w:sdtPr>
+              <w:rPr>
+                <w:i/>
+                <w:iCs/>
+              </w:rPr>
               <w:alias w:val="Escriba el nombre de su empresa:"/>
               <w:tag w:val="Escriba el nombre de su empresa:"/>
               <w:id w:val="963386319"/>
@@ -50,20 +54,24 @@
               <w15:appearance w15:val="hidden"/>
               <w:text w:multiLine="1"/>
             </w:sdtPr>
-            <w:sdtEndPr/>
             <w:sdtContent>
               <w:p>
                 <w:pPr>
                   <w:pStyle w:val="Nombre"/>
+                  <w:rPr>
+                    <w:i/>
+                    <w:iCs/>
+                  </w:rPr>
                 </w:pPr>
+                <w:proofErr w:type="spellStart"/>
                 <w:r>
-                  <w:t>Grupo Células</w:t>
+                  <w:rPr>
+                    <w:i/>
+                    <w:iCs/>
+                  </w:rPr>
+                  <w:t>VisionAll</w:t>
                 </w:r>
-                <w:proofErr w:type="gramStart"/>
-                <w:r>
-                  <w:t>..</w:t>
-                </w:r>
-                <w:proofErr w:type="gramEnd"/>
+                <w:proofErr w:type="spellEnd"/>
               </w:p>
             </w:sdtContent>
           </w:sdt>
@@ -122,7 +130,6 @@
                 <w:showingPlcHdr/>
                 <w15:appearance w15:val="hidden"/>
               </w:sdtPr>
-              <w:sdtEndPr/>
               <w:sdtContent>
                 <w:r>
                   <w:rPr>
@@ -153,7 +160,6 @@
                 <w:showingPlcHdr/>
                 <w15:appearance w15:val="hidden"/>
               </w:sdtPr>
-              <w:sdtEndPr/>
               <w:sdtContent>
                 <w:r>
                   <w:rPr>
@@ -387,10 +393,7 @@
           </w:p>
           <w:p>
             <w:r>
-              <w:t>28933</w:t>
-            </w:r>
-            <w:r>
-              <w:t>, Móstoles, Madrid</w:t>
+              <w:t>28933, Móstoles, Madrid</w:t>
             </w:r>
           </w:p>
           <w:p>
@@ -405,16 +408,13 @@
                 <w:temporary/>
                 <w15:appearance w15:val="hidden"/>
               </w:sdtPr>
-              <w:sdtEndPr/>
               <w:sdtContent>
-                <w:proofErr w:type="gramStart"/>
                 <w:r>
                   <w:rPr>
                     <w:lang w:bidi="es-ES"/>
                   </w:rPr>
                   <w:t>N.º</w:t>
                 </w:r>
-                <w:proofErr w:type="gramEnd"/>
                 <w:r>
                   <w:rPr>
                     <w:lang w:bidi="es-ES"/>
@@ -438,7 +438,6 @@
                 <w:showingPlcHdr/>
                 <w15:appearance w15:val="hidden"/>
               </w:sdtPr>
-              <w:sdtEndPr/>
               <w:sdtContent>
                 <w:r>
                   <w:rPr>
@@ -473,8 +472,8 @@
     <w:p/>
     <w:tbl>
       <w:tblPr>
-        <w:tblW w:w="5151" w:type="pct"/>
-        <w:tblInd w:w="-289" w:type="dxa"/>
+        <w:tblW w:w="5003" w:type="pct"/>
+        <w:tblInd w:w="-5" w:type="dxa"/>
         <w:tblBorders>
           <w:top w:val="single" w:sz="12" w:space="0" w:color="365F91" w:themeColor="accent1" w:themeShade="BF"/>
           <w:left w:val="single" w:sz="4" w:space="0" w:color="365F91" w:themeColor="accent1" w:themeShade="BF"/>
@@ -493,7 +492,7 @@
         <w:tblDescription w:val="Escriba nombre del vendedor, puesto, condiciones de pago y fecha de vencimiento en esta tabla."/>
       </w:tblPr>
       <w:tblGrid>
-        <w:gridCol w:w="1985"/>
+        <w:gridCol w:w="1701"/>
         <w:gridCol w:w="3402"/>
         <w:gridCol w:w="2410"/>
         <w:gridCol w:w="2085"/>
@@ -505,7 +504,7 @@
         </w:trPr>
         <w:tc>
           <w:tcPr>
-            <w:tcW w:w="1985" w:type="dxa"/>
+            <w:tcW w:w="1701" w:type="dxa"/>
             <w:shd w:val="clear" w:color="auto" w:fill="DBE5F1" w:themeFill="accent1" w:themeFillTint="33"/>
             <w:vAlign w:val="center"/>
           </w:tcPr>
@@ -530,7 +529,6 @@
             <w:showingPlcHdr/>
             <w15:appearance w15:val="hidden"/>
           </w:sdtPr>
-          <w:sdtEndPr/>
           <w:sdtContent>
             <w:tc>
               <w:tcPr>
@@ -564,7 +562,6 @@
             <w:showingPlcHdr/>
             <w15:appearance w15:val="hidden"/>
           </w:sdtPr>
-          <w:sdtEndPr/>
           <w:sdtContent>
             <w:tc>
               <w:tcPr>
@@ -598,7 +595,6 @@
             <w:showingPlcHdr/>
             <w15:appearance w15:val="hidden"/>
           </w:sdtPr>
-          <w:sdtEndPr/>
           <w:sdtContent>
             <w:tc>
               <w:tcPr>
@@ -628,17 +624,27 @@
         </w:trPr>
         <w:tc>
           <w:tcPr>
-            <w:tcW w:w="1985" w:type="dxa"/>
+            <w:tcW w:w="1701" w:type="dxa"/>
             <w:shd w:val="clear" w:color="auto" w:fill="auto"/>
             <w:vAlign w:val="center"/>
           </w:tcPr>
           <w:p>
             <w:pPr>
               <w:pStyle w:val="Centrados"/>
-            </w:pPr>
-            <w:r>
-              <w:t>Grupo Células</w:t>
-            </w:r>
+              <w:rPr>
+                <w:i/>
+                <w:iCs/>
+              </w:rPr>
+            </w:pPr>
+            <w:proofErr w:type="spellStart"/>
+            <w:r>
+              <w:rPr>
+                <w:i/>
+                <w:iCs/>
+              </w:rPr>
+              <w:t>VisionAll</w:t>
+            </w:r>
+            <w:proofErr w:type="spellEnd"/>
           </w:p>
         </w:tc>
         <w:tc>
@@ -684,7 +690,6 @@
                 <w:showingPlcHdr/>
                 <w15:appearance w15:val="hidden"/>
               </w:sdtPr>
-              <w:sdtEndPr/>
               <w:sdtContent>
                 <w:r>
                   <w:rPr>
@@ -714,12 +719,10 @@
       </w:tr>
     </w:tbl>
     <w:p/>
-    <w:p/>
-    <w:p/>
     <w:tbl>
       <w:tblPr>
-        <w:tblW w:w="5163" w:type="pct"/>
-        <w:tblInd w:w="-299" w:type="dxa"/>
+        <w:tblpPr w:leftFromText="141" w:rightFromText="141" w:vertAnchor="text" w:tblpY="56"/>
+        <w:tblW w:w="5010" w:type="pct"/>
         <w:tblBorders>
           <w:top w:val="single" w:sz="4" w:space="0" w:color="auto"/>
           <w:left w:val="single" w:sz="4" w:space="0" w:color="auto"/>
@@ -738,7 +741,7 @@
         <w:tblLook w:val="0000" w:firstRow="0" w:lastRow="0" w:firstColumn="0" w:lastColumn="0" w:noHBand="0" w:noVBand="0"/>
       </w:tblPr>
       <w:tblGrid>
-        <w:gridCol w:w="2562"/>
+        <w:gridCol w:w="2268"/>
         <w:gridCol w:w="2551"/>
         <w:gridCol w:w="1077"/>
         <w:gridCol w:w="2466"/>
@@ -751,7 +754,7 @@
         </w:trPr>
         <w:tc>
           <w:tcPr>
-            <w:tcW w:w="9905" w:type="dxa"/>
+            <w:tcW w:w="9611" w:type="dxa"/>
             <w:gridSpan w:val="5"/>
             <w:tcBorders>
               <w:top w:val="single" w:sz="12" w:space="0" w:color="365F91" w:themeColor="accent1" w:themeShade="BF"/>
@@ -779,7 +782,7 @@
         </w:trPr>
         <w:tc>
           <w:tcPr>
-            <w:tcW w:w="2562" w:type="dxa"/>
+            <w:tcW w:w="2268" w:type="dxa"/>
             <w:tcBorders>
               <w:top w:val="single" w:sz="4" w:space="0" w:color="365F91" w:themeColor="accent1" w:themeShade="BF"/>
               <w:left w:val="single" w:sz="4" w:space="0" w:color="365F91" w:themeColor="accent1" w:themeShade="BF"/>
@@ -935,11 +938,11 @@
         </w:trPr>
         <w:tc>
           <w:tcPr>
-            <w:tcW w:w="2562" w:type="dxa"/>
+            <w:tcW w:w="2268" w:type="dxa"/>
             <w:tcBorders>
               <w:top w:val="single" w:sz="4" w:space="0" w:color="365F91" w:themeColor="accent1" w:themeShade="BF"/>
               <w:left w:val="single" w:sz="4" w:space="0" w:color="365F91" w:themeColor="accent1" w:themeShade="BF"/>
-              <w:bottom w:val="single" w:sz="4" w:space="0" w:color="auto"/>
+              <w:bottom w:val="single" w:sz="4" w:space="0" w:color="365F91" w:themeColor="accent1" w:themeShade="BF"/>
               <w:right w:val="single" w:sz="4" w:space="0" w:color="365F91" w:themeColor="accent1" w:themeShade="BF"/>
             </w:tcBorders>
             <w:shd w:val="clear" w:color="auto" w:fill="auto"/>
@@ -949,13 +952,7 @@
               <w:jc w:val="center"/>
             </w:pPr>
             <w:r>
-              <w:t xml:space="preserve">Desarrolladoras del </w:t>
-            </w:r>
-            <w:r>
-              <w:t>software</w:t>
-            </w:r>
-            <w:r>
-              <w:t xml:space="preserve"> de la aplicación</w:t>
+              <w:t>Desarrolladoras del software de la aplicación</w:t>
             </w:r>
           </w:p>
         </w:tc>
@@ -965,7 +962,7 @@
             <w:tcBorders>
               <w:top w:val="single" w:sz="4" w:space="0" w:color="365F91" w:themeColor="accent1" w:themeShade="BF"/>
               <w:left w:val="single" w:sz="4" w:space="0" w:color="365F91" w:themeColor="accent1" w:themeShade="BF"/>
-              <w:bottom w:val="single" w:sz="4" w:space="0" w:color="auto"/>
+              <w:bottom w:val="single" w:sz="4" w:space="0" w:color="365F91" w:themeColor="accent1" w:themeShade="BF"/>
               <w:right w:val="single" w:sz="4" w:space="0" w:color="365F91" w:themeColor="accent1" w:themeShade="BF"/>
             </w:tcBorders>
           </w:tcPr>
@@ -997,7 +994,7 @@
             <w:tcBorders>
               <w:top w:val="single" w:sz="4" w:space="0" w:color="365F91" w:themeColor="accent1" w:themeShade="BF"/>
               <w:left w:val="single" w:sz="4" w:space="0" w:color="365F91" w:themeColor="accent1" w:themeShade="BF"/>
-              <w:bottom w:val="single" w:sz="4" w:space="0" w:color="auto"/>
+              <w:bottom w:val="single" w:sz="4" w:space="0" w:color="365F91" w:themeColor="accent1" w:themeShade="BF"/>
               <w:right w:val="single" w:sz="4" w:space="0" w:color="365F91" w:themeColor="accent1" w:themeShade="BF"/>
             </w:tcBorders>
             <w:vAlign w:val="center"/>
@@ -1029,7 +1026,7 @@
             <w:tcBorders>
               <w:top w:val="single" w:sz="4" w:space="0" w:color="365F91" w:themeColor="accent1" w:themeShade="BF"/>
               <w:left w:val="single" w:sz="4" w:space="0" w:color="365F91" w:themeColor="accent1" w:themeShade="BF"/>
-              <w:bottom w:val="single" w:sz="4" w:space="0" w:color="auto"/>
+              <w:bottom w:val="single" w:sz="4" w:space="0" w:color="365F91" w:themeColor="accent1" w:themeShade="BF"/>
               <w:right w:val="single" w:sz="4" w:space="0" w:color="365F91" w:themeColor="accent1" w:themeShade="BF"/>
             </w:tcBorders>
             <w:shd w:val="clear" w:color="auto" w:fill="auto"/>
@@ -1055,7 +1052,7 @@
             <w:tcBorders>
               <w:top w:val="single" w:sz="4" w:space="0" w:color="365F91" w:themeColor="accent1" w:themeShade="BF"/>
               <w:left w:val="single" w:sz="4" w:space="0" w:color="365F91" w:themeColor="accent1" w:themeShade="BF"/>
-              <w:bottom w:val="single" w:sz="4" w:space="0" w:color="auto"/>
+              <w:bottom w:val="single" w:sz="4" w:space="0" w:color="365F91" w:themeColor="accent1" w:themeShade="BF"/>
               <w:right w:val="single" w:sz="4" w:space="0" w:color="365F91" w:themeColor="accent1" w:themeShade="BF"/>
             </w:tcBorders>
             <w:shd w:val="clear" w:color="auto" w:fill="auto"/>
@@ -1076,12 +1073,65 @@
           </w:p>
         </w:tc>
       </w:tr>
+      <w:tr>
+        <w:trPr>
+          <w:cantSplit/>
+          <w:trHeight w:val="288"/>
+        </w:trPr>
+        <w:tc>
+          <w:tcPr>
+            <w:tcW w:w="8362" w:type="dxa"/>
+            <w:gridSpan w:val="4"/>
+            <w:tcBorders>
+              <w:top w:val="nil"/>
+              <w:left w:val="nil"/>
+              <w:bottom w:val="nil"/>
+              <w:right w:val="single" w:sz="4" w:space="0" w:color="365F91" w:themeColor="accent1" w:themeShade="BF"/>
+            </w:tcBorders>
+            <w:shd w:val="clear" w:color="auto" w:fill="auto"/>
+          </w:tcPr>
+          <w:p>
+            <w:pPr>
+              <w:pStyle w:val="Etiquetas"/>
+            </w:pPr>
+            <w:r>
+              <w:t>SUBTOTAL</w:t>
+            </w:r>
+          </w:p>
+        </w:tc>
+        <w:tc>
+          <w:tcPr>
+            <w:tcW w:w="1249" w:type="dxa"/>
+            <w:tcBorders>
+              <w:top w:val="single" w:sz="4" w:space="0" w:color="365F91" w:themeColor="accent1" w:themeShade="BF"/>
+              <w:left w:val="single" w:sz="4" w:space="0" w:color="365F91" w:themeColor="accent1" w:themeShade="BF"/>
+              <w:bottom w:val="single" w:sz="4" w:space="0" w:color="365F91" w:themeColor="accent1" w:themeShade="BF"/>
+              <w:right w:val="single" w:sz="4" w:space="0" w:color="365F91" w:themeColor="accent1" w:themeShade="BF"/>
+            </w:tcBorders>
+            <w:shd w:val="clear" w:color="auto" w:fill="auto"/>
+            <w:tcMar>
+              <w:left w:w="216" w:type="dxa"/>
+              <w:right w:w="216" w:type="dxa"/>
+            </w:tcMar>
+            <w:vAlign w:val="center"/>
+          </w:tcPr>
+          <w:p>
+            <w:pPr>
+              <w:pStyle w:val="Importe"/>
+              <w:jc w:val="center"/>
+            </w:pPr>
+            <w:r>
+              <w:t>8960 €</w:t>
+            </w:r>
+          </w:p>
+        </w:tc>
+      </w:tr>
     </w:tbl>
     <w:p/>
     <w:tbl>
       <w:tblPr>
-        <w:tblW w:w="5185" w:type="pct"/>
-        <w:tblInd w:w="-339" w:type="dxa"/>
+        <w:tblpPr w:leftFromText="141" w:rightFromText="141" w:vertAnchor="text" w:horzAnchor="margin" w:tblpY="41"/>
+        <w:tblW w:w="5011" w:type="pct"/>
         <w:tblBorders>
           <w:top w:val="single" w:sz="4" w:space="0" w:color="auto"/>
           <w:left w:val="single" w:sz="4" w:space="0" w:color="auto"/>
@@ -1101,7 +1151,7 @@
         <w:tblDescription w:val="Escriba cantidad, descripción, precio por unidad, descuento y total de la línea en las columnas de la tabla, y subtotal, impuestos y total al final de esta tabla."/>
       </w:tblPr>
       <w:tblGrid>
-        <w:gridCol w:w="3726"/>
+        <w:gridCol w:w="3392"/>
         <w:gridCol w:w="2138"/>
         <w:gridCol w:w="2826"/>
         <w:gridCol w:w="1257"/>
@@ -1113,7 +1163,7 @@
         </w:trPr>
         <w:tc>
           <w:tcPr>
-            <w:tcW w:w="9947" w:type="dxa"/>
+            <w:tcW w:w="9613" w:type="dxa"/>
             <w:gridSpan w:val="4"/>
             <w:tcBorders>
               <w:top w:val="single" w:sz="12" w:space="0" w:color="365F91" w:themeColor="accent1" w:themeShade="BF"/>
@@ -1144,7 +1194,7 @@
         </w:trPr>
         <w:tc>
           <w:tcPr>
-            <w:tcW w:w="3726" w:type="dxa"/>
+            <w:tcW w:w="3392" w:type="dxa"/>
             <w:tcBorders>
               <w:top w:val="single" w:sz="4" w:space="0" w:color="365F91" w:themeColor="accent1" w:themeShade="BF"/>
               <w:left w:val="single" w:sz="4" w:space="0" w:color="365F91" w:themeColor="accent1" w:themeShade="BF"/>
@@ -1271,7 +1321,7 @@
         </w:trPr>
         <w:tc>
           <w:tcPr>
-            <w:tcW w:w="3726" w:type="dxa"/>
+            <w:tcW w:w="3392" w:type="dxa"/>
             <w:tcBorders>
               <w:top w:val="single" w:sz="4" w:space="0" w:color="365F91" w:themeColor="accent1" w:themeShade="BF"/>
               <w:left w:val="single" w:sz="4" w:space="0" w:color="365F91" w:themeColor="accent1" w:themeShade="BF"/>
@@ -1331,10 +1381,7 @@
               <w:jc w:val="center"/>
             </w:pPr>
             <w:r>
-              <w:t>30</w:t>
-            </w:r>
-            <w:r>
-              <w:t xml:space="preserve"> €</w:t>
+              <w:t>30 €</w:t>
             </w:r>
           </w:p>
         </w:tc>
@@ -1360,10 +1407,61 @@
               <w:jc w:val="center"/>
             </w:pPr>
             <w:r>
-              <w:t>30</w:t>
-            </w:r>
-            <w:r>
-              <w:t xml:space="preserve"> €</w:t>
+              <w:t>30 €</w:t>
+            </w:r>
+          </w:p>
+        </w:tc>
+      </w:tr>
+      <w:tr>
+        <w:trPr>
+          <w:cantSplit/>
+          <w:trHeight w:val="288"/>
+        </w:trPr>
+        <w:tc>
+          <w:tcPr>
+            <w:tcW w:w="8356" w:type="dxa"/>
+            <w:gridSpan w:val="3"/>
+            <w:tcBorders>
+              <w:top w:val="nil"/>
+              <w:left w:val="nil"/>
+              <w:bottom w:val="nil"/>
+              <w:right w:val="single" w:sz="4" w:space="0" w:color="365F91" w:themeColor="accent1" w:themeShade="BF"/>
+            </w:tcBorders>
+            <w:shd w:val="clear" w:color="auto" w:fill="auto"/>
+            <w:vAlign w:val="center"/>
+          </w:tcPr>
+          <w:p>
+            <w:pPr>
+              <w:pStyle w:val="Etiquetas"/>
+            </w:pPr>
+            <w:r>
+              <w:t>SUBTOTAL</w:t>
+            </w:r>
+          </w:p>
+        </w:tc>
+        <w:tc>
+          <w:tcPr>
+            <w:tcW w:w="1257" w:type="dxa"/>
+            <w:tcBorders>
+              <w:top w:val="single" w:sz="4" w:space="0" w:color="365F91" w:themeColor="accent1" w:themeShade="BF"/>
+              <w:left w:val="single" w:sz="4" w:space="0" w:color="365F91" w:themeColor="accent1" w:themeShade="BF"/>
+              <w:bottom w:val="single" w:sz="4" w:space="0" w:color="365F91" w:themeColor="accent1" w:themeShade="BF"/>
+              <w:right w:val="single" w:sz="4" w:space="0" w:color="auto"/>
+            </w:tcBorders>
+            <w:shd w:val="clear" w:color="auto" w:fill="auto"/>
+            <w:tcMar>
+              <w:left w:w="216" w:type="dxa"/>
+              <w:right w:w="216" w:type="dxa"/>
+            </w:tcMar>
+            <w:vAlign w:val="center"/>
+          </w:tcPr>
+          <w:p>
+            <w:pPr>
+              <w:pStyle w:val="Importe"/>
+              <w:jc w:val="center"/>
+            </w:pPr>
+            <w:r>
+              <w:t>30 €</w:t>
             </w:r>
           </w:p>
         </w:tc>
@@ -1372,8 +1470,8 @@
     <w:p/>
     <w:tbl>
       <w:tblPr>
-        <w:tblW w:w="5203" w:type="pct"/>
-        <w:tblInd w:w="-369" w:type="dxa"/>
+        <w:tblpPr w:leftFromText="141" w:rightFromText="141" w:vertAnchor="text" w:horzAnchor="margin" w:tblpY="86"/>
+        <w:tblW w:w="5022" w:type="pct"/>
         <w:tblBorders>
           <w:top w:val="single" w:sz="4" w:space="0" w:color="auto"/>
           <w:left w:val="single" w:sz="4" w:space="0" w:color="auto"/>
@@ -1393,13 +1491,11 @@
         <w:tblDescription w:val="Escriba cantidad, descripción, precio por unidad, descuento y total de la línea en las columnas de la tabla, y subtotal, impuestos y total al final de esta tabla."/>
       </w:tblPr>
       <w:tblGrid>
-        <w:gridCol w:w="365"/>
-        <w:gridCol w:w="1903"/>
-        <w:gridCol w:w="1474"/>
-        <w:gridCol w:w="2146"/>
-        <w:gridCol w:w="2840"/>
-        <w:gridCol w:w="1249"/>
-        <w:gridCol w:w="15"/>
+        <w:gridCol w:w="1901"/>
+        <w:gridCol w:w="1472"/>
+        <w:gridCol w:w="2144"/>
+        <w:gridCol w:w="2837"/>
+        <w:gridCol w:w="1280"/>
       </w:tblGrid>
       <w:tr>
         <w:trPr>
@@ -1408,8 +1504,8 @@
         </w:trPr>
         <w:tc>
           <w:tcPr>
-            <w:tcW w:w="9981" w:type="dxa"/>
-            <w:gridSpan w:val="7"/>
+            <w:tcW w:w="9634" w:type="dxa"/>
+            <w:gridSpan w:val="5"/>
             <w:tcBorders>
               <w:top w:val="single" w:sz="12" w:space="0" w:color="365F91" w:themeColor="accent1" w:themeShade="BF"/>
               <w:left w:val="single" w:sz="4" w:space="0" w:color="365F91" w:themeColor="accent1" w:themeShade="BF"/>
@@ -1439,8 +1535,8 @@
         </w:trPr>
         <w:tc>
           <w:tcPr>
-            <w:tcW w:w="3737" w:type="dxa"/>
-            <w:gridSpan w:val="3"/>
+            <w:tcW w:w="3373" w:type="dxa"/>
+            <w:gridSpan w:val="2"/>
             <w:tcBorders>
               <w:top w:val="single" w:sz="4" w:space="0" w:color="365F91" w:themeColor="accent1" w:themeShade="BF"/>
               <w:left w:val="single" w:sz="4" w:space="0" w:color="365F91" w:themeColor="accent1" w:themeShade="BF"/>
@@ -1536,8 +1632,7 @@
         </w:tc>
         <w:tc>
           <w:tcPr>
-            <w:tcW w:w="1263" w:type="dxa"/>
-            <w:gridSpan w:val="2"/>
+            <w:tcW w:w="1280" w:type="dxa"/>
             <w:tcBorders>
               <w:top w:val="single" w:sz="4" w:space="0" w:color="365F91" w:themeColor="accent1" w:themeShade="BF"/>
               <w:left w:val="single" w:sz="4" w:space="0" w:color="365F91" w:themeColor="accent1" w:themeShade="BF"/>
@@ -1577,8 +1672,8 @@
         </w:trPr>
         <w:tc>
           <w:tcPr>
-            <w:tcW w:w="3737" w:type="dxa"/>
-            <w:gridSpan w:val="3"/>
+            <w:tcW w:w="3373" w:type="dxa"/>
+            <w:gridSpan w:val="2"/>
             <w:tcBorders>
               <w:top w:val="single" w:sz="4" w:space="0" w:color="365F91" w:themeColor="accent1" w:themeShade="BF"/>
               <w:left w:val="single" w:sz="4" w:space="0" w:color="365F91" w:themeColor="accent1" w:themeShade="BF"/>
@@ -1644,8 +1739,7 @@
         </w:tc>
         <w:tc>
           <w:tcPr>
-            <w:tcW w:w="1263" w:type="dxa"/>
-            <w:gridSpan w:val="2"/>
+            <w:tcW w:w="1280" w:type="dxa"/>
             <w:tcBorders>
               <w:top w:val="single" w:sz="4" w:space="0" w:color="365F91" w:themeColor="accent1" w:themeShade="BF"/>
               <w:left w:val="single" w:sz="4" w:space="0" w:color="365F91" w:themeColor="accent1" w:themeShade="BF"/>
@@ -1677,8 +1771,8 @@
         </w:trPr>
         <w:tc>
           <w:tcPr>
-            <w:tcW w:w="3737" w:type="dxa"/>
-            <w:gridSpan w:val="3"/>
+            <w:tcW w:w="3373" w:type="dxa"/>
+            <w:gridSpan w:val="2"/>
             <w:tcBorders>
               <w:top w:val="single" w:sz="4" w:space="0" w:color="365F91" w:themeColor="accent1" w:themeShade="BF"/>
               <w:left w:val="single" w:sz="4" w:space="0" w:color="365F91" w:themeColor="accent1" w:themeShade="BF"/>
@@ -1744,8 +1838,7 @@
         </w:tc>
         <w:tc>
           <w:tcPr>
-            <w:tcW w:w="1263" w:type="dxa"/>
-            <w:gridSpan w:val="2"/>
+            <w:tcW w:w="1280" w:type="dxa"/>
             <w:tcBorders>
               <w:top w:val="single" w:sz="4" w:space="0" w:color="365F91" w:themeColor="accent1" w:themeShade="BF"/>
               <w:left w:val="single" w:sz="4" w:space="0" w:color="365F91" w:themeColor="accent1" w:themeShade="BF"/>
@@ -1777,12 +1870,12 @@
         </w:trPr>
         <w:tc>
           <w:tcPr>
-            <w:tcW w:w="3737" w:type="dxa"/>
-            <w:gridSpan w:val="3"/>
+            <w:tcW w:w="3373" w:type="dxa"/>
+            <w:gridSpan w:val="2"/>
             <w:tcBorders>
               <w:top w:val="single" w:sz="4" w:space="0" w:color="365F91" w:themeColor="accent1" w:themeShade="BF"/>
               <w:left w:val="single" w:sz="4" w:space="0" w:color="365F91" w:themeColor="accent1" w:themeShade="BF"/>
-              <w:bottom w:val="single" w:sz="4" w:space="0" w:color="auto"/>
+              <w:bottom w:val="single" w:sz="4" w:space="0" w:color="365F91" w:themeColor="accent1" w:themeShade="BF"/>
               <w:right w:val="single" w:sz="4" w:space="0" w:color="365F91" w:themeColor="accent1" w:themeShade="BF"/>
             </w:tcBorders>
             <w:shd w:val="clear" w:color="auto" w:fill="auto"/>
@@ -1803,7 +1896,7 @@
             <w:tcBorders>
               <w:top w:val="single" w:sz="4" w:space="0" w:color="365F91" w:themeColor="accent1" w:themeShade="BF"/>
               <w:left w:val="single" w:sz="4" w:space="0" w:color="365F91" w:themeColor="accent1" w:themeShade="BF"/>
-              <w:bottom w:val="single" w:sz="4" w:space="0" w:color="auto"/>
+              <w:bottom w:val="single" w:sz="4" w:space="0" w:color="365F91" w:themeColor="accent1" w:themeShade="BF"/>
               <w:right w:val="single" w:sz="4" w:space="0" w:color="365F91" w:themeColor="accent1" w:themeShade="BF"/>
             </w:tcBorders>
             <w:shd w:val="clear" w:color="auto" w:fill="auto"/>
@@ -1821,33 +1914,6 @@
         <w:tc>
           <w:tcPr>
             <w:tcW w:w="2837" w:type="dxa"/>
-            <w:tcBorders>
-              <w:top w:val="single" w:sz="4" w:space="0" w:color="365F91" w:themeColor="accent1" w:themeShade="BF"/>
-              <w:left w:val="single" w:sz="4" w:space="0" w:color="365F91" w:themeColor="accent1" w:themeShade="BF"/>
-              <w:bottom w:val="single" w:sz="4" w:space="0" w:color="auto"/>
-              <w:right w:val="single" w:sz="4" w:space="0" w:color="365F91" w:themeColor="accent1" w:themeShade="BF"/>
-            </w:tcBorders>
-            <w:shd w:val="clear" w:color="auto" w:fill="auto"/>
-            <w:tcMar>
-              <w:left w:w="216" w:type="dxa"/>
-              <w:right w:w="216" w:type="dxa"/>
-            </w:tcMar>
-            <w:vAlign w:val="center"/>
-          </w:tcPr>
-          <w:p>
-            <w:pPr>
-              <w:pStyle w:val="Importe"/>
-              <w:jc w:val="center"/>
-            </w:pPr>
-            <w:r>
-              <w:t>40 €</w:t>
-            </w:r>
-          </w:p>
-        </w:tc>
-        <w:tc>
-          <w:tcPr>
-            <w:tcW w:w="1263" w:type="dxa"/>
-            <w:gridSpan w:val="2"/>
             <w:tcBorders>
               <w:top w:val="single" w:sz="4" w:space="0" w:color="365F91" w:themeColor="accent1" w:themeShade="BF"/>
               <w:left w:val="single" w:sz="4" w:space="0" w:color="365F91" w:themeColor="accent1" w:themeShade="BF"/>
@@ -1871,26 +1937,49 @@
             </w:r>
           </w:p>
         </w:tc>
+        <w:tc>
+          <w:tcPr>
+            <w:tcW w:w="1280" w:type="dxa"/>
+            <w:tcBorders>
+              <w:top w:val="single" w:sz="4" w:space="0" w:color="365F91" w:themeColor="accent1" w:themeShade="BF"/>
+              <w:left w:val="single" w:sz="4" w:space="0" w:color="365F91" w:themeColor="accent1" w:themeShade="BF"/>
+              <w:bottom w:val="single" w:sz="4" w:space="0" w:color="365F91" w:themeColor="accent1" w:themeShade="BF"/>
+              <w:right w:val="single" w:sz="4" w:space="0" w:color="365F91" w:themeColor="accent1" w:themeShade="BF"/>
+            </w:tcBorders>
+            <w:shd w:val="clear" w:color="auto" w:fill="auto"/>
+            <w:tcMar>
+              <w:left w:w="216" w:type="dxa"/>
+              <w:right w:w="216" w:type="dxa"/>
+            </w:tcMar>
+            <w:vAlign w:val="center"/>
+          </w:tcPr>
+          <w:p>
+            <w:pPr>
+              <w:pStyle w:val="Importe"/>
+              <w:jc w:val="center"/>
+            </w:pPr>
+            <w:r>
+              <w:t>40 €</w:t>
+            </w:r>
+          </w:p>
+        </w:tc>
       </w:tr>
       <w:tr>
         <w:trPr>
           <w:cantSplit/>
-          <w:trHeight w:val="288"/>
+          <w:trHeight w:val="458"/>
         </w:trPr>
         <w:tc>
           <w:tcPr>
-            <w:tcW w:w="2265" w:type="dxa"/>
-            <w:gridSpan w:val="2"/>
+            <w:tcW w:w="1901" w:type="dxa"/>
             <w:tcBorders>
-              <w:top w:val="nil"/>
+              <w:top w:val="single" w:sz="4" w:space="0" w:color="365F91" w:themeColor="accent1" w:themeShade="BF"/>
               <w:left w:val="nil"/>
               <w:bottom w:val="nil"/>
               <w:right w:val="nil"/>
             </w:tcBorders>
           </w:tcPr>
-          <w:p>
-            <w:bookmarkStart w:id="0" w:name="_GoBack" w:colFirst="2" w:colLast="3"/>
-          </w:p>
+          <w:p/>
         </w:tc>
         <w:tc>
           <w:tcPr>
@@ -1911,7 +2000,7 @@
           <w:tcPr>
             <w:tcW w:w="2837" w:type="dxa"/>
             <w:tcBorders>
-              <w:top w:val="nil"/>
+              <w:top w:val="single" w:sz="4" w:space="0" w:color="365F91" w:themeColor="accent1" w:themeShade="BF"/>
               <w:left w:val="nil"/>
               <w:bottom w:val="nil"/>
               <w:right w:val="single" w:sz="4" w:space="0" w:color="365F91" w:themeColor="accent1" w:themeShade="BF"/>
@@ -1930,8 +2019,7 @@
         </w:tc>
         <w:tc>
           <w:tcPr>
-            <w:tcW w:w="1263" w:type="dxa"/>
-            <w:gridSpan w:val="2"/>
+            <w:tcW w:w="1280" w:type="dxa"/>
             <w:tcBorders>
               <w:top w:val="single" w:sz="4" w:space="0" w:color="365F91" w:themeColor="accent1" w:themeShade="BF"/>
               <w:left w:val="single" w:sz="4" w:space="0" w:color="365F91" w:themeColor="accent1" w:themeShade="BF"/>
@@ -1949,201 +2037,8 @@
             <w:pPr>
               <w:pStyle w:val="Importe"/>
             </w:pPr>
-          </w:p>
-        </w:tc>
-      </w:tr>
-      <w:bookmarkEnd w:id="0"/>
-      <w:tr>
-        <w:tblPrEx>
-          <w:tblBorders>
-            <w:top w:val="none" w:sz="0" w:space="0" w:color="auto"/>
-            <w:left w:val="none" w:sz="0" w:space="0" w:color="auto"/>
-            <w:bottom w:val="none" w:sz="0" w:space="0" w:color="auto"/>
-            <w:right w:val="none" w:sz="0" w:space="0" w:color="auto"/>
-            <w:insideH w:val="none" w:sz="0" w:space="0" w:color="auto"/>
-            <w:insideV w:val="none" w:sz="0" w:space="0" w:color="auto"/>
-          </w:tblBorders>
-          <w:tblCellMar>
-            <w:top w:w="0" w:type="dxa"/>
-            <w:left w:w="108" w:type="dxa"/>
-            <w:bottom w:w="0" w:type="dxa"/>
-            <w:right w:w="108" w:type="dxa"/>
-          </w:tblCellMar>
-        </w:tblPrEx>
-        <w:trPr>
-          <w:gridBefore w:val="1"/>
-          <w:gridAfter w:val="1"/>
-          <w:wBefore w:w="364" w:type="dxa"/>
-          <w:wAfter w:w="15" w:type="dxa"/>
-          <w:trHeight w:val="1440"/>
-        </w:trPr>
-        <w:tc>
-          <w:tcPr>
-            <w:tcW w:w="9602" w:type="dxa"/>
-            <w:gridSpan w:val="5"/>
-            <w:shd w:val="clear" w:color="auto" w:fill="auto"/>
-            <w:tcMar>
-              <w:top w:w="432" w:type="dxa"/>
-              <w:left w:w="115" w:type="dxa"/>
-              <w:bottom w:w="0" w:type="dxa"/>
-              <w:right w:w="115" w:type="dxa"/>
-            </w:tcMar>
-            <w:vAlign w:val="center"/>
-          </w:tcPr>
-          <w:p>
-            <w:pPr>
-              <w:pStyle w:val="Tipopequeo"/>
-            </w:pPr>
-            <w:sdt>
-              <w:sdtPr>
-                <w:alias w:val="Presupuesto elaborado por:"/>
-                <w:tag w:val="Presupuesto elaborado por:"/>
-                <w:id w:val="-90939444"/>
-                <w:placeholder>
-                  <w:docPart w:val="01BEDF2CC2D6440B95163D60BD5426BF"/>
-                </w:placeholder>
-                <w:temporary/>
-                <w:showingPlcHdr/>
-                <w15:appearance w15:val="hidden"/>
-              </w:sdtPr>
-              <w:sdtEndPr/>
-              <w:sdtContent>
-                <w:r>
-                  <w:rPr>
-                    <w:lang w:bidi="es-ES"/>
-                  </w:rPr>
-                  <w:t>Presupuesto elaborado</w:t>
-                </w:r>
-                <w:r>
-                  <w:rPr>
-                    <w:lang w:bidi="es-ES"/>
-                  </w:rPr>
-                  <w:t xml:space="preserve"> </w:t>
-                </w:r>
-                <w:r>
-                  <w:rPr>
-                    <w:lang w:bidi="es-ES"/>
-                  </w:rPr>
-                  <w:t>por:</w:t>
-                </w:r>
-              </w:sdtContent>
-            </w:sdt>
-            <w:r>
-              <w:rPr>
-                <w:lang w:bidi="es-ES"/>
-              </w:rPr>
-              <w:tab/>
-            </w:r>
-          </w:p>
-          <w:p>
-            <w:pPr>
-              <w:pStyle w:val="Tipopequeo"/>
-            </w:pPr>
-          </w:p>
-          <w:p>
-            <w:pPr>
-              <w:pStyle w:val="Tipopequeo"/>
-            </w:pPr>
-            <w:sdt>
-              <w:sdtPr>
-                <w:alias w:val="Este es un presupuesto de los artículos indicados, sujeto a las condiciones que se indican a continuación:"/>
-                <w:tag w:val="Este es un presupuesto de los artículos indicados, sujeto a las condiciones que se indican a continuación:"/>
-                <w:id w:val="-1077751565"/>
-                <w:placeholder>
-                  <w:docPart w:val="E8C0519E0E1A48988A9A62705DFDD540"/>
-                </w:placeholder>
-                <w:temporary/>
-                <w:showingPlcHdr/>
-                <w15:appearance w15:val="hidden"/>
-              </w:sdtPr>
-              <w:sdtEndPr/>
-              <w:sdtContent>
-                <w:r>
-                  <w:rPr>
-                    <w:lang w:bidi="es-ES"/>
-                  </w:rPr>
-                  <w:t>Este es un presupuesto de los artículos indicados, sujeto a las condiciones que se indican a continuación:</w:t>
-                </w:r>
-              </w:sdtContent>
-            </w:sdt>
-            <w:r>
-              <w:rPr>
-                <w:lang w:bidi="es-ES"/>
-              </w:rPr>
-              <w:t xml:space="preserve"> </w:t>
-            </w:r>
-            <w:sdt>
-              <w:sdtPr>
-                <w:alias w:val="Escriba los términos y condiciones:"/>
-                <w:tag w:val="Escriba los términos y condiciones:"/>
-                <w:id w:val="963386442"/>
-                <w:placeholder>
-                  <w:docPart w:val="5AF7BC9EF2524C1B963FD4F7B1C7B957"/>
-                </w:placeholder>
-                <w:temporary/>
-                <w:showingPlcHdr/>
-                <w15:appearance w15:val="hidden"/>
-              </w:sdtPr>
-              <w:sdtEndPr/>
-              <w:sdtContent>
-                <w:r>
-                  <w:rPr>
-                    <w:rStyle w:val="nfasis"/>
-                    <w:lang w:bidi="es-ES"/>
-                  </w:rPr>
-                  <w:t>Describa las condiciones de estos precios y los términos adicionales del contrato. Puede que quiera incluir contingencias que afecten al presupuesto.</w:t>
-                </w:r>
-              </w:sdtContent>
-            </w:sdt>
-          </w:p>
-          <w:p>
-            <w:pPr>
-              <w:pStyle w:val="Tipopequeo"/>
-            </w:pPr>
-          </w:p>
-          <w:p>
-            <w:pPr>
-              <w:pStyle w:val="Tipopequeo"/>
-            </w:pPr>
-            <w:sdt>
-              <w:sdtPr>
-                <w:alias w:val="Para aceptar este presupuesto, firme aquí y envíelo de vuelta:"/>
-                <w:tag w:val="Para aceptar este presupuesto, firme aquí y envíelo de vuelta:"/>
-                <w:id w:val="-1552994621"/>
-                <w:placeholder>
-                  <w:docPart w:val="50C6A00BF99847AFB4C42D32C17A641C"/>
-                </w:placeholder>
-                <w:temporary/>
-                <w:showingPlcHdr/>
-                <w15:appearance w15:val="hidden"/>
-              </w:sdtPr>
-              <w:sdtEndPr/>
-              <w:sdtContent>
-                <w:r>
-                  <w:rPr>
-                    <w:lang w:bidi="es-ES"/>
-                  </w:rPr>
-                  <w:t>Para aceptar este pr</w:t>
-                </w:r>
-                <w:r>
-                  <w:rPr>
-                    <w:lang w:bidi="es-ES"/>
-                  </w:rPr>
-                  <w:t>esupuesto, firme aquí y envíelo de vuelta:</w:t>
-                </w:r>
-              </w:sdtContent>
-            </w:sdt>
-            <w:r>
-              <w:rPr>
-                <w:lang w:bidi="es-ES"/>
-              </w:rPr>
-              <w:t xml:space="preserve"> </w:t>
-            </w:r>
-            <w:r>
-              <w:rPr>
-                <w:lang w:bidi="es-ES"/>
-              </w:rPr>
-              <w:tab/>
+            <w:r>
+              <w:t>6680 €</w:t>
             </w:r>
           </w:p>
         </w:tc>
@@ -2166,15 +2061,379 @@
           </w:tblCellMar>
         </w:tblPrEx>
         <w:trPr>
-          <w:gridBefore w:val="1"/>
-          <w:gridAfter w:val="1"/>
-          <w:wBefore w:w="364" w:type="dxa"/>
-          <w:wAfter w:w="15" w:type="dxa"/>
+          <w:trHeight w:val="1440"/>
+        </w:trPr>
+        <w:tc>
+          <w:tcPr>
+            <w:tcW w:w="9634" w:type="dxa"/>
+            <w:gridSpan w:val="5"/>
+            <w:shd w:val="clear" w:color="auto" w:fill="auto"/>
+            <w:tcMar>
+              <w:top w:w="432" w:type="dxa"/>
+              <w:left w:w="115" w:type="dxa"/>
+              <w:bottom w:w="0" w:type="dxa"/>
+              <w:right w:w="115" w:type="dxa"/>
+            </w:tcMar>
+            <w:vAlign w:val="center"/>
+          </w:tcPr>
+          <w:p>
+            <w:pPr>
+              <w:pStyle w:val="Tipopequeo"/>
+            </w:pPr>
+          </w:p>
+          <w:p>
+            <w:pPr>
+              <w:pStyle w:val="Tipopequeo"/>
+            </w:pPr>
+          </w:p>
+          <w:p>
+            <w:pPr>
+              <w:pStyle w:val="Tipopequeo"/>
+            </w:pPr>
+          </w:p>
+          <w:p>
+            <w:pPr>
+              <w:pStyle w:val="Tipopequeo"/>
+            </w:pPr>
+          </w:p>
+          <w:tbl>
+            <w:tblPr>
+              <w:tblStyle w:val="Tablaconcuadrcula"/>
+              <w:tblpPr w:leftFromText="141" w:rightFromText="141" w:vertAnchor="text" w:horzAnchor="margin" w:tblpXSpec="center" w:tblpY="-1451"/>
+              <w:tblOverlap w:val="never"/>
+              <w:tblW w:w="7508" w:type="dxa"/>
+              <w:tblLayout w:type="fixed"/>
+              <w:tblLook w:val="04A0" w:firstRow="1" w:lastRow="0" w:firstColumn="1" w:lastColumn="0" w:noHBand="0" w:noVBand="1"/>
+            </w:tblPr>
+            <w:tblGrid>
+              <w:gridCol w:w="4828"/>
+              <w:gridCol w:w="2680"/>
+            </w:tblGrid>
+            <w:tr>
+              <w:tc>
+                <w:tcPr>
+                  <w:tcW w:w="4828" w:type="dxa"/>
+                  <w:tcBorders>
+                    <w:top w:val="single" w:sz="4" w:space="0" w:color="365F91" w:themeColor="accent1" w:themeShade="BF"/>
+                    <w:left w:val="single" w:sz="4" w:space="0" w:color="365F91" w:themeColor="accent1" w:themeShade="BF"/>
+                    <w:bottom w:val="single" w:sz="4" w:space="0" w:color="365F91" w:themeColor="accent1" w:themeShade="BF"/>
+                    <w:right w:val="single" w:sz="4" w:space="0" w:color="365F91" w:themeColor="accent1" w:themeShade="BF"/>
+                  </w:tcBorders>
+                  <w:shd w:val="clear" w:color="auto" w:fill="DBE5F1" w:themeFill="accent1" w:themeFillTint="33"/>
+                </w:tcPr>
+                <w:p>
+                  <w:pPr>
+                    <w:pStyle w:val="Encabezadosdecolumna"/>
+                    <w:rPr>
+                      <w:sz w:val="22"/>
+                      <w:szCs w:val="28"/>
+                    </w:rPr>
+                  </w:pPr>
+                  <w:proofErr w:type="gramStart"/>
+                  <w:r>
+                    <w:rPr>
+                      <w:sz w:val="22"/>
+                      <w:szCs w:val="28"/>
+                    </w:rPr>
+                    <w:t>Total</w:t>
+                  </w:r>
+                  <w:proofErr w:type="gramEnd"/>
+                  <w:r>
+                    <w:rPr>
+                      <w:sz w:val="22"/>
+                      <w:szCs w:val="28"/>
+                    </w:rPr>
+                    <w:t xml:space="preserve"> PROYECTO (sin iva)</w:t>
+                  </w:r>
+                </w:p>
+              </w:tc>
+              <w:tc>
+                <w:tcPr>
+                  <w:tcW w:w="2680" w:type="dxa"/>
+                  <w:tcBorders>
+                    <w:top w:val="single" w:sz="4" w:space="0" w:color="365F91" w:themeColor="accent1" w:themeShade="BF"/>
+                    <w:left w:val="single" w:sz="4" w:space="0" w:color="365F91" w:themeColor="accent1" w:themeShade="BF"/>
+                    <w:bottom w:val="single" w:sz="4" w:space="0" w:color="365F91" w:themeColor="accent1" w:themeShade="BF"/>
+                    <w:right w:val="single" w:sz="4" w:space="0" w:color="365F91" w:themeColor="accent1" w:themeShade="BF"/>
+                  </w:tcBorders>
+                  <w:vAlign w:val="center"/>
+                </w:tcPr>
+                <w:p>
+                  <w:pPr>
+                    <w:pStyle w:val="Tipopequeo"/>
+                    <w:jc w:val="both"/>
+                    <w:rPr>
+                      <w:sz w:val="24"/>
+                      <w:szCs w:val="32"/>
+                    </w:rPr>
+                  </w:pPr>
+                  <w:r>
+                    <w:rPr>
+                      <w:sz w:val="24"/>
+                      <w:szCs w:val="32"/>
+                    </w:rPr>
+                    <w:t>15670 €</w:t>
+                  </w:r>
+                </w:p>
+              </w:tc>
+            </w:tr>
+            <w:tr>
+              <w:tc>
+                <w:tcPr>
+                  <w:tcW w:w="4828" w:type="dxa"/>
+                  <w:tcBorders>
+                    <w:top w:val="single" w:sz="4" w:space="0" w:color="365F91" w:themeColor="accent1" w:themeShade="BF"/>
+                    <w:left w:val="single" w:sz="4" w:space="0" w:color="365F91" w:themeColor="accent1" w:themeShade="BF"/>
+                    <w:bottom w:val="single" w:sz="4" w:space="0" w:color="365F91" w:themeColor="accent1" w:themeShade="BF"/>
+                    <w:right w:val="single" w:sz="4" w:space="0" w:color="365F91" w:themeColor="accent1" w:themeShade="BF"/>
+                  </w:tcBorders>
+                  <w:shd w:val="clear" w:color="auto" w:fill="DBE5F1" w:themeFill="accent1" w:themeFillTint="33"/>
+                </w:tcPr>
+                <w:p>
+                  <w:pPr>
+                    <w:pStyle w:val="Encabezadosdecolumna"/>
+                    <w:rPr>
+                      <w:sz w:val="22"/>
+                      <w:szCs w:val="28"/>
+                    </w:rPr>
+                  </w:pPr>
+                  <w:proofErr w:type="gramStart"/>
+                  <w:r>
+                    <w:rPr>
+                      <w:sz w:val="22"/>
+                      <w:szCs w:val="28"/>
+                    </w:rPr>
+                    <w:t>TOTAL</w:t>
+                  </w:r>
+                  <w:proofErr w:type="gramEnd"/>
+                  <w:r>
+                    <w:rPr>
+                      <w:sz w:val="22"/>
+                      <w:szCs w:val="28"/>
+                    </w:rPr>
+                    <w:t xml:space="preserve"> PROYECTO (CON IVA 21%)</w:t>
+                  </w:r>
+                </w:p>
+              </w:tc>
+              <w:tc>
+                <w:tcPr>
+                  <w:tcW w:w="2680" w:type="dxa"/>
+                  <w:tcBorders>
+                    <w:top w:val="single" w:sz="4" w:space="0" w:color="365F91" w:themeColor="accent1" w:themeShade="BF"/>
+                    <w:left w:val="single" w:sz="4" w:space="0" w:color="365F91" w:themeColor="accent1" w:themeShade="BF"/>
+                    <w:bottom w:val="single" w:sz="4" w:space="0" w:color="365F91" w:themeColor="accent1" w:themeShade="BF"/>
+                    <w:right w:val="single" w:sz="4" w:space="0" w:color="365F91" w:themeColor="accent1" w:themeShade="BF"/>
+                  </w:tcBorders>
+                </w:tcPr>
+                <w:p>
+                  <w:pPr>
+                    <w:pStyle w:val="Encabezadosdecolumna"/>
+                    <w:jc w:val="left"/>
+                    <w:rPr>
+                      <w:sz w:val="24"/>
+                      <w:szCs w:val="32"/>
+                    </w:rPr>
+                  </w:pPr>
+                  <w:r>
+                    <w:rPr>
+                      <w:rFonts w:asciiTheme="minorHAnsi" w:hAnsiTheme="minorHAnsi"/>
+                      <w:b w:val="0"/>
+                      <w:caps w:val="0"/>
+                      <w:sz w:val="24"/>
+                      <w:szCs w:val="32"/>
+                    </w:rPr>
+                    <w:t>18960,7 €</w:t>
+                  </w:r>
+                </w:p>
+              </w:tc>
+            </w:tr>
+          </w:tbl>
+          <w:p>
+            <w:pPr>
+              <w:pStyle w:val="Tipopequeo"/>
+            </w:pPr>
+          </w:p>
+          <w:p>
+            <w:pPr>
+              <w:pStyle w:val="Tipopequeo"/>
+            </w:pPr>
+            <w:sdt>
+              <w:sdtPr>
+                <w:alias w:val="Presupuesto elaborado por:"/>
+                <w:tag w:val="Presupuesto elaborado por:"/>
+                <w:id w:val="-90939444"/>
+                <w:placeholder>
+                  <w:docPart w:val="65BA7DE13C024B9EA747E16A5623681C"/>
+                </w:placeholder>
+                <w:temporary/>
+                <w:showingPlcHdr/>
+                <w15:appearance w15:val="hidden"/>
+              </w:sdtPr>
+              <w:sdtContent>
+                <w:r>
+                  <w:rPr>
+                    <w:lang w:bidi="es-ES"/>
+                  </w:rPr>
+                  <w:t>Presupuesto elaborado</w:t>
+                </w:r>
+                <w:r>
+                  <w:rPr>
+                    <w:lang w:bidi="es-ES"/>
+                  </w:rPr>
+                  <w:t xml:space="preserve"> por:</w:t>
+                </w:r>
+              </w:sdtContent>
+            </w:sdt>
+            <w:r>
+              <w:t xml:space="preserve"> </w:t>
+            </w:r>
+            <w:proofErr w:type="spellStart"/>
+            <w:r>
+              <w:rPr>
+                <w:i/>
+                <w:iCs/>
+              </w:rPr>
+              <w:t>VisionAll</w:t>
+            </w:r>
+            <w:proofErr w:type="spellEnd"/>
+            <w:r>
+              <w:t xml:space="preserve"> </w:t>
+            </w:r>
+          </w:p>
+          <w:p>
+            <w:pPr>
+              <w:pStyle w:val="Tipopequeo"/>
+              <w:jc w:val="both"/>
+            </w:pPr>
+          </w:p>
+          <w:p>
+            <w:pPr>
+              <w:pStyle w:val="Tipopequeo"/>
+            </w:pPr>
+            <w:sdt>
+              <w:sdtPr>
+                <w:alias w:val="Este es un presupuesto de los artículos indicados, sujeto a las condiciones que se indican a continuación:"/>
+                <w:tag w:val="Este es un presupuesto de los artículos indicados, sujeto a las condiciones que se indican a continuación:"/>
+                <w:id w:val="-1077751565"/>
+                <w:placeholder>
+                  <w:docPart w:val="4B1D41E6CDFE4C2C8EEC7F91CE163847"/>
+                </w:placeholder>
+                <w:temporary/>
+                <w:showingPlcHdr/>
+                <w15:appearance w15:val="hidden"/>
+              </w:sdtPr>
+              <w:sdtContent>
+                <w:r>
+                  <w:rPr>
+                    <w:lang w:bidi="es-ES"/>
+                  </w:rPr>
+                  <w:t>Este es un presupuesto de los artículos indicados, sujeto a las condiciones que se indican a continuación:</w:t>
+                </w:r>
+              </w:sdtContent>
+            </w:sdt>
+            <w:r>
+              <w:rPr>
+                <w:lang w:bidi="es-ES"/>
+              </w:rPr>
+              <w:t xml:space="preserve"> </w:t>
+            </w:r>
+            <w:sdt>
+              <w:sdtPr>
+                <w:alias w:val="Escriba los términos y condiciones:"/>
+                <w:tag w:val="Escriba los términos y condiciones:"/>
+                <w:id w:val="963386442"/>
+                <w:placeholder>
+                  <w:docPart w:val="E89E592E8EB94D26B372971CAE46CDC0"/>
+                </w:placeholder>
+                <w:temporary/>
+                <w:showingPlcHdr/>
+                <w15:appearance w15:val="hidden"/>
+              </w:sdtPr>
+              <w:sdtContent>
+                <w:r>
+                  <w:rPr>
+                    <w:rStyle w:val="nfasis"/>
+                    <w:lang w:bidi="es-ES"/>
+                  </w:rPr>
+                  <w:t>Describa las condiciones de estos precios y los términos adicionales del contrato. Puede que quiera incluir contingencias que afecten al presupuesto.</w:t>
+                </w:r>
+              </w:sdtContent>
+            </w:sdt>
+          </w:p>
+          <w:p>
+            <w:pPr>
+              <w:pStyle w:val="Tipopequeo"/>
+            </w:pPr>
+          </w:p>
+          <w:p>
+            <w:pPr>
+              <w:pStyle w:val="Tipopequeo"/>
+            </w:pPr>
+            <w:sdt>
+              <w:sdtPr>
+                <w:alias w:val="Para aceptar este presupuesto, firme aquí y envíelo de vuelta:"/>
+                <w:tag w:val="Para aceptar este presupuesto, firme aquí y envíelo de vuelta:"/>
+                <w:id w:val="-1552994621"/>
+                <w:placeholder>
+                  <w:docPart w:val="F029FC30D0724EFD878D2B44DDA7E2EB"/>
+                </w:placeholder>
+                <w:temporary/>
+                <w:showingPlcHdr/>
+                <w15:appearance w15:val="hidden"/>
+              </w:sdtPr>
+              <w:sdtContent>
+                <w:r>
+                  <w:rPr>
+                    <w:lang w:bidi="es-ES"/>
+                  </w:rPr>
+                  <w:t>Para aceptar este pr</w:t>
+                </w:r>
+                <w:r>
+                  <w:rPr>
+                    <w:lang w:bidi="es-ES"/>
+                  </w:rPr>
+                  <w:t>esupuesto, firme aquí y envíelo de vuelta:</w:t>
+                </w:r>
+              </w:sdtContent>
+            </w:sdt>
+            <w:r>
+              <w:rPr>
+                <w:lang w:bidi="es-ES"/>
+              </w:rPr>
+              <w:t xml:space="preserve"> </w:t>
+            </w:r>
+            <w:r>
+              <w:rPr>
+                <w:lang w:bidi="es-ES"/>
+              </w:rPr>
+              <w:tab/>
+            </w:r>
+          </w:p>
+        </w:tc>
+      </w:tr>
+      <w:tr>
+        <w:tblPrEx>
+          <w:tblBorders>
+            <w:top w:val="none" w:sz="0" w:space="0" w:color="auto"/>
+            <w:left w:val="none" w:sz="0" w:space="0" w:color="auto"/>
+            <w:bottom w:val="none" w:sz="0" w:space="0" w:color="auto"/>
+            <w:right w:val="none" w:sz="0" w:space="0" w:color="auto"/>
+            <w:insideH w:val="none" w:sz="0" w:space="0" w:color="auto"/>
+            <w:insideV w:val="none" w:sz="0" w:space="0" w:color="auto"/>
+          </w:tblBorders>
+          <w:tblCellMar>
+            <w:top w:w="0" w:type="dxa"/>
+            <w:left w:w="108" w:type="dxa"/>
+            <w:bottom w:w="0" w:type="dxa"/>
+            <w:right w:w="108" w:type="dxa"/>
+          </w:tblCellMar>
+        </w:tblPrEx>
+        <w:trPr>
           <w:trHeight w:val="470"/>
         </w:trPr>
         <w:tc>
           <w:tcPr>
-            <w:tcW w:w="9602" w:type="dxa"/>
+            <w:tcW w:w="9634" w:type="dxa"/>
             <w:gridSpan w:val="5"/>
             <w:shd w:val="clear" w:color="auto" w:fill="auto"/>
             <w:tcMar>
@@ -2195,13 +2454,12 @@
                 <w:tag w:val="Gracias por su confianza:"/>
                 <w:id w:val="-2100633283"/>
                 <w:placeholder>
-                  <w:docPart w:val="C59E5C81E39E4CE8AC38E57F63B0EFC6"/>
+                  <w:docPart w:val="5348D07E97FA4CB8A2B7253FFE0550F9"/>
                 </w:placeholder>
                 <w:temporary/>
                 <w:showingPlcHdr/>
                 <w15:appearance w15:val="hidden"/>
               </w:sdtPr>
-              <w:sdtEndPr/>
               <w:sdtContent>
                 <w:r>
                   <w:rPr>
@@ -2215,6 +2473,7 @@
         </w:tc>
       </w:tr>
     </w:tbl>
+    <w:p/>
     <w:p/>
     <w:sectPr>
       <w:headerReference w:type="default" r:id="rId10"/>
@@ -2229,7 +2488,7 @@
 </file>
 
 <file path=word/endnotes.xml><?xml version="1.0" encoding="utf-8"?>
-<w:endnotes xmlns:wpc="http://schemas.microsoft.com/office/word/2010/wordprocessingCanvas" xmlns:mc="http://schemas.openxmlformats.org/markup-compatibility/2006" xmlns:o="urn:schemas-microsoft-com:office:office" xmlns:r="http://schemas.openxmlformats.org/officeDocument/2006/relationships" xmlns:m="http://schemas.openxmlformats.org/officeDocument/2006/math" xmlns:v="urn:schemas-microsoft-com:vml" xmlns:wp14="http://schemas.microsoft.com/office/word/2010/wordprocessingDrawing" xmlns:wp="http://schemas.openxmlformats.org/drawingml/2006/wordprocessingDrawing" xmlns:w10="urn:schemas-microsoft-com:office:word" xmlns:w="http://schemas.openxmlformats.org/wordprocessingml/2006/main" xmlns:w14="http://schemas.microsoft.com/office/word/2010/wordml" xmlns:w15="http://schemas.microsoft.com/office/word/2012/wordml" xmlns:wpg="http://schemas.microsoft.com/office/word/2010/wordprocessingGroup" xmlns:wpi="http://schemas.microsoft.com/office/word/2010/wordprocessingInk" xmlns:wne="http://schemas.microsoft.com/office/word/2006/wordml" xmlns:wps="http://schemas.microsoft.com/office/word/2010/wordprocessingShape" mc:Ignorable="w14 w15 wp14">
+<w:endnotes xmlns:wpc="http://schemas.microsoft.com/office/word/2010/wordprocessingCanvas" xmlns:cx="http://schemas.microsoft.com/office/drawing/2014/chartex" xmlns:cx1="http://schemas.microsoft.com/office/drawing/2015/9/8/chartex" xmlns:cx2="http://schemas.microsoft.com/office/drawing/2015/10/21/chartex" xmlns:cx3="http://schemas.microsoft.com/office/drawing/2016/5/9/chartex" xmlns:cx4="http://schemas.microsoft.com/office/drawing/2016/5/10/chartex" xmlns:cx5="http://schemas.microsoft.com/office/drawing/2016/5/11/chartex" xmlns:cx6="http://schemas.microsoft.com/office/drawing/2016/5/12/chartex" xmlns:cx7="http://schemas.microsoft.com/office/drawing/2016/5/13/chartex" xmlns:cx8="http://schemas.microsoft.com/office/drawing/2016/5/14/chartex" xmlns:mc="http://schemas.openxmlformats.org/markup-compatibility/2006" xmlns:aink="http://schemas.microsoft.com/office/drawing/2016/ink" xmlns:am3d="http://schemas.microsoft.com/office/drawing/2017/model3d" xmlns:o="urn:schemas-microsoft-com:office:office" xmlns:oel="http://schemas.microsoft.com/office/2019/extlst" xmlns:r="http://schemas.openxmlformats.org/officeDocument/2006/relationships" xmlns:m="http://schemas.openxmlformats.org/officeDocument/2006/math" xmlns:v="urn:schemas-microsoft-com:vml" xmlns:wp14="http://schemas.microsoft.com/office/word/2010/wordprocessingDrawing" xmlns:wp="http://schemas.openxmlformats.org/drawingml/2006/wordprocessingDrawing" xmlns:w10="urn:schemas-microsoft-com:office:word" xmlns:w="http://schemas.openxmlformats.org/wordprocessingml/2006/main" xmlns:w14="http://schemas.microsoft.com/office/word/2010/wordml" xmlns:w15="http://schemas.microsoft.com/office/word/2012/wordml" xmlns:w16cex="http://schemas.microsoft.com/office/word/2018/wordml/cex" xmlns:w16cid="http://schemas.microsoft.com/office/word/2016/wordml/cid" xmlns:w16="http://schemas.microsoft.com/office/word/2018/wordml" xmlns:w16sdtdh="http://schemas.microsoft.com/office/word/2020/wordml/sdtdatahash" xmlns:w16se="http://schemas.microsoft.com/office/word/2015/wordml/symex" xmlns:wpg="http://schemas.microsoft.com/office/word/2010/wordprocessingGroup" xmlns:wpi="http://schemas.microsoft.com/office/word/2010/wordprocessingInk" xmlns:wne="http://schemas.microsoft.com/office/word/2006/wordml" xmlns:wps="http://schemas.microsoft.com/office/word/2010/wordprocessingShape" mc:Ignorable="w14 w15 w16se w16cid w16 w16cex w16sdtdh wp14">
   <w:endnote w:type="separator" w:id="-1">
     <w:p>
       <w:r>
@@ -2248,7 +2507,7 @@
 </file>
 
 <file path=word/footer1.xml><?xml version="1.0" encoding="utf-8"?>
-<w:ftr xmlns:wpc="http://schemas.microsoft.com/office/word/2010/wordprocessingCanvas" xmlns:mc="http://schemas.openxmlformats.org/markup-compatibility/2006" xmlns:o="urn:schemas-microsoft-com:office:office" xmlns:r="http://schemas.openxmlformats.org/officeDocument/2006/relationships" xmlns:m="http://schemas.openxmlformats.org/officeDocument/2006/math" xmlns:v="urn:schemas-microsoft-com:vml" xmlns:wp14="http://schemas.microsoft.com/office/word/2010/wordprocessingDrawing" xmlns:wp="http://schemas.openxmlformats.org/drawingml/2006/wordprocessingDrawing" xmlns:w10="urn:schemas-microsoft-com:office:word" xmlns:w="http://schemas.openxmlformats.org/wordprocessingml/2006/main" xmlns:w14="http://schemas.microsoft.com/office/word/2010/wordml" xmlns:w15="http://schemas.microsoft.com/office/word/2012/wordml" xmlns:wpg="http://schemas.microsoft.com/office/word/2010/wordprocessingGroup" xmlns:wpi="http://schemas.microsoft.com/office/word/2010/wordprocessingInk" xmlns:wne="http://schemas.microsoft.com/office/word/2006/wordml" xmlns:wps="http://schemas.microsoft.com/office/word/2010/wordprocessingShape" mc:Ignorable="w14 w15 wp14">
+<w:ftr xmlns:wpc="http://schemas.microsoft.com/office/word/2010/wordprocessingCanvas" xmlns:cx="http://schemas.microsoft.com/office/drawing/2014/chartex" xmlns:cx1="http://schemas.microsoft.com/office/drawing/2015/9/8/chartex" xmlns:cx2="http://schemas.microsoft.com/office/drawing/2015/10/21/chartex" xmlns:cx3="http://schemas.microsoft.com/office/drawing/2016/5/9/chartex" xmlns:cx4="http://schemas.microsoft.com/office/drawing/2016/5/10/chartex" xmlns:cx5="http://schemas.microsoft.com/office/drawing/2016/5/11/chartex" xmlns:cx6="http://schemas.microsoft.com/office/drawing/2016/5/12/chartex" xmlns:cx7="http://schemas.microsoft.com/office/drawing/2016/5/13/chartex" xmlns:cx8="http://schemas.microsoft.com/office/drawing/2016/5/14/chartex" xmlns:mc="http://schemas.openxmlformats.org/markup-compatibility/2006" xmlns:aink="http://schemas.microsoft.com/office/drawing/2016/ink" xmlns:am3d="http://schemas.microsoft.com/office/drawing/2017/model3d" xmlns:o="urn:schemas-microsoft-com:office:office" xmlns:oel="http://schemas.microsoft.com/office/2019/extlst" xmlns:r="http://schemas.openxmlformats.org/officeDocument/2006/relationships" xmlns:m="http://schemas.openxmlformats.org/officeDocument/2006/math" xmlns:v="urn:schemas-microsoft-com:vml" xmlns:wp14="http://schemas.microsoft.com/office/word/2010/wordprocessingDrawing" xmlns:wp="http://schemas.openxmlformats.org/drawingml/2006/wordprocessingDrawing" xmlns:w10="urn:schemas-microsoft-com:office:word" xmlns:w="http://schemas.openxmlformats.org/wordprocessingml/2006/main" xmlns:w14="http://schemas.microsoft.com/office/word/2010/wordml" xmlns:w15="http://schemas.microsoft.com/office/word/2012/wordml" xmlns:w16cex="http://schemas.microsoft.com/office/word/2018/wordml/cex" xmlns:w16cid="http://schemas.microsoft.com/office/word/2016/wordml/cid" xmlns:w16="http://schemas.microsoft.com/office/word/2018/wordml" xmlns:w16sdtdh="http://schemas.microsoft.com/office/word/2020/wordml/sdtdatahash" xmlns:w16se="http://schemas.microsoft.com/office/word/2015/wordml/symex" xmlns:wpg="http://schemas.microsoft.com/office/word/2010/wordprocessingGroup" xmlns:wpi="http://schemas.microsoft.com/office/word/2010/wordprocessingInk" xmlns:wne="http://schemas.microsoft.com/office/word/2006/wordml" xmlns:wps="http://schemas.microsoft.com/office/word/2010/wordprocessingShape" mc:Ignorable="w14 w15 w16se w16cid w16 w16cex w16sdtdh wp14">
   <w:p>
     <w:pPr>
       <w:pStyle w:val="Piedepgina"/>
@@ -2384,7 +2643,7 @@
             </wp:anchor>
           </w:drawing>
         </mc:Choice>
-        <mc:Fallback xmlns:w16se="http://schemas.microsoft.com/office/word/2015/wordml/symex" xmlns:w16sdtdh="http://schemas.microsoft.com/office/word/2020/wordml/sdtdatahash" xmlns:w16="http://schemas.microsoft.com/office/word/2018/wordml" xmlns:w16cid="http://schemas.microsoft.com/office/word/2016/wordml/cid" xmlns:w16cex="http://schemas.microsoft.com/office/word/2018/wordml/cex" xmlns:oel="http://schemas.microsoft.com/office/2019/extlst" xmlns:am3d="http://schemas.microsoft.com/office/drawing/2017/model3d" xmlns:aink="http://schemas.microsoft.com/office/drawing/2016/ink" xmlns:cx8="http://schemas.microsoft.com/office/drawing/2016/5/14/chartex" xmlns:cx7="http://schemas.microsoft.com/office/drawing/2016/5/13/chartex" xmlns:cx6="http://schemas.microsoft.com/office/drawing/2016/5/12/chartex" xmlns:cx5="http://schemas.microsoft.com/office/drawing/2016/5/11/chartex" xmlns:cx4="http://schemas.microsoft.com/office/drawing/2016/5/10/chartex" xmlns:cx3="http://schemas.microsoft.com/office/drawing/2016/5/9/chartex" xmlns:cx2="http://schemas.microsoft.com/office/drawing/2015/10/21/chartex" xmlns:cx1="http://schemas.microsoft.com/office/drawing/2015/9/8/chartex" xmlns:cx="http://schemas.microsoft.com/office/drawing/2014/chartex">
+        <mc:Fallback>
           <w:pict>
             <v:group w14:anchorId="646ACFBB" id="Grupo 26" o:spid="_x0000_s1026" alt="Degradado azul en rectángulo" style="position:absolute;margin-left:50.25pt;margin-top:666.35pt;width:494.5pt;height:43.75pt;z-index:-251657216;mso-position-horizontal-relative:page;mso-position-vertical-relative:margin" coordorigin="1066,14085" coordsize="10081,875" o:gfxdata="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" o:allowincell="f">
               <v:rect id="Rectángulo 27" o:spid="_x0000_s1027" alt="Degradado azul en rectángulo" style="position:absolute;left:1066;top:14085;width:10081;height:875;visibility:visible;mso-wrap-style:square;v-text-anchor:top" o:gfxdata="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" stroked="f">
@@ -2402,7 +2661,7 @@
 </file>
 
 <file path=word/footnotes.xml><?xml version="1.0" encoding="utf-8"?>
-<w:footnotes xmlns:wpc="http://schemas.microsoft.com/office/word/2010/wordprocessingCanvas" xmlns:mc="http://schemas.openxmlformats.org/markup-compatibility/2006" xmlns:o="urn:schemas-microsoft-com:office:office" xmlns:r="http://schemas.openxmlformats.org/officeDocument/2006/relationships" xmlns:m="http://schemas.openxmlformats.org/officeDocument/2006/math" xmlns:v="urn:schemas-microsoft-com:vml" xmlns:wp14="http://schemas.microsoft.com/office/word/2010/wordprocessingDrawing" xmlns:wp="http://schemas.openxmlformats.org/drawingml/2006/wordprocessingDrawing" xmlns:w10="urn:schemas-microsoft-com:office:word" xmlns:w="http://schemas.openxmlformats.org/wordprocessingml/2006/main" xmlns:w14="http://schemas.microsoft.com/office/word/2010/wordml" xmlns:w15="http://schemas.microsoft.com/office/word/2012/wordml" xmlns:wpg="http://schemas.microsoft.com/office/word/2010/wordprocessingGroup" xmlns:wpi="http://schemas.microsoft.com/office/word/2010/wordprocessingInk" xmlns:wne="http://schemas.microsoft.com/office/word/2006/wordml" xmlns:wps="http://schemas.microsoft.com/office/word/2010/wordprocessingShape" mc:Ignorable="w14 w15 wp14">
+<w:footnotes xmlns:wpc="http://schemas.microsoft.com/office/word/2010/wordprocessingCanvas" xmlns:cx="http://schemas.microsoft.com/office/drawing/2014/chartex" xmlns:cx1="http://schemas.microsoft.com/office/drawing/2015/9/8/chartex" xmlns:cx2="http://schemas.microsoft.com/office/drawing/2015/10/21/chartex" xmlns:cx3="http://schemas.microsoft.com/office/drawing/2016/5/9/chartex" xmlns:cx4="http://schemas.microsoft.com/office/drawing/2016/5/10/chartex" xmlns:cx5="http://schemas.microsoft.com/office/drawing/2016/5/11/chartex" xmlns:cx6="http://schemas.microsoft.com/office/drawing/2016/5/12/chartex" xmlns:cx7="http://schemas.microsoft.com/office/drawing/2016/5/13/chartex" xmlns:cx8="http://schemas.microsoft.com/office/drawing/2016/5/14/chartex" xmlns:mc="http://schemas.openxmlformats.org/markup-compatibility/2006" xmlns:aink="http://schemas.microsoft.com/office/drawing/2016/ink" xmlns:am3d="http://schemas.microsoft.com/office/drawing/2017/model3d" xmlns:o="urn:schemas-microsoft-com:office:office" xmlns:oel="http://schemas.microsoft.com/office/2019/extlst" xmlns:r="http://schemas.openxmlformats.org/officeDocument/2006/relationships" xmlns:m="http://schemas.openxmlformats.org/officeDocument/2006/math" xmlns:v="urn:schemas-microsoft-com:vml" xmlns:wp14="http://schemas.microsoft.com/office/word/2010/wordprocessingDrawing" xmlns:wp="http://schemas.openxmlformats.org/drawingml/2006/wordprocessingDrawing" xmlns:w10="urn:schemas-microsoft-com:office:word" xmlns:w="http://schemas.openxmlformats.org/wordprocessingml/2006/main" xmlns:w14="http://schemas.microsoft.com/office/word/2010/wordml" xmlns:w15="http://schemas.microsoft.com/office/word/2012/wordml" xmlns:w16cex="http://schemas.microsoft.com/office/word/2018/wordml/cex" xmlns:w16cid="http://schemas.microsoft.com/office/word/2016/wordml/cid" xmlns:w16="http://schemas.microsoft.com/office/word/2018/wordml" xmlns:w16sdtdh="http://schemas.microsoft.com/office/word/2020/wordml/sdtdatahash" xmlns:w16se="http://schemas.microsoft.com/office/word/2015/wordml/symex" xmlns:wpg="http://schemas.microsoft.com/office/word/2010/wordprocessingGroup" xmlns:wpi="http://schemas.microsoft.com/office/word/2010/wordprocessingInk" xmlns:wne="http://schemas.microsoft.com/office/word/2006/wordml" xmlns:wps="http://schemas.microsoft.com/office/word/2010/wordprocessingShape" mc:Ignorable="w14 w15 w16se w16cid w16 w16cex w16sdtdh wp14">
   <w:footnote w:type="separator" w:id="-1">
     <w:p>
       <w:r>
@@ -2421,7 +2680,7 @@
 </file>
 
 <file path=word/header1.xml><?xml version="1.0" encoding="utf-8"?>
-<w:hdr xmlns:wpc="http://schemas.microsoft.com/office/word/2010/wordprocessingCanvas" xmlns:mc="http://schemas.openxmlformats.org/markup-compatibility/2006" xmlns:o="urn:schemas-microsoft-com:office:office" xmlns:r="http://schemas.openxmlformats.org/officeDocument/2006/relationships" xmlns:m="http://schemas.openxmlformats.org/officeDocument/2006/math" xmlns:v="urn:schemas-microsoft-com:vml" xmlns:wp14="http://schemas.microsoft.com/office/word/2010/wordprocessingDrawing" xmlns:wp="http://schemas.openxmlformats.org/drawingml/2006/wordprocessingDrawing" xmlns:w10="urn:schemas-microsoft-com:office:word" xmlns:w="http://schemas.openxmlformats.org/wordprocessingml/2006/main" xmlns:w14="http://schemas.microsoft.com/office/word/2010/wordml" xmlns:w15="http://schemas.microsoft.com/office/word/2012/wordml" xmlns:wpg="http://schemas.microsoft.com/office/word/2010/wordprocessingGroup" xmlns:wpi="http://schemas.microsoft.com/office/word/2010/wordprocessingInk" xmlns:wne="http://schemas.microsoft.com/office/word/2006/wordml" xmlns:wps="http://schemas.microsoft.com/office/word/2010/wordprocessingShape" mc:Ignorable="w14 w15 wp14">
+<w:hdr xmlns:wpc="http://schemas.microsoft.com/office/word/2010/wordprocessingCanvas" xmlns:cx="http://schemas.microsoft.com/office/drawing/2014/chartex" xmlns:cx1="http://schemas.microsoft.com/office/drawing/2015/9/8/chartex" xmlns:cx2="http://schemas.microsoft.com/office/drawing/2015/10/21/chartex" xmlns:cx3="http://schemas.microsoft.com/office/drawing/2016/5/9/chartex" xmlns:cx4="http://schemas.microsoft.com/office/drawing/2016/5/10/chartex" xmlns:cx5="http://schemas.microsoft.com/office/drawing/2016/5/11/chartex" xmlns:cx6="http://schemas.microsoft.com/office/drawing/2016/5/12/chartex" xmlns:cx7="http://schemas.microsoft.com/office/drawing/2016/5/13/chartex" xmlns:cx8="http://schemas.microsoft.com/office/drawing/2016/5/14/chartex" xmlns:mc="http://schemas.openxmlformats.org/markup-compatibility/2006" xmlns:aink="http://schemas.microsoft.com/office/drawing/2016/ink" xmlns:am3d="http://schemas.microsoft.com/office/drawing/2017/model3d" xmlns:o="urn:schemas-microsoft-com:office:office" xmlns:oel="http://schemas.microsoft.com/office/2019/extlst" xmlns:r="http://schemas.openxmlformats.org/officeDocument/2006/relationships" xmlns:m="http://schemas.openxmlformats.org/officeDocument/2006/math" xmlns:v="urn:schemas-microsoft-com:vml" xmlns:wp14="http://schemas.microsoft.com/office/word/2010/wordprocessingDrawing" xmlns:wp="http://schemas.openxmlformats.org/drawingml/2006/wordprocessingDrawing" xmlns:w10="urn:schemas-microsoft-com:office:word" xmlns:w="http://schemas.openxmlformats.org/wordprocessingml/2006/main" xmlns:w14="http://schemas.microsoft.com/office/word/2010/wordml" xmlns:w15="http://schemas.microsoft.com/office/word/2012/wordml" xmlns:w16cex="http://schemas.microsoft.com/office/word/2018/wordml/cex" xmlns:w16cid="http://schemas.microsoft.com/office/word/2016/wordml/cid" xmlns:w16="http://schemas.microsoft.com/office/word/2018/wordml" xmlns:w16sdtdh="http://schemas.microsoft.com/office/word/2020/wordml/sdtdatahash" xmlns:w16se="http://schemas.microsoft.com/office/word/2015/wordml/symex" xmlns:wpg="http://schemas.microsoft.com/office/word/2010/wordprocessingGroup" xmlns:wpi="http://schemas.microsoft.com/office/word/2010/wordprocessingInk" xmlns:wne="http://schemas.microsoft.com/office/word/2006/wordml" xmlns:wps="http://schemas.microsoft.com/office/word/2010/wordprocessingShape" mc:Ignorable="w14 w15 w16se w16cid w16 w16cex w16sdtdh wp14">
   <w:p>
     <w:pPr>
       <w:pStyle w:val="Encabezado"/>
@@ -2508,7 +2767,7 @@
             </wp:anchor>
           </w:drawing>
         </mc:Choice>
-        <mc:Fallback xmlns:w16se="http://schemas.microsoft.com/office/word/2015/wordml/symex" xmlns:w16sdtdh="http://schemas.microsoft.com/office/word/2020/wordml/sdtdatahash" xmlns:w16="http://schemas.microsoft.com/office/word/2018/wordml" xmlns:w16cid="http://schemas.microsoft.com/office/word/2016/wordml/cid" xmlns:w16cex="http://schemas.microsoft.com/office/word/2018/wordml/cex" xmlns:oel="http://schemas.microsoft.com/office/2019/extlst" xmlns:am3d="http://schemas.microsoft.com/office/drawing/2017/model3d" xmlns:aink="http://schemas.microsoft.com/office/drawing/2016/ink" xmlns:cx8="http://schemas.microsoft.com/office/drawing/2016/5/14/chartex" xmlns:cx7="http://schemas.microsoft.com/office/drawing/2016/5/13/chartex" xmlns:cx6="http://schemas.microsoft.com/office/drawing/2016/5/12/chartex" xmlns:cx5="http://schemas.microsoft.com/office/drawing/2016/5/11/chartex" xmlns:cx4="http://schemas.microsoft.com/office/drawing/2016/5/10/chartex" xmlns:cx3="http://schemas.microsoft.com/office/drawing/2016/5/9/chartex" xmlns:cx2="http://schemas.microsoft.com/office/drawing/2015/10/21/chartex" xmlns:cx1="http://schemas.microsoft.com/office/drawing/2015/9/8/chartex" xmlns:cx="http://schemas.microsoft.com/office/drawing/2014/chartex">
+        <mc:Fallback>
           <w:pict>
             <v:rect w14:anchorId="5E365F24" id="Rectángulo 13" o:spid="_x0000_s1026" alt="Degradado azul en rectángulo" style="position:absolute;margin-left:429.05pt;margin-top:.7pt;width:480.25pt;height:97.85pt;z-index:-251655168;visibility:visible;mso-wrap-style:square;mso-width-percent:0;mso-height-percent:0;mso-wrap-distance-left:9pt;mso-wrap-distance-top:0;mso-wrap-distance-right:9pt;mso-wrap-distance-bottom:0;mso-position-horizontal:right;mso-position-horizontal-relative:margin;mso-position-vertical:absolute;mso-position-vertical-relative:margin;mso-width-percent:0;mso-height-percent:0;mso-width-relative:page;mso-height-relative:page;v-text-anchor:top" o:gfxdata="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" o:allowincell="f" fillcolor="#b8cce4 [1300]" stroked="f">
               <v:fill rotate="t" focus="100%" type="gradient"/>
@@ -2523,8 +2782,8 @@
 </file>
 
 <file path=word/numbering.xml><?xml version="1.0" encoding="utf-8"?>
-<w:numbering xmlns:wpc="http://schemas.microsoft.com/office/word/2010/wordprocessingCanvas" xmlns:mc="http://schemas.openxmlformats.org/markup-compatibility/2006" xmlns:o="urn:schemas-microsoft-com:office:office" xmlns:r="http://schemas.openxmlformats.org/officeDocument/2006/relationships" xmlns:m="http://schemas.openxmlformats.org/officeDocument/2006/math" xmlns:v="urn:schemas-microsoft-com:vml" xmlns:wp14="http://schemas.microsoft.com/office/word/2010/wordprocessingDrawing" xmlns:wp="http://schemas.openxmlformats.org/drawingml/2006/wordprocessingDrawing" xmlns:w10="urn:schemas-microsoft-com:office:word" xmlns:w="http://schemas.openxmlformats.org/wordprocessingml/2006/main" xmlns:w14="http://schemas.microsoft.com/office/word/2010/wordml" xmlns:w15="http://schemas.microsoft.com/office/word/2012/wordml" xmlns:wpg="http://schemas.microsoft.com/office/word/2010/wordprocessingGroup" xmlns:wpi="http://schemas.microsoft.com/office/word/2010/wordprocessingInk" xmlns:wne="http://schemas.microsoft.com/office/word/2006/wordml" xmlns:wps="http://schemas.microsoft.com/office/word/2010/wordprocessingShape" mc:Ignorable="w14 w15 wp14">
-  <w:abstractNum w:abstractNumId="0">
+<w:numbering xmlns:wpc="http://schemas.microsoft.com/office/word/2010/wordprocessingCanvas" xmlns:cx="http://schemas.microsoft.com/office/drawing/2014/chartex" xmlns:cx1="http://schemas.microsoft.com/office/drawing/2015/9/8/chartex" xmlns:cx2="http://schemas.microsoft.com/office/drawing/2015/10/21/chartex" xmlns:cx3="http://schemas.microsoft.com/office/drawing/2016/5/9/chartex" xmlns:cx4="http://schemas.microsoft.com/office/drawing/2016/5/10/chartex" xmlns:cx5="http://schemas.microsoft.com/office/drawing/2016/5/11/chartex" xmlns:cx6="http://schemas.microsoft.com/office/drawing/2016/5/12/chartex" xmlns:cx7="http://schemas.microsoft.com/office/drawing/2016/5/13/chartex" xmlns:cx8="http://schemas.microsoft.com/office/drawing/2016/5/14/chartex" xmlns:mc="http://schemas.openxmlformats.org/markup-compatibility/2006" xmlns:aink="http://schemas.microsoft.com/office/drawing/2016/ink" xmlns:am3d="http://schemas.microsoft.com/office/drawing/2017/model3d" xmlns:o="urn:schemas-microsoft-com:office:office" xmlns:oel="http://schemas.microsoft.com/office/2019/extlst" xmlns:r="http://schemas.openxmlformats.org/officeDocument/2006/relationships" xmlns:m="http://schemas.openxmlformats.org/officeDocument/2006/math" xmlns:v="urn:schemas-microsoft-com:vml" xmlns:wp14="http://schemas.microsoft.com/office/word/2010/wordprocessingDrawing" xmlns:wp="http://schemas.openxmlformats.org/drawingml/2006/wordprocessingDrawing" xmlns:w10="urn:schemas-microsoft-com:office:word" xmlns:w="http://schemas.openxmlformats.org/wordprocessingml/2006/main" xmlns:w14="http://schemas.microsoft.com/office/word/2010/wordml" xmlns:w15="http://schemas.microsoft.com/office/word/2012/wordml" xmlns:w16cex="http://schemas.microsoft.com/office/word/2018/wordml/cex" xmlns:w16cid="http://schemas.microsoft.com/office/word/2016/wordml/cid" xmlns:w16="http://schemas.microsoft.com/office/word/2018/wordml" xmlns:w16sdtdh="http://schemas.microsoft.com/office/word/2020/wordml/sdtdatahash" xmlns:w16se="http://schemas.microsoft.com/office/word/2015/wordml/symex" xmlns:wpg="http://schemas.microsoft.com/office/word/2010/wordprocessingGroup" xmlns:wpi="http://schemas.microsoft.com/office/word/2010/wordprocessingInk" xmlns:wne="http://schemas.microsoft.com/office/word/2006/wordml" xmlns:wps="http://schemas.microsoft.com/office/word/2010/wordprocessingShape" mc:Ignorable="w14 w15 w16se w16cid w16 w16cex w16sdtdh wp14">
+  <w:abstractNum w:abstractNumId="0" w15:restartNumberingAfterBreak="0">
     <w:nsid w:val="FFFFFF7C"/>
     <w:multiLevelType w:val="singleLevel"/>
     <w:tmpl w:val="F7563A4C"/>
@@ -2541,7 +2800,7 @@
       </w:pPr>
     </w:lvl>
   </w:abstractNum>
-  <w:abstractNum w:abstractNumId="1">
+  <w:abstractNum w:abstractNumId="1" w15:restartNumberingAfterBreak="0">
     <w:nsid w:val="FFFFFF7D"/>
     <w:multiLevelType w:val="singleLevel"/>
     <w:tmpl w:val="87D0AB80"/>
@@ -2558,7 +2817,7 @@
       </w:pPr>
     </w:lvl>
   </w:abstractNum>
-  <w:abstractNum w:abstractNumId="2">
+  <w:abstractNum w:abstractNumId="2" w15:restartNumberingAfterBreak="0">
     <w:nsid w:val="FFFFFF7E"/>
     <w:multiLevelType w:val="singleLevel"/>
     <w:tmpl w:val="E30A8D88"/>
@@ -2575,7 +2834,7 @@
       </w:pPr>
     </w:lvl>
   </w:abstractNum>
-  <w:abstractNum w:abstractNumId="3">
+  <w:abstractNum w:abstractNumId="3" w15:restartNumberingAfterBreak="0">
     <w:nsid w:val="FFFFFF7F"/>
     <w:multiLevelType w:val="singleLevel"/>
     <w:tmpl w:val="0CBA9468"/>
@@ -2592,7 +2851,7 @@
       </w:pPr>
     </w:lvl>
   </w:abstractNum>
-  <w:abstractNum w:abstractNumId="4">
+  <w:abstractNum w:abstractNumId="4" w15:restartNumberingAfterBreak="0">
     <w:nsid w:val="FFFFFF80"/>
     <w:multiLevelType w:val="singleLevel"/>
     <w:tmpl w:val="ADCC2172"/>
@@ -2612,7 +2871,7 @@
       </w:rPr>
     </w:lvl>
   </w:abstractNum>
-  <w:abstractNum w:abstractNumId="5">
+  <w:abstractNum w:abstractNumId="5" w15:restartNumberingAfterBreak="0">
     <w:nsid w:val="FFFFFF81"/>
     <w:multiLevelType w:val="singleLevel"/>
     <w:tmpl w:val="80DA95F0"/>
@@ -2632,7 +2891,7 @@
       </w:rPr>
     </w:lvl>
   </w:abstractNum>
-  <w:abstractNum w:abstractNumId="6">
+  <w:abstractNum w:abstractNumId="6" w15:restartNumberingAfterBreak="0">
     <w:nsid w:val="FFFFFF82"/>
     <w:multiLevelType w:val="singleLevel"/>
     <w:tmpl w:val="9B92C41C"/>
@@ -2652,7 +2911,7 @@
       </w:rPr>
     </w:lvl>
   </w:abstractNum>
-  <w:abstractNum w:abstractNumId="7">
+  <w:abstractNum w:abstractNumId="7" w15:restartNumberingAfterBreak="0">
     <w:nsid w:val="FFFFFF83"/>
     <w:multiLevelType w:val="singleLevel"/>
     <w:tmpl w:val="633A054C"/>
@@ -2672,7 +2931,7 @@
       </w:rPr>
     </w:lvl>
   </w:abstractNum>
-  <w:abstractNum w:abstractNumId="8">
+  <w:abstractNum w:abstractNumId="8" w15:restartNumberingAfterBreak="0">
     <w:nsid w:val="FFFFFF88"/>
     <w:multiLevelType w:val="singleLevel"/>
     <w:tmpl w:val="F4948A16"/>
@@ -2689,7 +2948,7 @@
       </w:pPr>
     </w:lvl>
   </w:abstractNum>
-  <w:abstractNum w:abstractNumId="9">
+  <w:abstractNum w:abstractNumId="9" w15:restartNumberingAfterBreak="0">
     <w:nsid w:val="FFFFFF89"/>
     <w:multiLevelType w:val="singleLevel"/>
     <w:tmpl w:val="8BFA9EB2"/>
@@ -2709,7 +2968,7 @@
       </w:rPr>
     </w:lvl>
   </w:abstractNum>
-  <w:abstractNum w:abstractNumId="10">
+  <w:abstractNum w:abstractNumId="10" w15:restartNumberingAfterBreak="0">
     <w:nsid w:val="09A2311D"/>
     <w:multiLevelType w:val="hybridMultilevel"/>
     <w:tmpl w:val="B64E4A04"/>
@@ -2825,7 +3084,7 @@
       </w:pPr>
     </w:lvl>
   </w:abstractNum>
-  <w:abstractNum w:abstractNumId="11">
+  <w:abstractNum w:abstractNumId="11" w15:restartNumberingAfterBreak="0">
     <w:nsid w:val="4A3A5D6A"/>
     <w:multiLevelType w:val="hybridMultilevel"/>
     <w:tmpl w:val="F08CC0D0"/>
@@ -2938,7 +3197,7 @@
       </w:rPr>
     </w:lvl>
   </w:abstractNum>
-  <w:abstractNum w:abstractNumId="12">
+  <w:abstractNum w:abstractNumId="12" w15:restartNumberingAfterBreak="0">
     <w:nsid w:val="72B2751F"/>
     <w:multiLevelType w:val="hybridMultilevel"/>
     <w:tmpl w:val="DE88B224"/>
@@ -3056,50 +3315,50 @@
       </w:pPr>
     </w:lvl>
   </w:abstractNum>
-  <w:num w:numId="1">
+  <w:num w:numId="1" w16cid:durableId="181552567">
     <w:abstractNumId w:val="10"/>
   </w:num>
-  <w:num w:numId="2">
+  <w:num w:numId="2" w16cid:durableId="1589195547">
     <w:abstractNumId w:val="12"/>
   </w:num>
-  <w:num w:numId="3">
+  <w:num w:numId="3" w16cid:durableId="2087532109">
     <w:abstractNumId w:val="9"/>
   </w:num>
-  <w:num w:numId="4">
+  <w:num w:numId="4" w16cid:durableId="374547738">
     <w:abstractNumId w:val="7"/>
   </w:num>
-  <w:num w:numId="5">
+  <w:num w:numId="5" w16cid:durableId="175969610">
     <w:abstractNumId w:val="6"/>
   </w:num>
-  <w:num w:numId="6">
+  <w:num w:numId="6" w16cid:durableId="1022128890">
     <w:abstractNumId w:val="5"/>
   </w:num>
-  <w:num w:numId="7">
+  <w:num w:numId="7" w16cid:durableId="1155490944">
     <w:abstractNumId w:val="4"/>
   </w:num>
-  <w:num w:numId="8">
+  <w:num w:numId="8" w16cid:durableId="1759057406">
     <w:abstractNumId w:val="8"/>
   </w:num>
-  <w:num w:numId="9">
+  <w:num w:numId="9" w16cid:durableId="255482645">
     <w:abstractNumId w:val="3"/>
   </w:num>
-  <w:num w:numId="10">
+  <w:num w:numId="10" w16cid:durableId="2044943986">
     <w:abstractNumId w:val="2"/>
   </w:num>
-  <w:num w:numId="11">
+  <w:num w:numId="11" w16cid:durableId="1472795922">
     <w:abstractNumId w:val="1"/>
   </w:num>
-  <w:num w:numId="12">
+  <w:num w:numId="12" w16cid:durableId="1973439606">
     <w:abstractNumId w:val="0"/>
   </w:num>
-  <w:num w:numId="13">
+  <w:num w:numId="13" w16cid:durableId="617566815">
     <w:abstractNumId w:val="11"/>
   </w:num>
 </w:numbering>
 </file>
 
 <file path=word/styles.xml><?xml version="1.0" encoding="utf-8"?>
-<w:styles xmlns:mc="http://schemas.openxmlformats.org/markup-compatibility/2006" xmlns:r="http://schemas.openxmlformats.org/officeDocument/2006/relationships" xmlns:w="http://schemas.openxmlformats.org/wordprocessingml/2006/main" xmlns:w14="http://schemas.microsoft.com/office/word/2010/wordml" xmlns:w15="http://schemas.microsoft.com/office/word/2012/wordml" mc:Ignorable="w14 w15">
+<w:styles xmlns:mc="http://schemas.openxmlformats.org/markup-compatibility/2006" xmlns:r="http://schemas.openxmlformats.org/officeDocument/2006/relationships" xmlns:w="http://schemas.openxmlformats.org/wordprocessingml/2006/main" xmlns:w14="http://schemas.microsoft.com/office/word/2010/wordml" xmlns:w15="http://schemas.microsoft.com/office/word/2012/wordml" xmlns:w16cex="http://schemas.microsoft.com/office/word/2018/wordml/cex" xmlns:w16cid="http://schemas.microsoft.com/office/word/2016/wordml/cid" xmlns:w16="http://schemas.microsoft.com/office/word/2018/wordml" xmlns:w16sdtdh="http://schemas.microsoft.com/office/word/2020/wordml/sdtdatahash" xmlns:w16se="http://schemas.microsoft.com/office/word/2015/wordml/symex" mc:Ignorable="w14 w15 w16se w16cid w16 w16cex w16sdtdh">
   <w:docDefaults>
     <w:rPrDefault>
       <w:rPr>
@@ -3109,7 +3368,7 @@
     </w:rPrDefault>
     <w:pPrDefault/>
   </w:docDefaults>
-  <w:latentStyles w:defLockedState="0" w:defUIPriority="0" w:defSemiHidden="0" w:defUnhideWhenUsed="0" w:defQFormat="0" w:count="371">
+  <w:latentStyles w:defLockedState="0" w:defUIPriority="0" w:defSemiHidden="0" w:defUnhideWhenUsed="0" w:defQFormat="0" w:count="376">
     <w:lsdException w:name="Normal" w:qFormat="1"/>
     <w:lsdException w:name="heading 1" w:qFormat="1"/>
     <w:lsdException w:name="heading 2" w:qFormat="1"/>
@@ -3215,7 +3474,6 @@
     <w:lsdException w:name="HTML Sample" w:semiHidden="1" w:unhideWhenUsed="1"/>
     <w:lsdException w:name="HTML Typewriter" w:semiHidden="1" w:unhideWhenUsed="1"/>
     <w:lsdException w:name="HTML Variable" w:semiHidden="1" w:unhideWhenUsed="1"/>
-    <w:lsdException w:name="Normal Table" w:semiHidden="1" w:unhideWhenUsed="1"/>
     <w:lsdException w:name="annotation subject" w:semiHidden="1" w:unhideWhenUsed="1"/>
     <w:lsdException w:name="No List" w:semiHidden="1" w:unhideWhenUsed="1"/>
     <w:lsdException w:name="Outline List 1" w:semiHidden="1" w:unhideWhenUsed="1"/>
@@ -3258,11 +3516,8 @@
     <w:lsdException w:name="Table Contemporary" w:semiHidden="1" w:unhideWhenUsed="1"/>
     <w:lsdException w:name="Table Elegant" w:semiHidden="1" w:unhideWhenUsed="1"/>
     <w:lsdException w:name="Table Professional" w:semiHidden="1" w:unhideWhenUsed="1"/>
-    <w:lsdException w:name="Table Subtle 1" w:semiHidden="1" w:unhideWhenUsed="1"/>
     <w:lsdException w:name="Table Subtle 2" w:semiHidden="1" w:unhideWhenUsed="1"/>
     <w:lsdException w:name="Table Web 1" w:semiHidden="1" w:unhideWhenUsed="1"/>
-    <w:lsdException w:name="Table Web 2" w:semiHidden="1" w:unhideWhenUsed="1"/>
-    <w:lsdException w:name="Table Web 3" w:semiHidden="1" w:unhideWhenUsed="1"/>
     <w:lsdException w:name="Balloon Text" w:semiHidden="1" w:unhideWhenUsed="1"/>
     <w:lsdException w:name="Table Theme" w:semiHidden="1" w:unhideWhenUsed="1"/>
     <w:lsdException w:name="Placeholder Text" w:semiHidden="1" w:uiPriority="99"/>
@@ -3480,6 +3735,11 @@
     <w:lsdException w:name="List Table 5 Dark Accent 6" w:uiPriority="50"/>
     <w:lsdException w:name="List Table 6 Colorful Accent 6" w:uiPriority="51"/>
     <w:lsdException w:name="List Table 7 Colorful Accent 6" w:uiPriority="52"/>
+    <w:lsdException w:name="Mention" w:semiHidden="1" w:uiPriority="99" w:unhideWhenUsed="1"/>
+    <w:lsdException w:name="Smart Hyperlink" w:semiHidden="1" w:uiPriority="99" w:unhideWhenUsed="1"/>
+    <w:lsdException w:name="Hashtag" w:semiHidden="1" w:uiPriority="99" w:unhideWhenUsed="1"/>
+    <w:lsdException w:name="Unresolved Mention" w:semiHidden="1" w:uiPriority="99" w:unhideWhenUsed="1"/>
+    <w:lsdException w:name="Smart Link" w:semiHidden="1" w:uiPriority="99" w:unhideWhenUsed="1"/>
   </w:latentStyles>
   <w:style w:type="paragraph" w:default="1" w:styleId="Normal">
     <w:name w:val="Normal"/>
@@ -4229,7 +4489,6 @@
     <w:basedOn w:val="Tablanormal"/>
     <w:rsid w:val="003859AB"/>
     <w:tblPr>
-      <w:tblInd w:w="0" w:type="dxa"/>
       <w:tblBorders>
         <w:top w:val="single" w:sz="4" w:space="0" w:color="auto"/>
         <w:left w:val="single" w:sz="4" w:space="0" w:color="auto"/>
@@ -4238,12 +4497,6 @@
         <w:insideH w:val="single" w:sz="4" w:space="0" w:color="auto"/>
         <w:insideV w:val="single" w:sz="4" w:space="0" w:color="auto"/>
       </w:tblBorders>
-      <w:tblCellMar>
-        <w:top w:w="0" w:type="dxa"/>
-        <w:left w:w="108" w:type="dxa"/>
-        <w:bottom w:w="0" w:type="dxa"/>
-        <w:right w:w="108" w:type="dxa"/>
-      </w:tblCellMar>
     </w:tblPr>
   </w:style>
   <w:style w:type="paragraph" w:styleId="Prrafodelista">
@@ -4262,7 +4515,7 @@
 </file>
 
 <file path=word/glossary/document.xml><?xml version="1.0" encoding="utf-8"?>
-<w:glossaryDocument xmlns:wpc="http://schemas.microsoft.com/office/word/2010/wordprocessingCanvas" xmlns:mc="http://schemas.openxmlformats.org/markup-compatibility/2006" xmlns:o="urn:schemas-microsoft-com:office:office" xmlns:r="http://schemas.openxmlformats.org/officeDocument/2006/relationships" xmlns:m="http://schemas.openxmlformats.org/officeDocument/2006/math" xmlns:v="urn:schemas-microsoft-com:vml" xmlns:wp14="http://schemas.microsoft.com/office/word/2010/wordprocessingDrawing" xmlns:wp="http://schemas.openxmlformats.org/drawingml/2006/wordprocessingDrawing" xmlns:w10="urn:schemas-microsoft-com:office:word" xmlns:w="http://schemas.openxmlformats.org/wordprocessingml/2006/main" xmlns:w14="http://schemas.microsoft.com/office/word/2010/wordml" xmlns:w15="http://schemas.microsoft.com/office/word/2012/wordml" xmlns:wpg="http://schemas.microsoft.com/office/word/2010/wordprocessingGroup" xmlns:wpi="http://schemas.microsoft.com/office/word/2010/wordprocessingInk" xmlns:wne="http://schemas.microsoft.com/office/word/2006/wordml" xmlns:wps="http://schemas.microsoft.com/office/word/2010/wordprocessingShape" mc:Ignorable="w14 w15 wp14">
+<w:glossaryDocument xmlns:wpc="http://schemas.microsoft.com/office/word/2010/wordprocessingCanvas" xmlns:cx="http://schemas.microsoft.com/office/drawing/2014/chartex" xmlns:cx1="http://schemas.microsoft.com/office/drawing/2015/9/8/chartex" xmlns:cx2="http://schemas.microsoft.com/office/drawing/2015/10/21/chartex" xmlns:cx3="http://schemas.microsoft.com/office/drawing/2016/5/9/chartex" xmlns:cx4="http://schemas.microsoft.com/office/drawing/2016/5/10/chartex" xmlns:cx5="http://schemas.microsoft.com/office/drawing/2016/5/11/chartex" xmlns:cx6="http://schemas.microsoft.com/office/drawing/2016/5/12/chartex" xmlns:cx7="http://schemas.microsoft.com/office/drawing/2016/5/13/chartex" xmlns:cx8="http://schemas.microsoft.com/office/drawing/2016/5/14/chartex" xmlns:mc="http://schemas.openxmlformats.org/markup-compatibility/2006" xmlns:aink="http://schemas.microsoft.com/office/drawing/2016/ink" xmlns:am3d="http://schemas.microsoft.com/office/drawing/2017/model3d" xmlns:o="urn:schemas-microsoft-com:office:office" xmlns:oel="http://schemas.microsoft.com/office/2019/extlst" xmlns:r="http://schemas.openxmlformats.org/officeDocument/2006/relationships" xmlns:m="http://schemas.openxmlformats.org/officeDocument/2006/math" xmlns:v="urn:schemas-microsoft-com:vml" xmlns:wp14="http://schemas.microsoft.com/office/word/2010/wordprocessingDrawing" xmlns:wp="http://schemas.openxmlformats.org/drawingml/2006/wordprocessingDrawing" xmlns:w10="urn:schemas-microsoft-com:office:word" xmlns:w="http://schemas.openxmlformats.org/wordprocessingml/2006/main" xmlns:w14="http://schemas.microsoft.com/office/word/2010/wordml" xmlns:w15="http://schemas.microsoft.com/office/word/2012/wordml" xmlns:w16cex="http://schemas.microsoft.com/office/word/2018/wordml/cex" xmlns:w16cid="http://schemas.microsoft.com/office/word/2016/wordml/cid" xmlns:w16="http://schemas.microsoft.com/office/word/2018/wordml" xmlns:w16sdtdh="http://schemas.microsoft.com/office/word/2020/wordml/sdtdatahash" xmlns:w16se="http://schemas.microsoft.com/office/word/2015/wordml/symex" xmlns:wpg="http://schemas.microsoft.com/office/word/2010/wordprocessingGroup" xmlns:wpi="http://schemas.microsoft.com/office/word/2010/wordprocessingInk" xmlns:wne="http://schemas.microsoft.com/office/word/2006/wordml" xmlns:wps="http://schemas.microsoft.com/office/word/2010/wordprocessingShape" mc:Ignorable="w14 w15 w16se w16cid w16 w16cex w16sdtdh wp14">
   <w:docParts>
     <w:docPart>
       <w:docPartPr>
@@ -4530,7 +4783,7 @@
     </w:docPart>
     <w:docPart>
       <w:docPartPr>
-        <w:name w:val="01BEDF2CC2D6440B95163D60BD5426BF"/>
+        <w:name w:val="65BA7DE13C024B9EA747E16A5623681C"/>
         <w:category>
           <w:name w:val="General"/>
           <w:gallery w:val="placeholder"/>
@@ -4541,12 +4794,12 @@
         <w:behaviors>
           <w:behavior w:val="content"/>
         </w:behaviors>
-        <w:guid w:val="{C96DD8C9-E0D6-4961-BD3A-7B75F2F72A29}"/>
+        <w:guid w:val="{F1838428-CA8D-4535-8365-BB0D63389ED1}"/>
       </w:docPartPr>
       <w:docPartBody>
         <w:p>
           <w:pPr>
-            <w:pStyle w:val="01BEDF2CC2D6440B95163D60BD5426BF"/>
+            <w:pStyle w:val="65BA7DE13C024B9EA747E16A5623681C"/>
           </w:pPr>
           <w:r>
             <w:rPr>
@@ -4565,7 +4818,7 @@
     </w:docPart>
     <w:docPart>
       <w:docPartPr>
-        <w:name w:val="E8C0519E0E1A48988A9A62705DFDD540"/>
+        <w:name w:val="4B1D41E6CDFE4C2C8EEC7F91CE163847"/>
         <w:category>
           <w:name w:val="General"/>
           <w:gallery w:val="placeholder"/>
@@ -4576,12 +4829,12 @@
         <w:behaviors>
           <w:behavior w:val="content"/>
         </w:behaviors>
-        <w:guid w:val="{B91AF1D1-DC7C-4830-AE95-8AE2F64B884E}"/>
+        <w:guid w:val="{BA112C37-9406-432B-BAF0-734CC29A6BAE}"/>
       </w:docPartPr>
       <w:docPartBody>
         <w:p>
           <w:pPr>
-            <w:pStyle w:val="E8C0519E0E1A48988A9A62705DFDD540"/>
+            <w:pStyle w:val="4B1D41E6CDFE4C2C8EEC7F91CE163847"/>
           </w:pPr>
           <w:r>
             <w:rPr>
@@ -4594,7 +4847,7 @@
     </w:docPart>
     <w:docPart>
       <w:docPartPr>
-        <w:name w:val="5AF7BC9EF2524C1B963FD4F7B1C7B957"/>
+        <w:name w:val="E89E592E8EB94D26B372971CAE46CDC0"/>
         <w:category>
           <w:name w:val="General"/>
           <w:gallery w:val="placeholder"/>
@@ -4605,12 +4858,12 @@
         <w:behaviors>
           <w:behavior w:val="content"/>
         </w:behaviors>
-        <w:guid w:val="{825ACB17-EA40-4E04-9257-AFF895342496}"/>
+        <w:guid w:val="{2BFD600F-2256-4341-A034-CB47F333BCE1}"/>
       </w:docPartPr>
       <w:docPartBody>
         <w:p>
           <w:pPr>
-            <w:pStyle w:val="5AF7BC9EF2524C1B963FD4F7B1C7B957"/>
+            <w:pStyle w:val="E89E592E8EB94D26B372971CAE46CDC0"/>
           </w:pPr>
           <w:r>
             <w:rPr>
@@ -4624,7 +4877,7 @@
     </w:docPart>
     <w:docPart>
       <w:docPartPr>
-        <w:name w:val="50C6A00BF99847AFB4C42D32C17A641C"/>
+        <w:name w:val="F029FC30D0724EFD878D2B44DDA7E2EB"/>
         <w:category>
           <w:name w:val="General"/>
           <w:gallery w:val="placeholder"/>
@@ -4635,12 +4888,12 @@
         <w:behaviors>
           <w:behavior w:val="content"/>
         </w:behaviors>
-        <w:guid w:val="{76F5068F-DEA7-45C3-A27D-DA542D253F5B}"/>
+        <w:guid w:val="{4310600D-E7CF-45E5-80D1-F7185FB3460B}"/>
       </w:docPartPr>
       <w:docPartBody>
         <w:p>
           <w:pPr>
-            <w:pStyle w:val="50C6A00BF99847AFB4C42D32C17A641C"/>
+            <w:pStyle w:val="F029FC30D0724EFD878D2B44DDA7E2EB"/>
           </w:pPr>
           <w:r>
             <w:rPr>
@@ -4659,7 +4912,7 @@
     </w:docPart>
     <w:docPart>
       <w:docPartPr>
-        <w:name w:val="C59E5C81E39E4CE8AC38E57F63B0EFC6"/>
+        <w:name w:val="5348D07E97FA4CB8A2B7253FFE0550F9"/>
         <w:category>
           <w:name w:val="General"/>
           <w:gallery w:val="placeholder"/>
@@ -4670,12 +4923,12 @@
         <w:behaviors>
           <w:behavior w:val="content"/>
         </w:behaviors>
-        <w:guid w:val="{CCC0A491-F526-4A8D-B473-C18E6F5380BC}"/>
+        <w:guid w:val="{25604228-BA87-4FD9-9961-7917AC78DE61}"/>
       </w:docPartPr>
       <w:docPartBody>
         <w:p>
           <w:pPr>
-            <w:pStyle w:val="C59E5C81E39E4CE8AC38E57F63B0EFC6"/>
+            <w:pStyle w:val="5348D07E97FA4CB8A2B7253FFE0550F9"/>
           </w:pPr>
           <w:r>
             <w:rPr>
@@ -4691,7 +4944,7 @@
 </file>
 
 <file path=word/glossary/fontTable.xml><?xml version="1.0" encoding="utf-8"?>
-<w:fonts xmlns:mc="http://schemas.openxmlformats.org/markup-compatibility/2006" xmlns:r="http://schemas.openxmlformats.org/officeDocument/2006/relationships" xmlns:w="http://schemas.openxmlformats.org/wordprocessingml/2006/main" xmlns:w14="http://schemas.microsoft.com/office/word/2010/wordml" xmlns:w15="http://schemas.microsoft.com/office/word/2012/wordml" mc:Ignorable="w14 w15">
+<w:fonts xmlns:mc="http://schemas.openxmlformats.org/markup-compatibility/2006" xmlns:r="http://schemas.openxmlformats.org/officeDocument/2006/relationships" xmlns:w="http://schemas.openxmlformats.org/wordprocessingml/2006/main" xmlns:w14="http://schemas.microsoft.com/office/word/2010/wordml" xmlns:w15="http://schemas.microsoft.com/office/word/2012/wordml" xmlns:w16cex="http://schemas.microsoft.com/office/word/2018/wordml/cex" xmlns:w16cid="http://schemas.microsoft.com/office/word/2016/wordml/cid" xmlns:w16="http://schemas.microsoft.com/office/word/2018/wordml" xmlns:w16sdtdh="http://schemas.microsoft.com/office/word/2020/wordml/sdtdatahash" xmlns:w16se="http://schemas.microsoft.com/office/word/2015/wordml/symex" mc:Ignorable="w14 w15 w16se w16cid w16 w16cex w16sdtdh">
   <w:font w:name="Symbol">
     <w:panose1 w:val="05050102010706020507"/>
     <w:charset w:val="02"/>
@@ -4759,7 +5012,7 @@
 </file>
 
 <file path=word/glossary/settings.xml><?xml version="1.0" encoding="utf-8"?>
-<w:settings xmlns:mc="http://schemas.openxmlformats.org/markup-compatibility/2006" xmlns:o="urn:schemas-microsoft-com:office:office" xmlns:r="http://schemas.openxmlformats.org/officeDocument/2006/relationships" xmlns:m="http://schemas.openxmlformats.org/officeDocument/2006/math" xmlns:v="urn:schemas-microsoft-com:vml" xmlns:w10="urn:schemas-microsoft-com:office:word" xmlns:w="http://schemas.openxmlformats.org/wordprocessingml/2006/main" xmlns:w14="http://schemas.microsoft.com/office/word/2010/wordml" xmlns:w15="http://schemas.microsoft.com/office/word/2012/wordml" xmlns:sl="http://schemas.openxmlformats.org/schemaLibrary/2006/main" mc:Ignorable="w14 w15">
+<w:settings xmlns:mc="http://schemas.openxmlformats.org/markup-compatibility/2006" xmlns:o="urn:schemas-microsoft-com:office:office" xmlns:r="http://schemas.openxmlformats.org/officeDocument/2006/relationships" xmlns:m="http://schemas.openxmlformats.org/officeDocument/2006/math" xmlns:v="urn:schemas-microsoft-com:vml" xmlns:w10="urn:schemas-microsoft-com:office:word" xmlns:w="http://schemas.openxmlformats.org/wordprocessingml/2006/main" xmlns:w14="http://schemas.microsoft.com/office/word/2010/wordml" xmlns:w15="http://schemas.microsoft.com/office/word/2012/wordml" xmlns:w16cex="http://schemas.microsoft.com/office/word/2018/wordml/cex" xmlns:w16cid="http://schemas.microsoft.com/office/word/2016/wordml/cid" xmlns:w16="http://schemas.microsoft.com/office/word/2018/wordml" xmlns:w16sdtdh="http://schemas.microsoft.com/office/word/2020/wordml/sdtdatahash" xmlns:w16se="http://schemas.microsoft.com/office/word/2015/wordml/symex" xmlns:sl="http://schemas.openxmlformats.org/schemaLibrary/2006/main" mc:Ignorable="w14 w15 w16se w16cid w16 w16cex w16sdtdh">
   <w:view w:val="normal"/>
   <w:defaultTabStop w:val="708"/>
   <w:hyphenationZone w:val="425"/>
@@ -4771,6 +5024,7 @@
     <w:compatSetting w:name="enableOpenTypeFeatures" w:uri="http://schemas.microsoft.com/office/word" w:val="1"/>
     <w:compatSetting w:name="doNotFlipMirrorIndents" w:uri="http://schemas.microsoft.com/office/word" w:val="1"/>
     <w:compatSetting w:name="differentiateMultirowTableHeaders" w:uri="http://schemas.microsoft.com/office/word" w:val="1"/>
+    <w:compatSetting w:name="useWord2013TrackBottomHyphenation" w:uri="http://schemas.microsoft.com/office/word" w:val="1"/>
   </w:compat>
   <w:rsids>
     <w:rsidRoot w:val="00881934"/>
@@ -4781,6 +5035,8 @@
     <w:rsid w:val="00686227"/>
     <w:rsid w:val="006D30FF"/>
     <w:rsid w:val="00881934"/>
+    <w:rsid w:val="008B294C"/>
+    <w:rsid w:val="00943FAD"/>
   </w:rsids>
   <m:mathPr>
     <m:mathFont m:val="Cambria Math"/>
@@ -4804,7 +5060,7 @@
 </file>
 
 <file path=word/glossary/styles.xml><?xml version="1.0" encoding="utf-8"?>
-<w:styles xmlns:mc="http://schemas.openxmlformats.org/markup-compatibility/2006" xmlns:r="http://schemas.openxmlformats.org/officeDocument/2006/relationships" xmlns:w="http://schemas.openxmlformats.org/wordprocessingml/2006/main" xmlns:w14="http://schemas.microsoft.com/office/word/2010/wordml" xmlns:w15="http://schemas.microsoft.com/office/word/2012/wordml" mc:Ignorable="w14 w15">
+<w:styles xmlns:mc="http://schemas.openxmlformats.org/markup-compatibility/2006" xmlns:r="http://schemas.openxmlformats.org/officeDocument/2006/relationships" xmlns:w="http://schemas.openxmlformats.org/wordprocessingml/2006/main" xmlns:w14="http://schemas.microsoft.com/office/word/2010/wordml" xmlns:w15="http://schemas.microsoft.com/office/word/2012/wordml" xmlns:w16cex="http://schemas.microsoft.com/office/word/2018/wordml/cex" xmlns:w16cid="http://schemas.microsoft.com/office/word/2016/wordml/cid" xmlns:w16="http://schemas.microsoft.com/office/word/2018/wordml" xmlns:w16sdtdh="http://schemas.microsoft.com/office/word/2020/wordml/sdtdatahash" xmlns:w16se="http://schemas.microsoft.com/office/word/2015/wordml/symex" mc:Ignorable="w14 w15 w16se w16cid w16 w16cex w16sdtdh">
   <w:docDefaults>
     <w:rPrDefault>
       <w:rPr>
@@ -4820,7 +5076,7 @@
       </w:pPr>
     </w:pPrDefault>
   </w:docDefaults>
-  <w:latentStyles w:defLockedState="0" w:defUIPriority="99" w:defSemiHidden="0" w:defUnhideWhenUsed="0" w:defQFormat="0" w:count="371">
+  <w:latentStyles w:defLockedState="0" w:defUIPriority="99" w:defSemiHidden="0" w:defUnhideWhenUsed="0" w:defQFormat="0" w:count="376">
     <w:lsdException w:name="Normal" w:uiPriority="0" w:qFormat="1"/>
     <w:lsdException w:name="heading 1" w:uiPriority="9" w:qFormat="1"/>
     <w:lsdException w:name="heading 2" w:semiHidden="1" w:uiPriority="9" w:unhideWhenUsed="1" w:qFormat="1"/>
@@ -4926,7 +5182,6 @@
     <w:lsdException w:name="HTML Sample" w:semiHidden="1" w:unhideWhenUsed="1"/>
     <w:lsdException w:name="HTML Typewriter" w:semiHidden="1" w:unhideWhenUsed="1"/>
     <w:lsdException w:name="HTML Variable" w:semiHidden="1" w:unhideWhenUsed="1"/>
-    <w:lsdException w:name="Normal Table" w:semiHidden="1" w:unhideWhenUsed="1"/>
     <w:lsdException w:name="annotation subject" w:semiHidden="1" w:unhideWhenUsed="1"/>
     <w:lsdException w:name="No List" w:semiHidden="1" w:unhideWhenUsed="1"/>
     <w:lsdException w:name="Outline List 1" w:semiHidden="1" w:unhideWhenUsed="1"/>
@@ -4969,11 +5224,8 @@
     <w:lsdException w:name="Table Contemporary" w:semiHidden="1" w:unhideWhenUsed="1"/>
     <w:lsdException w:name="Table Elegant" w:semiHidden="1" w:unhideWhenUsed="1"/>
     <w:lsdException w:name="Table Professional" w:semiHidden="1" w:unhideWhenUsed="1"/>
-    <w:lsdException w:name="Table Subtle 1" w:semiHidden="1" w:unhideWhenUsed="1"/>
     <w:lsdException w:name="Table Subtle 2" w:semiHidden="1" w:unhideWhenUsed="1"/>
     <w:lsdException w:name="Table Web 1" w:semiHidden="1" w:unhideWhenUsed="1"/>
-    <w:lsdException w:name="Table Web 2" w:semiHidden="1" w:unhideWhenUsed="1"/>
-    <w:lsdException w:name="Table Web 3" w:semiHidden="1" w:unhideWhenUsed="1"/>
     <w:lsdException w:name="Balloon Text" w:semiHidden="1" w:unhideWhenUsed="1"/>
     <w:lsdException w:name="Table Grid" w:uiPriority="39"/>
     <w:lsdException w:name="Table Theme" w:semiHidden="1" w:unhideWhenUsed="1"/>
@@ -5192,6 +5444,11 @@
     <w:lsdException w:name="List Table 5 Dark Accent 6" w:uiPriority="50"/>
     <w:lsdException w:name="List Table 6 Colorful Accent 6" w:uiPriority="51"/>
     <w:lsdException w:name="List Table 7 Colorful Accent 6" w:uiPriority="52"/>
+    <w:lsdException w:name="Mention" w:semiHidden="1" w:unhideWhenUsed="1"/>
+    <w:lsdException w:name="Smart Hyperlink" w:semiHidden="1" w:unhideWhenUsed="1"/>
+    <w:lsdException w:name="Hashtag" w:semiHidden="1" w:unhideWhenUsed="1"/>
+    <w:lsdException w:name="Unresolved Mention" w:semiHidden="1" w:unhideWhenUsed="1"/>
+    <w:lsdException w:name="Smart Link" w:semiHidden="1" w:unhideWhenUsed="1"/>
   </w:latentStyles>
   <w:style w:type="paragraph" w:default="1" w:styleId="Normal">
     <w:name w:val="Normal"/>
@@ -5224,14 +5481,16 @@
     <w:semiHidden/>
     <w:unhideWhenUsed/>
   </w:style>
-  <w:style w:type="paragraph" w:customStyle="1" w:styleId="0F06F1084FB5456C85B8067134BED1BF">
-    <w:name w:val="0F06F1084FB5456C85B8067134BED1BF"/>
+  <w:style w:type="paragraph" w:customStyle="1" w:styleId="B5CC24F390B4416D9A9EFE77D1C9228E">
+    <w:name w:val="B5CC24F390B4416D9A9EFE77D1C9228E"/>
+    <w:rsid w:val="00943FAD"/>
   </w:style>
   <w:style w:type="paragraph" w:customStyle="1" w:styleId="179074343539477D84E9F4981DD44EA0">
     <w:name w:val="179074343539477D84E9F4981DD44EA0"/>
   </w:style>
-  <w:style w:type="paragraph" w:customStyle="1" w:styleId="1FAE5F3AE4F54A0DAC0522BA5F0D90AD">
-    <w:name w:val="1FAE5F3AE4F54A0DAC0522BA5F0D90AD"/>
+  <w:style w:type="paragraph" w:customStyle="1" w:styleId="89C6F7DCF5344B648B5E5D1718B9A22F">
+    <w:name w:val="89C6F7DCF5344B648B5E5D1718B9A22F"/>
+    <w:rsid w:val="00943FAD"/>
   </w:style>
   <w:style w:type="paragraph" w:customStyle="1" w:styleId="D66DB2C73A1647DBB936E2ED46D9AFA0">
     <w:name w:val="D66DB2C73A1647DBB936E2ED46D9AFA0"/>
@@ -5239,56 +5498,73 @@
   <w:style w:type="paragraph" w:customStyle="1" w:styleId="498D79D302F14D55B0845965CE1FC18A">
     <w:name w:val="498D79D302F14D55B0845965CE1FC18A"/>
   </w:style>
-  <w:style w:type="paragraph" w:customStyle="1" w:styleId="EE4F899BCA2148CC99C7BA9616D4DD7B">
-    <w:name w:val="EE4F899BCA2148CC99C7BA9616D4DD7B"/>
-  </w:style>
-  <w:style w:type="paragraph" w:customStyle="1" w:styleId="CC7CEF28BF2F4427860021101BD0519C">
-    <w:name w:val="CC7CEF28BF2F4427860021101BD0519C"/>
-  </w:style>
-  <w:style w:type="paragraph" w:customStyle="1" w:styleId="9AFA070ECB2841008592E2A9E5FD024E">
-    <w:name w:val="9AFA070ECB2841008592E2A9E5FD024E"/>
-  </w:style>
-  <w:style w:type="paragraph" w:customStyle="1" w:styleId="4EA677F1028945368B360F16FFE2B73A">
-    <w:name w:val="4EA677F1028945368B360F16FFE2B73A"/>
-  </w:style>
-  <w:style w:type="paragraph" w:customStyle="1" w:styleId="F957175E05D142989DD46DD4CCD5DD83">
-    <w:name w:val="F957175E05D142989DD46DD4CCD5DD83"/>
-  </w:style>
-  <w:style w:type="paragraph" w:customStyle="1" w:styleId="4E31129A77D54887924D673C9C1E548B">
-    <w:name w:val="4E31129A77D54887924D673C9C1E548B"/>
-  </w:style>
-  <w:style w:type="paragraph" w:customStyle="1" w:styleId="699EA72D63DA47D6A89DA0DFC00794BA">
-    <w:name w:val="699EA72D63DA47D6A89DA0DFC00794BA"/>
-  </w:style>
-  <w:style w:type="paragraph" w:customStyle="1" w:styleId="7D2B378AA28A4FD6B0E34655E195DD2A">
-    <w:name w:val="7D2B378AA28A4FD6B0E34655E195DD2A"/>
-  </w:style>
-  <w:style w:type="paragraph" w:customStyle="1" w:styleId="8BF687CEE5CB42EB99EE843B6A79643E">
-    <w:name w:val="8BF687CEE5CB42EB99EE843B6A79643E"/>
-  </w:style>
-  <w:style w:type="paragraph" w:customStyle="1" w:styleId="B30AAEF78EDA46F8AE62E3EF71EC2618">
-    <w:name w:val="B30AAEF78EDA46F8AE62E3EF71EC2618"/>
-  </w:style>
-  <w:style w:type="paragraph" w:customStyle="1" w:styleId="E562266D788D471E8B3F66BC265E5A9B">
-    <w:name w:val="E562266D788D471E8B3F66BC265E5A9B"/>
-  </w:style>
-  <w:style w:type="paragraph" w:customStyle="1" w:styleId="FE07864690024C6D803576777698F2DF">
-    <w:name w:val="FE07864690024C6D803576777698F2DF"/>
-  </w:style>
-  <w:style w:type="paragraph" w:customStyle="1" w:styleId="5667CBB83EC4409A8F4A4961A141D0CA">
-    <w:name w:val="5667CBB83EC4409A8F4A4961A141D0CA"/>
-  </w:style>
-  <w:style w:type="paragraph" w:customStyle="1" w:styleId="5035C234061B47E0A27ACA645643DE8A">
-    <w:name w:val="5035C234061B47E0A27ACA645643DE8A"/>
-  </w:style>
-  <w:style w:type="paragraph" w:customStyle="1" w:styleId="AC64A5CF1F48446CA9226439E19AC5DA">
-    <w:name w:val="AC64A5CF1F48446CA9226439E19AC5DA"/>
-  </w:style>
-  <w:style w:type="paragraph" w:customStyle="1" w:styleId="DDCEC279229D456F826045B4659EA10C">
-    <w:name w:val="DDCEC279229D456F826045B4659EA10C"/>
-  </w:style>
-  <w:style w:type="paragraph" w:customStyle="1" w:styleId="67C5BD8F607B4E3F960365FA4A1DA209">
-    <w:name w:val="67C5BD8F607B4E3F960365FA4A1DA209"/>
+  <w:style w:type="paragraph" w:customStyle="1" w:styleId="65EFF311FD504431A4C5395254A611C8">
+    <w:name w:val="65EFF311FD504431A4C5395254A611C8"/>
+    <w:rsid w:val="00943FAD"/>
+  </w:style>
+  <w:style w:type="paragraph" w:customStyle="1" w:styleId="2BD009C73A8F4A3EAB314EA4C9B31FA3">
+    <w:name w:val="2BD009C73A8F4A3EAB314EA4C9B31FA3"/>
+    <w:rsid w:val="00943FAD"/>
+  </w:style>
+  <w:style w:type="paragraph" w:customStyle="1" w:styleId="CA4DEC031A3249BE9FE40B9505109189">
+    <w:name w:val="CA4DEC031A3249BE9FE40B9505109189"/>
+    <w:rsid w:val="00943FAD"/>
+  </w:style>
+  <w:style w:type="paragraph" w:customStyle="1" w:styleId="00010B4F0E4E4798A541415C60A7C370">
+    <w:name w:val="00010B4F0E4E4798A541415C60A7C370"/>
+    <w:rsid w:val="00943FAD"/>
+  </w:style>
+  <w:style w:type="paragraph" w:customStyle="1" w:styleId="D5C770C141A540368D307C9F1B8B007A">
+    <w:name w:val="D5C770C141A540368D307C9F1B8B007A"/>
+    <w:rsid w:val="00943FAD"/>
+  </w:style>
+  <w:style w:type="paragraph" w:customStyle="1" w:styleId="8D6FE09E801E4BA9A46673B0DC2E776F">
+    <w:name w:val="8D6FE09E801E4BA9A46673B0DC2E776F"/>
+    <w:rsid w:val="00943FAD"/>
+  </w:style>
+  <w:style w:type="paragraph" w:customStyle="1" w:styleId="90113EE2BE1E4A5896EFA01E5C503BC9">
+    <w:name w:val="90113EE2BE1E4A5896EFA01E5C503BC9"/>
+    <w:rsid w:val="00943FAD"/>
+  </w:style>
+  <w:style w:type="paragraph" w:customStyle="1" w:styleId="C9BC096FC0AF4C6DBAA6A25E56D20AE3">
+    <w:name w:val="C9BC096FC0AF4C6DBAA6A25E56D20AE3"/>
+    <w:rsid w:val="00943FAD"/>
+  </w:style>
+  <w:style w:type="paragraph" w:customStyle="1" w:styleId="BF38D795CAE04CD18F2ADBBB94E66A3C">
+    <w:name w:val="BF38D795CAE04CD18F2ADBBB94E66A3C"/>
+    <w:rsid w:val="00943FAD"/>
+  </w:style>
+  <w:style w:type="paragraph" w:customStyle="1" w:styleId="EF9EDE730433498CB6B26E7A9FA43B4E">
+    <w:name w:val="EF9EDE730433498CB6B26E7A9FA43B4E"/>
+    <w:rsid w:val="00943FAD"/>
+  </w:style>
+  <w:style w:type="paragraph" w:customStyle="1" w:styleId="372F644CBD2248F4880ABF869CA26770">
+    <w:name w:val="372F644CBD2248F4880ABF869CA26770"/>
+    <w:rsid w:val="00943FAD"/>
+  </w:style>
+  <w:style w:type="paragraph" w:customStyle="1" w:styleId="1156299580A84733937689F867123958">
+    <w:name w:val="1156299580A84733937689F867123958"/>
+    <w:rsid w:val="00943FAD"/>
+  </w:style>
+  <w:style w:type="paragraph" w:customStyle="1" w:styleId="08AF87B37BC9450C8D50E7B7073A7B61">
+    <w:name w:val="08AF87B37BC9450C8D50E7B7073A7B61"/>
+    <w:rsid w:val="00943FAD"/>
+  </w:style>
+  <w:style w:type="paragraph" w:customStyle="1" w:styleId="65BA7DE13C024B9EA747E16A5623681C">
+    <w:name w:val="65BA7DE13C024B9EA747E16A5623681C"/>
+    <w:rsid w:val="00943FAD"/>
+  </w:style>
+  <w:style w:type="paragraph" w:customStyle="1" w:styleId="4B1D41E6CDFE4C2C8EEC7F91CE163847">
+    <w:name w:val="4B1D41E6CDFE4C2C8EEC7F91CE163847"/>
+    <w:rsid w:val="00943FAD"/>
+  </w:style>
+  <w:style w:type="paragraph" w:customStyle="1" w:styleId="E89E592E8EB94D26B372971CAE46CDC0">
+    <w:name w:val="E89E592E8EB94D26B372971CAE46CDC0"/>
+    <w:rsid w:val="00943FAD"/>
+  </w:style>
+  <w:style w:type="paragraph" w:customStyle="1" w:styleId="F029FC30D0724EFD878D2B44DDA7E2EB">
+    <w:name w:val="F029FC30D0724EFD878D2B44DDA7E2EB"/>
+    <w:rsid w:val="00943FAD"/>
   </w:style>
   <w:style w:type="paragraph" w:customStyle="1" w:styleId="8D1BF3137F4F4453A79B62C690C35090">
     <w:name w:val="8D1BF3137F4F4453A79B62C690C35090"/>
@@ -5296,8 +5572,9 @@
   <w:style w:type="paragraph" w:customStyle="1" w:styleId="6BEDF729518046509D53FFB3624C5E9B">
     <w:name w:val="6BEDF729518046509D53FFB3624C5E9B"/>
   </w:style>
-  <w:style w:type="paragraph" w:customStyle="1" w:styleId="3033D1B58B30444D8850158E115C9326">
-    <w:name w:val="3033D1B58B30444D8850158E115C9326"/>
+  <w:style w:type="paragraph" w:customStyle="1" w:styleId="5348D07E97FA4CB8A2B7253FFE0550F9">
+    <w:name w:val="5348D07E97FA4CB8A2B7253FFE0550F9"/>
+    <w:rsid w:val="00943FAD"/>
   </w:style>
   <w:style w:type="paragraph" w:customStyle="1" w:styleId="B89BFB039DDC4C668162C345755CEA4F">
     <w:name w:val="B89BFB039DDC4C668162C345755CEA4F"/>
@@ -5310,27 +5587,6 @@
   </w:style>
   <w:style w:type="paragraph" w:customStyle="1" w:styleId="7AEE35F45AB843A2B52021AC0E6315F6">
     <w:name w:val="7AEE35F45AB843A2B52021AC0E6315F6"/>
-  </w:style>
-  <w:style w:type="paragraph" w:customStyle="1" w:styleId="C528D4B54DD3430B97DA850F2782AD57">
-    <w:name w:val="C528D4B54DD3430B97DA850F2782AD57"/>
-  </w:style>
-  <w:style w:type="paragraph" w:customStyle="1" w:styleId="2140C1B284BB40C496D809B7DBD15D25">
-    <w:name w:val="2140C1B284BB40C496D809B7DBD15D25"/>
-  </w:style>
-  <w:style w:type="paragraph" w:customStyle="1" w:styleId="8318029E1A2C4E27AA14FB50E158BF9D">
-    <w:name w:val="8318029E1A2C4E27AA14FB50E158BF9D"/>
-  </w:style>
-  <w:style w:type="paragraph" w:customStyle="1" w:styleId="DA1644DF64C4491ABB266CD4A41F9592">
-    <w:name w:val="DA1644DF64C4491ABB266CD4A41F9592"/>
-  </w:style>
-  <w:style w:type="paragraph" w:customStyle="1" w:styleId="0ABFAFBB7A794FE48F5017DD802B605E">
-    <w:name w:val="0ABFAFBB7A794FE48F5017DD802B605E"/>
-  </w:style>
-  <w:style w:type="paragraph" w:customStyle="1" w:styleId="C32DF63C6C15485F9B3B04F69767C712">
-    <w:name w:val="C32DF63C6C15485F9B3B04F69767C712"/>
-  </w:style>
-  <w:style w:type="paragraph" w:customStyle="1" w:styleId="55ADA7C09D41400DAA6103B471EEC8DE">
-    <w:name w:val="55ADA7C09D41400DAA6103B471EEC8DE"/>
   </w:style>
   <w:style w:type="paragraph" w:customStyle="1" w:styleId="01BEDF2CC2D6440B95163D60BD5426BF">
     <w:name w:val="01BEDF2CC2D6440B95163D60BD5426BF"/>
@@ -5344,6 +5600,7 @@
     <w:uiPriority w:val="99"/>
     <w:unhideWhenUsed/>
     <w:qFormat/>
+    <w:rsid w:val="00943FAD"/>
     <w:rPr>
       <w:iCs/>
       <w:color w:val="595959" w:themeColor="text1" w:themeTint="A6"/>
@@ -5358,167 +5615,11 @@
   <w:style w:type="paragraph" w:customStyle="1" w:styleId="C59E5C81E39E4CE8AC38E57F63B0EFC6">
     <w:name w:val="C59E5C81E39E4CE8AC38E57F63B0EFC6"/>
   </w:style>
-  <w:style w:type="paragraph" w:customStyle="1" w:styleId="927981E54C4C45D78295EB059AC9F341">
-    <w:name w:val="927981E54C4C45D78295EB059AC9F341"/>
-    <w:rsid w:val="001255E8"/>
-  </w:style>
-  <w:style w:type="paragraph" w:customStyle="1" w:styleId="B63240D08ADA49D4B4BA343ABCAAB98A">
-    <w:name w:val="B63240D08ADA49D4B4BA343ABCAAB98A"/>
-    <w:rsid w:val="001255E8"/>
-  </w:style>
-  <w:style w:type="paragraph" w:customStyle="1" w:styleId="2132F0B8E8E346049D492ECF7FD1A3C9">
-    <w:name w:val="2132F0B8E8E346049D492ECF7FD1A3C9"/>
-    <w:rsid w:val="001255E8"/>
-  </w:style>
-  <w:style w:type="paragraph" w:customStyle="1" w:styleId="A44A4F3174384BDE99FA720878B4130D">
-    <w:name w:val="A44A4F3174384BDE99FA720878B4130D"/>
-    <w:rsid w:val="001255E8"/>
-  </w:style>
-  <w:style w:type="paragraph" w:customStyle="1" w:styleId="5D3B9042205041CD972A086237637974">
-    <w:name w:val="5D3B9042205041CD972A086237637974"/>
-    <w:rsid w:val="001255E8"/>
-  </w:style>
-  <w:style w:type="paragraph" w:customStyle="1" w:styleId="F058DB9768294E2C8AFCF6504959EB26">
-    <w:name w:val="F058DB9768294E2C8AFCF6504959EB26"/>
-    <w:rsid w:val="001255E8"/>
-  </w:style>
-  <w:style w:type="paragraph" w:customStyle="1" w:styleId="41FAC8F42BF0411A8E649D1242D234C8">
-    <w:name w:val="41FAC8F42BF0411A8E649D1242D234C8"/>
-    <w:rsid w:val="001255E8"/>
-  </w:style>
-  <w:style w:type="paragraph" w:customStyle="1" w:styleId="04C5C45C5F1345958D2948DCA23E4AB4">
-    <w:name w:val="04C5C45C5F1345958D2948DCA23E4AB4"/>
-    <w:rsid w:val="001255E8"/>
-  </w:style>
-  <w:style w:type="paragraph" w:customStyle="1" w:styleId="559C53A7B3E24CFC99AF31FA29167192">
-    <w:name w:val="559C53A7B3E24CFC99AF31FA29167192"/>
-    <w:rsid w:val="001255E8"/>
-  </w:style>
-  <w:style w:type="paragraph" w:customStyle="1" w:styleId="3AF7C9A246324E058AC35B7CC89DB77C">
-    <w:name w:val="3AF7C9A246324E058AC35B7CC89DB77C"/>
-    <w:rsid w:val="001255E8"/>
-  </w:style>
-  <w:style w:type="paragraph" w:customStyle="1" w:styleId="D321CEAAC76549B69A146FD9ABA50D77">
-    <w:name w:val="D321CEAAC76549B69A146FD9ABA50D77"/>
-    <w:rsid w:val="001255E8"/>
-  </w:style>
-  <w:style w:type="paragraph" w:customStyle="1" w:styleId="1B17DBEAF7314704A721C535331893B0">
-    <w:name w:val="1B17DBEAF7314704A721C535331893B0"/>
-    <w:rsid w:val="001255E8"/>
-  </w:style>
-  <w:style w:type="paragraph" w:customStyle="1" w:styleId="32D8A58A825B4ECEBB4615BF1E3C95C2">
-    <w:name w:val="32D8A58A825B4ECEBB4615BF1E3C95C2"/>
-    <w:rsid w:val="001255E8"/>
-  </w:style>
-  <w:style w:type="paragraph" w:customStyle="1" w:styleId="B1548CC350814305B59DD57410C09F29">
-    <w:name w:val="B1548CC350814305B59DD57410C09F29"/>
-    <w:rsid w:val="001255E8"/>
-  </w:style>
-  <w:style w:type="paragraph" w:customStyle="1" w:styleId="6BD54CC0A7AC428B9F4463CD7347CB16">
-    <w:name w:val="6BD54CC0A7AC428B9F4463CD7347CB16"/>
-    <w:rsid w:val="001255E8"/>
-  </w:style>
-  <w:style w:type="paragraph" w:customStyle="1" w:styleId="2088BAA6F2FD44919EAE0147C1C9B253">
-    <w:name w:val="2088BAA6F2FD44919EAE0147C1C9B253"/>
-    <w:rsid w:val="001255E8"/>
-  </w:style>
-  <w:style w:type="paragraph" w:customStyle="1" w:styleId="03572A2ECD0C46A68B6D1BA1384AD3B0">
-    <w:name w:val="03572A2ECD0C46A68B6D1BA1384AD3B0"/>
-    <w:rsid w:val="001255E8"/>
-  </w:style>
-  <w:style w:type="paragraph" w:customStyle="1" w:styleId="A64E69251D5F41A5B4DA92D98D164F17">
-    <w:name w:val="A64E69251D5F41A5B4DA92D98D164F17"/>
-    <w:rsid w:val="001255E8"/>
-  </w:style>
-  <w:style w:type="paragraph" w:customStyle="1" w:styleId="7876FB62AC85493FBB99930CBD4FB740">
-    <w:name w:val="7876FB62AC85493FBB99930CBD4FB740"/>
-    <w:rsid w:val="001255E8"/>
-  </w:style>
-  <w:style w:type="paragraph" w:customStyle="1" w:styleId="83953FDD8AB74D5AAA4D3B2D3E32CED5">
-    <w:name w:val="83953FDD8AB74D5AAA4D3B2D3E32CED5"/>
-    <w:rsid w:val="001255E8"/>
-  </w:style>
-  <w:style w:type="paragraph" w:customStyle="1" w:styleId="7C48996AABA048CBAC2CFC4132A9C13D">
-    <w:name w:val="7C48996AABA048CBAC2CFC4132A9C13D"/>
-    <w:rsid w:val="001255E8"/>
-  </w:style>
-  <w:style w:type="paragraph" w:customStyle="1" w:styleId="F12E99A17A8B4A8FAF5E2DDC01AD289C">
-    <w:name w:val="F12E99A17A8B4A8FAF5E2DDC01AD289C"/>
-    <w:rsid w:val="001255E8"/>
-  </w:style>
-  <w:style w:type="paragraph" w:customStyle="1" w:styleId="82D40F134383459193998051CF9542CF">
-    <w:name w:val="82D40F134383459193998051CF9542CF"/>
-    <w:rsid w:val="001255E8"/>
-  </w:style>
-  <w:style w:type="paragraph" w:customStyle="1" w:styleId="E16C85A9715E48EB923332E5D321DAD4">
-    <w:name w:val="E16C85A9715E48EB923332E5D321DAD4"/>
-    <w:rsid w:val="001255E8"/>
-  </w:style>
-  <w:style w:type="paragraph" w:customStyle="1" w:styleId="DFAC99D944CF4F99AB99FC8E6043A214">
-    <w:name w:val="DFAC99D944CF4F99AB99FC8E6043A214"/>
-    <w:rsid w:val="001255E8"/>
-  </w:style>
-  <w:style w:type="paragraph" w:customStyle="1" w:styleId="8BFE14EB0F944F88B39E4D6E04C10091">
-    <w:name w:val="8BFE14EB0F944F88B39E4D6E04C10091"/>
-    <w:rsid w:val="001255E8"/>
-  </w:style>
-  <w:style w:type="paragraph" w:customStyle="1" w:styleId="4D7B9BFDA1424320A444701306084E1B">
-    <w:name w:val="4D7B9BFDA1424320A444701306084E1B"/>
-    <w:rsid w:val="001255E8"/>
-  </w:style>
-  <w:style w:type="paragraph" w:customStyle="1" w:styleId="BC7BEF04235C46B3A38699CC7D44D3F8">
-    <w:name w:val="BC7BEF04235C46B3A38699CC7D44D3F8"/>
-    <w:rsid w:val="001255E8"/>
-  </w:style>
-  <w:style w:type="paragraph" w:customStyle="1" w:styleId="09AC582EDEBA4B359424D329CB26FEA3">
-    <w:name w:val="09AC582EDEBA4B359424D329CB26FEA3"/>
-    <w:rsid w:val="001255E8"/>
-  </w:style>
-  <w:style w:type="paragraph" w:customStyle="1" w:styleId="A92C5097DB9F4089B66571349653B83B">
-    <w:name w:val="A92C5097DB9F4089B66571349653B83B"/>
-    <w:rsid w:val="001255E8"/>
-  </w:style>
-  <w:style w:type="paragraph" w:customStyle="1" w:styleId="713A4E7710154C6AA842B2185F2248AC">
-    <w:name w:val="713A4E7710154C6AA842B2185F2248AC"/>
-    <w:rsid w:val="001255E8"/>
-  </w:style>
-  <w:style w:type="paragraph" w:customStyle="1" w:styleId="48109E332230445289E3908D94BEA44C">
-    <w:name w:val="48109E332230445289E3908D94BEA44C"/>
-    <w:rsid w:val="001255E8"/>
-  </w:style>
-  <w:style w:type="paragraph" w:customStyle="1" w:styleId="9326F94BBE15442BBA7A46C26E534569">
-    <w:name w:val="9326F94BBE15442BBA7A46C26E534569"/>
-    <w:rsid w:val="001255E8"/>
-  </w:style>
-  <w:style w:type="paragraph" w:customStyle="1" w:styleId="F51E73AA7146498593211B92F7724C5F">
-    <w:name w:val="F51E73AA7146498593211B92F7724C5F"/>
-    <w:rsid w:val="001255E8"/>
-  </w:style>
-  <w:style w:type="paragraph" w:customStyle="1" w:styleId="CC37840F6C2547BCB91F5E121F57F33D">
-    <w:name w:val="CC37840F6C2547BCB91F5E121F57F33D"/>
-    <w:rsid w:val="001255E8"/>
-  </w:style>
-  <w:style w:type="paragraph" w:customStyle="1" w:styleId="D2FD9F60158E4E69877DE06926E9601C">
-    <w:name w:val="D2FD9F60158E4E69877DE06926E9601C"/>
-    <w:rsid w:val="001255E8"/>
-  </w:style>
-  <w:style w:type="paragraph" w:customStyle="1" w:styleId="D9D35205AF4B4AFE8CCF870650013291">
-    <w:name w:val="D9D35205AF4B4AFE8CCF870650013291"/>
-    <w:rsid w:val="001255E8"/>
-  </w:style>
-  <w:style w:type="paragraph" w:customStyle="1" w:styleId="8691A51D38B8434FBFBE95DB26785A06">
-    <w:name w:val="8691A51D38B8434FBFBE95DB26785A06"/>
-    <w:rsid w:val="001255E8"/>
-  </w:style>
-  <w:style w:type="paragraph" w:customStyle="1" w:styleId="1496374E0E6C4806897BA69DAF15C1F0">
-    <w:name w:val="1496374E0E6C4806897BA69DAF15C1F0"/>
-    <w:rsid w:val="001255E8"/>
-  </w:style>
 </w:styles>
 </file>
 
 <file path=word/glossary/webSettings.xml><?xml version="1.0" encoding="utf-8"?>
-<w:webSettings xmlns:mc="http://schemas.openxmlformats.org/markup-compatibility/2006" xmlns:r="http://schemas.openxmlformats.org/officeDocument/2006/relationships" xmlns:w="http://schemas.openxmlformats.org/wordprocessingml/2006/main" xmlns:w14="http://schemas.microsoft.com/office/word/2010/wordml" xmlns:w15="http://schemas.microsoft.com/office/word/2012/wordml" mc:Ignorable="w14 w15">
+<w:webSettings xmlns:mc="http://schemas.openxmlformats.org/markup-compatibility/2006" xmlns:r="http://schemas.openxmlformats.org/officeDocument/2006/relationships" xmlns:w="http://schemas.openxmlformats.org/wordprocessingml/2006/main" xmlns:w14="http://schemas.microsoft.com/office/word/2010/wordml" xmlns:w15="http://schemas.microsoft.com/office/word/2012/wordml" xmlns:w16cex="http://schemas.microsoft.com/office/word/2018/wordml/cex" xmlns:w16cid="http://schemas.microsoft.com/office/word/2016/wordml/cid" xmlns:w16="http://schemas.microsoft.com/office/word/2018/wordml" xmlns:w16sdtdh="http://schemas.microsoft.com/office/word/2020/wordml/sdtdatahash" xmlns:w16se="http://schemas.microsoft.com/office/word/2015/wordml/symex" mc:Ignorable="w14 w15 w16se w16cid w16 w16cex w16sdtdh">
   <w:optimizeForBrowser/>
   <w:allowPNG/>
 </w:webSettings>

</xml_diff>

<commit_message>
Modificando presupuesto con plazos de entrega #1
</commit_message>
<xml_diff>
--- a/Docs/Presupuesto.docx
+++ b/Docs/Presupuesto.docx
@@ -1,6 +1,6 @@
 
 <file path=word/document.xml><?xml version="1.0" encoding="utf-8"?>
-<w:document xmlns:wpc="http://schemas.microsoft.com/office/word/2010/wordprocessingCanvas" xmlns:mc="http://schemas.openxmlformats.org/markup-compatibility/2006" xmlns:o="urn:schemas-microsoft-com:office:office" xmlns:r="http://schemas.openxmlformats.org/officeDocument/2006/relationships" xmlns:m="http://schemas.openxmlformats.org/officeDocument/2006/math" xmlns:v="urn:schemas-microsoft-com:vml" xmlns:wp14="http://schemas.microsoft.com/office/word/2010/wordprocessingDrawing" xmlns:wp="http://schemas.openxmlformats.org/drawingml/2006/wordprocessingDrawing" xmlns:w10="urn:schemas-microsoft-com:office:word" xmlns:w="http://schemas.openxmlformats.org/wordprocessingml/2006/main" xmlns:w14="http://schemas.microsoft.com/office/word/2010/wordml" xmlns:w15="http://schemas.microsoft.com/office/word/2012/wordml" xmlns:wpg="http://schemas.microsoft.com/office/word/2010/wordprocessingGroup" xmlns:wpi="http://schemas.microsoft.com/office/word/2010/wordprocessingInk" xmlns:wne="http://schemas.microsoft.com/office/word/2006/wordml" xmlns:wps="http://schemas.microsoft.com/office/word/2010/wordprocessingShape" mc:Ignorable="w14 w15 wp14">
+<w:document xmlns:wpc="http://schemas.microsoft.com/office/word/2010/wordprocessingCanvas" xmlns:cx="http://schemas.microsoft.com/office/drawing/2014/chartex" xmlns:cx1="http://schemas.microsoft.com/office/drawing/2015/9/8/chartex" xmlns:cx2="http://schemas.microsoft.com/office/drawing/2015/10/21/chartex" xmlns:cx3="http://schemas.microsoft.com/office/drawing/2016/5/9/chartex" xmlns:cx4="http://schemas.microsoft.com/office/drawing/2016/5/10/chartex" xmlns:cx5="http://schemas.microsoft.com/office/drawing/2016/5/11/chartex" xmlns:cx6="http://schemas.microsoft.com/office/drawing/2016/5/12/chartex" xmlns:cx7="http://schemas.microsoft.com/office/drawing/2016/5/13/chartex" xmlns:cx8="http://schemas.microsoft.com/office/drawing/2016/5/14/chartex" xmlns:mc="http://schemas.openxmlformats.org/markup-compatibility/2006" xmlns:aink="http://schemas.microsoft.com/office/drawing/2016/ink" xmlns:am3d="http://schemas.microsoft.com/office/drawing/2017/model3d" xmlns:o="urn:schemas-microsoft-com:office:office" xmlns:oel="http://schemas.microsoft.com/office/2019/extlst" xmlns:r="http://schemas.openxmlformats.org/officeDocument/2006/relationships" xmlns:m="http://schemas.openxmlformats.org/officeDocument/2006/math" xmlns:v="urn:schemas-microsoft-com:vml" xmlns:wp14="http://schemas.microsoft.com/office/word/2010/wordprocessingDrawing" xmlns:wp="http://schemas.openxmlformats.org/drawingml/2006/wordprocessingDrawing" xmlns:w10="urn:schemas-microsoft-com:office:word" xmlns:w="http://schemas.openxmlformats.org/wordprocessingml/2006/main" xmlns:w14="http://schemas.microsoft.com/office/word/2010/wordml" xmlns:w15="http://schemas.microsoft.com/office/word/2012/wordml" xmlns:w16cex="http://schemas.microsoft.com/office/word/2018/wordml/cex" xmlns:w16cid="http://schemas.microsoft.com/office/word/2016/wordml/cid" xmlns:w16="http://schemas.microsoft.com/office/word/2018/wordml" xmlns:w16sdtdh="http://schemas.microsoft.com/office/word/2020/wordml/sdtdatahash" xmlns:w16se="http://schemas.microsoft.com/office/word/2015/wordml/symex" xmlns:wpg="http://schemas.microsoft.com/office/word/2010/wordprocessingGroup" xmlns:wpi="http://schemas.microsoft.com/office/word/2010/wordprocessingInk" xmlns:wne="http://schemas.microsoft.com/office/word/2006/wordml" xmlns:wps="http://schemas.microsoft.com/office/word/2010/wordprocessingShape" mc:Ignorable="w14 w15 w16se w16cid w16 w16cex w16sdtdh wp14">
   <w:body>
     <w:tbl>
       <w:tblPr>
@@ -54,7 +54,6 @@
               <w15:appearance w15:val="hidden"/>
               <w:text w:multiLine="1"/>
             </w:sdtPr>
-            <w:sdtEndPr/>
             <w:sdtContent>
               <w:p>
                 <w:pPr>
@@ -131,7 +130,6 @@
                 <w:showingPlcHdr/>
                 <w15:appearance w15:val="hidden"/>
               </w:sdtPr>
-              <w:sdtEndPr/>
               <w:sdtContent>
                 <w:r>
                   <w:rPr>
@@ -162,7 +160,6 @@
                 <w:showingPlcHdr/>
                 <w15:appearance w15:val="hidden"/>
               </w:sdtPr>
-              <w:sdtEndPr/>
               <w:sdtContent>
                 <w:r>
                   <w:rPr>
@@ -411,7 +408,6 @@
                 <w:temporary/>
                 <w15:appearance w15:val="hidden"/>
               </w:sdtPr>
-              <w:sdtEndPr/>
               <w:sdtContent>
                 <w:r>
                   <w:rPr>
@@ -442,7 +438,6 @@
                 <w:showingPlcHdr/>
                 <w15:appearance w15:val="hidden"/>
               </w:sdtPr>
-              <w:sdtEndPr/>
               <w:sdtContent>
                 <w:r>
                   <w:rPr>
@@ -534,7 +529,6 @@
             <w:showingPlcHdr/>
             <w15:appearance w15:val="hidden"/>
           </w:sdtPr>
-          <w:sdtEndPr/>
           <w:sdtContent>
             <w:tc>
               <w:tcPr>
@@ -568,7 +562,6 @@
             <w:showingPlcHdr/>
             <w15:appearance w15:val="hidden"/>
           </w:sdtPr>
-          <w:sdtEndPr/>
           <w:sdtContent>
             <w:tc>
               <w:tcPr>
@@ -602,7 +595,6 @@
             <w:showingPlcHdr/>
             <w15:appearance w15:val="hidden"/>
           </w:sdtPr>
-          <w:sdtEndPr/>
           <w:sdtContent>
             <w:tc>
               <w:tcPr>
@@ -698,7 +690,6 @@
                 <w:showingPlcHdr/>
                 <w15:appearance w15:val="hidden"/>
               </w:sdtPr>
-              <w:sdtEndPr/>
               <w:sdtContent>
                 <w:r>
                   <w:rPr>
@@ -750,11 +741,11 @@
         <w:tblLook w:val="0000" w:firstRow="0" w:lastRow="0" w:firstColumn="0" w:lastColumn="0" w:noHBand="0" w:noVBand="0"/>
       </w:tblPr>
       <w:tblGrid>
-        <w:gridCol w:w="2269"/>
-        <w:gridCol w:w="2552"/>
-        <w:gridCol w:w="1078"/>
-        <w:gridCol w:w="2467"/>
-        <w:gridCol w:w="1250"/>
+        <w:gridCol w:w="2268"/>
+        <w:gridCol w:w="2551"/>
+        <w:gridCol w:w="1077"/>
+        <w:gridCol w:w="2466"/>
+        <w:gridCol w:w="1249"/>
       </w:tblGrid>
       <w:tr>
         <w:trPr>
@@ -1160,10 +1151,10 @@
         <w:tblDescription w:val="Escriba cantidad, descripción, precio por unidad, descuento y total de la línea en las columnas de la tabla, y subtotal, impuestos y total al final de esta tabla."/>
       </w:tblPr>
       <w:tblGrid>
-        <w:gridCol w:w="3394"/>
-        <w:gridCol w:w="2139"/>
-        <w:gridCol w:w="2827"/>
-        <w:gridCol w:w="1258"/>
+        <w:gridCol w:w="3392"/>
+        <w:gridCol w:w="2138"/>
+        <w:gridCol w:w="2826"/>
+        <w:gridCol w:w="1257"/>
       </w:tblGrid>
       <w:tr>
         <w:trPr>
@@ -1500,11 +1491,11 @@
         <w:tblDescription w:val="Escriba cantidad, descripción, precio por unidad, descuento y total de la línea en las columnas de la tabla, y subtotal, impuestos y total al final de esta tabla."/>
       </w:tblPr>
       <w:tblGrid>
-        <w:gridCol w:w="1903"/>
-        <w:gridCol w:w="1474"/>
-        <w:gridCol w:w="2146"/>
-        <w:gridCol w:w="2840"/>
-        <w:gridCol w:w="1281"/>
+        <w:gridCol w:w="1901"/>
+        <w:gridCol w:w="1472"/>
+        <w:gridCol w:w="2144"/>
+        <w:gridCol w:w="2837"/>
+        <w:gridCol w:w="1280"/>
       </w:tblGrid>
       <w:tr>
         <w:trPr>
@@ -2248,6 +2239,149 @@
             <w:pPr>
               <w:pStyle w:val="Tipopequeo"/>
             </w:pPr>
+          </w:p>
+          <w:p>
+            <w:pPr>
+              <w:pStyle w:val="Tipopequeo"/>
+            </w:pPr>
+          </w:p>
+          <w:p>
+            <w:pPr>
+              <w:pStyle w:val="Tipopequeo"/>
+            </w:pPr>
+          </w:p>
+          <w:p>
+            <w:pPr>
+              <w:pStyle w:val="Tipopequeo"/>
+            </w:pPr>
+          </w:p>
+          <w:p>
+            <w:pPr>
+              <w:pStyle w:val="Tipopequeo"/>
+            </w:pPr>
+          </w:p>
+          <w:p>
+            <w:pPr>
+              <w:pStyle w:val="Tipopequeo"/>
+            </w:pPr>
+          </w:p>
+          <w:p>
+            <w:pPr>
+              <w:pStyle w:val="Tipopequeo"/>
+            </w:pPr>
+          </w:p>
+          <w:p>
+            <w:pPr>
+              <w:pStyle w:val="Tipopequeo"/>
+            </w:pPr>
+          </w:p>
+          <w:p>
+            <w:pPr>
+              <w:pStyle w:val="Tipopequeo"/>
+            </w:pPr>
+          </w:p>
+          <w:p>
+            <w:pPr>
+              <w:pStyle w:val="Tipopequeo"/>
+            </w:pPr>
+          </w:p>
+          <w:p>
+            <w:pPr>
+              <w:pStyle w:val="Tipopequeo"/>
+            </w:pPr>
+          </w:p>
+          <w:p>
+            <w:pPr>
+              <w:pStyle w:val="Tipopequeo"/>
+            </w:pPr>
+          </w:p>
+          <w:p>
+            <w:pPr>
+              <w:pStyle w:val="Tipopequeo"/>
+              <w:rPr>
+                <w:b/>
+                <w:bCs/>
+                <w:sz w:val="22"/>
+                <w:szCs w:val="22"/>
+              </w:rPr>
+            </w:pPr>
+            <w:r>
+              <w:rPr>
+                <w:b/>
+                <w:bCs/>
+                <w:sz w:val="22"/>
+                <w:szCs w:val="22"/>
+              </w:rPr>
+              <w:t>Plazos de entrega</w:t>
+            </w:r>
+          </w:p>
+          <w:p>
+            <w:pPr>
+              <w:pStyle w:val="Tipopequeo"/>
+              <w:rPr>
+                <w:b/>
+                <w:bCs/>
+                <w:sz w:val="22"/>
+                <w:szCs w:val="22"/>
+              </w:rPr>
+            </w:pPr>
+          </w:p>
+          <w:p>
+            <w:pPr>
+              <w:pStyle w:val="Tipopequeo"/>
+            </w:pPr>
+            <w:r>
+              <w:drawing>
+                <wp:inline distT="0" distB="0" distL="0" distR="0" wp14:anchorId="10F4C98D" wp14:editId="19E4E012">
+                  <wp:extent cx="5971540" cy="3602990"/>
+                  <wp:effectExtent l="0" t="0" r="0" b="0"/>
+                  <wp:docPr id="1" name="Imagen 1"/>
+                  <wp:cNvGraphicFramePr>
+                    <a:graphicFrameLocks xmlns:a="http://schemas.openxmlformats.org/drawingml/2006/main" noChangeAspect="1"/>
+                  </wp:cNvGraphicFramePr>
+                  <a:graphic xmlns:a="http://schemas.openxmlformats.org/drawingml/2006/main">
+                    <a:graphicData uri="http://schemas.openxmlformats.org/drawingml/2006/picture">
+                      <pic:pic xmlns:pic="http://schemas.openxmlformats.org/drawingml/2006/picture">
+                        <pic:nvPicPr>
+                          <pic:cNvPr id="1" name=""/>
+                          <pic:cNvPicPr/>
+                        </pic:nvPicPr>
+                        <pic:blipFill>
+                          <a:blip r:embed="rId10"/>
+                          <a:stretch>
+                            <a:fillRect/>
+                          </a:stretch>
+                        </pic:blipFill>
+                        <pic:spPr>
+                          <a:xfrm>
+                            <a:off x="0" y="0"/>
+                            <a:ext cx="5971540" cy="3602990"/>
+                          </a:xfrm>
+                          <a:prstGeom prst="rect">
+                            <a:avLst/>
+                          </a:prstGeom>
+                        </pic:spPr>
+                      </pic:pic>
+                    </a:graphicData>
+                  </a:graphic>
+                </wp:inline>
+              </w:drawing>
+            </w:r>
+          </w:p>
+          <w:p>
+            <w:pPr>
+              <w:pStyle w:val="Tipopequeo"/>
+            </w:pPr>
+          </w:p>
+          <w:p>
+            <w:pPr>
+              <w:pStyle w:val="Tipopequeo"/>
+            </w:pPr>
+          </w:p>
+          <w:p>
+            <w:pPr>
+              <w:pStyle w:val="Tipopequeo"/>
+            </w:pPr>
             <w:sdt>
               <w:sdtPr>
                 <w:alias w:val="Presupuesto elaborado por:"/>
@@ -2260,7 +2394,6 @@
                 <w:showingPlcHdr/>
                 <w15:appearance w15:val="hidden"/>
               </w:sdtPr>
-              <w:sdtEndPr/>
               <w:sdtContent>
                 <w:r>
                   <w:rPr>
@@ -2296,8 +2429,6 @@
             <w:pPr>
               <w:pStyle w:val="Tipopequeo"/>
             </w:pPr>
-            <w:bookmarkStart w:id="0" w:name="_GoBack"/>
-            <w:bookmarkEnd w:id="0"/>
           </w:p>
         </w:tc>
       </w:tr>
@@ -2350,7 +2481,6 @@
                 <w:showingPlcHdr/>
                 <w15:appearance w15:val="hidden"/>
               </w:sdtPr>
-              <w:sdtEndPr/>
               <w:sdtContent>
                 <w:r>
                   <w:rPr>
@@ -2367,8 +2497,8 @@
     <w:p/>
     <w:p/>
     <w:sectPr>
-      <w:headerReference w:type="default" r:id="rId10"/>
-      <w:footerReference w:type="default" r:id="rId11"/>
+      <w:headerReference w:type="default" r:id="rId11"/>
+      <w:footerReference w:type="default" r:id="rId12"/>
       <w:pgSz w:w="11906" w:h="16838" w:code="9"/>
       <w:pgMar w:top="720" w:right="1152" w:bottom="864" w:left="1152" w:header="0" w:footer="0" w:gutter="0"/>
       <w:cols w:space="720"/>
@@ -2379,7 +2509,7 @@
 </file>
 
 <file path=word/endnotes.xml><?xml version="1.0" encoding="utf-8"?>
-<w:endnotes xmlns:wpc="http://schemas.microsoft.com/office/word/2010/wordprocessingCanvas" xmlns:mc="http://schemas.openxmlformats.org/markup-compatibility/2006" xmlns:o="urn:schemas-microsoft-com:office:office" xmlns:r="http://schemas.openxmlformats.org/officeDocument/2006/relationships" xmlns:m="http://schemas.openxmlformats.org/officeDocument/2006/math" xmlns:v="urn:schemas-microsoft-com:vml" xmlns:wp14="http://schemas.microsoft.com/office/word/2010/wordprocessingDrawing" xmlns:wp="http://schemas.openxmlformats.org/drawingml/2006/wordprocessingDrawing" xmlns:w10="urn:schemas-microsoft-com:office:word" xmlns:w="http://schemas.openxmlformats.org/wordprocessingml/2006/main" xmlns:w14="http://schemas.microsoft.com/office/word/2010/wordml" xmlns:w15="http://schemas.microsoft.com/office/word/2012/wordml" xmlns:wpg="http://schemas.microsoft.com/office/word/2010/wordprocessingGroup" xmlns:wpi="http://schemas.microsoft.com/office/word/2010/wordprocessingInk" xmlns:wne="http://schemas.microsoft.com/office/word/2006/wordml" xmlns:wps="http://schemas.microsoft.com/office/word/2010/wordprocessingShape" mc:Ignorable="w14 w15 wp14">
+<w:endnotes xmlns:wpc="http://schemas.microsoft.com/office/word/2010/wordprocessingCanvas" xmlns:cx="http://schemas.microsoft.com/office/drawing/2014/chartex" xmlns:cx1="http://schemas.microsoft.com/office/drawing/2015/9/8/chartex" xmlns:cx2="http://schemas.microsoft.com/office/drawing/2015/10/21/chartex" xmlns:cx3="http://schemas.microsoft.com/office/drawing/2016/5/9/chartex" xmlns:cx4="http://schemas.microsoft.com/office/drawing/2016/5/10/chartex" xmlns:cx5="http://schemas.microsoft.com/office/drawing/2016/5/11/chartex" xmlns:cx6="http://schemas.microsoft.com/office/drawing/2016/5/12/chartex" xmlns:cx7="http://schemas.microsoft.com/office/drawing/2016/5/13/chartex" xmlns:cx8="http://schemas.microsoft.com/office/drawing/2016/5/14/chartex" xmlns:mc="http://schemas.openxmlformats.org/markup-compatibility/2006" xmlns:aink="http://schemas.microsoft.com/office/drawing/2016/ink" xmlns:am3d="http://schemas.microsoft.com/office/drawing/2017/model3d" xmlns:o="urn:schemas-microsoft-com:office:office" xmlns:oel="http://schemas.microsoft.com/office/2019/extlst" xmlns:r="http://schemas.openxmlformats.org/officeDocument/2006/relationships" xmlns:m="http://schemas.openxmlformats.org/officeDocument/2006/math" xmlns:v="urn:schemas-microsoft-com:vml" xmlns:wp14="http://schemas.microsoft.com/office/word/2010/wordprocessingDrawing" xmlns:wp="http://schemas.openxmlformats.org/drawingml/2006/wordprocessingDrawing" xmlns:w10="urn:schemas-microsoft-com:office:word" xmlns:w="http://schemas.openxmlformats.org/wordprocessingml/2006/main" xmlns:w14="http://schemas.microsoft.com/office/word/2010/wordml" xmlns:w15="http://schemas.microsoft.com/office/word/2012/wordml" xmlns:w16cex="http://schemas.microsoft.com/office/word/2018/wordml/cex" xmlns:w16cid="http://schemas.microsoft.com/office/word/2016/wordml/cid" xmlns:w16="http://schemas.microsoft.com/office/word/2018/wordml" xmlns:w16sdtdh="http://schemas.microsoft.com/office/word/2020/wordml/sdtdatahash" xmlns:w16se="http://schemas.microsoft.com/office/word/2015/wordml/symex" xmlns:wpg="http://schemas.microsoft.com/office/word/2010/wordprocessingGroup" xmlns:wpi="http://schemas.microsoft.com/office/word/2010/wordprocessingInk" xmlns:wne="http://schemas.microsoft.com/office/word/2006/wordml" xmlns:wps="http://schemas.microsoft.com/office/word/2010/wordprocessingShape" mc:Ignorable="w14 w15 w16se w16cid w16 w16cex w16sdtdh wp14">
   <w:endnote w:type="separator" w:id="-1">
     <w:p>
       <w:r>
@@ -2398,7 +2528,7 @@
 </file>
 
 <file path=word/footer1.xml><?xml version="1.0" encoding="utf-8"?>
-<w:ftr xmlns:wpc="http://schemas.microsoft.com/office/word/2010/wordprocessingCanvas" xmlns:mc="http://schemas.openxmlformats.org/markup-compatibility/2006" xmlns:o="urn:schemas-microsoft-com:office:office" xmlns:r="http://schemas.openxmlformats.org/officeDocument/2006/relationships" xmlns:m="http://schemas.openxmlformats.org/officeDocument/2006/math" xmlns:v="urn:schemas-microsoft-com:vml" xmlns:wp14="http://schemas.microsoft.com/office/word/2010/wordprocessingDrawing" xmlns:wp="http://schemas.openxmlformats.org/drawingml/2006/wordprocessingDrawing" xmlns:w10="urn:schemas-microsoft-com:office:word" xmlns:w="http://schemas.openxmlformats.org/wordprocessingml/2006/main" xmlns:w14="http://schemas.microsoft.com/office/word/2010/wordml" xmlns:w15="http://schemas.microsoft.com/office/word/2012/wordml" xmlns:wpg="http://schemas.microsoft.com/office/word/2010/wordprocessingGroup" xmlns:wpi="http://schemas.microsoft.com/office/word/2010/wordprocessingInk" xmlns:wne="http://schemas.microsoft.com/office/word/2006/wordml" xmlns:wps="http://schemas.microsoft.com/office/word/2010/wordprocessingShape" mc:Ignorable="w14 w15 wp14">
+<w:ftr xmlns:wpc="http://schemas.microsoft.com/office/word/2010/wordprocessingCanvas" xmlns:cx="http://schemas.microsoft.com/office/drawing/2014/chartex" xmlns:cx1="http://schemas.microsoft.com/office/drawing/2015/9/8/chartex" xmlns:cx2="http://schemas.microsoft.com/office/drawing/2015/10/21/chartex" xmlns:cx3="http://schemas.microsoft.com/office/drawing/2016/5/9/chartex" xmlns:cx4="http://schemas.microsoft.com/office/drawing/2016/5/10/chartex" xmlns:cx5="http://schemas.microsoft.com/office/drawing/2016/5/11/chartex" xmlns:cx6="http://schemas.microsoft.com/office/drawing/2016/5/12/chartex" xmlns:cx7="http://schemas.microsoft.com/office/drawing/2016/5/13/chartex" xmlns:cx8="http://schemas.microsoft.com/office/drawing/2016/5/14/chartex" xmlns:mc="http://schemas.openxmlformats.org/markup-compatibility/2006" xmlns:aink="http://schemas.microsoft.com/office/drawing/2016/ink" xmlns:am3d="http://schemas.microsoft.com/office/drawing/2017/model3d" xmlns:o="urn:schemas-microsoft-com:office:office" xmlns:oel="http://schemas.microsoft.com/office/2019/extlst" xmlns:r="http://schemas.openxmlformats.org/officeDocument/2006/relationships" xmlns:m="http://schemas.openxmlformats.org/officeDocument/2006/math" xmlns:v="urn:schemas-microsoft-com:vml" xmlns:wp14="http://schemas.microsoft.com/office/word/2010/wordprocessingDrawing" xmlns:wp="http://schemas.openxmlformats.org/drawingml/2006/wordprocessingDrawing" xmlns:w10="urn:schemas-microsoft-com:office:word" xmlns:w="http://schemas.openxmlformats.org/wordprocessingml/2006/main" xmlns:w14="http://schemas.microsoft.com/office/word/2010/wordml" xmlns:w15="http://schemas.microsoft.com/office/word/2012/wordml" xmlns:w16cex="http://schemas.microsoft.com/office/word/2018/wordml/cex" xmlns:w16cid="http://schemas.microsoft.com/office/word/2016/wordml/cid" xmlns:w16="http://schemas.microsoft.com/office/word/2018/wordml" xmlns:w16sdtdh="http://schemas.microsoft.com/office/word/2020/wordml/sdtdatahash" xmlns:w16se="http://schemas.microsoft.com/office/word/2015/wordml/symex" xmlns:wpg="http://schemas.microsoft.com/office/word/2010/wordprocessingGroup" xmlns:wpi="http://schemas.microsoft.com/office/word/2010/wordprocessingInk" xmlns:wne="http://schemas.microsoft.com/office/word/2006/wordml" xmlns:wps="http://schemas.microsoft.com/office/word/2010/wordprocessingShape" mc:Ignorable="w14 w15 w16se w16cid w16 w16cex w16sdtdh wp14">
   <w:p>
     <w:pPr>
       <w:pStyle w:val="Piedepgina"/>
@@ -2534,7 +2664,7 @@
             </wp:anchor>
           </w:drawing>
         </mc:Choice>
-        <mc:Fallback xmlns:w16se="http://schemas.microsoft.com/office/word/2015/wordml/symex" xmlns:w16sdtdh="http://schemas.microsoft.com/office/word/2020/wordml/sdtdatahash" xmlns:w16="http://schemas.microsoft.com/office/word/2018/wordml" xmlns:w16cid="http://schemas.microsoft.com/office/word/2016/wordml/cid" xmlns:w16cex="http://schemas.microsoft.com/office/word/2018/wordml/cex" xmlns:oel="http://schemas.microsoft.com/office/2019/extlst" xmlns:am3d="http://schemas.microsoft.com/office/drawing/2017/model3d" xmlns:aink="http://schemas.microsoft.com/office/drawing/2016/ink" xmlns:cx8="http://schemas.microsoft.com/office/drawing/2016/5/14/chartex" xmlns:cx7="http://schemas.microsoft.com/office/drawing/2016/5/13/chartex" xmlns:cx6="http://schemas.microsoft.com/office/drawing/2016/5/12/chartex" xmlns:cx5="http://schemas.microsoft.com/office/drawing/2016/5/11/chartex" xmlns:cx4="http://schemas.microsoft.com/office/drawing/2016/5/10/chartex" xmlns:cx3="http://schemas.microsoft.com/office/drawing/2016/5/9/chartex" xmlns:cx2="http://schemas.microsoft.com/office/drawing/2015/10/21/chartex" xmlns:cx1="http://schemas.microsoft.com/office/drawing/2015/9/8/chartex" xmlns:cx="http://schemas.microsoft.com/office/drawing/2014/chartex">
+        <mc:Fallback>
           <w:pict>
             <v:group w14:anchorId="646ACFBB" id="Grupo 26" o:spid="_x0000_s1026" alt="Degradado azul en rectángulo" style="position:absolute;margin-left:50.25pt;margin-top:666.35pt;width:494.5pt;height:43.75pt;z-index:-251657216;mso-position-horizontal-relative:page;mso-position-vertical-relative:margin" coordorigin="1066,14085" coordsize="10081,875" o:gfxdata="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" o:allowincell="f">
               <v:rect id="Rectángulo 27" o:spid="_x0000_s1027" alt="Degradado azul en rectángulo" style="position:absolute;left:1066;top:14085;width:10081;height:875;visibility:visible;mso-wrap-style:square;v-text-anchor:top" o:gfxdata="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" stroked="f">
@@ -2552,7 +2682,7 @@
 </file>
 
 <file path=word/footnotes.xml><?xml version="1.0" encoding="utf-8"?>
-<w:footnotes xmlns:wpc="http://schemas.microsoft.com/office/word/2010/wordprocessingCanvas" xmlns:mc="http://schemas.openxmlformats.org/markup-compatibility/2006" xmlns:o="urn:schemas-microsoft-com:office:office" xmlns:r="http://schemas.openxmlformats.org/officeDocument/2006/relationships" xmlns:m="http://schemas.openxmlformats.org/officeDocument/2006/math" xmlns:v="urn:schemas-microsoft-com:vml" xmlns:wp14="http://schemas.microsoft.com/office/word/2010/wordprocessingDrawing" xmlns:wp="http://schemas.openxmlformats.org/drawingml/2006/wordprocessingDrawing" xmlns:w10="urn:schemas-microsoft-com:office:word" xmlns:w="http://schemas.openxmlformats.org/wordprocessingml/2006/main" xmlns:w14="http://schemas.microsoft.com/office/word/2010/wordml" xmlns:w15="http://schemas.microsoft.com/office/word/2012/wordml" xmlns:wpg="http://schemas.microsoft.com/office/word/2010/wordprocessingGroup" xmlns:wpi="http://schemas.microsoft.com/office/word/2010/wordprocessingInk" xmlns:wne="http://schemas.microsoft.com/office/word/2006/wordml" xmlns:wps="http://schemas.microsoft.com/office/word/2010/wordprocessingShape" mc:Ignorable="w14 w15 wp14">
+<w:footnotes xmlns:wpc="http://schemas.microsoft.com/office/word/2010/wordprocessingCanvas" xmlns:cx="http://schemas.microsoft.com/office/drawing/2014/chartex" xmlns:cx1="http://schemas.microsoft.com/office/drawing/2015/9/8/chartex" xmlns:cx2="http://schemas.microsoft.com/office/drawing/2015/10/21/chartex" xmlns:cx3="http://schemas.microsoft.com/office/drawing/2016/5/9/chartex" xmlns:cx4="http://schemas.microsoft.com/office/drawing/2016/5/10/chartex" xmlns:cx5="http://schemas.microsoft.com/office/drawing/2016/5/11/chartex" xmlns:cx6="http://schemas.microsoft.com/office/drawing/2016/5/12/chartex" xmlns:cx7="http://schemas.microsoft.com/office/drawing/2016/5/13/chartex" xmlns:cx8="http://schemas.microsoft.com/office/drawing/2016/5/14/chartex" xmlns:mc="http://schemas.openxmlformats.org/markup-compatibility/2006" xmlns:aink="http://schemas.microsoft.com/office/drawing/2016/ink" xmlns:am3d="http://schemas.microsoft.com/office/drawing/2017/model3d" xmlns:o="urn:schemas-microsoft-com:office:office" xmlns:oel="http://schemas.microsoft.com/office/2019/extlst" xmlns:r="http://schemas.openxmlformats.org/officeDocument/2006/relationships" xmlns:m="http://schemas.openxmlformats.org/officeDocument/2006/math" xmlns:v="urn:schemas-microsoft-com:vml" xmlns:wp14="http://schemas.microsoft.com/office/word/2010/wordprocessingDrawing" xmlns:wp="http://schemas.openxmlformats.org/drawingml/2006/wordprocessingDrawing" xmlns:w10="urn:schemas-microsoft-com:office:word" xmlns:w="http://schemas.openxmlformats.org/wordprocessingml/2006/main" xmlns:w14="http://schemas.microsoft.com/office/word/2010/wordml" xmlns:w15="http://schemas.microsoft.com/office/word/2012/wordml" xmlns:w16cex="http://schemas.microsoft.com/office/word/2018/wordml/cex" xmlns:w16cid="http://schemas.microsoft.com/office/word/2016/wordml/cid" xmlns:w16="http://schemas.microsoft.com/office/word/2018/wordml" xmlns:w16sdtdh="http://schemas.microsoft.com/office/word/2020/wordml/sdtdatahash" xmlns:w16se="http://schemas.microsoft.com/office/word/2015/wordml/symex" xmlns:wpg="http://schemas.microsoft.com/office/word/2010/wordprocessingGroup" xmlns:wpi="http://schemas.microsoft.com/office/word/2010/wordprocessingInk" xmlns:wne="http://schemas.microsoft.com/office/word/2006/wordml" xmlns:wps="http://schemas.microsoft.com/office/word/2010/wordprocessingShape" mc:Ignorable="w14 w15 w16se w16cid w16 w16cex w16sdtdh wp14">
   <w:footnote w:type="separator" w:id="-1">
     <w:p>
       <w:r>
@@ -2571,7 +2701,7 @@
 </file>
 
 <file path=word/header1.xml><?xml version="1.0" encoding="utf-8"?>
-<w:hdr xmlns:wpc="http://schemas.microsoft.com/office/word/2010/wordprocessingCanvas" xmlns:mc="http://schemas.openxmlformats.org/markup-compatibility/2006" xmlns:o="urn:schemas-microsoft-com:office:office" xmlns:r="http://schemas.openxmlformats.org/officeDocument/2006/relationships" xmlns:m="http://schemas.openxmlformats.org/officeDocument/2006/math" xmlns:v="urn:schemas-microsoft-com:vml" xmlns:wp14="http://schemas.microsoft.com/office/word/2010/wordprocessingDrawing" xmlns:wp="http://schemas.openxmlformats.org/drawingml/2006/wordprocessingDrawing" xmlns:w10="urn:schemas-microsoft-com:office:word" xmlns:w="http://schemas.openxmlformats.org/wordprocessingml/2006/main" xmlns:w14="http://schemas.microsoft.com/office/word/2010/wordml" xmlns:w15="http://schemas.microsoft.com/office/word/2012/wordml" xmlns:wpg="http://schemas.microsoft.com/office/word/2010/wordprocessingGroup" xmlns:wpi="http://schemas.microsoft.com/office/word/2010/wordprocessingInk" xmlns:wne="http://schemas.microsoft.com/office/word/2006/wordml" xmlns:wps="http://schemas.microsoft.com/office/word/2010/wordprocessingShape" mc:Ignorable="w14 w15 wp14">
+<w:hdr xmlns:wpc="http://schemas.microsoft.com/office/word/2010/wordprocessingCanvas" xmlns:cx="http://schemas.microsoft.com/office/drawing/2014/chartex" xmlns:cx1="http://schemas.microsoft.com/office/drawing/2015/9/8/chartex" xmlns:cx2="http://schemas.microsoft.com/office/drawing/2015/10/21/chartex" xmlns:cx3="http://schemas.microsoft.com/office/drawing/2016/5/9/chartex" xmlns:cx4="http://schemas.microsoft.com/office/drawing/2016/5/10/chartex" xmlns:cx5="http://schemas.microsoft.com/office/drawing/2016/5/11/chartex" xmlns:cx6="http://schemas.microsoft.com/office/drawing/2016/5/12/chartex" xmlns:cx7="http://schemas.microsoft.com/office/drawing/2016/5/13/chartex" xmlns:cx8="http://schemas.microsoft.com/office/drawing/2016/5/14/chartex" xmlns:mc="http://schemas.openxmlformats.org/markup-compatibility/2006" xmlns:aink="http://schemas.microsoft.com/office/drawing/2016/ink" xmlns:am3d="http://schemas.microsoft.com/office/drawing/2017/model3d" xmlns:o="urn:schemas-microsoft-com:office:office" xmlns:oel="http://schemas.microsoft.com/office/2019/extlst" xmlns:r="http://schemas.openxmlformats.org/officeDocument/2006/relationships" xmlns:m="http://schemas.openxmlformats.org/officeDocument/2006/math" xmlns:v="urn:schemas-microsoft-com:vml" xmlns:wp14="http://schemas.microsoft.com/office/word/2010/wordprocessingDrawing" xmlns:wp="http://schemas.openxmlformats.org/drawingml/2006/wordprocessingDrawing" xmlns:w10="urn:schemas-microsoft-com:office:word" xmlns:w="http://schemas.openxmlformats.org/wordprocessingml/2006/main" xmlns:w14="http://schemas.microsoft.com/office/word/2010/wordml" xmlns:w15="http://schemas.microsoft.com/office/word/2012/wordml" xmlns:w16cex="http://schemas.microsoft.com/office/word/2018/wordml/cex" xmlns:w16cid="http://schemas.microsoft.com/office/word/2016/wordml/cid" xmlns:w16="http://schemas.microsoft.com/office/word/2018/wordml" xmlns:w16sdtdh="http://schemas.microsoft.com/office/word/2020/wordml/sdtdatahash" xmlns:w16se="http://schemas.microsoft.com/office/word/2015/wordml/symex" xmlns:wpg="http://schemas.microsoft.com/office/word/2010/wordprocessingGroup" xmlns:wpi="http://schemas.microsoft.com/office/word/2010/wordprocessingInk" xmlns:wne="http://schemas.microsoft.com/office/word/2006/wordml" xmlns:wps="http://schemas.microsoft.com/office/word/2010/wordprocessingShape" mc:Ignorable="w14 w15 w16se w16cid w16 w16cex w16sdtdh wp14">
   <w:p>
     <w:pPr>
       <w:pStyle w:val="Encabezado"/>
@@ -2658,7 +2788,7 @@
             </wp:anchor>
           </w:drawing>
         </mc:Choice>
-        <mc:Fallback xmlns:w16se="http://schemas.microsoft.com/office/word/2015/wordml/symex" xmlns:w16sdtdh="http://schemas.microsoft.com/office/word/2020/wordml/sdtdatahash" xmlns:w16="http://schemas.microsoft.com/office/word/2018/wordml" xmlns:w16cid="http://schemas.microsoft.com/office/word/2016/wordml/cid" xmlns:w16cex="http://schemas.microsoft.com/office/word/2018/wordml/cex" xmlns:oel="http://schemas.microsoft.com/office/2019/extlst" xmlns:am3d="http://schemas.microsoft.com/office/drawing/2017/model3d" xmlns:aink="http://schemas.microsoft.com/office/drawing/2016/ink" xmlns:cx8="http://schemas.microsoft.com/office/drawing/2016/5/14/chartex" xmlns:cx7="http://schemas.microsoft.com/office/drawing/2016/5/13/chartex" xmlns:cx6="http://schemas.microsoft.com/office/drawing/2016/5/12/chartex" xmlns:cx5="http://schemas.microsoft.com/office/drawing/2016/5/11/chartex" xmlns:cx4="http://schemas.microsoft.com/office/drawing/2016/5/10/chartex" xmlns:cx3="http://schemas.microsoft.com/office/drawing/2016/5/9/chartex" xmlns:cx2="http://schemas.microsoft.com/office/drawing/2015/10/21/chartex" xmlns:cx1="http://schemas.microsoft.com/office/drawing/2015/9/8/chartex" xmlns:cx="http://schemas.microsoft.com/office/drawing/2014/chartex">
+        <mc:Fallback>
           <w:pict>
             <v:rect w14:anchorId="5E365F24" id="Rectángulo 13" o:spid="_x0000_s1026" alt="Degradado azul en rectángulo" style="position:absolute;margin-left:429.05pt;margin-top:.7pt;width:480.25pt;height:97.85pt;z-index:-251655168;visibility:visible;mso-wrap-style:square;mso-width-percent:0;mso-height-percent:0;mso-wrap-distance-left:9pt;mso-wrap-distance-top:0;mso-wrap-distance-right:9pt;mso-wrap-distance-bottom:0;mso-position-horizontal:right;mso-position-horizontal-relative:margin;mso-position-vertical:absolute;mso-position-vertical-relative:margin;mso-width-percent:0;mso-height-percent:0;mso-width-relative:page;mso-height-relative:page;v-text-anchor:top" o:gfxdata="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" o:allowincell="f" fillcolor="#b8cce4 [1300]" stroked="f">
               <v:fill rotate="t" focus="100%" type="gradient"/>
@@ -2673,8 +2803,8 @@
 </file>
 
 <file path=word/numbering.xml><?xml version="1.0" encoding="utf-8"?>
-<w:numbering xmlns:wpc="http://schemas.microsoft.com/office/word/2010/wordprocessingCanvas" xmlns:mc="http://schemas.openxmlformats.org/markup-compatibility/2006" xmlns:o="urn:schemas-microsoft-com:office:office" xmlns:r="http://schemas.openxmlformats.org/officeDocument/2006/relationships" xmlns:m="http://schemas.openxmlformats.org/officeDocument/2006/math" xmlns:v="urn:schemas-microsoft-com:vml" xmlns:wp14="http://schemas.microsoft.com/office/word/2010/wordprocessingDrawing" xmlns:wp="http://schemas.openxmlformats.org/drawingml/2006/wordprocessingDrawing" xmlns:w10="urn:schemas-microsoft-com:office:word" xmlns:w="http://schemas.openxmlformats.org/wordprocessingml/2006/main" xmlns:w14="http://schemas.microsoft.com/office/word/2010/wordml" xmlns:w15="http://schemas.microsoft.com/office/word/2012/wordml" xmlns:wpg="http://schemas.microsoft.com/office/word/2010/wordprocessingGroup" xmlns:wpi="http://schemas.microsoft.com/office/word/2010/wordprocessingInk" xmlns:wne="http://schemas.microsoft.com/office/word/2006/wordml" xmlns:wps="http://schemas.microsoft.com/office/word/2010/wordprocessingShape" mc:Ignorable="w14 w15 wp14">
-  <w:abstractNum w:abstractNumId="0">
+<w:numbering xmlns:wpc="http://schemas.microsoft.com/office/word/2010/wordprocessingCanvas" xmlns:cx="http://schemas.microsoft.com/office/drawing/2014/chartex" xmlns:cx1="http://schemas.microsoft.com/office/drawing/2015/9/8/chartex" xmlns:cx2="http://schemas.microsoft.com/office/drawing/2015/10/21/chartex" xmlns:cx3="http://schemas.microsoft.com/office/drawing/2016/5/9/chartex" xmlns:cx4="http://schemas.microsoft.com/office/drawing/2016/5/10/chartex" xmlns:cx5="http://schemas.microsoft.com/office/drawing/2016/5/11/chartex" xmlns:cx6="http://schemas.microsoft.com/office/drawing/2016/5/12/chartex" xmlns:cx7="http://schemas.microsoft.com/office/drawing/2016/5/13/chartex" xmlns:cx8="http://schemas.microsoft.com/office/drawing/2016/5/14/chartex" xmlns:mc="http://schemas.openxmlformats.org/markup-compatibility/2006" xmlns:aink="http://schemas.microsoft.com/office/drawing/2016/ink" xmlns:am3d="http://schemas.microsoft.com/office/drawing/2017/model3d" xmlns:o="urn:schemas-microsoft-com:office:office" xmlns:oel="http://schemas.microsoft.com/office/2019/extlst" xmlns:r="http://schemas.openxmlformats.org/officeDocument/2006/relationships" xmlns:m="http://schemas.openxmlformats.org/officeDocument/2006/math" xmlns:v="urn:schemas-microsoft-com:vml" xmlns:wp14="http://schemas.microsoft.com/office/word/2010/wordprocessingDrawing" xmlns:wp="http://schemas.openxmlformats.org/drawingml/2006/wordprocessingDrawing" xmlns:w10="urn:schemas-microsoft-com:office:word" xmlns:w="http://schemas.openxmlformats.org/wordprocessingml/2006/main" xmlns:w14="http://schemas.microsoft.com/office/word/2010/wordml" xmlns:w15="http://schemas.microsoft.com/office/word/2012/wordml" xmlns:w16cex="http://schemas.microsoft.com/office/word/2018/wordml/cex" xmlns:w16cid="http://schemas.microsoft.com/office/word/2016/wordml/cid" xmlns:w16="http://schemas.microsoft.com/office/word/2018/wordml" xmlns:w16sdtdh="http://schemas.microsoft.com/office/word/2020/wordml/sdtdatahash" xmlns:w16se="http://schemas.microsoft.com/office/word/2015/wordml/symex" xmlns:wpg="http://schemas.microsoft.com/office/word/2010/wordprocessingGroup" xmlns:wpi="http://schemas.microsoft.com/office/word/2010/wordprocessingInk" xmlns:wne="http://schemas.microsoft.com/office/word/2006/wordml" xmlns:wps="http://schemas.microsoft.com/office/word/2010/wordprocessingShape" mc:Ignorable="w14 w15 w16se w16cid w16 w16cex w16sdtdh wp14">
+  <w:abstractNum w:abstractNumId="0" w15:restartNumberingAfterBreak="0">
     <w:nsid w:val="FFFFFF7C"/>
     <w:multiLevelType w:val="singleLevel"/>
     <w:tmpl w:val="F7563A4C"/>
@@ -2691,7 +2821,7 @@
       </w:pPr>
     </w:lvl>
   </w:abstractNum>
-  <w:abstractNum w:abstractNumId="1">
+  <w:abstractNum w:abstractNumId="1" w15:restartNumberingAfterBreak="0">
     <w:nsid w:val="FFFFFF7D"/>
     <w:multiLevelType w:val="singleLevel"/>
     <w:tmpl w:val="87D0AB80"/>
@@ -2708,7 +2838,7 @@
       </w:pPr>
     </w:lvl>
   </w:abstractNum>
-  <w:abstractNum w:abstractNumId="2">
+  <w:abstractNum w:abstractNumId="2" w15:restartNumberingAfterBreak="0">
     <w:nsid w:val="FFFFFF7E"/>
     <w:multiLevelType w:val="singleLevel"/>
     <w:tmpl w:val="E30A8D88"/>
@@ -2725,7 +2855,7 @@
       </w:pPr>
     </w:lvl>
   </w:abstractNum>
-  <w:abstractNum w:abstractNumId="3">
+  <w:abstractNum w:abstractNumId="3" w15:restartNumberingAfterBreak="0">
     <w:nsid w:val="FFFFFF7F"/>
     <w:multiLevelType w:val="singleLevel"/>
     <w:tmpl w:val="0CBA9468"/>
@@ -2742,7 +2872,7 @@
       </w:pPr>
     </w:lvl>
   </w:abstractNum>
-  <w:abstractNum w:abstractNumId="4">
+  <w:abstractNum w:abstractNumId="4" w15:restartNumberingAfterBreak="0">
     <w:nsid w:val="FFFFFF80"/>
     <w:multiLevelType w:val="singleLevel"/>
     <w:tmpl w:val="ADCC2172"/>
@@ -2762,7 +2892,7 @@
       </w:rPr>
     </w:lvl>
   </w:abstractNum>
-  <w:abstractNum w:abstractNumId="5">
+  <w:abstractNum w:abstractNumId="5" w15:restartNumberingAfterBreak="0">
     <w:nsid w:val="FFFFFF81"/>
     <w:multiLevelType w:val="singleLevel"/>
     <w:tmpl w:val="80DA95F0"/>
@@ -2782,7 +2912,7 @@
       </w:rPr>
     </w:lvl>
   </w:abstractNum>
-  <w:abstractNum w:abstractNumId="6">
+  <w:abstractNum w:abstractNumId="6" w15:restartNumberingAfterBreak="0">
     <w:nsid w:val="FFFFFF82"/>
     <w:multiLevelType w:val="singleLevel"/>
     <w:tmpl w:val="9B92C41C"/>
@@ -2802,7 +2932,7 @@
       </w:rPr>
     </w:lvl>
   </w:abstractNum>
-  <w:abstractNum w:abstractNumId="7">
+  <w:abstractNum w:abstractNumId="7" w15:restartNumberingAfterBreak="0">
     <w:nsid w:val="FFFFFF83"/>
     <w:multiLevelType w:val="singleLevel"/>
     <w:tmpl w:val="633A054C"/>
@@ -2822,7 +2952,7 @@
       </w:rPr>
     </w:lvl>
   </w:abstractNum>
-  <w:abstractNum w:abstractNumId="8">
+  <w:abstractNum w:abstractNumId="8" w15:restartNumberingAfterBreak="0">
     <w:nsid w:val="FFFFFF88"/>
     <w:multiLevelType w:val="singleLevel"/>
     <w:tmpl w:val="F4948A16"/>
@@ -2839,7 +2969,7 @@
       </w:pPr>
     </w:lvl>
   </w:abstractNum>
-  <w:abstractNum w:abstractNumId="9">
+  <w:abstractNum w:abstractNumId="9" w15:restartNumberingAfterBreak="0">
     <w:nsid w:val="FFFFFF89"/>
     <w:multiLevelType w:val="singleLevel"/>
     <w:tmpl w:val="8BFA9EB2"/>
@@ -2859,7 +2989,7 @@
       </w:rPr>
     </w:lvl>
   </w:abstractNum>
-  <w:abstractNum w:abstractNumId="10">
+  <w:abstractNum w:abstractNumId="10" w15:restartNumberingAfterBreak="0">
     <w:nsid w:val="09A2311D"/>
     <w:multiLevelType w:val="hybridMultilevel"/>
     <w:tmpl w:val="B64E4A04"/>
@@ -2975,7 +3105,7 @@
       </w:pPr>
     </w:lvl>
   </w:abstractNum>
-  <w:abstractNum w:abstractNumId="11">
+  <w:abstractNum w:abstractNumId="11" w15:restartNumberingAfterBreak="0">
     <w:nsid w:val="4A3A5D6A"/>
     <w:multiLevelType w:val="hybridMultilevel"/>
     <w:tmpl w:val="F08CC0D0"/>
@@ -3088,7 +3218,7 @@
       </w:rPr>
     </w:lvl>
   </w:abstractNum>
-  <w:abstractNum w:abstractNumId="12">
+  <w:abstractNum w:abstractNumId="12" w15:restartNumberingAfterBreak="0">
     <w:nsid w:val="72B2751F"/>
     <w:multiLevelType w:val="hybridMultilevel"/>
     <w:tmpl w:val="DE88B224"/>
@@ -3206,50 +3336,50 @@
       </w:pPr>
     </w:lvl>
   </w:abstractNum>
-  <w:num w:numId="1">
+  <w:num w:numId="1" w16cid:durableId="382749592">
     <w:abstractNumId w:val="10"/>
   </w:num>
-  <w:num w:numId="2">
+  <w:num w:numId="2" w16cid:durableId="1237935284">
     <w:abstractNumId w:val="12"/>
   </w:num>
-  <w:num w:numId="3">
+  <w:num w:numId="3" w16cid:durableId="732889872">
     <w:abstractNumId w:val="9"/>
   </w:num>
-  <w:num w:numId="4">
+  <w:num w:numId="4" w16cid:durableId="1394699274">
     <w:abstractNumId w:val="7"/>
   </w:num>
-  <w:num w:numId="5">
+  <w:num w:numId="5" w16cid:durableId="262231802">
     <w:abstractNumId w:val="6"/>
   </w:num>
-  <w:num w:numId="6">
+  <w:num w:numId="6" w16cid:durableId="678434720">
     <w:abstractNumId w:val="5"/>
   </w:num>
-  <w:num w:numId="7">
+  <w:num w:numId="7" w16cid:durableId="1515073538">
     <w:abstractNumId w:val="4"/>
   </w:num>
-  <w:num w:numId="8">
+  <w:num w:numId="8" w16cid:durableId="629090322">
     <w:abstractNumId w:val="8"/>
   </w:num>
-  <w:num w:numId="9">
+  <w:num w:numId="9" w16cid:durableId="1535577838">
     <w:abstractNumId w:val="3"/>
   </w:num>
-  <w:num w:numId="10">
+  <w:num w:numId="10" w16cid:durableId="498009890">
     <w:abstractNumId w:val="2"/>
   </w:num>
-  <w:num w:numId="11">
+  <w:num w:numId="11" w16cid:durableId="1817448169">
     <w:abstractNumId w:val="1"/>
   </w:num>
-  <w:num w:numId="12">
+  <w:num w:numId="12" w16cid:durableId="794062527">
     <w:abstractNumId w:val="0"/>
   </w:num>
-  <w:num w:numId="13">
+  <w:num w:numId="13" w16cid:durableId="314064691">
     <w:abstractNumId w:val="11"/>
   </w:num>
 </w:numbering>
 </file>
 
 <file path=word/styles.xml><?xml version="1.0" encoding="utf-8"?>
-<w:styles xmlns:mc="http://schemas.openxmlformats.org/markup-compatibility/2006" xmlns:r="http://schemas.openxmlformats.org/officeDocument/2006/relationships" xmlns:w="http://schemas.openxmlformats.org/wordprocessingml/2006/main" xmlns:w14="http://schemas.microsoft.com/office/word/2010/wordml" xmlns:w15="http://schemas.microsoft.com/office/word/2012/wordml" mc:Ignorable="w14 w15">
+<w:styles xmlns:mc="http://schemas.openxmlformats.org/markup-compatibility/2006" xmlns:r="http://schemas.openxmlformats.org/officeDocument/2006/relationships" xmlns:w="http://schemas.openxmlformats.org/wordprocessingml/2006/main" xmlns:w14="http://schemas.microsoft.com/office/word/2010/wordml" xmlns:w15="http://schemas.microsoft.com/office/word/2012/wordml" xmlns:w16cex="http://schemas.microsoft.com/office/word/2018/wordml/cex" xmlns:w16cid="http://schemas.microsoft.com/office/word/2016/wordml/cid" xmlns:w16="http://schemas.microsoft.com/office/word/2018/wordml" xmlns:w16sdtdh="http://schemas.microsoft.com/office/word/2020/wordml/sdtdatahash" xmlns:w16se="http://schemas.microsoft.com/office/word/2015/wordml/symex" mc:Ignorable="w14 w15 w16se w16cid w16 w16cex w16sdtdh">
   <w:docDefaults>
     <w:rPrDefault>
       <w:rPr>
@@ -3259,7 +3389,7 @@
     </w:rPrDefault>
     <w:pPrDefault/>
   </w:docDefaults>
-  <w:latentStyles w:defLockedState="0" w:defUIPriority="0" w:defSemiHidden="0" w:defUnhideWhenUsed="0" w:defQFormat="0" w:count="371">
+  <w:latentStyles w:defLockedState="0" w:defUIPriority="0" w:defSemiHidden="0" w:defUnhideWhenUsed="0" w:defQFormat="0" w:count="376">
     <w:lsdException w:name="Normal" w:qFormat="1"/>
     <w:lsdException w:name="heading 1" w:qFormat="1"/>
     <w:lsdException w:name="heading 2" w:qFormat="1"/>
@@ -3365,7 +3495,6 @@
     <w:lsdException w:name="HTML Sample" w:semiHidden="1" w:unhideWhenUsed="1"/>
     <w:lsdException w:name="HTML Typewriter" w:semiHidden="1" w:unhideWhenUsed="1"/>
     <w:lsdException w:name="HTML Variable" w:semiHidden="1" w:unhideWhenUsed="1"/>
-    <w:lsdException w:name="Normal Table" w:semiHidden="1" w:unhideWhenUsed="1"/>
     <w:lsdException w:name="annotation subject" w:semiHidden="1" w:unhideWhenUsed="1"/>
     <w:lsdException w:name="No List" w:semiHidden="1" w:unhideWhenUsed="1"/>
     <w:lsdException w:name="Outline List 1" w:semiHidden="1" w:unhideWhenUsed="1"/>
@@ -3408,11 +3537,8 @@
     <w:lsdException w:name="Table Contemporary" w:semiHidden="1" w:unhideWhenUsed="1"/>
     <w:lsdException w:name="Table Elegant" w:semiHidden="1" w:unhideWhenUsed="1"/>
     <w:lsdException w:name="Table Professional" w:semiHidden="1" w:unhideWhenUsed="1"/>
-    <w:lsdException w:name="Table Subtle 1" w:semiHidden="1" w:unhideWhenUsed="1"/>
     <w:lsdException w:name="Table Subtle 2" w:semiHidden="1" w:unhideWhenUsed="1"/>
     <w:lsdException w:name="Table Web 1" w:semiHidden="1" w:unhideWhenUsed="1"/>
-    <w:lsdException w:name="Table Web 2" w:semiHidden="1" w:unhideWhenUsed="1"/>
-    <w:lsdException w:name="Table Web 3" w:semiHidden="1" w:unhideWhenUsed="1"/>
     <w:lsdException w:name="Balloon Text" w:semiHidden="1" w:unhideWhenUsed="1"/>
     <w:lsdException w:name="Table Theme" w:semiHidden="1" w:unhideWhenUsed="1"/>
     <w:lsdException w:name="Placeholder Text" w:semiHidden="1" w:uiPriority="99"/>
@@ -3630,6 +3756,11 @@
     <w:lsdException w:name="List Table 5 Dark Accent 6" w:uiPriority="50"/>
     <w:lsdException w:name="List Table 6 Colorful Accent 6" w:uiPriority="51"/>
     <w:lsdException w:name="List Table 7 Colorful Accent 6" w:uiPriority="52"/>
+    <w:lsdException w:name="Mention" w:semiHidden="1" w:uiPriority="99" w:unhideWhenUsed="1"/>
+    <w:lsdException w:name="Smart Hyperlink" w:semiHidden="1" w:uiPriority="99" w:unhideWhenUsed="1"/>
+    <w:lsdException w:name="Hashtag" w:semiHidden="1" w:uiPriority="99" w:unhideWhenUsed="1"/>
+    <w:lsdException w:name="Unresolved Mention" w:semiHidden="1" w:uiPriority="99" w:unhideWhenUsed="1"/>
+    <w:lsdException w:name="Smart Link" w:semiHidden="1" w:uiPriority="99" w:unhideWhenUsed="1"/>
   </w:latentStyles>
   <w:style w:type="paragraph" w:default="1" w:styleId="Normal">
     <w:name w:val="Normal"/>
@@ -4379,7 +4510,6 @@
     <w:basedOn w:val="Tablanormal"/>
     <w:rsid w:val="003859AB"/>
     <w:tblPr>
-      <w:tblInd w:w="0" w:type="dxa"/>
       <w:tblBorders>
         <w:top w:val="single" w:sz="4" w:space="0" w:color="auto"/>
         <w:left w:val="single" w:sz="4" w:space="0" w:color="auto"/>
@@ -4388,12 +4518,6 @@
         <w:insideH w:val="single" w:sz="4" w:space="0" w:color="auto"/>
         <w:insideV w:val="single" w:sz="4" w:space="0" w:color="auto"/>
       </w:tblBorders>
-      <w:tblCellMar>
-        <w:top w:w="0" w:type="dxa"/>
-        <w:left w:w="108" w:type="dxa"/>
-        <w:bottom w:w="0" w:type="dxa"/>
-        <w:right w:w="108" w:type="dxa"/>
-      </w:tblCellMar>
     </w:tblPr>
   </w:style>
   <w:style w:type="paragraph" w:styleId="Prrafodelista">
@@ -4412,7 +4536,7 @@
 </file>
 
 <file path=word/glossary/document.xml><?xml version="1.0" encoding="utf-8"?>
-<w:glossaryDocument xmlns:wpc="http://schemas.microsoft.com/office/word/2010/wordprocessingCanvas" xmlns:mc="http://schemas.openxmlformats.org/markup-compatibility/2006" xmlns:o="urn:schemas-microsoft-com:office:office" xmlns:r="http://schemas.openxmlformats.org/officeDocument/2006/relationships" xmlns:m="http://schemas.openxmlformats.org/officeDocument/2006/math" xmlns:v="urn:schemas-microsoft-com:vml" xmlns:wp14="http://schemas.microsoft.com/office/word/2010/wordprocessingDrawing" xmlns:wp="http://schemas.openxmlformats.org/drawingml/2006/wordprocessingDrawing" xmlns:w10="urn:schemas-microsoft-com:office:word" xmlns:w="http://schemas.openxmlformats.org/wordprocessingml/2006/main" xmlns:w14="http://schemas.microsoft.com/office/word/2010/wordml" xmlns:w15="http://schemas.microsoft.com/office/word/2012/wordml" xmlns:wpg="http://schemas.microsoft.com/office/word/2010/wordprocessingGroup" xmlns:wpi="http://schemas.microsoft.com/office/word/2010/wordprocessingInk" xmlns:wne="http://schemas.microsoft.com/office/word/2006/wordml" xmlns:wps="http://schemas.microsoft.com/office/word/2010/wordprocessingShape" mc:Ignorable="w14 w15 wp14">
+<w:glossaryDocument xmlns:wpc="http://schemas.microsoft.com/office/word/2010/wordprocessingCanvas" xmlns:cx="http://schemas.microsoft.com/office/drawing/2014/chartex" xmlns:cx1="http://schemas.microsoft.com/office/drawing/2015/9/8/chartex" xmlns:cx2="http://schemas.microsoft.com/office/drawing/2015/10/21/chartex" xmlns:cx3="http://schemas.microsoft.com/office/drawing/2016/5/9/chartex" xmlns:cx4="http://schemas.microsoft.com/office/drawing/2016/5/10/chartex" xmlns:cx5="http://schemas.microsoft.com/office/drawing/2016/5/11/chartex" xmlns:cx6="http://schemas.microsoft.com/office/drawing/2016/5/12/chartex" xmlns:cx7="http://schemas.microsoft.com/office/drawing/2016/5/13/chartex" xmlns:cx8="http://schemas.microsoft.com/office/drawing/2016/5/14/chartex" xmlns:mc="http://schemas.openxmlformats.org/markup-compatibility/2006" xmlns:aink="http://schemas.microsoft.com/office/drawing/2016/ink" xmlns:am3d="http://schemas.microsoft.com/office/drawing/2017/model3d" xmlns:o="urn:schemas-microsoft-com:office:office" xmlns:oel="http://schemas.microsoft.com/office/2019/extlst" xmlns:r="http://schemas.openxmlformats.org/officeDocument/2006/relationships" xmlns:m="http://schemas.openxmlformats.org/officeDocument/2006/math" xmlns:v="urn:schemas-microsoft-com:vml" xmlns:wp14="http://schemas.microsoft.com/office/word/2010/wordprocessingDrawing" xmlns:wp="http://schemas.openxmlformats.org/drawingml/2006/wordprocessingDrawing" xmlns:w10="urn:schemas-microsoft-com:office:word" xmlns:w="http://schemas.openxmlformats.org/wordprocessingml/2006/main" xmlns:w14="http://schemas.microsoft.com/office/word/2010/wordml" xmlns:w15="http://schemas.microsoft.com/office/word/2012/wordml" xmlns:w16cex="http://schemas.microsoft.com/office/word/2018/wordml/cex" xmlns:w16cid="http://schemas.microsoft.com/office/word/2016/wordml/cid" xmlns:w16="http://schemas.microsoft.com/office/word/2018/wordml" xmlns:w16sdtdh="http://schemas.microsoft.com/office/word/2020/wordml/sdtdatahash" xmlns:w16se="http://schemas.microsoft.com/office/word/2015/wordml/symex" xmlns:wpg="http://schemas.microsoft.com/office/word/2010/wordprocessingGroup" xmlns:wpi="http://schemas.microsoft.com/office/word/2010/wordprocessingInk" xmlns:wne="http://schemas.microsoft.com/office/word/2006/wordml" xmlns:wps="http://schemas.microsoft.com/office/word/2010/wordprocessingShape" mc:Ignorable="w14 w15 w16se w16cid w16 w16cex w16sdtdh wp14">
   <w:docParts>
     <w:docPart>
       <w:docPartPr>
@@ -4747,7 +4871,7 @@
 </file>
 
 <file path=word/glossary/fontTable.xml><?xml version="1.0" encoding="utf-8"?>
-<w:fonts xmlns:mc="http://schemas.openxmlformats.org/markup-compatibility/2006" xmlns:r="http://schemas.openxmlformats.org/officeDocument/2006/relationships" xmlns:w="http://schemas.openxmlformats.org/wordprocessingml/2006/main" xmlns:w14="http://schemas.microsoft.com/office/word/2010/wordml" xmlns:w15="http://schemas.microsoft.com/office/word/2012/wordml" mc:Ignorable="w14 w15">
+<w:fonts xmlns:mc="http://schemas.openxmlformats.org/markup-compatibility/2006" xmlns:r="http://schemas.openxmlformats.org/officeDocument/2006/relationships" xmlns:w="http://schemas.openxmlformats.org/wordprocessingml/2006/main" xmlns:w14="http://schemas.microsoft.com/office/word/2010/wordml" xmlns:w15="http://schemas.microsoft.com/office/word/2012/wordml" xmlns:w16cex="http://schemas.microsoft.com/office/word/2018/wordml/cex" xmlns:w16cid="http://schemas.microsoft.com/office/word/2016/wordml/cid" xmlns:w16="http://schemas.microsoft.com/office/word/2018/wordml" xmlns:w16sdtdh="http://schemas.microsoft.com/office/word/2020/wordml/sdtdatahash" xmlns:w16se="http://schemas.microsoft.com/office/word/2015/wordml/symex" mc:Ignorable="w14 w15 w16se w16cid w16 w16cex w16sdtdh">
   <w:font w:name="Symbol">
     <w:panose1 w:val="05050102010706020507"/>
     <w:charset w:val="02"/>
@@ -4815,7 +4939,7 @@
 </file>
 
 <file path=word/glossary/settings.xml><?xml version="1.0" encoding="utf-8"?>
-<w:settings xmlns:mc="http://schemas.openxmlformats.org/markup-compatibility/2006" xmlns:o="urn:schemas-microsoft-com:office:office" xmlns:r="http://schemas.openxmlformats.org/officeDocument/2006/relationships" xmlns:m="http://schemas.openxmlformats.org/officeDocument/2006/math" xmlns:v="urn:schemas-microsoft-com:vml" xmlns:w10="urn:schemas-microsoft-com:office:word" xmlns:w="http://schemas.openxmlformats.org/wordprocessingml/2006/main" xmlns:w14="http://schemas.microsoft.com/office/word/2010/wordml" xmlns:w15="http://schemas.microsoft.com/office/word/2012/wordml" xmlns:sl="http://schemas.openxmlformats.org/schemaLibrary/2006/main" mc:Ignorable="w14 w15">
+<w:settings xmlns:mc="http://schemas.openxmlformats.org/markup-compatibility/2006" xmlns:o="urn:schemas-microsoft-com:office:office" xmlns:r="http://schemas.openxmlformats.org/officeDocument/2006/relationships" xmlns:m="http://schemas.openxmlformats.org/officeDocument/2006/math" xmlns:v="urn:schemas-microsoft-com:vml" xmlns:w10="urn:schemas-microsoft-com:office:word" xmlns:w="http://schemas.openxmlformats.org/wordprocessingml/2006/main" xmlns:w14="http://schemas.microsoft.com/office/word/2010/wordml" xmlns:w15="http://schemas.microsoft.com/office/word/2012/wordml" xmlns:w16cex="http://schemas.microsoft.com/office/word/2018/wordml/cex" xmlns:w16cid="http://schemas.microsoft.com/office/word/2016/wordml/cid" xmlns:w16="http://schemas.microsoft.com/office/word/2018/wordml" xmlns:w16sdtdh="http://schemas.microsoft.com/office/word/2020/wordml/sdtdatahash" xmlns:w16se="http://schemas.microsoft.com/office/word/2015/wordml/symex" xmlns:sl="http://schemas.openxmlformats.org/schemaLibrary/2006/main" mc:Ignorable="w14 w15 w16se w16cid w16 w16cex w16sdtdh">
   <w:view w:val="normal"/>
   <w:defaultTabStop w:val="708"/>
   <w:hyphenationZone w:val="425"/>
@@ -4827,6 +4951,7 @@
     <w:compatSetting w:name="enableOpenTypeFeatures" w:uri="http://schemas.microsoft.com/office/word" w:val="1"/>
     <w:compatSetting w:name="doNotFlipMirrorIndents" w:uri="http://schemas.microsoft.com/office/word" w:val="1"/>
     <w:compatSetting w:name="differentiateMultirowTableHeaders" w:uri="http://schemas.microsoft.com/office/word" w:val="1"/>
+    <w:compatSetting w:name="useWord2013TrackBottomHyphenation" w:uri="http://schemas.microsoft.com/office/word" w:val="1"/>
   </w:compat>
   <w:rsids>
     <w:rsidRoot w:val="00881934"/>
@@ -4840,6 +4965,7 @@
     <w:rsid w:val="00881934"/>
     <w:rsid w:val="008B294C"/>
     <w:rsid w:val="00943FAD"/>
+    <w:rsid w:val="00BD36EF"/>
     <w:rsid w:val="00D015DA"/>
   </w:rsids>
   <m:mathPr>
@@ -4864,7 +4990,7 @@
 </file>
 
 <file path=word/glossary/styles.xml><?xml version="1.0" encoding="utf-8"?>
-<w:styles xmlns:mc="http://schemas.openxmlformats.org/markup-compatibility/2006" xmlns:r="http://schemas.openxmlformats.org/officeDocument/2006/relationships" xmlns:w="http://schemas.openxmlformats.org/wordprocessingml/2006/main" xmlns:w14="http://schemas.microsoft.com/office/word/2010/wordml" xmlns:w15="http://schemas.microsoft.com/office/word/2012/wordml" mc:Ignorable="w14 w15">
+<w:styles xmlns:mc="http://schemas.openxmlformats.org/markup-compatibility/2006" xmlns:r="http://schemas.openxmlformats.org/officeDocument/2006/relationships" xmlns:w="http://schemas.openxmlformats.org/wordprocessingml/2006/main" xmlns:w14="http://schemas.microsoft.com/office/word/2010/wordml" xmlns:w15="http://schemas.microsoft.com/office/word/2012/wordml" xmlns:w16cex="http://schemas.microsoft.com/office/word/2018/wordml/cex" xmlns:w16cid="http://schemas.microsoft.com/office/word/2016/wordml/cid" xmlns:w16="http://schemas.microsoft.com/office/word/2018/wordml" xmlns:w16sdtdh="http://schemas.microsoft.com/office/word/2020/wordml/sdtdatahash" xmlns:w16se="http://schemas.microsoft.com/office/word/2015/wordml/symex" mc:Ignorable="w14 w15 w16se w16cid w16 w16cex w16sdtdh">
   <w:docDefaults>
     <w:rPrDefault>
       <w:rPr>
@@ -4880,7 +5006,7 @@
       </w:pPr>
     </w:pPrDefault>
   </w:docDefaults>
-  <w:latentStyles w:defLockedState="0" w:defUIPriority="99" w:defSemiHidden="0" w:defUnhideWhenUsed="0" w:defQFormat="0" w:count="371">
+  <w:latentStyles w:defLockedState="0" w:defUIPriority="99" w:defSemiHidden="0" w:defUnhideWhenUsed="0" w:defQFormat="0" w:count="376">
     <w:lsdException w:name="Normal" w:uiPriority="0" w:qFormat="1"/>
     <w:lsdException w:name="heading 1" w:uiPriority="9" w:qFormat="1"/>
     <w:lsdException w:name="heading 2" w:semiHidden="1" w:uiPriority="9" w:unhideWhenUsed="1" w:qFormat="1"/>
@@ -4986,7 +5112,6 @@
     <w:lsdException w:name="HTML Sample" w:semiHidden="1" w:unhideWhenUsed="1"/>
     <w:lsdException w:name="HTML Typewriter" w:semiHidden="1" w:unhideWhenUsed="1"/>
     <w:lsdException w:name="HTML Variable" w:semiHidden="1" w:unhideWhenUsed="1"/>
-    <w:lsdException w:name="Normal Table" w:semiHidden="1" w:unhideWhenUsed="1"/>
     <w:lsdException w:name="annotation subject" w:semiHidden="1" w:unhideWhenUsed="1"/>
     <w:lsdException w:name="No List" w:semiHidden="1" w:unhideWhenUsed="1"/>
     <w:lsdException w:name="Outline List 1" w:semiHidden="1" w:unhideWhenUsed="1"/>
@@ -5029,11 +5154,8 @@
     <w:lsdException w:name="Table Contemporary" w:semiHidden="1" w:unhideWhenUsed="1"/>
     <w:lsdException w:name="Table Elegant" w:semiHidden="1" w:unhideWhenUsed="1"/>
     <w:lsdException w:name="Table Professional" w:semiHidden="1" w:unhideWhenUsed="1"/>
-    <w:lsdException w:name="Table Subtle 1" w:semiHidden="1" w:unhideWhenUsed="1"/>
     <w:lsdException w:name="Table Subtle 2" w:semiHidden="1" w:unhideWhenUsed="1"/>
     <w:lsdException w:name="Table Web 1" w:semiHidden="1" w:unhideWhenUsed="1"/>
-    <w:lsdException w:name="Table Web 2" w:semiHidden="1" w:unhideWhenUsed="1"/>
-    <w:lsdException w:name="Table Web 3" w:semiHidden="1" w:unhideWhenUsed="1"/>
     <w:lsdException w:name="Balloon Text" w:semiHidden="1" w:unhideWhenUsed="1"/>
     <w:lsdException w:name="Table Grid" w:uiPriority="39"/>
     <w:lsdException w:name="Table Theme" w:semiHidden="1" w:unhideWhenUsed="1"/>
@@ -5252,6 +5374,11 @@
     <w:lsdException w:name="List Table 5 Dark Accent 6" w:uiPriority="50"/>
     <w:lsdException w:name="List Table 6 Colorful Accent 6" w:uiPriority="51"/>
     <w:lsdException w:name="List Table 7 Colorful Accent 6" w:uiPriority="52"/>
+    <w:lsdException w:name="Mention" w:semiHidden="1" w:unhideWhenUsed="1"/>
+    <w:lsdException w:name="Smart Hyperlink" w:semiHidden="1" w:unhideWhenUsed="1"/>
+    <w:lsdException w:name="Hashtag" w:semiHidden="1" w:unhideWhenUsed="1"/>
+    <w:lsdException w:name="Unresolved Mention" w:semiHidden="1" w:unhideWhenUsed="1"/>
+    <w:lsdException w:name="Smart Link" w:semiHidden="1" w:unhideWhenUsed="1"/>
   </w:latentStyles>
   <w:style w:type="paragraph" w:default="1" w:styleId="Normal">
     <w:name w:val="Normal"/>
@@ -5284,91 +5411,19 @@
     <w:semiHidden/>
     <w:unhideWhenUsed/>
   </w:style>
-  <w:style w:type="paragraph" w:customStyle="1" w:styleId="B5CC24F390B4416D9A9EFE77D1C9228E">
-    <w:name w:val="B5CC24F390B4416D9A9EFE77D1C9228E"/>
-    <w:rsid w:val="00943FAD"/>
-  </w:style>
   <w:style w:type="paragraph" w:customStyle="1" w:styleId="179074343539477D84E9F4981DD44EA0">
     <w:name w:val="179074343539477D84E9F4981DD44EA0"/>
   </w:style>
-  <w:style w:type="paragraph" w:customStyle="1" w:styleId="89C6F7DCF5344B648B5E5D1718B9A22F">
-    <w:name w:val="89C6F7DCF5344B648B5E5D1718B9A22F"/>
-    <w:rsid w:val="00943FAD"/>
-  </w:style>
   <w:style w:type="paragraph" w:customStyle="1" w:styleId="D66DB2C73A1647DBB936E2ED46D9AFA0">
     <w:name w:val="D66DB2C73A1647DBB936E2ED46D9AFA0"/>
   </w:style>
   <w:style w:type="paragraph" w:customStyle="1" w:styleId="498D79D302F14D55B0845965CE1FC18A">
     <w:name w:val="498D79D302F14D55B0845965CE1FC18A"/>
-  </w:style>
-  <w:style w:type="paragraph" w:customStyle="1" w:styleId="65EFF311FD504431A4C5395254A611C8">
-    <w:name w:val="65EFF311FD504431A4C5395254A611C8"/>
-    <w:rsid w:val="00943FAD"/>
-  </w:style>
-  <w:style w:type="paragraph" w:customStyle="1" w:styleId="2BD009C73A8F4A3EAB314EA4C9B31FA3">
-    <w:name w:val="2BD009C73A8F4A3EAB314EA4C9B31FA3"/>
-    <w:rsid w:val="00943FAD"/>
-  </w:style>
-  <w:style w:type="paragraph" w:customStyle="1" w:styleId="CA4DEC031A3249BE9FE40B9505109189">
-    <w:name w:val="CA4DEC031A3249BE9FE40B9505109189"/>
-    <w:rsid w:val="00943FAD"/>
-  </w:style>
-  <w:style w:type="paragraph" w:customStyle="1" w:styleId="00010B4F0E4E4798A541415C60A7C370">
-    <w:name w:val="00010B4F0E4E4798A541415C60A7C370"/>
-    <w:rsid w:val="00943FAD"/>
-  </w:style>
-  <w:style w:type="paragraph" w:customStyle="1" w:styleId="D5C770C141A540368D307C9F1B8B007A">
-    <w:name w:val="D5C770C141A540368D307C9F1B8B007A"/>
-    <w:rsid w:val="00943FAD"/>
-  </w:style>
-  <w:style w:type="paragraph" w:customStyle="1" w:styleId="8D6FE09E801E4BA9A46673B0DC2E776F">
-    <w:name w:val="8D6FE09E801E4BA9A46673B0DC2E776F"/>
-    <w:rsid w:val="00943FAD"/>
-  </w:style>
-  <w:style w:type="paragraph" w:customStyle="1" w:styleId="90113EE2BE1E4A5896EFA01E5C503BC9">
-    <w:name w:val="90113EE2BE1E4A5896EFA01E5C503BC9"/>
-    <w:rsid w:val="00943FAD"/>
-  </w:style>
-  <w:style w:type="paragraph" w:customStyle="1" w:styleId="C9BC096FC0AF4C6DBAA6A25E56D20AE3">
-    <w:name w:val="C9BC096FC0AF4C6DBAA6A25E56D20AE3"/>
-    <w:rsid w:val="00943FAD"/>
-  </w:style>
-  <w:style w:type="paragraph" w:customStyle="1" w:styleId="BF38D795CAE04CD18F2ADBBB94E66A3C">
-    <w:name w:val="BF38D795CAE04CD18F2ADBBB94E66A3C"/>
-    <w:rsid w:val="00943FAD"/>
-  </w:style>
-  <w:style w:type="paragraph" w:customStyle="1" w:styleId="EF9EDE730433498CB6B26E7A9FA43B4E">
-    <w:name w:val="EF9EDE730433498CB6B26E7A9FA43B4E"/>
-    <w:rsid w:val="00943FAD"/>
-  </w:style>
-  <w:style w:type="paragraph" w:customStyle="1" w:styleId="372F644CBD2248F4880ABF869CA26770">
-    <w:name w:val="372F644CBD2248F4880ABF869CA26770"/>
-    <w:rsid w:val="00943FAD"/>
-  </w:style>
-  <w:style w:type="paragraph" w:customStyle="1" w:styleId="1156299580A84733937689F867123958">
-    <w:name w:val="1156299580A84733937689F867123958"/>
-    <w:rsid w:val="00943FAD"/>
-  </w:style>
-  <w:style w:type="paragraph" w:customStyle="1" w:styleId="08AF87B37BC9450C8D50E7B7073A7B61">
-    <w:name w:val="08AF87B37BC9450C8D50E7B7073A7B61"/>
-    <w:rsid w:val="00943FAD"/>
   </w:style>
   <w:style w:type="paragraph" w:customStyle="1" w:styleId="65BA7DE13C024B9EA747E16A5623681C">
     <w:name w:val="65BA7DE13C024B9EA747E16A5623681C"/>
     <w:rsid w:val="00943FAD"/>
   </w:style>
-  <w:style w:type="paragraph" w:customStyle="1" w:styleId="4B1D41E6CDFE4C2C8EEC7F91CE163847">
-    <w:name w:val="4B1D41E6CDFE4C2C8EEC7F91CE163847"/>
-    <w:rsid w:val="00943FAD"/>
-  </w:style>
-  <w:style w:type="paragraph" w:customStyle="1" w:styleId="E89E592E8EB94D26B372971CAE46CDC0">
-    <w:name w:val="E89E592E8EB94D26B372971CAE46CDC0"/>
-    <w:rsid w:val="00943FAD"/>
-  </w:style>
-  <w:style w:type="paragraph" w:customStyle="1" w:styleId="F029FC30D0724EFD878D2B44DDA7E2EB">
-    <w:name w:val="F029FC30D0724EFD878D2B44DDA7E2EB"/>
-    <w:rsid w:val="00943FAD"/>
-  </w:style>
   <w:style w:type="paragraph" w:customStyle="1" w:styleId="8D1BF3137F4F4453A79B62C690C35090">
     <w:name w:val="8D1BF3137F4F4453A79B62C690C35090"/>
   </w:style>
@@ -5390,12 +5445,6 @@
   </w:style>
   <w:style w:type="paragraph" w:customStyle="1" w:styleId="7AEE35F45AB843A2B52021AC0E6315F6">
     <w:name w:val="7AEE35F45AB843A2B52021AC0E6315F6"/>
-  </w:style>
-  <w:style w:type="paragraph" w:customStyle="1" w:styleId="01BEDF2CC2D6440B95163D60BD5426BF">
-    <w:name w:val="01BEDF2CC2D6440B95163D60BD5426BF"/>
-  </w:style>
-  <w:style w:type="paragraph" w:customStyle="1" w:styleId="E8C0519E0E1A48988A9A62705DFDD540">
-    <w:name w:val="E8C0519E0E1A48988A9A62705DFDD540"/>
   </w:style>
   <w:style w:type="character" w:styleId="nfasis">
     <w:name w:val="Emphasis"/>
@@ -5409,20 +5458,11 @@
       <w:color w:val="595959" w:themeColor="text1" w:themeTint="A6"/>
     </w:rPr>
   </w:style>
-  <w:style w:type="paragraph" w:customStyle="1" w:styleId="5AF7BC9EF2524C1B963FD4F7B1C7B957">
-    <w:name w:val="5AF7BC9EF2524C1B963FD4F7B1C7B957"/>
-  </w:style>
-  <w:style w:type="paragraph" w:customStyle="1" w:styleId="50C6A00BF99847AFB4C42D32C17A641C">
-    <w:name w:val="50C6A00BF99847AFB4C42D32C17A641C"/>
-  </w:style>
-  <w:style w:type="paragraph" w:customStyle="1" w:styleId="C59E5C81E39E4CE8AC38E57F63B0EFC6">
-    <w:name w:val="C59E5C81E39E4CE8AC38E57F63B0EFC6"/>
-  </w:style>
 </w:styles>
 </file>
 
 <file path=word/glossary/webSettings.xml><?xml version="1.0" encoding="utf-8"?>
-<w:webSettings xmlns:mc="http://schemas.openxmlformats.org/markup-compatibility/2006" xmlns:r="http://schemas.openxmlformats.org/officeDocument/2006/relationships" xmlns:w="http://schemas.openxmlformats.org/wordprocessingml/2006/main" xmlns:w14="http://schemas.microsoft.com/office/word/2010/wordml" xmlns:w15="http://schemas.microsoft.com/office/word/2012/wordml" mc:Ignorable="w14 w15">
+<w:webSettings xmlns:mc="http://schemas.openxmlformats.org/markup-compatibility/2006" xmlns:r="http://schemas.openxmlformats.org/officeDocument/2006/relationships" xmlns:w="http://schemas.openxmlformats.org/wordprocessingml/2006/main" xmlns:w14="http://schemas.microsoft.com/office/word/2010/wordml" xmlns:w15="http://schemas.microsoft.com/office/word/2012/wordml" xmlns:w16cex="http://schemas.microsoft.com/office/word/2018/wordml/cex" xmlns:w16cid="http://schemas.microsoft.com/office/word/2016/wordml/cid" xmlns:w16="http://schemas.microsoft.com/office/word/2018/wordml" xmlns:w16sdtdh="http://schemas.microsoft.com/office/word/2020/wordml/sdtdatahash" xmlns:w16se="http://schemas.microsoft.com/office/word/2015/wordml/symex" mc:Ignorable="w14 w15 w16se w16cid w16 w16cex w16sdtdh">
   <w:optimizeForBrowser/>
   <w:allowPNG/>
 </w:webSettings>

</xml_diff>